<commit_message>
Added model descriptions to report
</commit_message>
<xml_diff>
--- a/Report.docx
+++ b/Report.docx
@@ -64,7 +64,7 @@
                         </a:ln>
                         <a:extLst>
                           <a:ext uri="{909E8E84-426E-40dd-AFC4-6F175D3DCCD1}">
-                            <a14:hiddenFill xmlns="" xmlns:mo="http://schemas.microsoft.com/office/mac/office/2008/main" xmlns:mv="urn:schemas-microsoft-com:mac:vml" xmlns:o="urn:schemas-microsoft-com:office:office" xmlns:v="urn:schemas-microsoft-com:vml" xmlns:w10="urn:schemas-microsoft-com:office:word" xmlns:w="http://schemas.openxmlformats.org/wordprocessingml/2006/main" xmlns:a14="http://schemas.microsoft.com/office/drawing/2010/main">
+                            <a14:hiddenFill xmlns:a14="http://schemas.microsoft.com/office/drawing/2010/main" xmlns:w="http://schemas.openxmlformats.org/wordprocessingml/2006/main" xmlns:w10="urn:schemas-microsoft-com:office:word" xmlns:v="urn:schemas-microsoft-com:vml" xmlns:o="urn:schemas-microsoft-com:office:office" xmlns:mv="urn:schemas-microsoft-com:mac:vml" xmlns:mo="http://schemas.microsoft.com/office/mac/office/2008/main" xmlns="">
                               <a:noFill/>
                             </a14:hiddenFill>
                           </a:ext>
@@ -270,7 +270,7 @@
                         </a:ln>
                         <a:extLst>
                           <a:ext uri="{909E8E84-426E-40dd-AFC4-6F175D3DCCD1}">
-                            <a14:hiddenFill xmlns="" xmlns:mo="http://schemas.microsoft.com/office/mac/office/2008/main" xmlns:mv="urn:schemas-microsoft-com:mac:vml" xmlns:o="urn:schemas-microsoft-com:office:office" xmlns:v="urn:schemas-microsoft-com:vml" xmlns:w10="urn:schemas-microsoft-com:office:word" xmlns:w="http://schemas.openxmlformats.org/wordprocessingml/2006/main" xmlns:a14="http://schemas.microsoft.com/office/drawing/2010/main">
+                            <a14:hiddenFill xmlns:a14="http://schemas.microsoft.com/office/drawing/2010/main" xmlns:w="http://schemas.openxmlformats.org/wordprocessingml/2006/main" xmlns:w10="urn:schemas-microsoft-com:office:word" xmlns:v="urn:schemas-microsoft-com:vml" xmlns:o="urn:schemas-microsoft-com:office:office" xmlns:mv="urn:schemas-microsoft-com:mac:vml" xmlns:mo="http://schemas.microsoft.com/office/mac/office/2008/main" xmlns="">
                               <a:noFill/>
                             </a14:hiddenFill>
                           </a:ext>
@@ -2214,6 +2214,9 @@
       <w:r>
         <w:t>Data</w:t>
       </w:r>
+      <w:r>
+        <w:t xml:space="preserve"> Features</w:t>
+      </w:r>
     </w:p>
     <w:p/>
     <w:p>
@@ -2965,23 +2968,1549 @@
     </w:p>
     <w:p>
       <w:pPr>
-        <w:rPr>
-          <w:rFonts w:ascii="Verdana" w:hAnsi="Verdana"/>
-          <w:sz w:val="22"/>
-          <w:szCs w:val="22"/>
-        </w:rPr>
-      </w:pPr>
-    </w:p>
-    <w:p>
-      <w:pPr>
         <w:pStyle w:val="Heading2"/>
+        <w:numPr>
+          <w:ilvl w:val="1"/>
+          <w:numId w:val="11"/>
+        </w:numPr>
       </w:pPr>
       <w:r>
         <w:lastRenderedPageBreak/>
+        <w:t>Data Example</w:t>
+      </w:r>
+    </w:p>
+    <w:p>
+      <w:pPr>
+        <w:pStyle w:val="ListParagraph"/>
+        <w:ind w:left="1152"/>
+      </w:pPr>
+    </w:p>
+    <w:p>
+      <w:pPr>
+        <w:ind w:left="156"/>
+        <w:jc w:val="both"/>
+        <w:rPr>
+          <w:rFonts w:ascii="Verdana" w:hAnsi="Verdana"/>
+          <w:sz w:val="22"/>
+          <w:szCs w:val="22"/>
+        </w:rPr>
+      </w:pPr>
+      <w:r>
+        <w:rPr>
+          <w:rFonts w:ascii="Verdana" w:hAnsi="Verdana"/>
+          <w:sz w:val="22"/>
+          <w:szCs w:val="22"/>
+        </w:rPr>
+        <w:t>All of the data features where collected for two years, being year 1 (</w:t>
+      </w:r>
+      <w:r>
+        <w:rPr>
+          <w:rFonts w:ascii="Verdana" w:hAnsi="Verdana"/>
+          <w:sz w:val="22"/>
+          <w:szCs w:val="22"/>
+          <w:highlight w:val="yellow"/>
+        </w:rPr>
+        <w:t>YEAR</w:t>
+      </w:r>
+      <w:r>
+        <w:rPr>
+          <w:rFonts w:ascii="Verdana" w:hAnsi="Verdana"/>
+          <w:sz w:val="22"/>
+          <w:szCs w:val="22"/>
+        </w:rPr>
+        <w:t xml:space="preserve">?) the </w:t>
+      </w:r>
+      <w:r>
+        <w:rPr>
+          <w:rFonts w:ascii="Verdana" w:hAnsi="Verdana"/>
+          <w:sz w:val="22"/>
+        </w:rPr>
+        <w:t>timeframe</w:t>
+      </w:r>
+      <w:r>
+        <w:rPr>
+          <w:rFonts w:ascii="Verdana" w:hAnsi="Verdana"/>
+          <w:spacing w:val="-2"/>
+          <w:sz w:val="22"/>
+        </w:rPr>
+        <w:t xml:space="preserve"> </w:t>
+      </w:r>
+      <w:r>
+        <w:rPr>
+          <w:rFonts w:ascii="Cambria Math" w:eastAsia="Cambria Math" w:hAnsi="Cambria Math" w:cs="Cambria Math"/>
+          <w:sz w:val="22"/>
+        </w:rPr>
+        <w:t>𝑋</w:t>
+      </w:r>
+      <w:r>
+        <w:rPr>
+          <w:rFonts w:ascii="Verdana" w:eastAsia="Cambria Math" w:hAnsi="Verdana"/>
+          <w:sz w:val="22"/>
+          <w:vertAlign w:val="superscript"/>
+        </w:rPr>
+        <w:t>(1)</w:t>
+      </w:r>
+      <w:r>
+        <w:rPr>
+          <w:rFonts w:ascii="Verdana" w:hAnsi="Verdana"/>
+          <w:sz w:val="22"/>
+        </w:rPr>
+        <w:t xml:space="preserve"> and year 2 </w:t>
+      </w:r>
+      <w:r>
+        <w:rPr>
+          <w:rFonts w:ascii="Verdana" w:hAnsi="Verdana"/>
+          <w:sz w:val="22"/>
+          <w:szCs w:val="22"/>
+        </w:rPr>
+        <w:t>(</w:t>
+      </w:r>
+      <w:r>
+        <w:rPr>
+          <w:rFonts w:ascii="Verdana" w:hAnsi="Verdana"/>
+          <w:sz w:val="22"/>
+          <w:szCs w:val="22"/>
+          <w:highlight w:val="yellow"/>
+        </w:rPr>
+        <w:t>YEAR</w:t>
+      </w:r>
+      <w:r>
+        <w:rPr>
+          <w:rFonts w:ascii="Verdana" w:hAnsi="Verdana"/>
+          <w:sz w:val="22"/>
+          <w:szCs w:val="22"/>
+        </w:rPr>
+        <w:t>?)</w:t>
+      </w:r>
+      <w:r>
+        <w:rPr>
+          <w:rFonts w:ascii="Verdana" w:hAnsi="Verdana"/>
+          <w:sz w:val="22"/>
+        </w:rPr>
+        <w:t xml:space="preserve"> the </w:t>
+      </w:r>
+      <w:r>
+        <w:rPr>
+          <w:rFonts w:ascii="Verdana" w:hAnsi="Verdana"/>
+          <w:sz w:val="22"/>
+        </w:rPr>
+        <w:t>timeframe</w:t>
+      </w:r>
+      <w:r>
+        <w:rPr>
+          <w:rFonts w:ascii="Verdana" w:hAnsi="Verdana"/>
+          <w:spacing w:val="-2"/>
+          <w:sz w:val="22"/>
+        </w:rPr>
+        <w:t xml:space="preserve"> </w:t>
+      </w:r>
+      <w:r>
+        <w:rPr>
+          <w:rFonts w:ascii="Cambria Math" w:eastAsia="Cambria Math" w:hAnsi="Cambria Math" w:cs="Cambria Math"/>
+          <w:sz w:val="22"/>
+        </w:rPr>
+        <w:t>𝑋</w:t>
+      </w:r>
+      <w:r>
+        <w:rPr>
+          <w:rFonts w:ascii="Verdana" w:eastAsia="Cambria Math" w:hAnsi="Verdana"/>
+          <w:sz w:val="22"/>
+          <w:vertAlign w:val="superscript"/>
+        </w:rPr>
+        <w:t>(</w:t>
+      </w:r>
+      <w:r>
+        <w:rPr>
+          <w:rFonts w:ascii="Verdana" w:eastAsia="Cambria Math" w:hAnsi="Verdana"/>
+          <w:sz w:val="22"/>
+          <w:vertAlign w:val="superscript"/>
+        </w:rPr>
+        <w:t>2</w:t>
+      </w:r>
+      <w:r>
+        <w:rPr>
+          <w:rFonts w:ascii="Verdana" w:eastAsia="Cambria Math" w:hAnsi="Verdana"/>
+          <w:sz w:val="22"/>
+          <w:vertAlign w:val="superscript"/>
+        </w:rPr>
+        <w:t>)</w:t>
+      </w:r>
+      <w:r>
+        <w:rPr>
+          <w:rFonts w:ascii="Verdana" w:hAnsi="Verdana"/>
+          <w:sz w:val="22"/>
+        </w:rPr>
+        <w:t>.</w:t>
+      </w:r>
+      <w:r>
+        <w:rPr>
+          <w:rFonts w:ascii="Verdana" w:hAnsi="Verdana"/>
+          <w:sz w:val="22"/>
+        </w:rPr>
+        <w:t xml:space="preserve"> Then, the delta of these data points was calculated. Therefore the delta of each feature over a 1 year period is the set of variables from which all models will be built.</w:t>
+      </w:r>
+    </w:p>
+    <w:p>
+      <w:pPr>
+        <w:ind w:left="156"/>
+        <w:rPr>
+          <w:rFonts w:ascii="Verdana" w:hAnsi="Verdana"/>
+          <w:sz w:val="22"/>
+          <w:szCs w:val="22"/>
+        </w:rPr>
+      </w:pPr>
+    </w:p>
+    <w:p>
+      <w:pPr>
+        <w:ind w:left="156"/>
+        <w:rPr>
+          <w:rFonts w:ascii="Verdana" w:hAnsi="Verdana"/>
+          <w:sz w:val="22"/>
+          <w:szCs w:val="22"/>
+        </w:rPr>
+      </w:pPr>
+      <w:r>
+        <w:rPr>
+          <w:rFonts w:ascii="Verdana" w:hAnsi="Verdana"/>
+          <w:sz w:val="22"/>
+          <w:szCs w:val="22"/>
+        </w:rPr>
+        <w:t>In example, 3 features for 3 stocks will be shown and the delta calculated:</w:t>
+      </w:r>
+    </w:p>
+    <w:p>
+      <w:pPr>
+        <w:ind w:left="156"/>
+        <w:rPr>
+          <w:rFonts w:ascii="Verdana" w:hAnsi="Verdana"/>
+          <w:sz w:val="22"/>
+          <w:szCs w:val="22"/>
+        </w:rPr>
+      </w:pPr>
+    </w:p>
+    <w:p>
+      <w:pPr>
+        <w:ind w:left="156"/>
+        <w:rPr>
+          <w:rFonts w:ascii="Verdana" w:hAnsi="Verdana"/>
+          <w:sz w:val="22"/>
+          <w:szCs w:val="22"/>
+        </w:rPr>
+      </w:pPr>
+      <w:r>
+        <w:rPr>
+          <w:rFonts w:ascii="Verdana" w:hAnsi="Verdana"/>
+          <w:sz w:val="22"/>
+          <w:szCs w:val="22"/>
+        </w:rPr>
+        <w:t>Year1:</w:t>
+      </w:r>
+    </w:p>
+    <w:tbl>
+      <w:tblPr>
+        <w:tblStyle w:val="TableGrid"/>
+        <w:tblW w:w="0" w:type="auto"/>
+        <w:tblInd w:w="156" w:type="dxa"/>
+        <w:tblLook w:val="04A0" w:firstRow="1" w:lastRow="0" w:firstColumn="1" w:lastColumn="0" w:noHBand="0" w:noVBand="1"/>
+      </w:tblPr>
+      <w:tblGrid>
+        <w:gridCol w:w="2667"/>
+        <w:gridCol w:w="2655"/>
+        <w:gridCol w:w="2656"/>
+        <w:gridCol w:w="2656"/>
+      </w:tblGrid>
+      <w:tr>
+        <w:tc>
+          <w:tcPr>
+            <w:tcW w:w="2667" w:type="dxa"/>
+          </w:tcPr>
+          <w:p>
+            <w:pPr>
+              <w:rPr>
+                <w:rFonts w:ascii="Verdana" w:hAnsi="Verdana"/>
+                <w:sz w:val="22"/>
+                <w:szCs w:val="22"/>
+              </w:rPr>
+            </w:pPr>
+            <w:r>
+              <w:rPr>
+                <w:rFonts w:ascii="Segoe UI" w:hAnsi="Segoe UI" w:cs="Segoe UI"/>
+                <w:b/>
+                <w:bCs/>
+                <w:color w:val="24292E"/>
+                <w:sz w:val="18"/>
+                <w:szCs w:val="18"/>
+              </w:rPr>
+              <w:t>Stock</w:t>
+            </w:r>
+          </w:p>
+        </w:tc>
+        <w:tc>
+          <w:tcPr>
+            <w:tcW w:w="2655" w:type="dxa"/>
+            <w:vAlign w:val="center"/>
+          </w:tcPr>
+          <w:p>
+            <w:pPr>
+              <w:rPr>
+                <w:rFonts w:ascii="Verdana" w:hAnsi="Verdana"/>
+                <w:sz w:val="22"/>
+                <w:szCs w:val="22"/>
+              </w:rPr>
+            </w:pPr>
+            <w:proofErr w:type="spellStart"/>
+            <w:r>
+              <w:rPr>
+                <w:rFonts w:ascii="Segoe UI" w:hAnsi="Segoe UI" w:cs="Segoe UI"/>
+                <w:b/>
+                <w:bCs/>
+                <w:color w:val="24292E"/>
+                <w:sz w:val="18"/>
+                <w:szCs w:val="18"/>
+              </w:rPr>
+              <w:t>bookValuePerShare</w:t>
+            </w:r>
+            <w:proofErr w:type="spellEnd"/>
+          </w:p>
+        </w:tc>
+        <w:tc>
+          <w:tcPr>
+            <w:tcW w:w="2656" w:type="dxa"/>
+            <w:vAlign w:val="center"/>
+          </w:tcPr>
+          <w:p>
+            <w:pPr>
+              <w:rPr>
+                <w:rFonts w:ascii="Verdana" w:hAnsi="Verdana"/>
+                <w:sz w:val="22"/>
+                <w:szCs w:val="22"/>
+              </w:rPr>
+            </w:pPr>
+            <w:proofErr w:type="spellStart"/>
+            <w:r>
+              <w:rPr>
+                <w:rFonts w:ascii="Segoe UI" w:hAnsi="Segoe UI" w:cs="Segoe UI"/>
+                <w:b/>
+                <w:bCs/>
+                <w:color w:val="24292E"/>
+                <w:sz w:val="18"/>
+                <w:szCs w:val="18"/>
+              </w:rPr>
+              <w:t>cashAndEquivalents</w:t>
+            </w:r>
+            <w:proofErr w:type="spellEnd"/>
+          </w:p>
+        </w:tc>
+        <w:tc>
+          <w:tcPr>
+            <w:tcW w:w="2656" w:type="dxa"/>
+            <w:vAlign w:val="center"/>
+          </w:tcPr>
+          <w:p>
+            <w:pPr>
+              <w:rPr>
+                <w:rFonts w:ascii="Verdana" w:hAnsi="Verdana"/>
+                <w:sz w:val="22"/>
+                <w:szCs w:val="22"/>
+              </w:rPr>
+            </w:pPr>
+            <w:proofErr w:type="spellStart"/>
+            <w:r>
+              <w:rPr>
+                <w:rFonts w:ascii="Segoe UI" w:hAnsi="Segoe UI" w:cs="Segoe UI"/>
+                <w:b/>
+                <w:bCs/>
+                <w:color w:val="24292E"/>
+                <w:sz w:val="18"/>
+                <w:szCs w:val="18"/>
+              </w:rPr>
+              <w:t>debtToEquityRatio</w:t>
+            </w:r>
+            <w:proofErr w:type="spellEnd"/>
+          </w:p>
+        </w:tc>
+      </w:tr>
+      <w:tr>
+        <w:tc>
+          <w:tcPr>
+            <w:tcW w:w="2667" w:type="dxa"/>
+          </w:tcPr>
+          <w:p>
+            <w:pPr>
+              <w:rPr>
+                <w:rFonts w:ascii="Verdana" w:hAnsi="Verdana"/>
+                <w:sz w:val="18"/>
+                <w:szCs w:val="18"/>
+              </w:rPr>
+            </w:pPr>
+            <w:r>
+              <w:rPr>
+                <w:rFonts w:ascii="Verdana" w:hAnsi="Verdana"/>
+                <w:sz w:val="18"/>
+                <w:szCs w:val="18"/>
+              </w:rPr>
+              <w:t>MMM</w:t>
+            </w:r>
+          </w:p>
+        </w:tc>
+        <w:tc>
+          <w:tcPr>
+            <w:tcW w:w="2655" w:type="dxa"/>
+          </w:tcPr>
+          <w:p>
+            <w:pPr>
+              <w:rPr>
+                <w:rFonts w:ascii="Verdana" w:hAnsi="Verdana"/>
+                <w:sz w:val="18"/>
+                <w:szCs w:val="18"/>
+              </w:rPr>
+            </w:pPr>
+            <w:r>
+              <w:rPr>
+                <w:rFonts w:ascii="Verdana" w:hAnsi="Verdana"/>
+                <w:sz w:val="18"/>
+                <w:szCs w:val="18"/>
+              </w:rPr>
+              <w:t>17.44</w:t>
+            </w:r>
+          </w:p>
+        </w:tc>
+        <w:tc>
+          <w:tcPr>
+            <w:tcW w:w="2656" w:type="dxa"/>
+          </w:tcPr>
+          <w:p>
+            <w:pPr>
+              <w:rPr>
+                <w:rFonts w:ascii="Verdana" w:hAnsi="Verdana"/>
+                <w:sz w:val="18"/>
+                <w:szCs w:val="18"/>
+              </w:rPr>
+            </w:pPr>
+            <w:r>
+              <w:rPr>
+                <w:rFonts w:ascii="Verdana" w:hAnsi="Verdana" w:cs="Segoe UI"/>
+                <w:color w:val="24292E"/>
+                <w:sz w:val="18"/>
+                <w:szCs w:val="18"/>
+                <w:shd w:val="clear" w:color="auto" w:fill="FFFFFF"/>
+              </w:rPr>
+              <w:t>2353000000</w:t>
+            </w:r>
+          </w:p>
+        </w:tc>
+        <w:tc>
+          <w:tcPr>
+            <w:tcW w:w="2656" w:type="dxa"/>
+          </w:tcPr>
+          <w:p>
+            <w:pPr>
+              <w:rPr>
+                <w:rFonts w:ascii="Verdana" w:hAnsi="Verdana" w:cs="Segoe UI"/>
+                <w:color w:val="24292E"/>
+                <w:sz w:val="18"/>
+                <w:szCs w:val="18"/>
+              </w:rPr>
+            </w:pPr>
+            <w:r>
+              <w:rPr>
+                <w:rFonts w:ascii="Verdana" w:hAnsi="Verdana" w:cs="Segoe UI"/>
+                <w:color w:val="24292E"/>
+                <w:sz w:val="18"/>
+                <w:szCs w:val="18"/>
+              </w:rPr>
+              <w:t>3.432</w:t>
+            </w:r>
+          </w:p>
+        </w:tc>
+      </w:tr>
+      <w:tr>
+        <w:tc>
+          <w:tcPr>
+            <w:tcW w:w="2667" w:type="dxa"/>
+          </w:tcPr>
+          <w:p>
+            <w:pPr>
+              <w:rPr>
+                <w:rFonts w:ascii="Verdana" w:hAnsi="Verdana"/>
+                <w:sz w:val="18"/>
+                <w:szCs w:val="18"/>
+              </w:rPr>
+            </w:pPr>
+            <w:r>
+              <w:rPr>
+                <w:rFonts w:ascii="Verdana" w:hAnsi="Verdana"/>
+                <w:sz w:val="18"/>
+                <w:szCs w:val="18"/>
+              </w:rPr>
+              <w:t>ABT</w:t>
+            </w:r>
+          </w:p>
+        </w:tc>
+        <w:tc>
+          <w:tcPr>
+            <w:tcW w:w="2655" w:type="dxa"/>
+          </w:tcPr>
+          <w:p>
+            <w:pPr>
+              <w:rPr>
+                <w:rFonts w:ascii="Verdana" w:hAnsi="Verdana"/>
+                <w:sz w:val="18"/>
+                <w:szCs w:val="18"/>
+              </w:rPr>
+            </w:pPr>
+            <w:r>
+              <w:rPr>
+                <w:rFonts w:ascii="Verdana" w:hAnsi="Verdana"/>
+                <w:sz w:val="18"/>
+                <w:szCs w:val="18"/>
+              </w:rPr>
+              <w:t>17.704</w:t>
+            </w:r>
+          </w:p>
+        </w:tc>
+        <w:tc>
+          <w:tcPr>
+            <w:tcW w:w="2656" w:type="dxa"/>
+          </w:tcPr>
+          <w:p>
+            <w:pPr>
+              <w:rPr>
+                <w:rFonts w:ascii="Verdana" w:hAnsi="Verdana"/>
+                <w:sz w:val="18"/>
+                <w:szCs w:val="18"/>
+              </w:rPr>
+            </w:pPr>
+            <w:r>
+              <w:rPr>
+                <w:rFonts w:ascii="Verdana" w:hAnsi="Verdana" w:cs="Segoe UI"/>
+                <w:color w:val="24292E"/>
+                <w:sz w:val="18"/>
+                <w:szCs w:val="18"/>
+                <w:shd w:val="clear" w:color="auto" w:fill="FFFFFF"/>
+              </w:rPr>
+              <w:t>4140000000</w:t>
+            </w:r>
+          </w:p>
+        </w:tc>
+        <w:tc>
+          <w:tcPr>
+            <w:tcW w:w="2656" w:type="dxa"/>
+          </w:tcPr>
+          <w:p>
+            <w:pPr>
+              <w:rPr>
+                <w:rFonts w:ascii="Verdana" w:hAnsi="Verdana"/>
+                <w:sz w:val="18"/>
+                <w:szCs w:val="18"/>
+              </w:rPr>
+            </w:pPr>
+            <w:r>
+              <w:rPr>
+                <w:rFonts w:ascii="Verdana" w:hAnsi="Verdana" w:cs="Segoe UI"/>
+                <w:color w:val="24292E"/>
+                <w:sz w:val="18"/>
+                <w:szCs w:val="18"/>
+                <w:shd w:val="clear" w:color="auto" w:fill="FFFFFF"/>
+              </w:rPr>
+              <w:t>1.169</w:t>
+            </w:r>
+          </w:p>
+        </w:tc>
+      </w:tr>
+      <w:tr>
+        <w:tc>
+          <w:tcPr>
+            <w:tcW w:w="2667" w:type="dxa"/>
+          </w:tcPr>
+          <w:p>
+            <w:pPr>
+              <w:rPr>
+                <w:rFonts w:ascii="Verdana" w:hAnsi="Verdana"/>
+                <w:sz w:val="18"/>
+                <w:szCs w:val="18"/>
+              </w:rPr>
+            </w:pPr>
+            <w:r>
+              <w:rPr>
+                <w:rFonts w:ascii="Verdana" w:hAnsi="Verdana"/>
+                <w:sz w:val="18"/>
+                <w:szCs w:val="18"/>
+              </w:rPr>
+              <w:t>ABBV</w:t>
+            </w:r>
+          </w:p>
+        </w:tc>
+        <w:tc>
+          <w:tcPr>
+            <w:tcW w:w="2655" w:type="dxa"/>
+          </w:tcPr>
+          <w:p>
+            <w:pPr>
+              <w:rPr>
+                <w:rFonts w:ascii="Verdana" w:hAnsi="Verdana"/>
+                <w:sz w:val="18"/>
+                <w:szCs w:val="18"/>
+              </w:rPr>
+            </w:pPr>
+            <w:r>
+              <w:rPr>
+                <w:rFonts w:ascii="Verdana" w:hAnsi="Verdana"/>
+                <w:sz w:val="18"/>
+                <w:szCs w:val="18"/>
+              </w:rPr>
+              <w:t>-5.518</w:t>
+            </w:r>
+          </w:p>
+        </w:tc>
+        <w:tc>
+          <w:tcPr>
+            <w:tcW w:w="2656" w:type="dxa"/>
+          </w:tcPr>
+          <w:p>
+            <w:pPr>
+              <w:rPr>
+                <w:rFonts w:ascii="Verdana" w:hAnsi="Verdana"/>
+                <w:sz w:val="18"/>
+                <w:szCs w:val="18"/>
+              </w:rPr>
+            </w:pPr>
+            <w:r>
+              <w:rPr>
+                <w:rFonts w:ascii="Verdana" w:hAnsi="Verdana" w:cs="Segoe UI"/>
+                <w:color w:val="24292E"/>
+                <w:sz w:val="18"/>
+                <w:szCs w:val="18"/>
+                <w:shd w:val="clear" w:color="auto" w:fill="FFFFFF"/>
+              </w:rPr>
+              <w:t>39924000000</w:t>
+            </w:r>
+          </w:p>
+        </w:tc>
+        <w:tc>
+          <w:tcPr>
+            <w:tcW w:w="2656" w:type="dxa"/>
+          </w:tcPr>
+          <w:p>
+            <w:pPr>
+              <w:rPr>
+                <w:rFonts w:ascii="Verdana" w:hAnsi="Verdana" w:cs="Segoe UI"/>
+                <w:color w:val="24292E"/>
+                <w:sz w:val="18"/>
+                <w:szCs w:val="18"/>
+              </w:rPr>
+            </w:pPr>
+            <w:r>
+              <w:rPr>
+                <w:rFonts w:ascii="Verdana" w:hAnsi="Verdana" w:cs="Segoe UI"/>
+                <w:color w:val="24292E"/>
+                <w:sz w:val="18"/>
+                <w:szCs w:val="18"/>
+              </w:rPr>
+              <w:t>-11.905</w:t>
+            </w:r>
+          </w:p>
+        </w:tc>
+      </w:tr>
+    </w:tbl>
+    <w:p>
+      <w:pPr>
+        <w:ind w:left="156"/>
+        <w:rPr>
+          <w:rFonts w:ascii="Verdana" w:hAnsi="Verdana"/>
+          <w:sz w:val="22"/>
+          <w:szCs w:val="22"/>
+        </w:rPr>
+      </w:pPr>
+    </w:p>
+    <w:p>
+      <w:pPr>
+        <w:ind w:left="156"/>
+        <w:rPr>
+          <w:rFonts w:ascii="Verdana" w:hAnsi="Verdana"/>
+          <w:sz w:val="22"/>
+          <w:szCs w:val="22"/>
+        </w:rPr>
+      </w:pPr>
+      <w:r>
+        <w:rPr>
+          <w:rFonts w:ascii="Verdana" w:hAnsi="Verdana"/>
+          <w:sz w:val="22"/>
+          <w:szCs w:val="22"/>
+        </w:rPr>
+        <w:t>Year2:</w:t>
+      </w:r>
+    </w:p>
+    <w:tbl>
+      <w:tblPr>
+        <w:tblStyle w:val="TableGrid"/>
+        <w:tblW w:w="0" w:type="auto"/>
+        <w:tblInd w:w="156" w:type="dxa"/>
+        <w:tblLook w:val="04A0" w:firstRow="1" w:lastRow="0" w:firstColumn="1" w:lastColumn="0" w:noHBand="0" w:noVBand="1"/>
+      </w:tblPr>
+      <w:tblGrid>
+        <w:gridCol w:w="2667"/>
+        <w:gridCol w:w="2655"/>
+        <w:gridCol w:w="2656"/>
+        <w:gridCol w:w="2656"/>
+      </w:tblGrid>
+      <w:tr>
+        <w:tc>
+          <w:tcPr>
+            <w:tcW w:w="2667" w:type="dxa"/>
+          </w:tcPr>
+          <w:p>
+            <w:pPr>
+              <w:rPr>
+                <w:rFonts w:ascii="Verdana" w:hAnsi="Verdana"/>
+                <w:sz w:val="22"/>
+                <w:szCs w:val="22"/>
+              </w:rPr>
+            </w:pPr>
+            <w:r>
+              <w:rPr>
+                <w:rFonts w:ascii="Segoe UI" w:hAnsi="Segoe UI" w:cs="Segoe UI"/>
+                <w:b/>
+                <w:bCs/>
+                <w:color w:val="24292E"/>
+                <w:sz w:val="18"/>
+                <w:szCs w:val="18"/>
+              </w:rPr>
+              <w:t>Stock</w:t>
+            </w:r>
+          </w:p>
+        </w:tc>
+        <w:tc>
+          <w:tcPr>
+            <w:tcW w:w="2655" w:type="dxa"/>
+            <w:vAlign w:val="center"/>
+          </w:tcPr>
+          <w:p>
+            <w:pPr>
+              <w:rPr>
+                <w:rFonts w:ascii="Verdana" w:hAnsi="Verdana"/>
+                <w:sz w:val="22"/>
+                <w:szCs w:val="22"/>
+              </w:rPr>
+            </w:pPr>
+            <w:proofErr w:type="spellStart"/>
+            <w:r>
+              <w:rPr>
+                <w:rFonts w:ascii="Segoe UI" w:hAnsi="Segoe UI" w:cs="Segoe UI"/>
+                <w:b/>
+                <w:bCs/>
+                <w:color w:val="24292E"/>
+                <w:sz w:val="18"/>
+                <w:szCs w:val="18"/>
+              </w:rPr>
+              <w:t>bookValuePerShare</w:t>
+            </w:r>
+            <w:proofErr w:type="spellEnd"/>
+          </w:p>
+        </w:tc>
+        <w:tc>
+          <w:tcPr>
+            <w:tcW w:w="2656" w:type="dxa"/>
+            <w:vAlign w:val="center"/>
+          </w:tcPr>
+          <w:p>
+            <w:pPr>
+              <w:rPr>
+                <w:rFonts w:ascii="Verdana" w:hAnsi="Verdana"/>
+                <w:sz w:val="22"/>
+                <w:szCs w:val="22"/>
+              </w:rPr>
+            </w:pPr>
+            <w:proofErr w:type="spellStart"/>
+            <w:r>
+              <w:rPr>
+                <w:rFonts w:ascii="Segoe UI" w:hAnsi="Segoe UI" w:cs="Segoe UI"/>
+                <w:b/>
+                <w:bCs/>
+                <w:color w:val="24292E"/>
+                <w:sz w:val="18"/>
+                <w:szCs w:val="18"/>
+              </w:rPr>
+              <w:t>cashAndEquivalents</w:t>
+            </w:r>
+            <w:proofErr w:type="spellEnd"/>
+          </w:p>
+        </w:tc>
+        <w:tc>
+          <w:tcPr>
+            <w:tcW w:w="2656" w:type="dxa"/>
+            <w:vAlign w:val="center"/>
+          </w:tcPr>
+          <w:p>
+            <w:pPr>
+              <w:rPr>
+                <w:rFonts w:ascii="Verdana" w:hAnsi="Verdana"/>
+                <w:sz w:val="22"/>
+                <w:szCs w:val="22"/>
+              </w:rPr>
+            </w:pPr>
+            <w:proofErr w:type="spellStart"/>
+            <w:r>
+              <w:rPr>
+                <w:rFonts w:ascii="Segoe UI" w:hAnsi="Segoe UI" w:cs="Segoe UI"/>
+                <w:b/>
+                <w:bCs/>
+                <w:color w:val="24292E"/>
+                <w:sz w:val="18"/>
+                <w:szCs w:val="18"/>
+              </w:rPr>
+              <w:t>debtToEquityRatio</w:t>
+            </w:r>
+            <w:proofErr w:type="spellEnd"/>
+          </w:p>
+        </w:tc>
+      </w:tr>
+      <w:tr>
+        <w:tc>
+          <w:tcPr>
+            <w:tcW w:w="2667" w:type="dxa"/>
+          </w:tcPr>
+          <w:p>
+            <w:pPr>
+              <w:rPr>
+                <w:rFonts w:ascii="Verdana" w:hAnsi="Verdana"/>
+                <w:sz w:val="18"/>
+                <w:szCs w:val="18"/>
+              </w:rPr>
+            </w:pPr>
+            <w:r>
+              <w:rPr>
+                <w:rFonts w:ascii="Verdana" w:hAnsi="Verdana"/>
+                <w:sz w:val="18"/>
+                <w:szCs w:val="18"/>
+              </w:rPr>
+              <w:t>MMM</w:t>
+            </w:r>
+          </w:p>
+        </w:tc>
+        <w:tc>
+          <w:tcPr>
+            <w:tcW w:w="2655" w:type="dxa"/>
+          </w:tcPr>
+          <w:p>
+            <w:pPr>
+              <w:rPr>
+                <w:rFonts w:ascii="Verdana" w:hAnsi="Verdana"/>
+                <w:sz w:val="18"/>
+                <w:szCs w:val="18"/>
+              </w:rPr>
+            </w:pPr>
+            <w:r>
+              <w:rPr>
+                <w:rFonts w:ascii="Verdana" w:hAnsi="Verdana"/>
+                <w:sz w:val="18"/>
+                <w:szCs w:val="18"/>
+              </w:rPr>
+              <w:t>17.44</w:t>
+            </w:r>
+          </w:p>
+        </w:tc>
+        <w:tc>
+          <w:tcPr>
+            <w:tcW w:w="2656" w:type="dxa"/>
+          </w:tcPr>
+          <w:p>
+            <w:pPr>
+              <w:rPr>
+                <w:rFonts w:ascii="Verdana" w:hAnsi="Verdana"/>
+                <w:sz w:val="18"/>
+                <w:szCs w:val="18"/>
+              </w:rPr>
+            </w:pPr>
+            <w:r>
+              <w:rPr>
+                <w:rFonts w:ascii="Verdana" w:hAnsi="Verdana" w:cs="Segoe UI"/>
+                <w:color w:val="24292E"/>
+                <w:sz w:val="18"/>
+                <w:szCs w:val="18"/>
+                <w:shd w:val="clear" w:color="auto" w:fill="FFFFFF"/>
+              </w:rPr>
+              <w:t>2353000000</w:t>
+            </w:r>
+          </w:p>
+        </w:tc>
+        <w:tc>
+          <w:tcPr>
+            <w:tcW w:w="2656" w:type="dxa"/>
+          </w:tcPr>
+          <w:p>
+            <w:pPr>
+              <w:rPr>
+                <w:rFonts w:ascii="Verdana" w:hAnsi="Verdana" w:cs="Segoe UI"/>
+                <w:color w:val="24292E"/>
+                <w:sz w:val="18"/>
+                <w:szCs w:val="18"/>
+              </w:rPr>
+            </w:pPr>
+            <w:r>
+              <w:rPr>
+                <w:rFonts w:ascii="Verdana" w:hAnsi="Verdana" w:cs="Segoe UI"/>
+                <w:color w:val="24292E"/>
+                <w:sz w:val="18"/>
+                <w:szCs w:val="18"/>
+              </w:rPr>
+              <w:t>3.432</w:t>
+            </w:r>
+          </w:p>
+        </w:tc>
+      </w:tr>
+      <w:tr>
+        <w:tc>
+          <w:tcPr>
+            <w:tcW w:w="2667" w:type="dxa"/>
+          </w:tcPr>
+          <w:p>
+            <w:pPr>
+              <w:rPr>
+                <w:rFonts w:ascii="Verdana" w:hAnsi="Verdana"/>
+                <w:sz w:val="18"/>
+                <w:szCs w:val="18"/>
+              </w:rPr>
+            </w:pPr>
+            <w:r>
+              <w:rPr>
+                <w:rFonts w:ascii="Verdana" w:hAnsi="Verdana"/>
+                <w:sz w:val="18"/>
+                <w:szCs w:val="18"/>
+              </w:rPr>
+              <w:t>ABT</w:t>
+            </w:r>
+          </w:p>
+        </w:tc>
+        <w:tc>
+          <w:tcPr>
+            <w:tcW w:w="2655" w:type="dxa"/>
+          </w:tcPr>
+          <w:p>
+            <w:pPr>
+              <w:rPr>
+                <w:rFonts w:ascii="Verdana" w:hAnsi="Verdana"/>
+                <w:sz w:val="18"/>
+                <w:szCs w:val="18"/>
+              </w:rPr>
+            </w:pPr>
+            <w:r>
+              <w:rPr>
+                <w:rFonts w:ascii="Verdana" w:hAnsi="Verdana"/>
+                <w:sz w:val="18"/>
+                <w:szCs w:val="18"/>
+              </w:rPr>
+              <w:t>17.704</w:t>
+            </w:r>
+          </w:p>
+        </w:tc>
+        <w:tc>
+          <w:tcPr>
+            <w:tcW w:w="2656" w:type="dxa"/>
+          </w:tcPr>
+          <w:p>
+            <w:pPr>
+              <w:rPr>
+                <w:rFonts w:ascii="Verdana" w:hAnsi="Verdana"/>
+                <w:sz w:val="18"/>
+                <w:szCs w:val="18"/>
+              </w:rPr>
+            </w:pPr>
+            <w:r>
+              <w:rPr>
+                <w:rFonts w:ascii="Verdana" w:hAnsi="Verdana" w:cs="Segoe UI"/>
+                <w:color w:val="24292E"/>
+                <w:sz w:val="18"/>
+                <w:szCs w:val="18"/>
+                <w:shd w:val="clear" w:color="auto" w:fill="FFFFFF"/>
+              </w:rPr>
+              <w:t>4140000000</w:t>
+            </w:r>
+          </w:p>
+        </w:tc>
+        <w:tc>
+          <w:tcPr>
+            <w:tcW w:w="2656" w:type="dxa"/>
+          </w:tcPr>
+          <w:p>
+            <w:pPr>
+              <w:rPr>
+                <w:rFonts w:ascii="Verdana" w:hAnsi="Verdana"/>
+                <w:sz w:val="18"/>
+                <w:szCs w:val="18"/>
+              </w:rPr>
+            </w:pPr>
+            <w:r>
+              <w:rPr>
+                <w:rFonts w:ascii="Verdana" w:hAnsi="Verdana" w:cs="Segoe UI"/>
+                <w:color w:val="24292E"/>
+                <w:sz w:val="18"/>
+                <w:szCs w:val="18"/>
+                <w:shd w:val="clear" w:color="auto" w:fill="FFFFFF"/>
+              </w:rPr>
+              <w:t>1.169</w:t>
+            </w:r>
+          </w:p>
+        </w:tc>
+      </w:tr>
+      <w:tr>
+        <w:tc>
+          <w:tcPr>
+            <w:tcW w:w="2667" w:type="dxa"/>
+          </w:tcPr>
+          <w:p>
+            <w:pPr>
+              <w:rPr>
+                <w:rFonts w:ascii="Verdana" w:hAnsi="Verdana"/>
+                <w:sz w:val="18"/>
+                <w:szCs w:val="18"/>
+              </w:rPr>
+            </w:pPr>
+            <w:r>
+              <w:rPr>
+                <w:rFonts w:ascii="Verdana" w:hAnsi="Verdana"/>
+                <w:sz w:val="18"/>
+                <w:szCs w:val="18"/>
+              </w:rPr>
+              <w:t>ABBV</w:t>
+            </w:r>
+          </w:p>
+        </w:tc>
+        <w:tc>
+          <w:tcPr>
+            <w:tcW w:w="2655" w:type="dxa"/>
+          </w:tcPr>
+          <w:p>
+            <w:pPr>
+              <w:rPr>
+                <w:rFonts w:ascii="Verdana" w:hAnsi="Verdana"/>
+                <w:sz w:val="18"/>
+                <w:szCs w:val="18"/>
+              </w:rPr>
+            </w:pPr>
+            <w:r>
+              <w:rPr>
+                <w:rFonts w:ascii="Verdana" w:hAnsi="Verdana"/>
+                <w:sz w:val="18"/>
+                <w:szCs w:val="18"/>
+              </w:rPr>
+              <w:t>-5.518</w:t>
+            </w:r>
+          </w:p>
+        </w:tc>
+        <w:tc>
+          <w:tcPr>
+            <w:tcW w:w="2656" w:type="dxa"/>
+          </w:tcPr>
+          <w:p>
+            <w:pPr>
+              <w:rPr>
+                <w:rFonts w:ascii="Verdana" w:hAnsi="Verdana"/>
+                <w:sz w:val="18"/>
+                <w:szCs w:val="18"/>
+              </w:rPr>
+            </w:pPr>
+            <w:r>
+              <w:rPr>
+                <w:rFonts w:ascii="Verdana" w:hAnsi="Verdana" w:cs="Segoe UI"/>
+                <w:color w:val="24292E"/>
+                <w:sz w:val="18"/>
+                <w:szCs w:val="18"/>
+                <w:shd w:val="clear" w:color="auto" w:fill="FFFFFF"/>
+              </w:rPr>
+              <w:t>39924000000</w:t>
+            </w:r>
+          </w:p>
+        </w:tc>
+        <w:tc>
+          <w:tcPr>
+            <w:tcW w:w="2656" w:type="dxa"/>
+          </w:tcPr>
+          <w:p>
+            <w:pPr>
+              <w:rPr>
+                <w:rFonts w:ascii="Verdana" w:hAnsi="Verdana" w:cs="Segoe UI"/>
+                <w:color w:val="24292E"/>
+                <w:sz w:val="18"/>
+                <w:szCs w:val="18"/>
+              </w:rPr>
+            </w:pPr>
+            <w:r>
+              <w:rPr>
+                <w:rFonts w:ascii="Verdana" w:hAnsi="Verdana" w:cs="Segoe UI"/>
+                <w:color w:val="24292E"/>
+                <w:sz w:val="18"/>
+                <w:szCs w:val="18"/>
+              </w:rPr>
+              <w:t>-11.905</w:t>
+            </w:r>
+          </w:p>
+        </w:tc>
+      </w:tr>
+    </w:tbl>
+    <w:p>
+      <w:pPr>
+        <w:ind w:left="156"/>
+        <w:rPr>
+          <w:rFonts w:ascii="Verdana" w:hAnsi="Verdana"/>
+          <w:sz w:val="22"/>
+          <w:szCs w:val="22"/>
+        </w:rPr>
+      </w:pPr>
+    </w:p>
+    <w:p>
+      <w:pPr>
+        <w:ind w:left="156"/>
+        <w:rPr>
+          <w:rFonts w:ascii="Verdana" w:hAnsi="Verdana"/>
+          <w:sz w:val="22"/>
+          <w:szCs w:val="22"/>
+        </w:rPr>
+      </w:pPr>
+      <w:r>
+        <w:rPr>
+          <w:rFonts w:ascii="Verdana" w:hAnsi="Verdana"/>
+          <w:sz w:val="22"/>
+          <w:szCs w:val="22"/>
+        </w:rPr>
+        <w:t>These data points with a 1 year difference will then serve to generate the predictor variables, which are the deltas:</w:t>
+      </w:r>
+    </w:p>
+    <w:tbl>
+      <w:tblPr>
+        <w:tblStyle w:val="TableGrid"/>
+        <w:tblW w:w="0" w:type="auto"/>
+        <w:tblInd w:w="156" w:type="dxa"/>
+        <w:tblLook w:val="04A0" w:firstRow="1" w:lastRow="0" w:firstColumn="1" w:lastColumn="0" w:noHBand="0" w:noVBand="1"/>
+      </w:tblPr>
+      <w:tblGrid>
+        <w:gridCol w:w="2667"/>
+        <w:gridCol w:w="2655"/>
+        <w:gridCol w:w="2656"/>
+        <w:gridCol w:w="2656"/>
+      </w:tblGrid>
+      <w:tr>
+        <w:tc>
+          <w:tcPr>
+            <w:tcW w:w="2667" w:type="dxa"/>
+          </w:tcPr>
+          <w:p>
+            <w:pPr>
+              <w:rPr>
+                <w:rFonts w:ascii="Verdana" w:hAnsi="Verdana"/>
+                <w:sz w:val="22"/>
+                <w:szCs w:val="22"/>
+              </w:rPr>
+            </w:pPr>
+            <w:r>
+              <w:rPr>
+                <w:rFonts w:ascii="Segoe UI" w:hAnsi="Segoe UI" w:cs="Segoe UI"/>
+                <w:b/>
+                <w:bCs/>
+                <w:color w:val="24292E"/>
+                <w:sz w:val="18"/>
+                <w:szCs w:val="18"/>
+              </w:rPr>
+              <w:t>Stock</w:t>
+            </w:r>
+          </w:p>
+        </w:tc>
+        <w:tc>
+          <w:tcPr>
+            <w:tcW w:w="2655" w:type="dxa"/>
+            <w:vAlign w:val="center"/>
+          </w:tcPr>
+          <w:p>
+            <w:pPr>
+              <w:rPr>
+                <w:rFonts w:ascii="Verdana" w:hAnsi="Verdana"/>
+                <w:sz w:val="22"/>
+                <w:szCs w:val="22"/>
+              </w:rPr>
+            </w:pPr>
+            <w:proofErr w:type="spellStart"/>
+            <w:r>
+              <w:rPr>
+                <w:rFonts w:ascii="Segoe UI" w:hAnsi="Segoe UI" w:cs="Segoe UI"/>
+                <w:b/>
+                <w:bCs/>
+                <w:color w:val="24292E"/>
+                <w:sz w:val="18"/>
+                <w:szCs w:val="18"/>
+              </w:rPr>
+              <w:t>bookValuePerShare</w:t>
+            </w:r>
+            <w:proofErr w:type="spellEnd"/>
+          </w:p>
+        </w:tc>
+        <w:tc>
+          <w:tcPr>
+            <w:tcW w:w="2656" w:type="dxa"/>
+            <w:vAlign w:val="center"/>
+          </w:tcPr>
+          <w:p>
+            <w:pPr>
+              <w:rPr>
+                <w:rFonts w:ascii="Verdana" w:hAnsi="Verdana"/>
+                <w:sz w:val="22"/>
+                <w:szCs w:val="22"/>
+              </w:rPr>
+            </w:pPr>
+            <w:proofErr w:type="spellStart"/>
+            <w:r>
+              <w:rPr>
+                <w:rFonts w:ascii="Segoe UI" w:hAnsi="Segoe UI" w:cs="Segoe UI"/>
+                <w:b/>
+                <w:bCs/>
+                <w:color w:val="24292E"/>
+                <w:sz w:val="18"/>
+                <w:szCs w:val="18"/>
+              </w:rPr>
+              <w:t>cashAndEquivalents</w:t>
+            </w:r>
+            <w:proofErr w:type="spellEnd"/>
+          </w:p>
+        </w:tc>
+        <w:tc>
+          <w:tcPr>
+            <w:tcW w:w="2656" w:type="dxa"/>
+            <w:vAlign w:val="center"/>
+          </w:tcPr>
+          <w:p>
+            <w:pPr>
+              <w:rPr>
+                <w:rFonts w:ascii="Verdana" w:hAnsi="Verdana"/>
+                <w:sz w:val="22"/>
+                <w:szCs w:val="22"/>
+              </w:rPr>
+            </w:pPr>
+            <w:proofErr w:type="spellStart"/>
+            <w:r>
+              <w:rPr>
+                <w:rFonts w:ascii="Segoe UI" w:hAnsi="Segoe UI" w:cs="Segoe UI"/>
+                <w:b/>
+                <w:bCs/>
+                <w:color w:val="24292E"/>
+                <w:sz w:val="18"/>
+                <w:szCs w:val="18"/>
+              </w:rPr>
+              <w:t>debtToEquityRatio</w:t>
+            </w:r>
+            <w:proofErr w:type="spellEnd"/>
+          </w:p>
+        </w:tc>
+      </w:tr>
+      <w:tr>
+        <w:tc>
+          <w:tcPr>
+            <w:tcW w:w="2667" w:type="dxa"/>
+          </w:tcPr>
+          <w:p>
+            <w:pPr>
+              <w:rPr>
+                <w:rFonts w:ascii="Verdana" w:hAnsi="Verdana"/>
+                <w:sz w:val="18"/>
+                <w:szCs w:val="18"/>
+              </w:rPr>
+            </w:pPr>
+            <w:r>
+              <w:rPr>
+                <w:rFonts w:ascii="Verdana" w:hAnsi="Verdana"/>
+                <w:sz w:val="18"/>
+                <w:szCs w:val="18"/>
+              </w:rPr>
+              <w:t>MMM</w:t>
+            </w:r>
+          </w:p>
+        </w:tc>
+        <w:tc>
+          <w:tcPr>
+            <w:tcW w:w="2655" w:type="dxa"/>
+          </w:tcPr>
+          <w:p>
+            <w:pPr>
+              <w:rPr>
+                <w:rFonts w:ascii="Verdana" w:hAnsi="Verdana"/>
+                <w:sz w:val="18"/>
+                <w:szCs w:val="18"/>
+              </w:rPr>
+            </w:pPr>
+            <w:r>
+              <w:rPr>
+                <w:rFonts w:ascii="Verdana" w:hAnsi="Verdana"/>
+                <w:sz w:val="18"/>
+                <w:szCs w:val="18"/>
+              </w:rPr>
+              <w:t>17.44</w:t>
+            </w:r>
+          </w:p>
+        </w:tc>
+        <w:tc>
+          <w:tcPr>
+            <w:tcW w:w="2656" w:type="dxa"/>
+          </w:tcPr>
+          <w:p>
+            <w:pPr>
+              <w:rPr>
+                <w:rFonts w:ascii="Verdana" w:hAnsi="Verdana"/>
+                <w:sz w:val="18"/>
+                <w:szCs w:val="18"/>
+              </w:rPr>
+            </w:pPr>
+            <w:r>
+              <w:rPr>
+                <w:rFonts w:ascii="Verdana" w:hAnsi="Verdana" w:cs="Segoe UI"/>
+                <w:color w:val="24292E"/>
+                <w:sz w:val="18"/>
+                <w:szCs w:val="18"/>
+                <w:shd w:val="clear" w:color="auto" w:fill="FFFFFF"/>
+              </w:rPr>
+              <w:t>2353000000</w:t>
+            </w:r>
+          </w:p>
+        </w:tc>
+        <w:tc>
+          <w:tcPr>
+            <w:tcW w:w="2656" w:type="dxa"/>
+          </w:tcPr>
+          <w:p>
+            <w:pPr>
+              <w:rPr>
+                <w:rFonts w:ascii="Verdana" w:hAnsi="Verdana" w:cs="Segoe UI"/>
+                <w:color w:val="24292E"/>
+                <w:sz w:val="18"/>
+                <w:szCs w:val="18"/>
+              </w:rPr>
+            </w:pPr>
+            <w:r>
+              <w:rPr>
+                <w:rFonts w:ascii="Verdana" w:hAnsi="Verdana" w:cs="Segoe UI"/>
+                <w:color w:val="24292E"/>
+                <w:sz w:val="18"/>
+                <w:szCs w:val="18"/>
+              </w:rPr>
+              <w:t>3.432</w:t>
+            </w:r>
+          </w:p>
+        </w:tc>
+      </w:tr>
+      <w:tr>
+        <w:tc>
+          <w:tcPr>
+            <w:tcW w:w="2667" w:type="dxa"/>
+          </w:tcPr>
+          <w:p>
+            <w:pPr>
+              <w:rPr>
+                <w:rFonts w:ascii="Verdana" w:hAnsi="Verdana"/>
+                <w:sz w:val="18"/>
+                <w:szCs w:val="18"/>
+              </w:rPr>
+            </w:pPr>
+            <w:r>
+              <w:rPr>
+                <w:rFonts w:ascii="Verdana" w:hAnsi="Verdana"/>
+                <w:sz w:val="18"/>
+                <w:szCs w:val="18"/>
+              </w:rPr>
+              <w:t>ABT</w:t>
+            </w:r>
+          </w:p>
+        </w:tc>
+        <w:tc>
+          <w:tcPr>
+            <w:tcW w:w="2655" w:type="dxa"/>
+          </w:tcPr>
+          <w:p>
+            <w:pPr>
+              <w:rPr>
+                <w:rFonts w:ascii="Verdana" w:hAnsi="Verdana"/>
+                <w:sz w:val="18"/>
+                <w:szCs w:val="18"/>
+              </w:rPr>
+            </w:pPr>
+            <w:r>
+              <w:rPr>
+                <w:rFonts w:ascii="Verdana" w:hAnsi="Verdana"/>
+                <w:sz w:val="18"/>
+                <w:szCs w:val="18"/>
+              </w:rPr>
+              <w:t>17.704</w:t>
+            </w:r>
+          </w:p>
+        </w:tc>
+        <w:tc>
+          <w:tcPr>
+            <w:tcW w:w="2656" w:type="dxa"/>
+          </w:tcPr>
+          <w:p>
+            <w:pPr>
+              <w:rPr>
+                <w:rFonts w:ascii="Verdana" w:hAnsi="Verdana"/>
+                <w:sz w:val="18"/>
+                <w:szCs w:val="18"/>
+              </w:rPr>
+            </w:pPr>
+            <w:r>
+              <w:rPr>
+                <w:rFonts w:ascii="Verdana" w:hAnsi="Verdana" w:cs="Segoe UI"/>
+                <w:color w:val="24292E"/>
+                <w:sz w:val="18"/>
+                <w:szCs w:val="18"/>
+                <w:shd w:val="clear" w:color="auto" w:fill="FFFFFF"/>
+              </w:rPr>
+              <w:t>4140000000</w:t>
+            </w:r>
+          </w:p>
+        </w:tc>
+        <w:tc>
+          <w:tcPr>
+            <w:tcW w:w="2656" w:type="dxa"/>
+          </w:tcPr>
+          <w:p>
+            <w:pPr>
+              <w:rPr>
+                <w:rFonts w:ascii="Verdana" w:hAnsi="Verdana"/>
+                <w:sz w:val="18"/>
+                <w:szCs w:val="18"/>
+              </w:rPr>
+            </w:pPr>
+            <w:r>
+              <w:rPr>
+                <w:rFonts w:ascii="Verdana" w:hAnsi="Verdana" w:cs="Segoe UI"/>
+                <w:color w:val="24292E"/>
+                <w:sz w:val="18"/>
+                <w:szCs w:val="18"/>
+                <w:shd w:val="clear" w:color="auto" w:fill="FFFFFF"/>
+              </w:rPr>
+              <w:t>1.169</w:t>
+            </w:r>
+          </w:p>
+        </w:tc>
+      </w:tr>
+      <w:tr>
+        <w:tc>
+          <w:tcPr>
+            <w:tcW w:w="2667" w:type="dxa"/>
+          </w:tcPr>
+          <w:p>
+            <w:pPr>
+              <w:rPr>
+                <w:rFonts w:ascii="Verdana" w:hAnsi="Verdana"/>
+                <w:sz w:val="18"/>
+                <w:szCs w:val="18"/>
+              </w:rPr>
+            </w:pPr>
+            <w:r>
+              <w:rPr>
+                <w:rFonts w:ascii="Verdana" w:hAnsi="Verdana"/>
+                <w:sz w:val="18"/>
+                <w:szCs w:val="18"/>
+              </w:rPr>
+              <w:t>ABBV</w:t>
+            </w:r>
+          </w:p>
+        </w:tc>
+        <w:tc>
+          <w:tcPr>
+            <w:tcW w:w="2655" w:type="dxa"/>
+          </w:tcPr>
+          <w:p>
+            <w:pPr>
+              <w:rPr>
+                <w:rFonts w:ascii="Verdana" w:hAnsi="Verdana"/>
+                <w:sz w:val="18"/>
+                <w:szCs w:val="18"/>
+              </w:rPr>
+            </w:pPr>
+            <w:r>
+              <w:rPr>
+                <w:rFonts w:ascii="Verdana" w:hAnsi="Verdana"/>
+                <w:sz w:val="18"/>
+                <w:szCs w:val="18"/>
+              </w:rPr>
+              <w:t>-5.518</w:t>
+            </w:r>
+          </w:p>
+        </w:tc>
+        <w:tc>
+          <w:tcPr>
+            <w:tcW w:w="2656" w:type="dxa"/>
+          </w:tcPr>
+          <w:p>
+            <w:pPr>
+              <w:rPr>
+                <w:rFonts w:ascii="Verdana" w:hAnsi="Verdana"/>
+                <w:sz w:val="18"/>
+                <w:szCs w:val="18"/>
+              </w:rPr>
+            </w:pPr>
+            <w:r>
+              <w:rPr>
+                <w:rFonts w:ascii="Verdana" w:hAnsi="Verdana" w:cs="Segoe UI"/>
+                <w:color w:val="24292E"/>
+                <w:sz w:val="18"/>
+                <w:szCs w:val="18"/>
+                <w:shd w:val="clear" w:color="auto" w:fill="FFFFFF"/>
+              </w:rPr>
+              <w:t>39924000000</w:t>
+            </w:r>
+          </w:p>
+        </w:tc>
+        <w:tc>
+          <w:tcPr>
+            <w:tcW w:w="2656" w:type="dxa"/>
+          </w:tcPr>
+          <w:p>
+            <w:pPr>
+              <w:rPr>
+                <w:rFonts w:ascii="Verdana" w:hAnsi="Verdana" w:cs="Segoe UI"/>
+                <w:color w:val="24292E"/>
+                <w:sz w:val="18"/>
+                <w:szCs w:val="18"/>
+              </w:rPr>
+            </w:pPr>
+            <w:r>
+              <w:rPr>
+                <w:rFonts w:ascii="Verdana" w:hAnsi="Verdana" w:cs="Segoe UI"/>
+                <w:color w:val="24292E"/>
+                <w:sz w:val="18"/>
+                <w:szCs w:val="18"/>
+              </w:rPr>
+              <w:t>-11.905</w:t>
+            </w:r>
+          </w:p>
+        </w:tc>
+      </w:tr>
+    </w:tbl>
+    <w:p>
+      <w:pPr>
+        <w:jc w:val="both"/>
+        <w:rPr>
+          <w:rFonts w:ascii="Verdana" w:hAnsi="Verdana"/>
+          <w:sz w:val="22"/>
+          <w:szCs w:val="22"/>
+        </w:rPr>
+      </w:pPr>
+    </w:p>
+    <w:p>
+      <w:pPr>
+        <w:rPr>
+          <w:rFonts w:ascii="Verdana" w:hAnsi="Verdana"/>
+          <w:sz w:val="22"/>
+          <w:szCs w:val="22"/>
+        </w:rPr>
+      </w:pPr>
+    </w:p>
+    <w:p>
+      <w:pPr>
+        <w:pStyle w:val="Heading2"/>
+      </w:pPr>
+      <w:r>
         <w:t>3.</w:t>
       </w:r>
       <w:r>
-        <w:t>4</w:t>
+        <w:t>5</w:t>
       </w:r>
       <w:r>
         <w:t xml:space="preserve"> </w:t>
@@ -3216,13 +4745,8 @@
         <w:t xml:space="preserve"> </w:t>
       </w:r>
       <w:r>
-        <w:t xml:space="preserve">is the standard </w:t>
-      </w:r>
-      <w:proofErr w:type="gramStart"/>
-      <w:r>
-        <w:t>deviation.</w:t>
-      </w:r>
-      <w:proofErr w:type="gramEnd"/>
+        <w:t>is the standard deviation.</w:t>
+      </w:r>
     </w:p>
     <w:p/>
     <w:p>
@@ -3230,7 +4754,7 @@
         <w:pStyle w:val="Heading2"/>
         <w:numPr>
           <w:ilvl w:val="1"/>
-          <w:numId w:val="11"/>
+          <w:numId w:val="16"/>
         </w:numPr>
       </w:pPr>
       <w:r>
@@ -3246,6 +4770,7 @@
     <w:p>
       <w:pPr>
         <w:ind w:left="156"/>
+        <w:jc w:val="both"/>
         <w:rPr>
           <w:rFonts w:ascii="Verdana" w:hAnsi="Verdana"/>
           <w:sz w:val="22"/>
@@ -3895,7 +5420,6 @@
         </w:rPr>
         <w:t xml:space="preserve"> </w:t>
       </w:r>
-      <w:proofErr w:type="gramStart"/>
       <w:r>
         <w:rPr>
           <w:rFonts w:ascii="Cambria Math" w:eastAsia="Cambria Math" w:hAnsi="Cambria Math" w:cs="Cambria Math"/>
@@ -3909,16 +5433,7 @@
           <w:sz w:val="22"/>
           <w:vertAlign w:val="superscript"/>
         </w:rPr>
-        <w:t>(</w:t>
-      </w:r>
-      <w:proofErr w:type="gramEnd"/>
-      <w:r>
-        <w:rPr>
-          <w:rFonts w:ascii="Verdana" w:eastAsia="Cambria Math" w:hAnsi="Verdana"/>
-          <w:sz w:val="22"/>
-          <w:vertAlign w:val="superscript"/>
-        </w:rPr>
-        <w:t>1)</w:t>
+        <w:t>(1)</w:t>
       </w:r>
       <w:r>
         <w:rPr>
@@ -3991,7 +5506,6 @@
         </w:rPr>
         <w:t xml:space="preserve"> </w:t>
       </w:r>
-      <w:proofErr w:type="gramStart"/>
       <w:r>
         <w:rPr>
           <w:rFonts w:ascii="Cambria Math" w:eastAsia="Cambria Math" w:hAnsi="Cambria Math" w:cs="Cambria Math"/>
@@ -4005,16 +5519,7 @@
           <w:sz w:val="22"/>
           <w:vertAlign w:val="superscript"/>
         </w:rPr>
-        <w:t>(</w:t>
-      </w:r>
-      <w:proofErr w:type="gramEnd"/>
-      <w:r>
-        <w:rPr>
-          <w:rFonts w:ascii="Verdana" w:eastAsia="Cambria Math" w:hAnsi="Verdana"/>
-          <w:sz w:val="22"/>
-          <w:vertAlign w:val="superscript"/>
-        </w:rPr>
-        <w:t>2)</w:t>
+        <w:t>(2)</w:t>
       </w:r>
       <w:r>
         <w:rPr>
@@ -5087,7 +6592,6 @@
         </w:rPr>
         <w:t xml:space="preserve"> </w:t>
       </w:r>
-      <w:proofErr w:type="gramStart"/>
       <w:r>
         <w:rPr>
           <w:rFonts w:ascii="Cambria Math" w:eastAsia="Cambria Math" w:hAnsi="Cambria Math" w:cs="Cambria Math"/>
@@ -5101,16 +6605,7 @@
           <w:sz w:val="22"/>
           <w:vertAlign w:val="superscript"/>
         </w:rPr>
-        <w:t>(</w:t>
-      </w:r>
-      <w:proofErr w:type="gramEnd"/>
-      <w:r>
-        <w:rPr>
-          <w:rFonts w:ascii="Verdana" w:eastAsia="Cambria Math" w:hAnsi="Verdana"/>
-          <w:sz w:val="22"/>
-          <w:vertAlign w:val="superscript"/>
-        </w:rPr>
-        <w:t>2)</w:t>
+        <w:t>(2)</w:t>
       </w:r>
       <w:r>
         <w:rPr>
@@ -5448,10 +6943,8 @@
           <w:rFonts w:ascii="Verdana" w:hAnsi="Verdana"/>
           <w:sz w:val="22"/>
         </w:rPr>
-        <w:lastRenderedPageBreak/>
         <w:t xml:space="preserve">Apply PCA to identify the principal components and re-train the models to see </w:t>
       </w:r>
-      <w:proofErr w:type="gramStart"/>
       <w:r>
         <w:rPr>
           <w:rFonts w:ascii="Verdana" w:hAnsi="Verdana"/>
@@ -5474,7 +6967,6 @@
         </w:rPr>
         <w:t>there</w:t>
       </w:r>
-      <w:proofErr w:type="gramEnd"/>
       <w:r>
         <w:rPr>
           <w:rFonts w:ascii="Verdana" w:hAnsi="Verdana"/>
@@ -6511,6 +8003,7 @@
               <w:sz w:val="22"/>
               <w:szCs w:val="22"/>
             </w:rPr>
+            <w:lastRenderedPageBreak/>
             <m:t>p=p</m:t>
           </m:r>
           <m:d>
@@ -7016,10 +8509,143 @@
           <w:szCs w:val="22"/>
         </w:rPr>
       </w:pPr>
+      <w:r>
+        <w:rPr>
+          <w:rFonts w:ascii="Verdana" w:hAnsi="Verdana"/>
+          <w:sz w:val="22"/>
+          <w:szCs w:val="22"/>
+        </w:rPr>
+        <w:t>Hyperparameter tuning for best model performance can be performed on:</w:t>
+      </w:r>
     </w:p>
     <w:p>
       <w:pPr>
         <w:ind w:left="156"/>
+        <w:jc w:val="both"/>
+        <w:rPr>
+          <w:rFonts w:ascii="Verdana" w:hAnsi="Verdana"/>
+          <w:sz w:val="22"/>
+          <w:szCs w:val="22"/>
+        </w:rPr>
+      </w:pPr>
+    </w:p>
+    <w:p>
+      <w:pPr>
+        <w:pStyle w:val="ListParagraph"/>
+        <w:numPr>
+          <w:ilvl w:val="0"/>
+          <w:numId w:val="18"/>
+        </w:numPr>
+        <w:jc w:val="both"/>
+        <w:rPr>
+          <w:rFonts w:ascii="Verdana" w:hAnsi="Verdana"/>
+          <w:sz w:val="22"/>
+          <w:szCs w:val="22"/>
+        </w:rPr>
+      </w:pPr>
+      <w:r>
+        <w:rPr>
+          <w:rFonts w:ascii="Verdana" w:hAnsi="Verdana"/>
+          <w:sz w:val="22"/>
+          <w:szCs w:val="22"/>
+        </w:rPr>
+        <w:t>Solver: Algorithm to be used in the optimization problem.</w:t>
+      </w:r>
+    </w:p>
+    <w:p>
+      <w:pPr>
+        <w:pStyle w:val="ListParagraph"/>
+        <w:numPr>
+          <w:ilvl w:val="0"/>
+          <w:numId w:val="18"/>
+        </w:numPr>
+        <w:jc w:val="both"/>
+        <w:rPr>
+          <w:rFonts w:ascii="Verdana" w:hAnsi="Verdana"/>
+          <w:sz w:val="22"/>
+          <w:szCs w:val="22"/>
+        </w:rPr>
+      </w:pPr>
+      <w:r>
+        <w:rPr>
+          <w:rFonts w:ascii="Verdana" w:hAnsi="Verdana"/>
+          <w:sz w:val="22"/>
+          <w:szCs w:val="22"/>
+        </w:rPr>
+        <w:t xml:space="preserve">Penalty: Regularization to be performed on the predictor variables. </w:t>
+      </w:r>
+    </w:p>
+    <w:p>
+      <w:pPr>
+        <w:pStyle w:val="ListParagraph"/>
+        <w:numPr>
+          <w:ilvl w:val="1"/>
+          <w:numId w:val="18"/>
+        </w:numPr>
+        <w:jc w:val="both"/>
+        <w:rPr>
+          <w:rFonts w:ascii="Verdana" w:hAnsi="Verdana"/>
+          <w:sz w:val="22"/>
+          <w:szCs w:val="22"/>
+        </w:rPr>
+      </w:pPr>
+      <w:r>
+        <w:rPr>
+          <w:rFonts w:ascii="Verdana" w:hAnsi="Verdana"/>
+          <w:sz w:val="22"/>
+          <w:szCs w:val="22"/>
+        </w:rPr>
+        <w:t>Ridge Regression: Applies a penalty to the vector of regression coefficients, which is equal to the sum of squared regression coefficients to be penalized, does not perform variable selection.</w:t>
+      </w:r>
+    </w:p>
+    <w:p>
+      <w:pPr>
+        <w:pStyle w:val="ListParagraph"/>
+        <w:numPr>
+          <w:ilvl w:val="1"/>
+          <w:numId w:val="18"/>
+        </w:numPr>
+        <w:jc w:val="both"/>
+        <w:rPr>
+          <w:rFonts w:ascii="Verdana" w:hAnsi="Verdana"/>
+          <w:sz w:val="22"/>
+          <w:szCs w:val="22"/>
+        </w:rPr>
+      </w:pPr>
+      <w:r>
+        <w:rPr>
+          <w:rFonts w:ascii="Verdana" w:hAnsi="Verdana"/>
+          <w:sz w:val="22"/>
+          <w:szCs w:val="22"/>
+        </w:rPr>
+        <w:t>Lasso Regression: The penalty applied is the sum of the absolute values of the coefficients, performs variable selection.</w:t>
+      </w:r>
+    </w:p>
+    <w:p>
+      <w:pPr>
+        <w:pStyle w:val="ListParagraph"/>
+        <w:numPr>
+          <w:ilvl w:val="1"/>
+          <w:numId w:val="18"/>
+        </w:numPr>
+        <w:jc w:val="both"/>
+        <w:rPr>
+          <w:rFonts w:ascii="Verdana" w:hAnsi="Verdana"/>
+          <w:sz w:val="22"/>
+          <w:szCs w:val="22"/>
+        </w:rPr>
+      </w:pPr>
+      <w:r>
+        <w:rPr>
+          <w:rFonts w:ascii="Verdana" w:hAnsi="Verdana"/>
+          <w:sz w:val="22"/>
+          <w:szCs w:val="22"/>
+        </w:rPr>
+        <w:t>Elastic-Net: Applies both Ridge and Lasso penalties.</w:t>
+      </w:r>
+    </w:p>
+    <w:p>
+      <w:pPr>
         <w:rPr>
           <w:rFonts w:ascii="Verdana" w:hAnsi="Verdana"/>
           <w:sz w:val="22"/>
@@ -7058,16 +8684,674 @@
     <w:p>
       <w:pPr>
         <w:ind w:left="156"/>
-        <w:rPr>
-          <w:rFonts w:ascii="Verdana" w:hAnsi="Verdana"/>
-          <w:sz w:val="22"/>
-          <w:szCs w:val="22"/>
-        </w:rPr>
-      </w:pPr>
+        <w:jc w:val="both"/>
+        <w:rPr>
+          <w:rFonts w:ascii="Verdana" w:hAnsi="Verdana"/>
+          <w:sz w:val="22"/>
+          <w:szCs w:val="22"/>
+        </w:rPr>
+      </w:pPr>
+      <w:r>
+        <w:rPr>
+          <w:rFonts w:ascii="Verdana" w:hAnsi="Verdana"/>
+          <w:sz w:val="22"/>
+          <w:szCs w:val="22"/>
+        </w:rPr>
+        <w:t xml:space="preserve">We look for </w:t>
+      </w:r>
+      <w:r>
+        <w:rPr>
+          <w:rFonts w:ascii="Verdana" w:hAnsi="Verdana"/>
+          <w:sz w:val="22"/>
+          <w:szCs w:val="22"/>
+        </w:rPr>
+        <w:t>hyperplanes</w:t>
+      </w:r>
+      <w:r>
+        <w:rPr>
+          <w:rFonts w:ascii="Verdana" w:hAnsi="Verdana"/>
+          <w:sz w:val="22"/>
+          <w:szCs w:val="22"/>
+        </w:rPr>
+        <w:t xml:space="preserve"> that as far as possible while still having all the points classified </w:t>
+      </w:r>
+      <w:r>
+        <w:rPr>
+          <w:rFonts w:ascii="Verdana" w:hAnsi="Verdana"/>
+          <w:sz w:val="22"/>
+          <w:szCs w:val="22"/>
+        </w:rPr>
+        <w:t>closer to them</w:t>
+      </w:r>
+      <w:r>
+        <w:rPr>
+          <w:rFonts w:ascii="Verdana" w:hAnsi="Verdana"/>
+          <w:sz w:val="22"/>
+          <w:szCs w:val="22"/>
+        </w:rPr>
+        <w:t xml:space="preserve">. </w:t>
+      </w:r>
+      <w:r>
+        <w:rPr>
+          <w:rFonts w:ascii="Verdana" w:hAnsi="Verdana"/>
+          <w:sz w:val="22"/>
+          <w:szCs w:val="22"/>
+        </w:rPr>
+        <w:t xml:space="preserve">Kernel methods can be used to allow the hyperplane to not be linear. </w:t>
+      </w:r>
+      <w:r>
+        <w:rPr>
+          <w:rFonts w:ascii="Verdana" w:hAnsi="Verdana"/>
+          <w:sz w:val="22"/>
+          <w:szCs w:val="22"/>
+        </w:rPr>
+        <w:t xml:space="preserve">The algorithm determines support vectors, or data points at which the parallel lines are being pivoted from. </w:t>
+      </w:r>
+      <w:r>
+        <w:rPr>
+          <w:rFonts w:ascii="Verdana" w:hAnsi="Verdana"/>
+          <w:sz w:val="22"/>
+          <w:szCs w:val="22"/>
+        </w:rPr>
+        <w:t>The objective is to minimize the sum of the squares of the coefficients. Expressed as:</w:t>
+      </w:r>
     </w:p>
     <w:p>
       <w:pPr>
         <w:ind w:left="156"/>
+        <w:jc w:val="both"/>
+        <w:rPr>
+          <w:rFonts w:ascii="Verdana" w:hAnsi="Verdana"/>
+          <w:sz w:val="22"/>
+          <w:szCs w:val="22"/>
+        </w:rPr>
+      </w:pPr>
+    </w:p>
+    <w:p>
+      <w:pPr>
+        <w:ind w:left="156"/>
+        <w:jc w:val="both"/>
+        <w:rPr>
+          <w:rFonts w:ascii="Verdana" w:hAnsi="Verdana"/>
+          <w:sz w:val="22"/>
+          <w:szCs w:val="22"/>
+        </w:rPr>
+      </w:pPr>
+      <m:oMathPara>
+        <m:oMath>
+          <m:r>
+            <w:rPr>
+              <w:rFonts w:ascii="Cambria Math" w:hAnsi="Cambria Math"/>
+              <w:sz w:val="22"/>
+              <w:szCs w:val="22"/>
+            </w:rPr>
+            <m:t xml:space="preserve">Minimize </m:t>
+          </m:r>
+          <m:nary>
+            <m:naryPr>
+              <m:chr m:val="∑"/>
+              <m:limLoc m:val="undOvr"/>
+              <m:ctrlPr>
+                <w:rPr>
+                  <w:rFonts w:ascii="Cambria Math" w:hAnsi="Cambria Math"/>
+                  <w:i/>
+                  <w:sz w:val="22"/>
+                  <w:szCs w:val="22"/>
+                </w:rPr>
+              </m:ctrlPr>
+            </m:naryPr>
+            <m:sub>
+              <m:r>
+                <w:rPr>
+                  <w:rFonts w:ascii="Cambria Math" w:hAnsi="Cambria Math"/>
+                  <w:sz w:val="22"/>
+                  <w:szCs w:val="22"/>
+                </w:rPr>
+                <m:t>j=1</m:t>
+              </m:r>
+            </m:sub>
+            <m:sup>
+              <m:r>
+                <w:rPr>
+                  <w:rFonts w:ascii="Cambria Math" w:hAnsi="Cambria Math"/>
+                  <w:sz w:val="22"/>
+                  <w:szCs w:val="22"/>
+                </w:rPr>
+                <m:t>n</m:t>
+              </m:r>
+            </m:sup>
+            <m:e>
+              <m:r>
+                <m:rPr>
+                  <m:sty m:val="p"/>
+                </m:rPr>
+                <w:rPr>
+                  <w:rFonts w:ascii="Cambria Math" w:hAnsi="Cambria Math"/>
+                  <w:sz w:val="22"/>
+                  <w:szCs w:val="22"/>
+                </w:rPr>
+                <m:t>max⁡</m:t>
+              </m:r>
+              <m:r>
+                <w:rPr>
+                  <w:rFonts w:ascii="Cambria Math" w:hAnsi="Cambria Math"/>
+                  <w:sz w:val="22"/>
+                  <w:szCs w:val="22"/>
+                </w:rPr>
+                <m:t>{0,1-(</m:t>
+              </m:r>
+              <m:nary>
+                <m:naryPr>
+                  <m:chr m:val="∑"/>
+                  <m:limLoc m:val="undOvr"/>
+                  <m:ctrlPr>
+                    <w:rPr>
+                      <w:rFonts w:ascii="Cambria Math" w:hAnsi="Cambria Math"/>
+                      <w:i/>
+                      <w:sz w:val="22"/>
+                      <w:szCs w:val="22"/>
+                    </w:rPr>
+                  </m:ctrlPr>
+                </m:naryPr>
+                <m:sub>
+                  <m:r>
+                    <w:rPr>
+                      <w:rFonts w:ascii="Cambria Math" w:hAnsi="Cambria Math"/>
+                      <w:sz w:val="22"/>
+                      <w:szCs w:val="22"/>
+                    </w:rPr>
+                    <m:t>i=1</m:t>
+                  </m:r>
+                </m:sub>
+                <m:sup>
+                  <m:r>
+                    <w:rPr>
+                      <w:rFonts w:ascii="Cambria Math" w:hAnsi="Cambria Math"/>
+                      <w:sz w:val="22"/>
+                      <w:szCs w:val="22"/>
+                    </w:rPr>
+                    <m:t>m</m:t>
+                  </m:r>
+                </m:sup>
+                <m:e>
+                  <m:sSub>
+                    <m:sSubPr>
+                      <m:ctrlPr>
+                        <w:rPr>
+                          <w:rFonts w:ascii="Cambria Math" w:hAnsi="Cambria Math"/>
+                          <w:i/>
+                          <w:sz w:val="22"/>
+                          <w:szCs w:val="22"/>
+                        </w:rPr>
+                      </m:ctrlPr>
+                    </m:sSubPr>
+                    <m:e>
+                      <m:r>
+                        <w:rPr>
+                          <w:rFonts w:ascii="Cambria Math" w:hAnsi="Cambria Math"/>
+                          <w:sz w:val="22"/>
+                          <w:szCs w:val="22"/>
+                        </w:rPr>
+                        <m:t>a</m:t>
+                      </m:r>
+                    </m:e>
+                    <m:sub>
+                      <m:r>
+                        <w:rPr>
+                          <w:rFonts w:ascii="Cambria Math" w:hAnsi="Cambria Math"/>
+                          <w:sz w:val="22"/>
+                          <w:szCs w:val="22"/>
+                        </w:rPr>
+                        <m:t>i</m:t>
+                      </m:r>
+                    </m:sub>
+                  </m:sSub>
+                  <m:sSub>
+                    <m:sSubPr>
+                      <m:ctrlPr>
+                        <w:rPr>
+                          <w:rFonts w:ascii="Cambria Math" w:hAnsi="Cambria Math"/>
+                          <w:i/>
+                          <w:sz w:val="22"/>
+                          <w:szCs w:val="22"/>
+                        </w:rPr>
+                      </m:ctrlPr>
+                    </m:sSubPr>
+                    <m:e>
+                      <m:r>
+                        <w:rPr>
+                          <w:rFonts w:ascii="Cambria Math" w:hAnsi="Cambria Math"/>
+                          <w:sz w:val="22"/>
+                          <w:szCs w:val="22"/>
+                        </w:rPr>
+                        <m:t>x</m:t>
+                      </m:r>
+                    </m:e>
+                    <m:sub>
+                      <m:r>
+                        <w:rPr>
+                          <w:rFonts w:ascii="Cambria Math" w:hAnsi="Cambria Math"/>
+                          <w:sz w:val="22"/>
+                          <w:szCs w:val="22"/>
+                        </w:rPr>
+                        <m:t>ij</m:t>
+                      </m:r>
+                    </m:sub>
+                  </m:sSub>
+                  <m:r>
+                    <w:rPr>
+                      <w:rFonts w:ascii="Cambria Math" w:hAnsi="Cambria Math"/>
+                      <w:sz w:val="22"/>
+                      <w:szCs w:val="22"/>
+                    </w:rPr>
+                    <m:t>+</m:t>
+                  </m:r>
+                  <m:sSub>
+                    <m:sSubPr>
+                      <m:ctrlPr>
+                        <w:rPr>
+                          <w:rFonts w:ascii="Cambria Math" w:hAnsi="Cambria Math"/>
+                          <w:i/>
+                          <w:sz w:val="22"/>
+                          <w:szCs w:val="22"/>
+                        </w:rPr>
+                      </m:ctrlPr>
+                    </m:sSubPr>
+                    <m:e>
+                      <m:r>
+                        <w:rPr>
+                          <w:rFonts w:ascii="Cambria Math" w:hAnsi="Cambria Math"/>
+                          <w:sz w:val="22"/>
+                          <w:szCs w:val="22"/>
+                        </w:rPr>
+                        <m:t>a</m:t>
+                      </m:r>
+                    </m:e>
+                    <m:sub>
+                      <m:r>
+                        <w:rPr>
+                          <w:rFonts w:ascii="Cambria Math" w:hAnsi="Cambria Math"/>
+                          <w:sz w:val="22"/>
+                          <w:szCs w:val="22"/>
+                        </w:rPr>
+                        <m:t>0</m:t>
+                      </m:r>
+                    </m:sub>
+                  </m:sSub>
+                  <m:r>
+                    <w:rPr>
+                      <w:rFonts w:ascii="Cambria Math" w:hAnsi="Cambria Math"/>
+                      <w:sz w:val="22"/>
+                      <w:szCs w:val="22"/>
+                    </w:rPr>
+                    <m:t>)</m:t>
+                  </m:r>
+                  <m:sSub>
+                    <m:sSubPr>
+                      <m:ctrlPr>
+                        <w:rPr>
+                          <w:rFonts w:ascii="Cambria Math" w:hAnsi="Cambria Math"/>
+                          <w:i/>
+                          <w:sz w:val="22"/>
+                          <w:szCs w:val="22"/>
+                        </w:rPr>
+                      </m:ctrlPr>
+                    </m:sSubPr>
+                    <m:e>
+                      <m:r>
+                        <w:rPr>
+                          <w:rFonts w:ascii="Cambria Math" w:hAnsi="Cambria Math"/>
+                          <w:sz w:val="22"/>
+                          <w:szCs w:val="22"/>
+                        </w:rPr>
+                        <m:t>y</m:t>
+                      </m:r>
+                    </m:e>
+                    <m:sub>
+                      <m:r>
+                        <w:rPr>
+                          <w:rFonts w:ascii="Cambria Math" w:hAnsi="Cambria Math"/>
+                          <w:sz w:val="22"/>
+                          <w:szCs w:val="22"/>
+                        </w:rPr>
+                        <m:t>i</m:t>
+                      </m:r>
+                    </m:sub>
+                  </m:sSub>
+                  <m:r>
+                    <w:rPr>
+                      <w:rFonts w:ascii="Cambria Math" w:hAnsi="Cambria Math"/>
+                      <w:sz w:val="22"/>
+                      <w:szCs w:val="22"/>
+                    </w:rPr>
+                    <m:t>}+λ</m:t>
+                  </m:r>
+                  <m:nary>
+                    <m:naryPr>
+                      <m:chr m:val="∑"/>
+                      <m:limLoc m:val="undOvr"/>
+                      <m:ctrlPr>
+                        <w:rPr>
+                          <w:rFonts w:ascii="Cambria Math" w:hAnsi="Cambria Math"/>
+                          <w:i/>
+                          <w:sz w:val="22"/>
+                          <w:szCs w:val="22"/>
+                        </w:rPr>
+                      </m:ctrlPr>
+                    </m:naryPr>
+                    <m:sub>
+                      <m:r>
+                        <w:rPr>
+                          <w:rFonts w:ascii="Cambria Math" w:hAnsi="Cambria Math"/>
+                          <w:sz w:val="22"/>
+                          <w:szCs w:val="22"/>
+                        </w:rPr>
+                        <m:t>j=1</m:t>
+                      </m:r>
+                    </m:sub>
+                    <m:sup>
+                      <m:r>
+                        <w:rPr>
+                          <w:rFonts w:ascii="Cambria Math" w:hAnsi="Cambria Math"/>
+                          <w:sz w:val="22"/>
+                          <w:szCs w:val="22"/>
+                        </w:rPr>
+                        <m:t>m</m:t>
+                      </m:r>
+                    </m:sup>
+                    <m:e>
+                      <m:sSup>
+                        <m:sSupPr>
+                          <m:ctrlPr>
+                            <w:rPr>
+                              <w:rFonts w:ascii="Cambria Math" w:hAnsi="Cambria Math"/>
+                              <w:i/>
+                              <w:sz w:val="22"/>
+                              <w:szCs w:val="22"/>
+                            </w:rPr>
+                          </m:ctrlPr>
+                        </m:sSupPr>
+                        <m:e>
+                          <m:d>
+                            <m:dPr>
+                              <m:ctrlPr>
+                                <w:rPr>
+                                  <w:rFonts w:ascii="Cambria Math" w:hAnsi="Cambria Math"/>
+                                  <w:i/>
+                                  <w:sz w:val="22"/>
+                                  <w:szCs w:val="22"/>
+                                </w:rPr>
+                              </m:ctrlPr>
+                            </m:dPr>
+                            <m:e>
+                              <m:sSub>
+                                <m:sSubPr>
+                                  <m:ctrlPr>
+                                    <w:rPr>
+                                      <w:rFonts w:ascii="Cambria Math" w:hAnsi="Cambria Math"/>
+                                      <w:i/>
+                                      <w:sz w:val="22"/>
+                                      <w:szCs w:val="22"/>
+                                    </w:rPr>
+                                  </m:ctrlPr>
+                                </m:sSubPr>
+                                <m:e>
+                                  <m:r>
+                                    <w:rPr>
+                                      <w:rFonts w:ascii="Cambria Math" w:hAnsi="Cambria Math"/>
+                                      <w:sz w:val="22"/>
+                                      <w:szCs w:val="22"/>
+                                    </w:rPr>
+                                    <m:t>a</m:t>
+                                  </m:r>
+                                </m:e>
+                                <m:sub>
+                                  <m:r>
+                                    <w:rPr>
+                                      <w:rFonts w:ascii="Cambria Math" w:hAnsi="Cambria Math"/>
+                                      <w:sz w:val="22"/>
+                                      <w:szCs w:val="22"/>
+                                    </w:rPr>
+                                    <m:t>i</m:t>
+                                  </m:r>
+                                </m:sub>
+                              </m:sSub>
+                            </m:e>
+                          </m:d>
+                        </m:e>
+                        <m:sup>
+                          <m:r>
+                            <w:rPr>
+                              <w:rFonts w:ascii="Cambria Math" w:hAnsi="Cambria Math"/>
+                              <w:sz w:val="22"/>
+                              <w:szCs w:val="22"/>
+                            </w:rPr>
+                            <m:t>2</m:t>
+                          </m:r>
+                        </m:sup>
+                      </m:sSup>
+                    </m:e>
+                  </m:nary>
+                </m:e>
+              </m:nary>
+            </m:e>
+          </m:nary>
+        </m:oMath>
+      </m:oMathPara>
+    </w:p>
+    <w:p>
+      <w:pPr>
+        <w:ind w:left="156"/>
+        <w:rPr>
+          <w:rFonts w:ascii="Verdana" w:hAnsi="Verdana"/>
+          <w:sz w:val="22"/>
+          <w:szCs w:val="22"/>
+        </w:rPr>
+      </w:pPr>
+    </w:p>
+    <w:p>
+      <w:pPr>
+        <w:ind w:left="156"/>
+        <w:rPr>
+          <w:rFonts w:ascii="Verdana" w:hAnsi="Verdana"/>
+          <w:sz w:val="22"/>
+          <w:szCs w:val="22"/>
+        </w:rPr>
+      </w:pPr>
+      <w:r>
+        <w:rPr>
+          <w:rFonts w:ascii="Verdana" w:hAnsi="Verdana"/>
+          <w:sz w:val="22"/>
+          <w:szCs w:val="22"/>
+        </w:rPr>
+        <w:t xml:space="preserve">Where </w:t>
+      </w:r>
+      <m:oMath>
+        <m:sSub>
+          <m:sSubPr>
+            <m:ctrlPr>
+              <w:rPr>
+                <w:rFonts w:ascii="Cambria Math" w:hAnsi="Cambria Math"/>
+                <w:i/>
+                <w:sz w:val="22"/>
+                <w:szCs w:val="22"/>
+              </w:rPr>
+            </m:ctrlPr>
+          </m:sSubPr>
+          <m:e>
+            <m:r>
+              <w:rPr>
+                <w:rFonts w:ascii="Cambria Math" w:hAnsi="Cambria Math"/>
+                <w:sz w:val="22"/>
+                <w:szCs w:val="22"/>
+              </w:rPr>
+              <m:t>a</m:t>
+            </m:r>
+          </m:e>
+          <m:sub>
+            <m:r>
+              <w:rPr>
+                <w:rFonts w:ascii="Cambria Math" w:hAnsi="Cambria Math"/>
+                <w:sz w:val="22"/>
+                <w:szCs w:val="22"/>
+              </w:rPr>
+              <m:t>i</m:t>
+            </m:r>
+          </m:sub>
+        </m:sSub>
+      </m:oMath>
+      <w:r>
+        <w:rPr>
+          <w:rFonts w:ascii="Verdana" w:hAnsi="Verdana"/>
+          <w:sz w:val="22"/>
+          <w:szCs w:val="22"/>
+        </w:rPr>
+        <w:t xml:space="preserve"> are the coefficients of the predictor factors and  </w:t>
+      </w:r>
+      <m:oMath>
+        <m:r>
+          <w:rPr>
+            <w:rFonts w:ascii="Cambria Math" w:hAnsi="Cambria Math"/>
+            <w:sz w:val="22"/>
+            <w:szCs w:val="22"/>
+          </w:rPr>
+          <m:t>λ</m:t>
+        </m:r>
+      </m:oMath>
+      <w:r>
+        <w:rPr>
+          <w:rFonts w:ascii="Verdana" w:hAnsi="Verdana"/>
+          <w:sz w:val="22"/>
+          <w:szCs w:val="22"/>
+        </w:rPr>
+        <w:t xml:space="preserve"> is a regularization parameter which serves as a degree of importance that is given to misclassifications. </w:t>
+      </w:r>
+    </w:p>
+    <w:p>
+      <w:pPr>
+        <w:ind w:left="156"/>
+        <w:rPr>
+          <w:rFonts w:ascii="Verdana" w:hAnsi="Verdana"/>
+          <w:sz w:val="22"/>
+          <w:szCs w:val="22"/>
+        </w:rPr>
+      </w:pPr>
+    </w:p>
+    <w:p>
+      <w:pPr>
+        <w:ind w:left="156"/>
+        <w:rPr>
+          <w:rFonts w:ascii="Verdana" w:hAnsi="Verdana"/>
+          <w:sz w:val="22"/>
+          <w:szCs w:val="22"/>
+        </w:rPr>
+      </w:pPr>
+      <w:r>
+        <w:rPr>
+          <w:rFonts w:ascii="Verdana" w:hAnsi="Verdana"/>
+          <w:sz w:val="22"/>
+          <w:szCs w:val="22"/>
+        </w:rPr>
+        <w:t>Hyperparameter tuning for best model performance can be performed on:</w:t>
+      </w:r>
+    </w:p>
+    <w:p>
+      <w:pPr>
+        <w:ind w:left="156"/>
+        <w:rPr>
+          <w:rFonts w:ascii="Verdana" w:hAnsi="Verdana"/>
+          <w:sz w:val="22"/>
+          <w:szCs w:val="22"/>
+        </w:rPr>
+      </w:pPr>
+    </w:p>
+    <w:p>
+      <w:pPr>
+        <w:pStyle w:val="ListParagraph"/>
+        <w:numPr>
+          <w:ilvl w:val="0"/>
+          <w:numId w:val="19"/>
+        </w:numPr>
+        <w:rPr>
+          <w:rFonts w:ascii="Verdana" w:hAnsi="Verdana"/>
+          <w:sz w:val="22"/>
+          <w:szCs w:val="22"/>
+        </w:rPr>
+      </w:pPr>
+      <w:r>
+        <w:rPr>
+          <w:rFonts w:ascii="Verdana" w:hAnsi="Verdana"/>
+          <w:sz w:val="22"/>
+          <w:szCs w:val="22"/>
+        </w:rPr>
+        <w:t>Kernel:</w:t>
+      </w:r>
+      <w:r>
+        <w:rPr>
+          <w:rFonts w:ascii="Verdana" w:hAnsi="Verdana"/>
+          <w:sz w:val="22"/>
+          <w:szCs w:val="22"/>
+        </w:rPr>
+        <w:t xml:space="preserve"> Kernel to be used in the algorithm in order to transform the hyperparameter form a linear to a non-linear classifier.</w:t>
+      </w:r>
+    </w:p>
+    <w:p>
+      <w:pPr>
+        <w:pStyle w:val="ListParagraph"/>
+        <w:numPr>
+          <w:ilvl w:val="0"/>
+          <w:numId w:val="19"/>
+        </w:numPr>
+        <w:rPr>
+          <w:rFonts w:ascii="Verdana" w:hAnsi="Verdana"/>
+          <w:sz w:val="22"/>
+          <w:szCs w:val="22"/>
+        </w:rPr>
+      </w:pPr>
+      <m:oMath>
+        <m:r>
+          <w:rPr>
+            <w:rFonts w:ascii="Cambria Math" w:hAnsi="Cambria Math"/>
+            <w:sz w:val="22"/>
+            <w:szCs w:val="22"/>
+          </w:rPr>
+          <m:t>λ</m:t>
+        </m:r>
+      </m:oMath>
+      <w:r>
+        <w:rPr>
+          <w:rFonts w:ascii="Verdana" w:hAnsi="Verdana"/>
+          <w:sz w:val="22"/>
+          <w:szCs w:val="22"/>
+        </w:rPr>
+        <w:t xml:space="preserve"> Parameter (0.1 to 100): Penalty for each misclassified data point. If small, then penalty is low however a large penalty might lead to overfitting.</w:t>
+      </w:r>
+    </w:p>
+    <w:p>
+      <w:pPr>
+        <w:pStyle w:val="ListParagraph"/>
+        <w:numPr>
+          <w:ilvl w:val="0"/>
+          <w:numId w:val="19"/>
+        </w:numPr>
+        <w:rPr>
+          <w:rFonts w:ascii="Verdana" w:hAnsi="Verdana"/>
+          <w:sz w:val="22"/>
+          <w:szCs w:val="22"/>
+        </w:rPr>
+      </w:pPr>
+      <w:r>
+        <w:rPr>
+          <w:rFonts w:ascii="Verdana" w:hAnsi="Verdana"/>
+          <w:sz w:val="22"/>
+          <w:szCs w:val="22"/>
+        </w:rPr>
+        <w:t>Gamma (0.0001 to 10): Parameter that influences the kernel construction, for example for radial basis function it controls the distance of influence of a single training point.</w:t>
+      </w:r>
+    </w:p>
+    <w:p>
+      <w:pPr>
+        <w:ind w:left="156"/>
         <w:rPr>
           <w:rFonts w:ascii="Verdana" w:hAnsi="Verdana"/>
           <w:sz w:val="22"/>
@@ -7099,6 +9383,375 @@
     <w:p>
       <w:pPr>
         <w:ind w:left="156"/>
+        <w:jc w:val="both"/>
+        <w:rPr>
+          <w:rFonts w:ascii="Verdana" w:hAnsi="Verdana"/>
+          <w:sz w:val="22"/>
+          <w:szCs w:val="22"/>
+        </w:rPr>
+      </w:pPr>
+      <w:r>
+        <w:rPr>
+          <w:rFonts w:ascii="Verdana" w:hAnsi="Verdana"/>
+          <w:sz w:val="22"/>
+          <w:szCs w:val="22"/>
+        </w:rPr>
+        <w:lastRenderedPageBreak/>
+        <w:t xml:space="preserve">A Multilayer Perceptron is a form of neural networks architecture. Which consist of at least three layers: input layer, hidden layer and output layer. </w:t>
+      </w:r>
+      <w:r>
+        <w:rPr>
+          <w:rFonts w:ascii="Verdana" w:hAnsi="Verdana"/>
+          <w:sz w:val="22"/>
+          <w:szCs w:val="22"/>
+        </w:rPr>
+        <w:t>A weight (</w:t>
+      </w:r>
+      <m:oMath>
+        <m:sSub>
+          <m:sSubPr>
+            <m:ctrlPr>
+              <w:rPr>
+                <w:rFonts w:ascii="Cambria Math" w:hAnsi="Cambria Math"/>
+                <w:i/>
+                <w:sz w:val="22"/>
+                <w:szCs w:val="22"/>
+              </w:rPr>
+            </m:ctrlPr>
+          </m:sSubPr>
+          <m:e>
+            <m:r>
+              <w:rPr>
+                <w:rFonts w:ascii="Cambria Math" w:hAnsi="Cambria Math"/>
+                <w:sz w:val="22"/>
+                <w:szCs w:val="22"/>
+              </w:rPr>
+              <m:t>W</m:t>
+            </m:r>
+          </m:e>
+          <m:sub>
+            <m:r>
+              <w:rPr>
+                <w:rFonts w:ascii="Cambria Math" w:hAnsi="Cambria Math"/>
+                <w:sz w:val="22"/>
+                <w:szCs w:val="22"/>
+              </w:rPr>
+              <m:t>l</m:t>
+            </m:r>
+          </m:sub>
+        </m:sSub>
+        <m:r>
+          <w:rPr>
+            <w:rFonts w:ascii="Cambria Math" w:hAnsi="Cambria Math"/>
+            <w:sz w:val="22"/>
+            <w:szCs w:val="22"/>
+          </w:rPr>
+          <m:t>)</m:t>
+        </m:r>
+      </m:oMath>
+      <w:r>
+        <w:rPr>
+          <w:rFonts w:ascii="Verdana" w:hAnsi="Verdana"/>
+          <w:sz w:val="22"/>
+          <w:szCs w:val="22"/>
+        </w:rPr>
+        <w:t xml:space="preserve"> is assigned to each of the connections between a neuron of a layer and all neurons of the past layer. Then, take all activations </w:t>
+      </w:r>
+      <m:oMath>
+        <m:r>
+          <w:rPr>
+            <w:rFonts w:ascii="Cambria Math" w:hAnsi="Cambria Math"/>
+            <w:sz w:val="22"/>
+            <w:szCs w:val="22"/>
+          </w:rPr>
+          <m:t>(</m:t>
+        </m:r>
+        <m:sSub>
+          <m:sSubPr>
+            <m:ctrlPr>
+              <w:rPr>
+                <w:rFonts w:ascii="Cambria Math" w:hAnsi="Cambria Math"/>
+                <w:i/>
+                <w:sz w:val="22"/>
+                <w:szCs w:val="22"/>
+              </w:rPr>
+            </m:ctrlPr>
+          </m:sSubPr>
+          <m:e>
+            <m:r>
+              <w:rPr>
+                <w:rFonts w:ascii="Cambria Math" w:hAnsi="Cambria Math"/>
+                <w:sz w:val="22"/>
+                <w:szCs w:val="22"/>
+              </w:rPr>
+              <m:t>a</m:t>
+            </m:r>
+          </m:e>
+          <m:sub>
+            <m:r>
+              <w:rPr>
+                <w:rFonts w:ascii="Cambria Math" w:hAnsi="Cambria Math"/>
+                <w:sz w:val="22"/>
+                <w:szCs w:val="22"/>
+              </w:rPr>
+              <m:t>l</m:t>
+            </m:r>
+          </m:sub>
+        </m:sSub>
+        <m:r>
+          <w:rPr>
+            <w:rFonts w:ascii="Cambria Math" w:hAnsi="Cambria Math"/>
+            <w:sz w:val="22"/>
+            <w:szCs w:val="22"/>
+          </w:rPr>
+          <m:t>)</m:t>
+        </m:r>
+      </m:oMath>
+      <w:r>
+        <w:rPr>
+          <w:rFonts w:ascii="Verdana" w:hAnsi="Verdana"/>
+          <w:sz w:val="22"/>
+          <w:szCs w:val="22"/>
+        </w:rPr>
+        <w:t xml:space="preserve"> from previous layers and their weighted sum is calculated </w:t>
+      </w:r>
+      <m:oMath>
+        <m:sSub>
+          <m:sSubPr>
+            <m:ctrlPr>
+              <w:rPr>
+                <w:rFonts w:ascii="Cambria Math" w:hAnsi="Cambria Math"/>
+                <w:i/>
+                <w:sz w:val="22"/>
+                <w:szCs w:val="22"/>
+              </w:rPr>
+            </m:ctrlPr>
+          </m:sSubPr>
+          <m:e>
+            <m:r>
+              <w:rPr>
+                <w:rFonts w:ascii="Cambria Math" w:hAnsi="Cambria Math"/>
+                <w:sz w:val="22"/>
+                <w:szCs w:val="22"/>
+              </w:rPr>
+              <m:t>a</m:t>
+            </m:r>
+          </m:e>
+          <m:sub>
+            <m:r>
+              <w:rPr>
+                <w:rFonts w:ascii="Cambria Math" w:hAnsi="Cambria Math"/>
+                <w:sz w:val="22"/>
+                <w:szCs w:val="22"/>
+              </w:rPr>
+              <m:t>l+1</m:t>
+            </m:r>
+          </m:sub>
+        </m:sSub>
+        <m:r>
+          <w:rPr>
+            <w:rFonts w:ascii="Cambria Math" w:hAnsi="Cambria Math"/>
+            <w:sz w:val="22"/>
+            <w:szCs w:val="22"/>
+          </w:rPr>
+          <m:t>=(</m:t>
+        </m:r>
+        <m:sSub>
+          <m:sSubPr>
+            <m:ctrlPr>
+              <w:rPr>
+                <w:rFonts w:ascii="Cambria Math" w:hAnsi="Cambria Math"/>
+                <w:i/>
+                <w:sz w:val="22"/>
+                <w:szCs w:val="22"/>
+              </w:rPr>
+            </m:ctrlPr>
+          </m:sSubPr>
+          <m:e>
+            <m:r>
+              <w:rPr>
+                <w:rFonts w:ascii="Cambria Math" w:hAnsi="Cambria Math"/>
+                <w:sz w:val="22"/>
+                <w:szCs w:val="22"/>
+              </w:rPr>
+              <m:t>W</m:t>
+            </m:r>
+          </m:e>
+          <m:sub>
+            <m:r>
+              <w:rPr>
+                <w:rFonts w:ascii="Cambria Math" w:hAnsi="Cambria Math"/>
+                <w:sz w:val="22"/>
+                <w:szCs w:val="22"/>
+              </w:rPr>
+              <m:t>l</m:t>
+            </m:r>
+          </m:sub>
+        </m:sSub>
+        <m:sSub>
+          <m:sSubPr>
+            <m:ctrlPr>
+              <w:rPr>
+                <w:rFonts w:ascii="Cambria Math" w:hAnsi="Cambria Math"/>
+                <w:i/>
+                <w:sz w:val="22"/>
+                <w:szCs w:val="22"/>
+              </w:rPr>
+            </m:ctrlPr>
+          </m:sSubPr>
+          <m:e>
+            <m:r>
+              <w:rPr>
+                <w:rFonts w:ascii="Cambria Math" w:hAnsi="Cambria Math"/>
+                <w:sz w:val="22"/>
+                <w:szCs w:val="22"/>
+              </w:rPr>
+              <m:t>a</m:t>
+            </m:r>
+          </m:e>
+          <m:sub>
+            <m:r>
+              <w:rPr>
+                <w:rFonts w:ascii="Cambria Math" w:hAnsi="Cambria Math"/>
+                <w:sz w:val="22"/>
+                <w:szCs w:val="22"/>
+              </w:rPr>
+              <m:t>l</m:t>
+            </m:r>
+          </m:sub>
+        </m:sSub>
+        <m:r>
+          <w:rPr>
+            <w:rFonts w:ascii="Cambria Math" w:hAnsi="Cambria Math"/>
+            <w:sz w:val="22"/>
+            <w:szCs w:val="22"/>
+          </w:rPr>
+          <m:t>)</m:t>
+        </m:r>
+      </m:oMath>
+      <w:r>
+        <w:rPr>
+          <w:rFonts w:ascii="Verdana" w:hAnsi="Verdana"/>
+          <w:sz w:val="22"/>
+          <w:szCs w:val="22"/>
+        </w:rPr>
+        <w:t xml:space="preserve"> to calculate the activation of this node. </w:t>
+      </w:r>
+      <w:r>
+        <w:rPr>
+          <w:rFonts w:ascii="Verdana" w:hAnsi="Verdana"/>
+          <w:sz w:val="22"/>
+          <w:szCs w:val="22"/>
+        </w:rPr>
+        <w:t xml:space="preserve">To restrict the activation values into {0,1} values, then a sigmoid function </w:t>
+      </w:r>
+      <m:oMath>
+        <m:r>
+          <w:rPr>
+            <w:rFonts w:ascii="Cambria Math" w:hAnsi="Cambria Math"/>
+            <w:sz w:val="22"/>
+            <w:szCs w:val="22"/>
+          </w:rPr>
+          <m:t>σ</m:t>
+        </m:r>
+        <m:r>
+          <w:rPr>
+            <w:rFonts w:ascii="Cambria Math" w:hAnsi="Cambria Math"/>
+            <w:sz w:val="22"/>
+            <w:szCs w:val="22"/>
+          </w:rPr>
+          <m:t>()</m:t>
+        </m:r>
+      </m:oMath>
+      <w:r>
+        <w:rPr>
+          <w:rFonts w:ascii="Verdana" w:hAnsi="Verdana"/>
+          <w:sz w:val="22"/>
+          <w:szCs w:val="22"/>
+        </w:rPr>
+        <w:t xml:space="preserve"> is applied. Lastly, a bias (</w:t>
+      </w:r>
+      <m:oMath>
+        <m:sSub>
+          <m:sSubPr>
+            <m:ctrlPr>
+              <w:rPr>
+                <w:rFonts w:ascii="Cambria Math" w:hAnsi="Cambria Math"/>
+                <w:i/>
+                <w:sz w:val="22"/>
+                <w:szCs w:val="22"/>
+              </w:rPr>
+            </m:ctrlPr>
+          </m:sSubPr>
+          <m:e>
+            <m:r>
+              <w:rPr>
+                <w:rFonts w:ascii="Cambria Math" w:hAnsi="Cambria Math"/>
+                <w:sz w:val="22"/>
+                <w:szCs w:val="22"/>
+              </w:rPr>
+              <m:t>b</m:t>
+            </m:r>
+          </m:e>
+          <m:sub>
+            <m:r>
+              <w:rPr>
+                <w:rFonts w:ascii="Cambria Math" w:hAnsi="Cambria Math"/>
+                <w:sz w:val="22"/>
+                <w:szCs w:val="22"/>
+              </w:rPr>
+              <m:t>l</m:t>
+            </m:r>
+          </m:sub>
+        </m:sSub>
+        <m:r>
+          <w:rPr>
+            <w:rFonts w:ascii="Cambria Math" w:hAnsi="Cambria Math"/>
+            <w:sz w:val="22"/>
+            <w:szCs w:val="22"/>
+          </w:rPr>
+          <m:t>)</m:t>
+        </m:r>
+      </m:oMath>
+      <w:r>
+        <w:rPr>
+          <w:rFonts w:ascii="Verdana" w:hAnsi="Verdana"/>
+          <w:sz w:val="22"/>
+          <w:szCs w:val="22"/>
+        </w:rPr>
+        <w:t xml:space="preserve"> is applied to make sure that a neuron is active only after a specified threshold.</w:t>
+      </w:r>
+    </w:p>
+    <w:p>
+      <w:pPr>
+        <w:ind w:left="156"/>
+        <w:rPr>
+          <w:rFonts w:ascii="Verdana" w:hAnsi="Verdana"/>
+          <w:sz w:val="22"/>
+          <w:szCs w:val="22"/>
+        </w:rPr>
+      </w:pPr>
+    </w:p>
+    <w:p>
+      <w:pPr>
+        <w:ind w:left="156"/>
+        <w:rPr>
+          <w:rFonts w:ascii="Verdana" w:hAnsi="Verdana"/>
+          <w:sz w:val="22"/>
+          <w:szCs w:val="22"/>
+        </w:rPr>
+      </w:pPr>
+      <w:r>
+        <w:rPr>
+          <w:rFonts w:ascii="Verdana" w:hAnsi="Verdana"/>
+          <w:sz w:val="22"/>
+          <w:szCs w:val="22"/>
+        </w:rPr>
+        <w:t>These summarizes to:</w:t>
+      </w:r>
+    </w:p>
+    <w:p>
+      <w:pPr>
         <w:rPr>
           <w:rFonts w:ascii="Verdana" w:hAnsi="Verdana"/>
           <w:sz w:val="22"/>
@@ -7284,6 +9937,596 @@
     </w:p>
     <w:p>
       <w:pPr>
+        <w:ind w:left="156"/>
+        <w:rPr>
+          <w:rFonts w:ascii="Verdana" w:hAnsi="Verdana"/>
+          <w:sz w:val="22"/>
+          <w:szCs w:val="22"/>
+        </w:rPr>
+      </w:pPr>
+      <w:r>
+        <w:rPr>
+          <w:rFonts w:ascii="Verdana" w:hAnsi="Verdana"/>
+          <w:sz w:val="22"/>
+          <w:szCs w:val="22"/>
+        </w:rPr>
+        <w:t xml:space="preserve">Gradient descent is used for backpropagation, where the weight of each connection throughout all layers is updated. The goal is to compute the partial derivates </w:t>
+      </w:r>
+      <m:oMath>
+        <m:f>
+          <m:fPr>
+            <m:ctrlPr>
+              <w:rPr>
+                <w:rFonts w:ascii="Cambria Math" w:hAnsi="Cambria Math"/>
+                <w:i/>
+                <w:sz w:val="22"/>
+                <w:szCs w:val="22"/>
+              </w:rPr>
+            </m:ctrlPr>
+          </m:fPr>
+          <m:num>
+            <m:r>
+              <w:rPr>
+                <w:rFonts w:ascii="Cambria Math" w:hAnsi="Cambria Math"/>
+                <w:sz w:val="22"/>
+                <w:szCs w:val="22"/>
+              </w:rPr>
+              <m:t>∂C</m:t>
+            </m:r>
+          </m:num>
+          <m:den>
+            <m:r>
+              <w:rPr>
+                <w:rFonts w:ascii="Cambria Math" w:hAnsi="Cambria Math"/>
+                <w:sz w:val="22"/>
+                <w:szCs w:val="22"/>
+              </w:rPr>
+              <m:t>∂ε</m:t>
+            </m:r>
+          </m:den>
+        </m:f>
+      </m:oMath>
+      <w:r>
+        <w:rPr>
+          <w:rFonts w:ascii="Verdana" w:hAnsi="Verdana"/>
+          <w:sz w:val="22"/>
+          <w:szCs w:val="22"/>
+        </w:rPr>
+        <w:t xml:space="preserve"> and </w:t>
+      </w:r>
+      <m:oMath>
+        <m:f>
+          <m:fPr>
+            <m:ctrlPr>
+              <w:rPr>
+                <w:rFonts w:ascii="Cambria Math" w:hAnsi="Cambria Math"/>
+                <w:i/>
+                <w:sz w:val="22"/>
+                <w:szCs w:val="22"/>
+              </w:rPr>
+            </m:ctrlPr>
+          </m:fPr>
+          <m:num>
+            <m:r>
+              <w:rPr>
+                <w:rFonts w:ascii="Cambria Math" w:hAnsi="Cambria Math"/>
+                <w:sz w:val="22"/>
+                <w:szCs w:val="22"/>
+              </w:rPr>
+              <m:t>∂C</m:t>
+            </m:r>
+          </m:num>
+          <m:den>
+            <m:r>
+              <w:rPr>
+                <w:rFonts w:ascii="Cambria Math" w:hAnsi="Cambria Math"/>
+                <w:sz w:val="22"/>
+                <w:szCs w:val="22"/>
+              </w:rPr>
+              <m:t>∂W</m:t>
+            </m:r>
+          </m:den>
+        </m:f>
+      </m:oMath>
+      <w:r>
+        <w:rPr>
+          <w:rFonts w:ascii="Verdana" w:hAnsi="Verdana"/>
+          <w:sz w:val="22"/>
+          <w:szCs w:val="22"/>
+        </w:rPr>
+        <w:t xml:space="preserve"> of the cost function with respect to any weight. Resulting in:</w:t>
+      </w:r>
+    </w:p>
+    <w:p>
+      <w:pPr>
+        <w:ind w:left="156"/>
+        <w:rPr>
+          <w:rFonts w:ascii="Verdana" w:hAnsi="Verdana"/>
+          <w:sz w:val="22"/>
+          <w:szCs w:val="22"/>
+        </w:rPr>
+      </w:pPr>
+    </w:p>
+    <w:p>
+      <w:pPr>
+        <w:ind w:left="156"/>
+        <w:rPr>
+          <w:rFonts w:ascii="Verdana" w:hAnsi="Verdana"/>
+          <w:sz w:val="22"/>
+          <w:szCs w:val="22"/>
+        </w:rPr>
+      </w:pPr>
+      <m:oMathPara>
+        <m:oMath>
+          <m:r>
+            <w:rPr>
+              <w:rFonts w:ascii="Cambria Math" w:hAnsi="Cambria Math"/>
+              <w:sz w:val="22"/>
+              <w:szCs w:val="22"/>
+            </w:rPr>
+            <m:t>∆</m:t>
+          </m:r>
+          <m:sSub>
+            <m:sSubPr>
+              <m:ctrlPr>
+                <w:rPr>
+                  <w:rFonts w:ascii="Cambria Math" w:hAnsi="Cambria Math"/>
+                  <w:i/>
+                  <w:sz w:val="22"/>
+                  <w:szCs w:val="22"/>
+                </w:rPr>
+              </m:ctrlPr>
+            </m:sSubPr>
+            <m:e>
+              <m:r>
+                <w:rPr>
+                  <w:rFonts w:ascii="Cambria Math" w:hAnsi="Cambria Math"/>
+                  <w:sz w:val="22"/>
+                  <w:szCs w:val="22"/>
+                </w:rPr>
+                <m:t>W</m:t>
+              </m:r>
+            </m:e>
+            <m:sub>
+              <m:r>
+                <w:rPr>
+                  <w:rFonts w:ascii="Cambria Math" w:hAnsi="Cambria Math"/>
+                  <w:sz w:val="22"/>
+                  <w:szCs w:val="22"/>
+                </w:rPr>
+                <m:t>l</m:t>
+              </m:r>
+            </m:sub>
+          </m:sSub>
+          <m:r>
+            <w:rPr>
+              <w:rFonts w:ascii="Cambria Math" w:hAnsi="Cambria Math"/>
+              <w:sz w:val="22"/>
+              <w:szCs w:val="22"/>
+            </w:rPr>
+            <m:t>=-γ</m:t>
+          </m:r>
+          <m:f>
+            <m:fPr>
+              <m:ctrlPr>
+                <w:rPr>
+                  <w:rFonts w:ascii="Cambria Math" w:hAnsi="Cambria Math"/>
+                  <w:i/>
+                  <w:sz w:val="22"/>
+                  <w:szCs w:val="22"/>
+                </w:rPr>
+              </m:ctrlPr>
+            </m:fPr>
+            <m:num>
+              <m:f>
+                <m:fPr>
+                  <m:ctrlPr>
+                    <w:rPr>
+                      <w:rFonts w:ascii="Cambria Math" w:hAnsi="Cambria Math"/>
+                      <w:i/>
+                      <w:sz w:val="22"/>
+                      <w:szCs w:val="22"/>
+                    </w:rPr>
+                  </m:ctrlPr>
+                </m:fPr>
+                <m:num>
+                  <m:r>
+                    <w:rPr>
+                      <w:rFonts w:ascii="Cambria Math" w:hAnsi="Cambria Math"/>
+                      <w:sz w:val="22"/>
+                      <w:szCs w:val="22"/>
+                    </w:rPr>
+                    <m:t>∂C</m:t>
+                  </m:r>
+                </m:num>
+                <m:den>
+                  <m:r>
+                    <w:rPr>
+                      <w:rFonts w:ascii="Cambria Math" w:hAnsi="Cambria Math"/>
+                      <w:sz w:val="22"/>
+                      <w:szCs w:val="22"/>
+                    </w:rPr>
+                    <m:t>∂</m:t>
+                  </m:r>
+                  <m:r>
+                    <w:rPr>
+                      <w:rFonts w:ascii="Cambria Math" w:hAnsi="Cambria Math"/>
+                      <w:sz w:val="22"/>
+                      <w:szCs w:val="22"/>
+                    </w:rPr>
+                    <m:t>ε</m:t>
+                  </m:r>
+                </m:den>
+              </m:f>
+            </m:num>
+            <m:den>
+              <m:f>
+                <m:fPr>
+                  <m:ctrlPr>
+                    <w:rPr>
+                      <w:rFonts w:ascii="Cambria Math" w:hAnsi="Cambria Math"/>
+                      <w:i/>
+                      <w:sz w:val="22"/>
+                      <w:szCs w:val="22"/>
+                    </w:rPr>
+                  </m:ctrlPr>
+                </m:fPr>
+                <m:num>
+                  <m:r>
+                    <w:rPr>
+                      <w:rFonts w:ascii="Cambria Math" w:hAnsi="Cambria Math"/>
+                      <w:sz w:val="22"/>
+                      <w:szCs w:val="22"/>
+                    </w:rPr>
+                    <m:t>∂C</m:t>
+                  </m:r>
+                </m:num>
+                <m:den>
+                  <m:r>
+                    <w:rPr>
+                      <w:rFonts w:ascii="Cambria Math" w:hAnsi="Cambria Math"/>
+                      <w:sz w:val="22"/>
+                      <w:szCs w:val="22"/>
+                    </w:rPr>
+                    <m:t>∂</m:t>
+                  </m:r>
+                  <m:r>
+                    <w:rPr>
+                      <w:rFonts w:ascii="Cambria Math" w:hAnsi="Cambria Math"/>
+                      <w:sz w:val="22"/>
+                      <w:szCs w:val="22"/>
+                    </w:rPr>
+                    <m:t>W</m:t>
+                  </m:r>
+                </m:den>
+              </m:f>
+            </m:den>
+          </m:f>
+        </m:oMath>
+      </m:oMathPara>
+    </w:p>
+    <w:p>
+      <w:pPr>
+        <w:ind w:left="156"/>
+        <w:rPr>
+          <w:rFonts w:ascii="Verdana" w:hAnsi="Verdana"/>
+          <w:sz w:val="22"/>
+          <w:szCs w:val="22"/>
+        </w:rPr>
+      </w:pPr>
+    </w:p>
+    <w:p>
+      <w:pPr>
+        <w:ind w:left="156"/>
+        <w:rPr>
+          <w:rFonts w:ascii="Verdana" w:hAnsi="Verdana"/>
+          <w:sz w:val="22"/>
+          <w:szCs w:val="22"/>
+        </w:rPr>
+      </w:pPr>
+      <w:r>
+        <w:rPr>
+          <w:rFonts w:ascii="Verdana" w:hAnsi="Verdana"/>
+          <w:sz w:val="22"/>
+          <w:szCs w:val="22"/>
+        </w:rPr>
+        <w:t xml:space="preserve">Where </w:t>
+      </w:r>
+      <m:oMath>
+        <m:r>
+          <w:rPr>
+            <w:rFonts w:ascii="Cambria Math" w:hAnsi="Cambria Math"/>
+            <w:sz w:val="22"/>
+            <w:szCs w:val="22"/>
+          </w:rPr>
+          <m:t>γ</m:t>
+        </m:r>
+      </m:oMath>
+      <w:r>
+        <w:rPr>
+          <w:rFonts w:ascii="Verdana" w:hAnsi="Verdana"/>
+          <w:sz w:val="22"/>
+          <w:szCs w:val="22"/>
+        </w:rPr>
+        <w:t xml:space="preserve"> is the learning rate, </w:t>
+      </w:r>
+      <m:oMath>
+        <m:r>
+          <w:rPr>
+            <w:rFonts w:ascii="Cambria Math" w:hAnsi="Cambria Math"/>
+            <w:sz w:val="22"/>
+            <w:szCs w:val="22"/>
+          </w:rPr>
+          <m:t>ε</m:t>
+        </m:r>
+      </m:oMath>
+      <w:r>
+        <w:rPr>
+          <w:rFonts w:ascii="Verdana" w:hAnsi="Verdana"/>
+          <w:sz w:val="22"/>
+          <w:szCs w:val="22"/>
+        </w:rPr>
+        <w:t xml:space="preserve"> final error and </w:t>
+      </w:r>
+      <m:oMath>
+        <m:r>
+          <w:rPr>
+            <w:rFonts w:ascii="Cambria Math" w:hAnsi="Cambria Math"/>
+            <w:sz w:val="22"/>
+            <w:szCs w:val="22"/>
+          </w:rPr>
+          <m:t>W</m:t>
+        </m:r>
+        <m:r>
+          <w:rPr>
+            <w:rFonts w:ascii="Cambria Math" w:hAnsi="Cambria Math"/>
+            <w:sz w:val="22"/>
+            <w:szCs w:val="22"/>
+          </w:rPr>
+          <m:t xml:space="preserve"> </m:t>
+        </m:r>
+      </m:oMath>
+      <w:r>
+        <w:rPr>
+          <w:rFonts w:ascii="Verdana" w:hAnsi="Verdana"/>
+          <w:sz w:val="22"/>
+          <w:szCs w:val="22"/>
+        </w:rPr>
+        <w:t>the weights of each of the nodes.</w:t>
+      </w:r>
+    </w:p>
+    <w:p>
+      <w:pPr>
+        <w:ind w:left="156"/>
+        <w:rPr>
+          <w:rFonts w:ascii="Verdana" w:hAnsi="Verdana"/>
+          <w:sz w:val="22"/>
+          <w:szCs w:val="22"/>
+        </w:rPr>
+      </w:pPr>
+    </w:p>
+    <w:p>
+      <w:pPr>
+        <w:ind w:left="156"/>
+        <w:rPr>
+          <w:rFonts w:ascii="Verdana" w:hAnsi="Verdana"/>
+          <w:sz w:val="22"/>
+          <w:szCs w:val="22"/>
+        </w:rPr>
+      </w:pPr>
+      <w:r>
+        <w:rPr>
+          <w:rFonts w:ascii="Verdana" w:hAnsi="Verdana"/>
+          <w:sz w:val="22"/>
+          <w:szCs w:val="22"/>
+        </w:rPr>
+        <w:t>Hyperparameter tuning for best model performance can be performed on:</w:t>
+      </w:r>
+    </w:p>
+    <w:p>
+      <w:pPr>
+        <w:ind w:left="156"/>
+        <w:rPr>
+          <w:rFonts w:ascii="Verdana" w:hAnsi="Verdana"/>
+          <w:sz w:val="22"/>
+          <w:szCs w:val="22"/>
+        </w:rPr>
+      </w:pPr>
+    </w:p>
+    <w:p>
+      <w:pPr>
+        <w:pStyle w:val="ListParagraph"/>
+        <w:numPr>
+          <w:ilvl w:val="0"/>
+          <w:numId w:val="17"/>
+        </w:numPr>
+        <w:rPr>
+          <w:rFonts w:ascii="Verdana" w:hAnsi="Verdana"/>
+          <w:sz w:val="22"/>
+          <w:szCs w:val="22"/>
+        </w:rPr>
+      </w:pPr>
+      <w:r>
+        <w:rPr>
+          <w:rFonts w:ascii="Verdana" w:hAnsi="Verdana"/>
+          <w:sz w:val="22"/>
+          <w:szCs w:val="22"/>
+        </w:rPr>
+        <w:t>Weight Initialization Methods: Before any layers have been generated, weights have to be initialized. Usually, random numbers are assigned.</w:t>
+      </w:r>
+    </w:p>
+    <w:p>
+      <w:pPr>
+        <w:pStyle w:val="ListParagraph"/>
+        <w:numPr>
+          <w:ilvl w:val="0"/>
+          <w:numId w:val="17"/>
+        </w:numPr>
+        <w:rPr>
+          <w:rFonts w:ascii="Verdana" w:hAnsi="Verdana"/>
+          <w:sz w:val="22"/>
+          <w:szCs w:val="22"/>
+        </w:rPr>
+      </w:pPr>
+      <w:r>
+        <w:rPr>
+          <w:rFonts w:ascii="Verdana" w:hAnsi="Verdana"/>
+          <w:sz w:val="22"/>
+          <w:szCs w:val="22"/>
+        </w:rPr>
+        <w:t xml:space="preserve">Learning Rate: Controls the rate of adjustment at which weights are updated when performing backpropagation. </w:t>
+      </w:r>
+    </w:p>
+    <w:p>
+      <w:pPr>
+        <w:pStyle w:val="ListParagraph"/>
+        <w:numPr>
+          <w:ilvl w:val="0"/>
+          <w:numId w:val="17"/>
+        </w:numPr>
+        <w:rPr>
+          <w:rFonts w:ascii="Verdana" w:hAnsi="Verdana"/>
+          <w:sz w:val="22"/>
+          <w:szCs w:val="22"/>
+        </w:rPr>
+      </w:pPr>
+      <w:r>
+        <w:rPr>
+          <w:rFonts w:ascii="Verdana" w:hAnsi="Verdana"/>
+          <w:sz w:val="22"/>
+          <w:szCs w:val="22"/>
+        </w:rPr>
+        <w:t xml:space="preserve">Number of Hidden Layers: The number of hidden layers that will make up the neural network. The more hidden layers, the more the model adjusts to the training data. Therefore, there is potential for overfitting if not selected appropriately. </w:t>
+      </w:r>
+    </w:p>
+    <w:p>
+      <w:pPr>
+        <w:pStyle w:val="ListParagraph"/>
+        <w:numPr>
+          <w:ilvl w:val="0"/>
+          <w:numId w:val="17"/>
+        </w:numPr>
+        <w:rPr>
+          <w:rFonts w:ascii="Verdana" w:hAnsi="Verdana"/>
+          <w:sz w:val="22"/>
+          <w:szCs w:val="22"/>
+        </w:rPr>
+      </w:pPr>
+      <w:r>
+        <w:rPr>
+          <w:rFonts w:ascii="Verdana" w:hAnsi="Verdana"/>
+          <w:sz w:val="22"/>
+          <w:szCs w:val="22"/>
+        </w:rPr>
+        <w:t xml:space="preserve">Number of Neurons on Each Hidden Layer: </w:t>
+      </w:r>
+      <w:r>
+        <w:rPr>
+          <w:rFonts w:ascii="Verdana" w:hAnsi="Verdana"/>
+          <w:sz w:val="22"/>
+          <w:szCs w:val="22"/>
+        </w:rPr>
+        <w:t xml:space="preserve">The number of </w:t>
+      </w:r>
+      <w:r>
+        <w:rPr>
+          <w:rFonts w:ascii="Verdana" w:hAnsi="Verdana"/>
+          <w:sz w:val="22"/>
+          <w:szCs w:val="22"/>
+        </w:rPr>
+        <w:t xml:space="preserve">neurons on each </w:t>
+      </w:r>
+      <w:r>
+        <w:rPr>
+          <w:rFonts w:ascii="Verdana" w:hAnsi="Verdana"/>
+          <w:sz w:val="22"/>
+          <w:szCs w:val="22"/>
+        </w:rPr>
+        <w:t xml:space="preserve">hidden </w:t>
+      </w:r>
+      <w:r>
+        <w:rPr>
+          <w:rFonts w:ascii="Verdana" w:hAnsi="Verdana"/>
+          <w:sz w:val="22"/>
+          <w:szCs w:val="22"/>
+        </w:rPr>
+        <w:t>layer</w:t>
+      </w:r>
+      <w:r>
+        <w:rPr>
+          <w:rFonts w:ascii="Verdana" w:hAnsi="Verdana"/>
+          <w:sz w:val="22"/>
+          <w:szCs w:val="22"/>
+        </w:rPr>
+        <w:t xml:space="preserve"> that will make up the neural network. The more </w:t>
+      </w:r>
+      <w:r>
+        <w:rPr>
+          <w:rFonts w:ascii="Verdana" w:hAnsi="Verdana"/>
+          <w:sz w:val="22"/>
+          <w:szCs w:val="22"/>
+        </w:rPr>
+        <w:t xml:space="preserve">neurons on each </w:t>
+      </w:r>
+      <w:r>
+        <w:rPr>
+          <w:rFonts w:ascii="Verdana" w:hAnsi="Verdana"/>
+          <w:sz w:val="22"/>
+          <w:szCs w:val="22"/>
+        </w:rPr>
+        <w:t xml:space="preserve">hidden </w:t>
+      </w:r>
+      <w:r>
+        <w:rPr>
+          <w:rFonts w:ascii="Verdana" w:hAnsi="Verdana"/>
+          <w:sz w:val="22"/>
+          <w:szCs w:val="22"/>
+        </w:rPr>
+        <w:t>layer</w:t>
+      </w:r>
+      <w:r>
+        <w:rPr>
+          <w:rFonts w:ascii="Verdana" w:hAnsi="Verdana"/>
+          <w:sz w:val="22"/>
+          <w:szCs w:val="22"/>
+        </w:rPr>
+        <w:t>, the more the model adjusts to the training data. Therefore, there is potential for overfitting if not selected appropriately.</w:t>
+      </w:r>
+    </w:p>
+    <w:p>
+      <w:pPr>
+        <w:pStyle w:val="ListParagraph"/>
+        <w:numPr>
+          <w:ilvl w:val="0"/>
+          <w:numId w:val="17"/>
+        </w:numPr>
+        <w:rPr>
+          <w:rFonts w:ascii="Verdana" w:hAnsi="Verdana"/>
+          <w:sz w:val="22"/>
+          <w:szCs w:val="22"/>
+        </w:rPr>
+      </w:pPr>
+      <w:r>
+        <w:rPr>
+          <w:rFonts w:ascii="Verdana" w:hAnsi="Verdana"/>
+          <w:sz w:val="22"/>
+          <w:szCs w:val="22"/>
+        </w:rPr>
+        <w:t>Activation Function: The activation function to calculate the probability at each neuron found in the hidden layers.</w:t>
+      </w:r>
+    </w:p>
+    <w:p>
+      <w:pPr>
+        <w:ind w:left="156"/>
+        <w:rPr>
+          <w:rFonts w:ascii="Verdana" w:hAnsi="Verdana"/>
+          <w:sz w:val="22"/>
+          <w:szCs w:val="22"/>
+        </w:rPr>
+      </w:pPr>
+    </w:p>
+    <w:p>
+      <w:pPr>
         <w:pStyle w:val="Heading2"/>
       </w:pPr>
       <w:r>
@@ -8720,6 +11963,32 @@
     <w:p>
       <w:pPr>
         <w:pStyle w:val="ListParagraph"/>
+        <w:widowControl w:val="0"/>
+        <w:numPr>
+          <w:ilvl w:val="0"/>
+          <w:numId w:val="6"/>
+        </w:numPr>
+        <w:autoSpaceDE w:val="0"/>
+        <w:autoSpaceDN w:val="0"/>
+        <w:contextualSpacing w:val="0"/>
+        <w:rPr>
+          <w:rFonts w:ascii="Verdana" w:hAnsi="Verdana"/>
+          <w:sz w:val="22"/>
+          <w:szCs w:val="22"/>
+        </w:rPr>
+      </w:pPr>
+      <w:r>
+        <w:rPr>
+          <w:rFonts w:ascii="Verdana" w:hAnsi="Verdana"/>
+          <w:sz w:val="22"/>
+          <w:szCs w:val="22"/>
+        </w:rPr>
+        <w:t>Write Results</w:t>
+      </w:r>
+    </w:p>
+    <w:p>
+      <w:pPr>
+        <w:pStyle w:val="ListParagraph"/>
         <w:rPr>
           <w:rFonts w:ascii="Verdana" w:hAnsi="Verdana"/>
           <w:sz w:val="22"/>
@@ -8892,7 +12161,6 @@
           <w:sz w:val="22"/>
           <w:szCs w:val="22"/>
         </w:rPr>
-        <w:lastRenderedPageBreak/>
         <w:t>Neural Networks</w:t>
       </w:r>
     </w:p>
@@ -8945,6 +12213,7 @@
           <w:sz w:val="22"/>
           <w:szCs w:val="22"/>
         </w:rPr>
+        <w:lastRenderedPageBreak/>
         <w:t>Write Results</w:t>
       </w:r>
     </w:p>
@@ -9237,6 +12506,127 @@
     </w:lvl>
   </w:abstractNum>
   <w:abstractNum w:abstractNumId="1" w15:restartNumberingAfterBreak="0">
+    <w:nsid w:val="0BB56378"/>
+    <w:multiLevelType w:val="multilevel"/>
+    <w:tmpl w:val="8E4A2078"/>
+    <w:lvl w:ilvl="0">
+      <w:start w:val="3"/>
+      <w:numFmt w:val="decimal"/>
+      <w:lvlText w:val="%1."/>
+      <w:lvlJc w:val="left"/>
+      <w:pPr>
+        <w:ind w:left="460" w:hanging="360"/>
+      </w:pPr>
+      <w:rPr>
+        <w:rFonts w:hint="default"/>
+      </w:rPr>
+    </w:lvl>
+    <w:lvl w:ilvl="1">
+      <w:start w:val="6"/>
+      <w:numFmt w:val="decimal"/>
+      <w:isLgl/>
+      <w:lvlText w:val="%1.%2"/>
+      <w:lvlJc w:val="left"/>
+      <w:pPr>
+        <w:ind w:left="1152" w:hanging="432"/>
+      </w:pPr>
+      <w:rPr>
+        <w:rFonts w:hint="default"/>
+      </w:rPr>
+    </w:lvl>
+    <w:lvl w:ilvl="2">
+      <w:start w:val="1"/>
+      <w:numFmt w:val="decimal"/>
+      <w:isLgl/>
+      <w:lvlText w:val="%1.%2.%3"/>
+      <w:lvlJc w:val="left"/>
+      <w:pPr>
+        <w:ind w:left="2060" w:hanging="720"/>
+      </w:pPr>
+      <w:rPr>
+        <w:rFonts w:hint="default"/>
+      </w:rPr>
+    </w:lvl>
+    <w:lvl w:ilvl="3">
+      <w:start w:val="1"/>
+      <w:numFmt w:val="decimal"/>
+      <w:isLgl/>
+      <w:lvlText w:val="%1.%2.%3.%4"/>
+      <w:lvlJc w:val="left"/>
+      <w:pPr>
+        <w:ind w:left="3040" w:hanging="1080"/>
+      </w:pPr>
+      <w:rPr>
+        <w:rFonts w:hint="default"/>
+      </w:rPr>
+    </w:lvl>
+    <w:lvl w:ilvl="4">
+      <w:start w:val="1"/>
+      <w:numFmt w:val="decimal"/>
+      <w:isLgl/>
+      <w:lvlText w:val="%1.%2.%3.%4.%5"/>
+      <w:lvlJc w:val="left"/>
+      <w:pPr>
+        <w:ind w:left="3660" w:hanging="1080"/>
+      </w:pPr>
+      <w:rPr>
+        <w:rFonts w:hint="default"/>
+      </w:rPr>
+    </w:lvl>
+    <w:lvl w:ilvl="5">
+      <w:start w:val="1"/>
+      <w:numFmt w:val="decimal"/>
+      <w:isLgl/>
+      <w:lvlText w:val="%1.%2.%3.%4.%5.%6"/>
+      <w:lvlJc w:val="left"/>
+      <w:pPr>
+        <w:ind w:left="4640" w:hanging="1440"/>
+      </w:pPr>
+      <w:rPr>
+        <w:rFonts w:hint="default"/>
+      </w:rPr>
+    </w:lvl>
+    <w:lvl w:ilvl="6">
+      <w:start w:val="1"/>
+      <w:numFmt w:val="decimal"/>
+      <w:isLgl/>
+      <w:lvlText w:val="%1.%2.%3.%4.%5.%6.%7"/>
+      <w:lvlJc w:val="left"/>
+      <w:pPr>
+        <w:ind w:left="5260" w:hanging="1440"/>
+      </w:pPr>
+      <w:rPr>
+        <w:rFonts w:hint="default"/>
+      </w:rPr>
+    </w:lvl>
+    <w:lvl w:ilvl="7">
+      <w:start w:val="1"/>
+      <w:numFmt w:val="decimal"/>
+      <w:isLgl/>
+      <w:lvlText w:val="%1.%2.%3.%4.%5.%6.%7.%8"/>
+      <w:lvlJc w:val="left"/>
+      <w:pPr>
+        <w:ind w:left="6240" w:hanging="1800"/>
+      </w:pPr>
+      <w:rPr>
+        <w:rFonts w:hint="default"/>
+      </w:rPr>
+    </w:lvl>
+    <w:lvl w:ilvl="8">
+      <w:start w:val="1"/>
+      <w:numFmt w:val="decimal"/>
+      <w:isLgl/>
+      <w:lvlText w:val="%1.%2.%3.%4.%5.%6.%7.%8.%9"/>
+      <w:lvlJc w:val="left"/>
+      <w:pPr>
+        <w:ind w:left="6860" w:hanging="1800"/>
+      </w:pPr>
+      <w:rPr>
+        <w:rFonts w:hint="default"/>
+      </w:rPr>
+    </w:lvl>
+  </w:abstractNum>
+  <w:abstractNum w:abstractNumId="2" w15:restartNumberingAfterBreak="0">
     <w:nsid w:val="1DD539BB"/>
     <w:multiLevelType w:val="multilevel"/>
     <w:tmpl w:val="C84CB59E"/>
@@ -9357,7 +12747,7 @@
       </w:rPr>
     </w:lvl>
   </w:abstractNum>
-  <w:abstractNum w:abstractNumId="2" w15:restartNumberingAfterBreak="0">
+  <w:abstractNum w:abstractNumId="3" w15:restartNumberingAfterBreak="0">
     <w:nsid w:val="2449441F"/>
     <w:multiLevelType w:val="hybridMultilevel"/>
     <w:tmpl w:val="18D27AC2"/>
@@ -9486,7 +12876,7 @@
       </w:rPr>
     </w:lvl>
   </w:abstractNum>
-  <w:abstractNum w:abstractNumId="3" w15:restartNumberingAfterBreak="0">
+  <w:abstractNum w:abstractNumId="4" w15:restartNumberingAfterBreak="0">
     <w:nsid w:val="2B79781A"/>
     <w:multiLevelType w:val="hybridMultilevel"/>
     <w:tmpl w:val="156E7836"/>
@@ -9575,7 +12965,7 @@
       </w:pPr>
     </w:lvl>
   </w:abstractNum>
-  <w:abstractNum w:abstractNumId="4" w15:restartNumberingAfterBreak="0">
+  <w:abstractNum w:abstractNumId="5" w15:restartNumberingAfterBreak="0">
     <w:nsid w:val="2D5D76BC"/>
     <w:multiLevelType w:val="hybridMultilevel"/>
     <w:tmpl w:val="C53C40DC"/>
@@ -9696,7 +13086,7 @@
       </w:rPr>
     </w:lvl>
   </w:abstractNum>
-  <w:abstractNum w:abstractNumId="5" w15:restartNumberingAfterBreak="0">
+  <w:abstractNum w:abstractNumId="6" w15:restartNumberingAfterBreak="0">
     <w:nsid w:val="2E647AE0"/>
     <w:multiLevelType w:val="hybridMultilevel"/>
     <w:tmpl w:val="9100420C"/>
@@ -9782,7 +13172,7 @@
       </w:pPr>
     </w:lvl>
   </w:abstractNum>
-  <w:abstractNum w:abstractNumId="6" w15:restartNumberingAfterBreak="0">
+  <w:abstractNum w:abstractNumId="7" w15:restartNumberingAfterBreak="0">
     <w:nsid w:val="30561F3F"/>
     <w:multiLevelType w:val="hybridMultilevel"/>
     <w:tmpl w:val="D30622B6"/>
@@ -9868,7 +13258,7 @@
       </w:pPr>
     </w:lvl>
   </w:abstractNum>
-  <w:abstractNum w:abstractNumId="7" w15:restartNumberingAfterBreak="0">
+  <w:abstractNum w:abstractNumId="8" w15:restartNumberingAfterBreak="0">
     <w:nsid w:val="33D53FA6"/>
     <w:multiLevelType w:val="hybridMultilevel"/>
     <w:tmpl w:val="217CF442"/>
@@ -9954,7 +13344,128 @@
       </w:pPr>
     </w:lvl>
   </w:abstractNum>
-  <w:abstractNum w:abstractNumId="8" w15:restartNumberingAfterBreak="0">
+  <w:abstractNum w:abstractNumId="9" w15:restartNumberingAfterBreak="0">
+    <w:nsid w:val="3F7D6B60"/>
+    <w:multiLevelType w:val="multilevel"/>
+    <w:tmpl w:val="C84CB59E"/>
+    <w:lvl w:ilvl="0">
+      <w:start w:val="1"/>
+      <w:numFmt w:val="decimal"/>
+      <w:lvlText w:val="%1."/>
+      <w:lvlJc w:val="left"/>
+      <w:pPr>
+        <w:ind w:left="460" w:hanging="360"/>
+      </w:pPr>
+      <w:rPr>
+        <w:rFonts w:hint="default"/>
+      </w:rPr>
+    </w:lvl>
+    <w:lvl w:ilvl="1">
+      <w:start w:val="2"/>
+      <w:numFmt w:val="decimal"/>
+      <w:isLgl/>
+      <w:lvlText w:val="%1.%2"/>
+      <w:lvlJc w:val="left"/>
+      <w:pPr>
+        <w:ind w:left="1152" w:hanging="432"/>
+      </w:pPr>
+      <w:rPr>
+        <w:rFonts w:hint="default"/>
+      </w:rPr>
+    </w:lvl>
+    <w:lvl w:ilvl="2">
+      <w:start w:val="1"/>
+      <w:numFmt w:val="decimal"/>
+      <w:isLgl/>
+      <w:lvlText w:val="%1.%2.%3"/>
+      <w:lvlJc w:val="left"/>
+      <w:pPr>
+        <w:ind w:left="2060" w:hanging="720"/>
+      </w:pPr>
+      <w:rPr>
+        <w:rFonts w:hint="default"/>
+      </w:rPr>
+    </w:lvl>
+    <w:lvl w:ilvl="3">
+      <w:start w:val="1"/>
+      <w:numFmt w:val="decimal"/>
+      <w:isLgl/>
+      <w:lvlText w:val="%1.%2.%3.%4"/>
+      <w:lvlJc w:val="left"/>
+      <w:pPr>
+        <w:ind w:left="3040" w:hanging="1080"/>
+      </w:pPr>
+      <w:rPr>
+        <w:rFonts w:hint="default"/>
+      </w:rPr>
+    </w:lvl>
+    <w:lvl w:ilvl="4">
+      <w:start w:val="1"/>
+      <w:numFmt w:val="decimal"/>
+      <w:isLgl/>
+      <w:lvlText w:val="%1.%2.%3.%4.%5"/>
+      <w:lvlJc w:val="left"/>
+      <w:pPr>
+        <w:ind w:left="3660" w:hanging="1080"/>
+      </w:pPr>
+      <w:rPr>
+        <w:rFonts w:hint="default"/>
+      </w:rPr>
+    </w:lvl>
+    <w:lvl w:ilvl="5">
+      <w:start w:val="1"/>
+      <w:numFmt w:val="decimal"/>
+      <w:isLgl/>
+      <w:lvlText w:val="%1.%2.%3.%4.%5.%6"/>
+      <w:lvlJc w:val="left"/>
+      <w:pPr>
+        <w:ind w:left="4640" w:hanging="1440"/>
+      </w:pPr>
+      <w:rPr>
+        <w:rFonts w:hint="default"/>
+      </w:rPr>
+    </w:lvl>
+    <w:lvl w:ilvl="6">
+      <w:start w:val="1"/>
+      <w:numFmt w:val="decimal"/>
+      <w:isLgl/>
+      <w:lvlText w:val="%1.%2.%3.%4.%5.%6.%7"/>
+      <w:lvlJc w:val="left"/>
+      <w:pPr>
+        <w:ind w:left="5260" w:hanging="1440"/>
+      </w:pPr>
+      <w:rPr>
+        <w:rFonts w:hint="default"/>
+      </w:rPr>
+    </w:lvl>
+    <w:lvl w:ilvl="7">
+      <w:start w:val="1"/>
+      <w:numFmt w:val="decimal"/>
+      <w:isLgl/>
+      <w:lvlText w:val="%1.%2.%3.%4.%5.%6.%7.%8"/>
+      <w:lvlJc w:val="left"/>
+      <w:pPr>
+        <w:ind w:left="6240" w:hanging="1800"/>
+      </w:pPr>
+      <w:rPr>
+        <w:rFonts w:hint="default"/>
+      </w:rPr>
+    </w:lvl>
+    <w:lvl w:ilvl="8">
+      <w:start w:val="1"/>
+      <w:numFmt w:val="decimal"/>
+      <w:isLgl/>
+      <w:lvlText w:val="%1.%2.%3.%4.%5.%6.%7.%8.%9"/>
+      <w:lvlJc w:val="left"/>
+      <w:pPr>
+        <w:ind w:left="6860" w:hanging="1800"/>
+      </w:pPr>
+      <w:rPr>
+        <w:rFonts w:hint="default"/>
+      </w:rPr>
+    </w:lvl>
+  </w:abstractNum>
+  <w:abstractNum w:abstractNumId="10" w15:restartNumberingAfterBreak="0">
     <w:nsid w:val="42AD16C2"/>
     <w:multiLevelType w:val="hybridMultilevel"/>
     <w:tmpl w:val="2FCC3020"/>
@@ -10043,7 +13554,120 @@
       </w:pPr>
     </w:lvl>
   </w:abstractNum>
-  <w:abstractNum w:abstractNumId="9" w15:restartNumberingAfterBreak="0">
+  <w:abstractNum w:abstractNumId="11" w15:restartNumberingAfterBreak="0">
+    <w:nsid w:val="45505F84"/>
+    <w:multiLevelType w:val="hybridMultilevel"/>
+    <w:tmpl w:val="0F800A10"/>
+    <w:lvl w:ilvl="0" w:tplc="10090001">
+      <w:start w:val="1"/>
+      <w:numFmt w:val="bullet"/>
+      <w:lvlText w:val=""/>
+      <w:lvlJc w:val="left"/>
+      <w:pPr>
+        <w:ind w:left="876" w:hanging="360"/>
+      </w:pPr>
+      <w:rPr>
+        <w:rFonts w:ascii="Symbol" w:hAnsi="Symbol" w:hint="default"/>
+      </w:rPr>
+    </w:lvl>
+    <w:lvl w:ilvl="1" w:tplc="10090003" w:tentative="1">
+      <w:start w:val="1"/>
+      <w:numFmt w:val="bullet"/>
+      <w:lvlText w:val="o"/>
+      <w:lvlJc w:val="left"/>
+      <w:pPr>
+        <w:ind w:left="1596" w:hanging="360"/>
+      </w:pPr>
+      <w:rPr>
+        <w:rFonts w:ascii="Courier New" w:hAnsi="Courier New" w:cs="Courier New" w:hint="default"/>
+      </w:rPr>
+    </w:lvl>
+    <w:lvl w:ilvl="2" w:tplc="10090005" w:tentative="1">
+      <w:start w:val="1"/>
+      <w:numFmt w:val="bullet"/>
+      <w:lvlText w:val=""/>
+      <w:lvlJc w:val="left"/>
+      <w:pPr>
+        <w:ind w:left="2316" w:hanging="360"/>
+      </w:pPr>
+      <w:rPr>
+        <w:rFonts w:ascii="Wingdings" w:hAnsi="Wingdings" w:hint="default"/>
+      </w:rPr>
+    </w:lvl>
+    <w:lvl w:ilvl="3" w:tplc="10090001" w:tentative="1">
+      <w:start w:val="1"/>
+      <w:numFmt w:val="bullet"/>
+      <w:lvlText w:val=""/>
+      <w:lvlJc w:val="left"/>
+      <w:pPr>
+        <w:ind w:left="3036" w:hanging="360"/>
+      </w:pPr>
+      <w:rPr>
+        <w:rFonts w:ascii="Symbol" w:hAnsi="Symbol" w:hint="default"/>
+      </w:rPr>
+    </w:lvl>
+    <w:lvl w:ilvl="4" w:tplc="10090003" w:tentative="1">
+      <w:start w:val="1"/>
+      <w:numFmt w:val="bullet"/>
+      <w:lvlText w:val="o"/>
+      <w:lvlJc w:val="left"/>
+      <w:pPr>
+        <w:ind w:left="3756" w:hanging="360"/>
+      </w:pPr>
+      <w:rPr>
+        <w:rFonts w:ascii="Courier New" w:hAnsi="Courier New" w:cs="Courier New" w:hint="default"/>
+      </w:rPr>
+    </w:lvl>
+    <w:lvl w:ilvl="5" w:tplc="10090005" w:tentative="1">
+      <w:start w:val="1"/>
+      <w:numFmt w:val="bullet"/>
+      <w:lvlText w:val=""/>
+      <w:lvlJc w:val="left"/>
+      <w:pPr>
+        <w:ind w:left="4476" w:hanging="360"/>
+      </w:pPr>
+      <w:rPr>
+        <w:rFonts w:ascii="Wingdings" w:hAnsi="Wingdings" w:hint="default"/>
+      </w:rPr>
+    </w:lvl>
+    <w:lvl w:ilvl="6" w:tplc="10090001" w:tentative="1">
+      <w:start w:val="1"/>
+      <w:numFmt w:val="bullet"/>
+      <w:lvlText w:val=""/>
+      <w:lvlJc w:val="left"/>
+      <w:pPr>
+        <w:ind w:left="5196" w:hanging="360"/>
+      </w:pPr>
+      <w:rPr>
+        <w:rFonts w:ascii="Symbol" w:hAnsi="Symbol" w:hint="default"/>
+      </w:rPr>
+    </w:lvl>
+    <w:lvl w:ilvl="7" w:tplc="10090003" w:tentative="1">
+      <w:start w:val="1"/>
+      <w:numFmt w:val="bullet"/>
+      <w:lvlText w:val="o"/>
+      <w:lvlJc w:val="left"/>
+      <w:pPr>
+        <w:ind w:left="5916" w:hanging="360"/>
+      </w:pPr>
+      <w:rPr>
+        <w:rFonts w:ascii="Courier New" w:hAnsi="Courier New" w:cs="Courier New" w:hint="default"/>
+      </w:rPr>
+    </w:lvl>
+    <w:lvl w:ilvl="8" w:tplc="10090005" w:tentative="1">
+      <w:start w:val="1"/>
+      <w:numFmt w:val="bullet"/>
+      <w:lvlText w:val=""/>
+      <w:lvlJc w:val="left"/>
+      <w:pPr>
+        <w:ind w:left="6636" w:hanging="360"/>
+      </w:pPr>
+      <w:rPr>
+        <w:rFonts w:ascii="Wingdings" w:hAnsi="Wingdings" w:hint="default"/>
+      </w:rPr>
+    </w:lvl>
+  </w:abstractNum>
+  <w:abstractNum w:abstractNumId="12" w15:restartNumberingAfterBreak="0">
     <w:nsid w:val="504E0811"/>
     <w:multiLevelType w:val="hybridMultilevel"/>
     <w:tmpl w:val="2F5066B4"/>
@@ -10129,7 +13753,7 @@
       </w:pPr>
     </w:lvl>
   </w:abstractNum>
-  <w:abstractNum w:abstractNumId="10" w15:restartNumberingAfterBreak="0">
+  <w:abstractNum w:abstractNumId="13" w15:restartNumberingAfterBreak="0">
     <w:nsid w:val="52204CD0"/>
     <w:multiLevelType w:val="multilevel"/>
     <w:tmpl w:val="C84CB59E"/>
@@ -10250,7 +13874,7 @@
       </w:rPr>
     </w:lvl>
   </w:abstractNum>
-  <w:abstractNum w:abstractNumId="11" w15:restartNumberingAfterBreak="0">
+  <w:abstractNum w:abstractNumId="14" w15:restartNumberingAfterBreak="0">
     <w:nsid w:val="5B3B1EE0"/>
     <w:multiLevelType w:val="hybridMultilevel"/>
     <w:tmpl w:val="6372944A"/>
@@ -10336,7 +13960,120 @@
       </w:pPr>
     </w:lvl>
   </w:abstractNum>
-  <w:abstractNum w:abstractNumId="12" w15:restartNumberingAfterBreak="0">
+  <w:abstractNum w:abstractNumId="15" w15:restartNumberingAfterBreak="0">
+    <w:nsid w:val="62B75C95"/>
+    <w:multiLevelType w:val="hybridMultilevel"/>
+    <w:tmpl w:val="32A2F91C"/>
+    <w:lvl w:ilvl="0" w:tplc="10090001">
+      <w:start w:val="1"/>
+      <w:numFmt w:val="bullet"/>
+      <w:lvlText w:val=""/>
+      <w:lvlJc w:val="left"/>
+      <w:pPr>
+        <w:ind w:left="876" w:hanging="360"/>
+      </w:pPr>
+      <w:rPr>
+        <w:rFonts w:ascii="Symbol" w:hAnsi="Symbol" w:hint="default"/>
+      </w:rPr>
+    </w:lvl>
+    <w:lvl w:ilvl="1" w:tplc="10090003">
+      <w:start w:val="1"/>
+      <w:numFmt w:val="bullet"/>
+      <w:lvlText w:val="o"/>
+      <w:lvlJc w:val="left"/>
+      <w:pPr>
+        <w:ind w:left="1596" w:hanging="360"/>
+      </w:pPr>
+      <w:rPr>
+        <w:rFonts w:ascii="Courier New" w:hAnsi="Courier New" w:cs="Courier New" w:hint="default"/>
+      </w:rPr>
+    </w:lvl>
+    <w:lvl w:ilvl="2" w:tplc="10090005" w:tentative="1">
+      <w:start w:val="1"/>
+      <w:numFmt w:val="bullet"/>
+      <w:lvlText w:val=""/>
+      <w:lvlJc w:val="left"/>
+      <w:pPr>
+        <w:ind w:left="2316" w:hanging="360"/>
+      </w:pPr>
+      <w:rPr>
+        <w:rFonts w:ascii="Wingdings" w:hAnsi="Wingdings" w:hint="default"/>
+      </w:rPr>
+    </w:lvl>
+    <w:lvl w:ilvl="3" w:tplc="10090001" w:tentative="1">
+      <w:start w:val="1"/>
+      <w:numFmt w:val="bullet"/>
+      <w:lvlText w:val=""/>
+      <w:lvlJc w:val="left"/>
+      <w:pPr>
+        <w:ind w:left="3036" w:hanging="360"/>
+      </w:pPr>
+      <w:rPr>
+        <w:rFonts w:ascii="Symbol" w:hAnsi="Symbol" w:hint="default"/>
+      </w:rPr>
+    </w:lvl>
+    <w:lvl w:ilvl="4" w:tplc="10090003" w:tentative="1">
+      <w:start w:val="1"/>
+      <w:numFmt w:val="bullet"/>
+      <w:lvlText w:val="o"/>
+      <w:lvlJc w:val="left"/>
+      <w:pPr>
+        <w:ind w:left="3756" w:hanging="360"/>
+      </w:pPr>
+      <w:rPr>
+        <w:rFonts w:ascii="Courier New" w:hAnsi="Courier New" w:cs="Courier New" w:hint="default"/>
+      </w:rPr>
+    </w:lvl>
+    <w:lvl w:ilvl="5" w:tplc="10090005" w:tentative="1">
+      <w:start w:val="1"/>
+      <w:numFmt w:val="bullet"/>
+      <w:lvlText w:val=""/>
+      <w:lvlJc w:val="left"/>
+      <w:pPr>
+        <w:ind w:left="4476" w:hanging="360"/>
+      </w:pPr>
+      <w:rPr>
+        <w:rFonts w:ascii="Wingdings" w:hAnsi="Wingdings" w:hint="default"/>
+      </w:rPr>
+    </w:lvl>
+    <w:lvl w:ilvl="6" w:tplc="10090001" w:tentative="1">
+      <w:start w:val="1"/>
+      <w:numFmt w:val="bullet"/>
+      <w:lvlText w:val=""/>
+      <w:lvlJc w:val="left"/>
+      <w:pPr>
+        <w:ind w:left="5196" w:hanging="360"/>
+      </w:pPr>
+      <w:rPr>
+        <w:rFonts w:ascii="Symbol" w:hAnsi="Symbol" w:hint="default"/>
+      </w:rPr>
+    </w:lvl>
+    <w:lvl w:ilvl="7" w:tplc="10090003" w:tentative="1">
+      <w:start w:val="1"/>
+      <w:numFmt w:val="bullet"/>
+      <w:lvlText w:val="o"/>
+      <w:lvlJc w:val="left"/>
+      <w:pPr>
+        <w:ind w:left="5916" w:hanging="360"/>
+      </w:pPr>
+      <w:rPr>
+        <w:rFonts w:ascii="Courier New" w:hAnsi="Courier New" w:cs="Courier New" w:hint="default"/>
+      </w:rPr>
+    </w:lvl>
+    <w:lvl w:ilvl="8" w:tplc="10090005" w:tentative="1">
+      <w:start w:val="1"/>
+      <w:numFmt w:val="bullet"/>
+      <w:lvlText w:val=""/>
+      <w:lvlJc w:val="left"/>
+      <w:pPr>
+        <w:ind w:left="6636" w:hanging="360"/>
+      </w:pPr>
+      <w:rPr>
+        <w:rFonts w:ascii="Wingdings" w:hAnsi="Wingdings" w:hint="default"/>
+      </w:rPr>
+    </w:lvl>
+  </w:abstractNum>
+  <w:abstractNum w:abstractNumId="16" w15:restartNumberingAfterBreak="0">
     <w:nsid w:val="671261A2"/>
     <w:multiLevelType w:val="multilevel"/>
     <w:tmpl w:val="C84CB59E"/>
@@ -10457,7 +14194,120 @@
       </w:rPr>
     </w:lvl>
   </w:abstractNum>
-  <w:abstractNum w:abstractNumId="13" w15:restartNumberingAfterBreak="0">
+  <w:abstractNum w:abstractNumId="17" w15:restartNumberingAfterBreak="0">
+    <w:nsid w:val="6F24794D"/>
+    <w:multiLevelType w:val="hybridMultilevel"/>
+    <w:tmpl w:val="8BBC34F0"/>
+    <w:lvl w:ilvl="0" w:tplc="10090001">
+      <w:start w:val="1"/>
+      <w:numFmt w:val="bullet"/>
+      <w:lvlText w:val=""/>
+      <w:lvlJc w:val="left"/>
+      <w:pPr>
+        <w:ind w:left="876" w:hanging="360"/>
+      </w:pPr>
+      <w:rPr>
+        <w:rFonts w:ascii="Symbol" w:hAnsi="Symbol" w:hint="default"/>
+      </w:rPr>
+    </w:lvl>
+    <w:lvl w:ilvl="1" w:tplc="10090003" w:tentative="1">
+      <w:start w:val="1"/>
+      <w:numFmt w:val="bullet"/>
+      <w:lvlText w:val="o"/>
+      <w:lvlJc w:val="left"/>
+      <w:pPr>
+        <w:ind w:left="1596" w:hanging="360"/>
+      </w:pPr>
+      <w:rPr>
+        <w:rFonts w:ascii="Courier New" w:hAnsi="Courier New" w:cs="Courier New" w:hint="default"/>
+      </w:rPr>
+    </w:lvl>
+    <w:lvl w:ilvl="2" w:tplc="10090005" w:tentative="1">
+      <w:start w:val="1"/>
+      <w:numFmt w:val="bullet"/>
+      <w:lvlText w:val=""/>
+      <w:lvlJc w:val="left"/>
+      <w:pPr>
+        <w:ind w:left="2316" w:hanging="360"/>
+      </w:pPr>
+      <w:rPr>
+        <w:rFonts w:ascii="Wingdings" w:hAnsi="Wingdings" w:hint="default"/>
+      </w:rPr>
+    </w:lvl>
+    <w:lvl w:ilvl="3" w:tplc="10090001" w:tentative="1">
+      <w:start w:val="1"/>
+      <w:numFmt w:val="bullet"/>
+      <w:lvlText w:val=""/>
+      <w:lvlJc w:val="left"/>
+      <w:pPr>
+        <w:ind w:left="3036" w:hanging="360"/>
+      </w:pPr>
+      <w:rPr>
+        <w:rFonts w:ascii="Symbol" w:hAnsi="Symbol" w:hint="default"/>
+      </w:rPr>
+    </w:lvl>
+    <w:lvl w:ilvl="4" w:tplc="10090003" w:tentative="1">
+      <w:start w:val="1"/>
+      <w:numFmt w:val="bullet"/>
+      <w:lvlText w:val="o"/>
+      <w:lvlJc w:val="left"/>
+      <w:pPr>
+        <w:ind w:left="3756" w:hanging="360"/>
+      </w:pPr>
+      <w:rPr>
+        <w:rFonts w:ascii="Courier New" w:hAnsi="Courier New" w:cs="Courier New" w:hint="default"/>
+      </w:rPr>
+    </w:lvl>
+    <w:lvl w:ilvl="5" w:tplc="10090005" w:tentative="1">
+      <w:start w:val="1"/>
+      <w:numFmt w:val="bullet"/>
+      <w:lvlText w:val=""/>
+      <w:lvlJc w:val="left"/>
+      <w:pPr>
+        <w:ind w:left="4476" w:hanging="360"/>
+      </w:pPr>
+      <w:rPr>
+        <w:rFonts w:ascii="Wingdings" w:hAnsi="Wingdings" w:hint="default"/>
+      </w:rPr>
+    </w:lvl>
+    <w:lvl w:ilvl="6" w:tplc="10090001" w:tentative="1">
+      <w:start w:val="1"/>
+      <w:numFmt w:val="bullet"/>
+      <w:lvlText w:val=""/>
+      <w:lvlJc w:val="left"/>
+      <w:pPr>
+        <w:ind w:left="5196" w:hanging="360"/>
+      </w:pPr>
+      <w:rPr>
+        <w:rFonts w:ascii="Symbol" w:hAnsi="Symbol" w:hint="default"/>
+      </w:rPr>
+    </w:lvl>
+    <w:lvl w:ilvl="7" w:tplc="10090003" w:tentative="1">
+      <w:start w:val="1"/>
+      <w:numFmt w:val="bullet"/>
+      <w:lvlText w:val="o"/>
+      <w:lvlJc w:val="left"/>
+      <w:pPr>
+        <w:ind w:left="5916" w:hanging="360"/>
+      </w:pPr>
+      <w:rPr>
+        <w:rFonts w:ascii="Courier New" w:hAnsi="Courier New" w:cs="Courier New" w:hint="default"/>
+      </w:rPr>
+    </w:lvl>
+    <w:lvl w:ilvl="8" w:tplc="10090005" w:tentative="1">
+      <w:start w:val="1"/>
+      <w:numFmt w:val="bullet"/>
+      <w:lvlText w:val=""/>
+      <w:lvlJc w:val="left"/>
+      <w:pPr>
+        <w:ind w:left="6636" w:hanging="360"/>
+      </w:pPr>
+      <w:rPr>
+        <w:rFonts w:ascii="Wingdings" w:hAnsi="Wingdings" w:hint="default"/>
+      </w:rPr>
+    </w:lvl>
+  </w:abstractNum>
+  <w:abstractNum w:abstractNumId="18" w15:restartNumberingAfterBreak="0">
     <w:nsid w:val="76B26F46"/>
     <w:multiLevelType w:val="hybridMultilevel"/>
     <w:tmpl w:val="5636AAFA"/>
@@ -10544,46 +14394,61 @@
     </w:lvl>
   </w:abstractNum>
   <w:num w:numId="1">
+    <w:abstractNumId w:val="4"/>
+  </w:num>
+  <w:num w:numId="2">
+    <w:abstractNumId w:val="10"/>
+  </w:num>
+  <w:num w:numId="3">
     <w:abstractNumId w:val="3"/>
   </w:num>
-  <w:num w:numId="2">
-    <w:abstractNumId w:val="8"/>
-  </w:num>
-  <w:num w:numId="3">
-    <w:abstractNumId w:val="2"/>
-  </w:num>
   <w:num w:numId="4">
-    <w:abstractNumId w:val="4"/>
+    <w:abstractNumId w:val="5"/>
   </w:num>
   <w:num w:numId="5">
-    <w:abstractNumId w:val="9"/>
+    <w:abstractNumId w:val="12"/>
   </w:num>
   <w:num w:numId="6">
     <w:abstractNumId w:val="0"/>
   </w:num>
   <w:num w:numId="7">
+    <w:abstractNumId w:val="18"/>
+  </w:num>
+  <w:num w:numId="8">
+    <w:abstractNumId w:val="7"/>
+  </w:num>
+  <w:num w:numId="9">
+    <w:abstractNumId w:val="14"/>
+  </w:num>
+  <w:num w:numId="10">
+    <w:abstractNumId w:val="6"/>
+  </w:num>
+  <w:num w:numId="11">
+    <w:abstractNumId w:val="16"/>
+  </w:num>
+  <w:num w:numId="12">
+    <w:abstractNumId w:val="8"/>
+  </w:num>
+  <w:num w:numId="13">
     <w:abstractNumId w:val="13"/>
   </w:num>
-  <w:num w:numId="8">
-    <w:abstractNumId w:val="6"/>
+  <w:num w:numId="14">
+    <w:abstractNumId w:val="2"/>
   </w:num>
-  <w:num w:numId="9">
+  <w:num w:numId="15">
+    <w:abstractNumId w:val="9"/>
+  </w:num>
+  <w:num w:numId="16">
+    <w:abstractNumId w:val="1"/>
+  </w:num>
+  <w:num w:numId="17">
+    <w:abstractNumId w:val="17"/>
+  </w:num>
+  <w:num w:numId="18">
+    <w:abstractNumId w:val="15"/>
+  </w:num>
+  <w:num w:numId="19">
     <w:abstractNumId w:val="11"/>
-  </w:num>
-  <w:num w:numId="10">
-    <w:abstractNumId w:val="5"/>
-  </w:num>
-  <w:num w:numId="11">
-    <w:abstractNumId w:val="12"/>
-  </w:num>
-  <w:num w:numId="12">
-    <w:abstractNumId w:val="7"/>
-  </w:num>
-  <w:num w:numId="13">
-    <w:abstractNumId w:val="10"/>
-  </w:num>
-  <w:num w:numId="14">
-    <w:abstractNumId w:val="1"/>
   </w:num>
 </w:numbering>
 </file>
@@ -10973,7 +14838,7 @@
   <w:style w:type="paragraph" w:default="1" w:styleId="Normal">
     <w:name w:val="Normal"/>
     <w:qFormat/>
-    <w:rsid w:val="0048175A"/>
+    <w:rsid w:val="00902C1F"/>
   </w:style>
   <w:style w:type="paragraph" w:styleId="Heading1">
     <w:name w:val="heading 1"/>
@@ -11120,6 +14985,22 @@
     <w:rPr>
       <w:color w:val="808080"/>
     </w:rPr>
+  </w:style>
+  <w:style w:type="table" w:styleId="TableGrid">
+    <w:name w:val="Table Grid"/>
+    <w:basedOn w:val="TableNormal"/>
+    <w:uiPriority w:val="59"/>
+    <w:rsid w:val="006A40D6"/>
+    <w:tblPr>
+      <w:tblBorders>
+        <w:top w:val="single" w:sz="4" w:space="0" w:color="auto"/>
+        <w:left w:val="single" w:sz="4" w:space="0" w:color="auto"/>
+        <w:bottom w:val="single" w:sz="4" w:space="0" w:color="auto"/>
+        <w:right w:val="single" w:sz="4" w:space="0" w:color="auto"/>
+        <w:insideH w:val="single" w:sz="4" w:space="0" w:color="auto"/>
+        <w:insideV w:val="single" w:sz="4" w:space="0" w:color="auto"/>
+      </w:tblBorders>
+    </w:tblPr>
   </w:style>
 </w:styles>
 </file>

</xml_diff>

<commit_message>
Updated Report - Added bagging plot
</commit_message>
<xml_diff>
--- a/Report.docx
+++ b/Report.docx
@@ -64,7 +64,7 @@
                         </a:ln>
                         <a:extLst>
                           <a:ext uri="{909E8E84-426E-40dd-AFC4-6F175D3DCCD1}">
-                            <a14:hiddenFill xmlns:a14="http://schemas.microsoft.com/office/drawing/2010/main" xmlns:w="http://schemas.openxmlformats.org/wordprocessingml/2006/main" xmlns:w10="urn:schemas-microsoft-com:office:word" xmlns:v="urn:schemas-microsoft-com:vml" xmlns:o="urn:schemas-microsoft-com:office:office" xmlns:mv="urn:schemas-microsoft-com:mac:vml" xmlns:mo="http://schemas.microsoft.com/office/mac/office/2008/main" xmlns="">
+                            <a14:hiddenFill xmlns="" xmlns:mo="http://schemas.microsoft.com/office/mac/office/2008/main" xmlns:mv="urn:schemas-microsoft-com:mac:vml" xmlns:o="urn:schemas-microsoft-com:office:office" xmlns:v="urn:schemas-microsoft-com:vml" xmlns:w10="urn:schemas-microsoft-com:office:word" xmlns:w="http://schemas.openxmlformats.org/wordprocessingml/2006/main" xmlns:a14="http://schemas.microsoft.com/office/drawing/2010/main">
                               <a:noFill/>
                             </a14:hiddenFill>
                           </a:ext>
@@ -270,7 +270,7 @@
                         </a:ln>
                         <a:extLst>
                           <a:ext uri="{909E8E84-426E-40dd-AFC4-6F175D3DCCD1}">
-                            <a14:hiddenFill xmlns:a14="http://schemas.microsoft.com/office/drawing/2010/main" xmlns:w="http://schemas.openxmlformats.org/wordprocessingml/2006/main" xmlns:w10="urn:schemas-microsoft-com:office:word" xmlns:v="urn:schemas-microsoft-com:vml" xmlns:o="urn:schemas-microsoft-com:office:office" xmlns:mv="urn:schemas-microsoft-com:mac:vml" xmlns:mo="http://schemas.microsoft.com/office/mac/office/2008/main" xmlns="">
+                            <a14:hiddenFill xmlns="" xmlns:mo="http://schemas.microsoft.com/office/mac/office/2008/main" xmlns:mv="urn:schemas-microsoft-com:mac:vml" xmlns:o="urn:schemas-microsoft-com:office:office" xmlns:v="urn:schemas-microsoft-com:vml" xmlns:w10="urn:schemas-microsoft-com:office:word" xmlns:w="http://schemas.openxmlformats.org/wordprocessingml/2006/main" xmlns:a14="http://schemas.microsoft.com/office/drawing/2010/main">
                               <a:noFill/>
                             </a14:hiddenFill>
                           </a:ext>
@@ -4547,7 +4547,22 @@
         <w:jc w:val="both"/>
       </w:pPr>
       <w:r>
-        <w:t>Scales of the features selected can vary highly. Standardization was applied to all features in order to improve the performance of the classification models. The following formula was used:</w:t>
+        <w:t xml:space="preserve">Scales of the features selected can vary highly. Standardization was applied to all features in order to improve the performance of the classification models. </w:t>
+      </w:r>
+      <w:r>
+        <w:t xml:space="preserve">In addition, if standardization does not take </w:t>
+      </w:r>
+      <w:r>
+        <w:t>place,</w:t>
+      </w:r>
+      <w:r>
+        <w:t xml:space="preserve"> then there would be a violation of some of the assumptions of models to be built. </w:t>
+      </w:r>
+      <w:r>
+        <w:t xml:space="preserve">As Support Vector Machine and Logistic Regression both assume that all features are centered around zero and have a variance in the same order. </w:t>
+      </w:r>
+      <w:r>
+        <w:t>The following formula was used:</w:t>
       </w:r>
     </w:p>
     <w:p>
@@ -4810,6 +4825,7 @@
         </w:numPr>
       </w:pPr>
       <w:r>
+        <w:lastRenderedPageBreak/>
         <w:t>Methodology</w:t>
       </w:r>
     </w:p>
@@ -7563,6 +7579,7 @@
           <w:sz w:val="22"/>
           <w:szCs w:val="22"/>
         </w:rPr>
+        <w:lastRenderedPageBreak/>
         <w:t xml:space="preserve">Data: </w:t>
       </w:r>
       <m:oMath>
@@ -8003,7 +8020,6 @@
               <w:sz w:val="22"/>
               <w:szCs w:val="22"/>
             </w:rPr>
-            <w:lastRenderedPageBreak/>
             <m:t>p=p</m:t>
           </m:r>
           <m:d>
@@ -9364,6 +9380,7 @@
         <w:pStyle w:val="Heading2"/>
       </w:pPr>
       <w:r>
+        <w:lastRenderedPageBreak/>
         <w:t>5.3 Neural Networks</w:t>
       </w:r>
       <w:r>
@@ -9396,7 +9413,6 @@
           <w:sz w:val="22"/>
           <w:szCs w:val="22"/>
         </w:rPr>
-        <w:lastRenderedPageBreak/>
         <w:t xml:space="preserve">A Multilayer Perceptron is a form of neural networks architecture. Which consist of at least three layers: input layer, hidden layer and output layer. </w:t>
       </w:r>
       <w:r>
@@ -9652,15 +9668,7 @@
             <w:sz w:val="22"/>
             <w:szCs w:val="22"/>
           </w:rPr>
-          <m:t>σ</m:t>
-        </m:r>
-        <m:r>
-          <w:rPr>
-            <w:rFonts w:ascii="Cambria Math" w:hAnsi="Cambria Math"/>
-            <w:sz w:val="22"/>
-            <w:szCs w:val="22"/>
-          </w:rPr>
-          <m:t>()</m:t>
+          <m:t>σ()</m:t>
         </m:r>
       </m:oMath>
       <w:r>
@@ -10146,15 +10154,7 @@
                       <w:sz w:val="22"/>
                       <w:szCs w:val="22"/>
                     </w:rPr>
-                    <m:t>∂</m:t>
-                  </m:r>
-                  <m:r>
-                    <w:rPr>
-                      <w:rFonts w:ascii="Cambria Math" w:hAnsi="Cambria Math"/>
-                      <w:sz w:val="22"/>
-                      <w:szCs w:val="22"/>
-                    </w:rPr>
-                    <m:t>ε</m:t>
+                    <m:t>∂ε</m:t>
                   </m:r>
                 </m:den>
               </m:f>
@@ -10188,15 +10188,7 @@
                       <w:sz w:val="22"/>
                       <w:szCs w:val="22"/>
                     </w:rPr>
-                    <m:t>∂</m:t>
-                  </m:r>
-                  <m:r>
-                    <w:rPr>
-                      <w:rFonts w:ascii="Cambria Math" w:hAnsi="Cambria Math"/>
-                      <w:sz w:val="22"/>
-                      <w:szCs w:val="22"/>
-                    </w:rPr>
-                    <m:t>W</m:t>
+                    <m:t>∂W</m:t>
                   </m:r>
                 </m:den>
               </m:f>
@@ -10275,15 +10267,7 @@
             <w:sz w:val="22"/>
             <w:szCs w:val="22"/>
           </w:rPr>
-          <m:t>W</m:t>
-        </m:r>
-        <m:r>
-          <w:rPr>
-            <w:rFonts w:ascii="Cambria Math" w:hAnsi="Cambria Math"/>
-            <w:sz w:val="22"/>
-            <w:szCs w:val="22"/>
-          </w:rPr>
-          <m:t xml:space="preserve"> </m:t>
+          <m:t xml:space="preserve">W </m:t>
         </m:r>
       </m:oMath>
       <w:r>
@@ -10418,63 +10402,7 @@
           <w:sz w:val="22"/>
           <w:szCs w:val="22"/>
         </w:rPr>
-        <w:t xml:space="preserve">Number of Neurons on Each Hidden Layer: </w:t>
-      </w:r>
-      <w:r>
-        <w:rPr>
-          <w:rFonts w:ascii="Verdana" w:hAnsi="Verdana"/>
-          <w:sz w:val="22"/>
-          <w:szCs w:val="22"/>
-        </w:rPr>
-        <w:t xml:space="preserve">The number of </w:t>
-      </w:r>
-      <w:r>
-        <w:rPr>
-          <w:rFonts w:ascii="Verdana" w:hAnsi="Verdana"/>
-          <w:sz w:val="22"/>
-          <w:szCs w:val="22"/>
-        </w:rPr>
-        <w:t xml:space="preserve">neurons on each </w:t>
-      </w:r>
-      <w:r>
-        <w:rPr>
-          <w:rFonts w:ascii="Verdana" w:hAnsi="Verdana"/>
-          <w:sz w:val="22"/>
-          <w:szCs w:val="22"/>
-        </w:rPr>
-        <w:t xml:space="preserve">hidden </w:t>
-      </w:r>
-      <w:r>
-        <w:rPr>
-          <w:rFonts w:ascii="Verdana" w:hAnsi="Verdana"/>
-          <w:sz w:val="22"/>
-          <w:szCs w:val="22"/>
-        </w:rPr>
-        <w:t>layer</w:t>
-      </w:r>
-      <w:r>
-        <w:rPr>
-          <w:rFonts w:ascii="Verdana" w:hAnsi="Verdana"/>
-          <w:sz w:val="22"/>
-          <w:szCs w:val="22"/>
-        </w:rPr>
-        <w:t xml:space="preserve"> that will make up the neural network. The more </w:t>
-      </w:r>
-      <w:r>
-        <w:rPr>
-          <w:rFonts w:ascii="Verdana" w:hAnsi="Verdana"/>
-          <w:sz w:val="22"/>
-          <w:szCs w:val="22"/>
-        </w:rPr>
-        <w:t xml:space="preserve">neurons on each </w:t>
-      </w:r>
-      <w:r>
-        <w:rPr>
-          <w:rFonts w:ascii="Verdana" w:hAnsi="Verdana"/>
-          <w:sz w:val="22"/>
-          <w:szCs w:val="22"/>
-        </w:rPr>
-        <w:t xml:space="preserve">hidden </w:t>
+        <w:t xml:space="preserve">Number of Neurons on Each Hidden Layer: The number of neurons on each hidden layer that will make up the neural network. The more neurons on each hidden </w:t>
       </w:r>
       <w:r>
         <w:rPr>
@@ -10645,8 +10573,168 @@
           <w:sz w:val="22"/>
           <w:szCs w:val="22"/>
         </w:rPr>
+        <w:lastRenderedPageBreak/>
         <w:t xml:space="preserve">The class that was more commonly predicted throughout the different models is chosen per stock. </w:t>
       </w:r>
+      <w:r>
+        <w:rPr>
+          <w:rFonts w:ascii="Verdana" w:hAnsi="Verdana"/>
+          <w:i/>
+          <w:iCs/>
+          <w:sz w:val="22"/>
+          <w:szCs w:val="22"/>
+        </w:rPr>
+        <w:t xml:space="preserve">Figure </w:t>
+      </w:r>
+      <w:r>
+        <w:rPr>
+          <w:rFonts w:ascii="Verdana" w:hAnsi="Verdana"/>
+          <w:i/>
+          <w:iCs/>
+          <w:sz w:val="22"/>
+          <w:szCs w:val="22"/>
+          <w:highlight w:val="yellow"/>
+        </w:rPr>
+        <w:t>X</w:t>
+      </w:r>
+      <w:r>
+        <w:rPr>
+          <w:rFonts w:ascii="Verdana" w:hAnsi="Verdana"/>
+          <w:i/>
+          <w:iCs/>
+          <w:sz w:val="22"/>
+          <w:szCs w:val="22"/>
+        </w:rPr>
+        <w:t xml:space="preserve">, </w:t>
+      </w:r>
+      <w:r>
+        <w:rPr>
+          <w:rFonts w:ascii="Verdana" w:hAnsi="Verdana"/>
+          <w:sz w:val="22"/>
+          <w:szCs w:val="22"/>
+        </w:rPr>
+        <w:t>shows a diagram that depicts the relationship of the models built with bagging. It is then clear how the predictive power of each model is optimized through hyperparameter tuning and aggregated through bagging.</w:t>
+      </w:r>
+    </w:p>
+    <w:p>
+      <w:pPr>
+        <w:ind w:left="156"/>
+        <w:jc w:val="both"/>
+        <w:rPr>
+          <w:rFonts w:ascii="Verdana" w:hAnsi="Verdana"/>
+          <w:sz w:val="22"/>
+          <w:szCs w:val="22"/>
+        </w:rPr>
+      </w:pPr>
+    </w:p>
+    <w:p>
+      <w:pPr>
+        <w:ind w:left="156"/>
+        <w:jc w:val="both"/>
+        <w:rPr>
+          <w:rFonts w:ascii="Verdana" w:hAnsi="Verdana"/>
+          <w:sz w:val="22"/>
+          <w:szCs w:val="22"/>
+        </w:rPr>
+      </w:pPr>
+    </w:p>
+    <w:p>
+      <w:pPr>
+        <w:ind w:left="156"/>
+        <w:jc w:val="both"/>
+        <w:rPr>
+          <w:rFonts w:ascii="Verdana" w:hAnsi="Verdana"/>
+          <w:sz w:val="22"/>
+          <w:szCs w:val="22"/>
+        </w:rPr>
+      </w:pPr>
+    </w:p>
+    <w:p>
+      <w:pPr>
+        <w:ind w:left="156"/>
+        <w:jc w:val="center"/>
+        <w:rPr>
+          <w:rFonts w:ascii="Verdana" w:hAnsi="Verdana"/>
+          <w:sz w:val="22"/>
+          <w:szCs w:val="22"/>
+        </w:rPr>
+      </w:pPr>
+      <w:r>
+        <w:rPr>
+          <w:noProof/>
+        </w:rPr>
+        <w:drawing>
+          <wp:inline distT="0" distB="0" distL="0" distR="0" wp14:anchorId="340BD00A" wp14:editId="3AE4C719">
+            <wp:extent cx="4747260" cy="1989454"/>
+            <wp:effectExtent l="0" t="0" r="0" b="0"/>
+            <wp:docPr id="4" name="Picture 4"/>
+            <wp:cNvGraphicFramePr>
+              <a:graphicFrameLocks xmlns:a="http://schemas.openxmlformats.org/drawingml/2006/main" noChangeAspect="1"/>
+            </wp:cNvGraphicFramePr>
+            <a:graphic xmlns:a="http://schemas.openxmlformats.org/drawingml/2006/main">
+              <a:graphicData uri="http://schemas.openxmlformats.org/drawingml/2006/picture">
+                <pic:pic xmlns:pic="http://schemas.openxmlformats.org/drawingml/2006/picture">
+                  <pic:nvPicPr>
+                    <pic:cNvPr id="1" name=""/>
+                    <pic:cNvPicPr/>
+                  </pic:nvPicPr>
+                  <pic:blipFill>
+                    <a:blip r:embed="rId7"/>
+                    <a:stretch>
+                      <a:fillRect/>
+                    </a:stretch>
+                  </pic:blipFill>
+                  <pic:spPr>
+                    <a:xfrm>
+                      <a:off x="0" y="0"/>
+                      <a:ext cx="4762916" cy="1996015"/>
+                    </a:xfrm>
+                    <a:prstGeom prst="rect">
+                      <a:avLst/>
+                    </a:prstGeom>
+                  </pic:spPr>
+                </pic:pic>
+              </a:graphicData>
+            </a:graphic>
+          </wp:inline>
+        </w:drawing>
+      </w:r>
+    </w:p>
+    <w:p>
+      <w:pPr>
+        <w:pStyle w:val="BodyText"/>
+        <w:ind w:right="274"/>
+        <w:jc w:val="center"/>
+        <w:rPr>
+          <w:i/>
+          <w:iCs/>
+        </w:rPr>
+      </w:pPr>
+      <w:r>
+        <w:rPr>
+          <w:i/>
+          <w:iCs/>
+        </w:rPr>
+        <w:t xml:space="preserve">Figure : </w:t>
+      </w:r>
+      <w:r>
+        <w:rPr>
+          <w:i/>
+          <w:iCs/>
+        </w:rPr>
+        <w:t>Description of Bagging</w:t>
+      </w:r>
+    </w:p>
+    <w:p>
+      <w:pPr>
+        <w:ind w:left="156"/>
+        <w:jc w:val="center"/>
+        <w:rPr>
+          <w:rFonts w:ascii="Verdana" w:hAnsi="Verdana"/>
+          <w:sz w:val="22"/>
+          <w:szCs w:val="22"/>
+        </w:rPr>
+      </w:pPr>
     </w:p>
     <w:p>
       <w:pPr>
@@ -11675,6 +11763,7 @@
           <w:sz w:val="22"/>
           <w:szCs w:val="22"/>
         </w:rPr>
+        <w:lastRenderedPageBreak/>
         <w:t>Impute Missing Data</w:t>
       </w:r>
     </w:p>
@@ -12213,7 +12302,6 @@
           <w:sz w:val="22"/>
           <w:szCs w:val="22"/>
         </w:rPr>
-        <w:lastRenderedPageBreak/>
         <w:t>Write Results</w:t>
       </w:r>
     </w:p>

</xml_diff>

<commit_message>
updated report and main.py
</commit_message>
<xml_diff>
--- a/Report.docx
+++ b/Report.docx
@@ -10,85 +10,17 @@
         <w:jc w:val="center"/>
         <w:rPr>
           <w:rFonts w:ascii="Palatino Linotype" w:hAnsi="Palatino Linotype" w:cs="CMBX12"/>
-          <w:sz w:val="22"/>
-          <w:szCs w:val="22"/>
-        </w:rPr>
-      </w:pPr>
-      <w:r>
-        <w:rPr>
-          <w:rFonts w:ascii="Palatino Linotype" w:hAnsi="Palatino Linotype"/>
-          <w:noProof/>
-          <w:sz w:val="22"/>
-          <w:szCs w:val="22"/>
-        </w:rPr>
-        <mc:AlternateContent>
-          <mc:Choice Requires="wps">
-            <w:drawing>
-              <wp:anchor distT="0" distB="0" distL="114300" distR="114300" simplePos="0" relativeHeight="251659264" behindDoc="0" locked="0" layoutInCell="1" allowOverlap="1" wp14:anchorId="3A0CA3AA" wp14:editId="11EF75C5">
-                <wp:simplePos x="0" y="0"/>
-                <wp:positionH relativeFrom="column">
-                  <wp:posOffset>0</wp:posOffset>
-                </wp:positionH>
-                <wp:positionV relativeFrom="paragraph">
-                  <wp:posOffset>114300</wp:posOffset>
-                </wp:positionV>
-                <wp:extent cx="6858000" cy="0"/>
-                <wp:effectExtent l="0" t="0" r="0" b="0"/>
-                <wp:wrapNone/>
-                <wp:docPr id="2" name="Line 2"/>
-                <wp:cNvGraphicFramePr>
-                  <a:graphicFrameLocks xmlns:a="http://schemas.openxmlformats.org/drawingml/2006/main"/>
-                </wp:cNvGraphicFramePr>
-                <a:graphic xmlns:a="http://schemas.openxmlformats.org/drawingml/2006/main">
-                  <a:graphicData uri="http://schemas.microsoft.com/office/word/2010/wordprocessingShape">
-                    <wps:wsp>
-                      <wps:cNvCnPr>
-                        <a:cxnSpLocks noChangeShapeType="1"/>
-                      </wps:cNvCnPr>
-                      <wps:spPr bwMode="auto">
-                        <a:xfrm>
-                          <a:off x="0" y="0"/>
-                          <a:ext cx="6858000" cy="0"/>
-                        </a:xfrm>
-                        <a:prstGeom prst="line">
-                          <a:avLst/>
-                        </a:prstGeom>
-                        <a:noFill/>
-                        <a:ln w="28575">
-                          <a:solidFill>
-                            <a:srgbClr val="000000"/>
-                          </a:solidFill>
-                          <a:round/>
-                          <a:headEnd/>
-                          <a:tailEnd/>
-                        </a:ln>
-                        <a:extLst>
-                          <a:ext uri="{909E8E84-426E-40dd-AFC4-6F175D3DCCD1}">
-                            <a14:hiddenFill xmlns:a14="http://schemas.microsoft.com/office/drawing/2010/main" xmlns:w="http://schemas.openxmlformats.org/wordprocessingml/2006/main" xmlns:w10="urn:schemas-microsoft-com:office:word" xmlns:v="urn:schemas-microsoft-com:vml" xmlns:o="urn:schemas-microsoft-com:office:office" xmlns:mv="urn:schemas-microsoft-com:mac:vml" xmlns:mo="http://schemas.microsoft.com/office/mac/office/2008/main" xmlns="">
-                              <a:noFill/>
-                            </a14:hiddenFill>
-                          </a:ext>
-                        </a:extLst>
-                      </wps:spPr>
-                      <wps:bodyPr/>
-                    </wps:wsp>
-                  </a:graphicData>
-                </a:graphic>
-                <wp14:sizeRelH relativeFrom="page">
-                  <wp14:pctWidth>0</wp14:pctWidth>
-                </wp14:sizeRelH>
-                <wp14:sizeRelV relativeFrom="page">
-                  <wp14:pctHeight>0</wp14:pctHeight>
-                </wp14:sizeRelV>
-              </wp:anchor>
-            </w:drawing>
-          </mc:Choice>
-          <mc:Fallback>
-            <w:pict>
-              <v:line w14:anchorId="145B6DB1" id="Line 2" o:spid="_x0000_s1026" style="position:absolute;z-index:251659264;visibility:visible;mso-wrap-style:square;mso-width-percent:0;mso-height-percent:0;mso-wrap-distance-left:9pt;mso-wrap-distance-top:0;mso-wrap-distance-right:9pt;mso-wrap-distance-bottom:0;mso-position-horizontal:absolute;mso-position-horizontal-relative:text;mso-position-vertical:absolute;mso-position-vertical-relative:text;mso-width-percent:0;mso-height-percent:0;mso-width-relative:page;mso-height-relative:page" from="0,9pt" to="540pt,9pt" o:gfxdata="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" strokeweight="2.25pt"/>
-            </w:pict>
-          </mc:Fallback>
-        </mc:AlternateContent>
+          <w:sz w:val="30"/>
+          <w:szCs w:val="30"/>
+        </w:rPr>
+      </w:pPr>
+      <w:r>
+        <w:rPr>
+          <w:rFonts w:ascii="Palatino Linotype" w:hAnsi="Palatino Linotype" w:cs="CMBX12"/>
+          <w:sz w:val="30"/>
+          <w:szCs w:val="30"/>
+        </w:rPr>
+        <w:t>Final Report</w:t>
       </w:r>
     </w:p>
     <w:p>
@@ -103,21 +35,23 @@
           <w:szCs w:val="30"/>
         </w:rPr>
       </w:pPr>
+      <w:proofErr w:type="spellStart"/>
       <w:r>
         <w:rPr>
           <w:rFonts w:ascii="Palatino Linotype" w:hAnsi="Palatino Linotype" w:cs="CMBX12"/>
           <w:sz w:val="30"/>
           <w:szCs w:val="30"/>
         </w:rPr>
-        <w:t xml:space="preserve">ISyE </w:t>
-      </w:r>
+        <w:t>ISyE</w:t>
+      </w:r>
+      <w:proofErr w:type="spellEnd"/>
       <w:r>
         <w:rPr>
           <w:rFonts w:ascii="Palatino Linotype" w:hAnsi="Palatino Linotype" w:cs="CMBX12"/>
           <w:sz w:val="30"/>
           <w:szCs w:val="30"/>
         </w:rPr>
-        <w:t>6740</w:t>
+        <w:t xml:space="preserve"> </w:t>
       </w:r>
       <w:r>
         <w:rPr>
@@ -125,7 +59,7 @@
           <w:sz w:val="30"/>
           <w:szCs w:val="30"/>
         </w:rPr>
-        <w:t xml:space="preserve"> </w:t>
+        <w:t>6740</w:t>
       </w:r>
       <w:r>
         <w:rPr>
@@ -133,7 +67,7 @@
           <w:sz w:val="30"/>
           <w:szCs w:val="30"/>
         </w:rPr>
-        <w:t>–</w:t>
+        <w:t xml:space="preserve"> </w:t>
       </w:r>
       <w:r>
         <w:rPr>
@@ -141,7 +75,7 @@
           <w:sz w:val="30"/>
           <w:szCs w:val="30"/>
         </w:rPr>
-        <w:t xml:space="preserve"> </w:t>
+        <w:t>–</w:t>
       </w:r>
       <w:r>
         <w:rPr>
@@ -149,7 +83,7 @@
           <w:sz w:val="30"/>
           <w:szCs w:val="30"/>
         </w:rPr>
-        <w:t>Spring</w:t>
+        <w:t xml:space="preserve"> </w:t>
       </w:r>
       <w:r>
         <w:rPr>
@@ -157,7 +91,7 @@
           <w:sz w:val="30"/>
           <w:szCs w:val="30"/>
         </w:rPr>
-        <w:t xml:space="preserve"> </w:t>
+        <w:t>Spring</w:t>
       </w:r>
       <w:r>
         <w:rPr>
@@ -165,7 +99,7 @@
           <w:sz w:val="30"/>
           <w:szCs w:val="30"/>
         </w:rPr>
-        <w:t>202</w:t>
+        <w:t xml:space="preserve"> </w:t>
       </w:r>
       <w:r>
         <w:rPr>
@@ -173,135 +107,25 @@
           <w:sz w:val="30"/>
           <w:szCs w:val="30"/>
         </w:rPr>
-        <w:t>1</w:t>
-      </w:r>
-    </w:p>
-    <w:p>
-      <w:pPr>
-        <w:autoSpaceDE w:val="0"/>
-        <w:autoSpaceDN w:val="0"/>
-        <w:adjustRightInd w:val="0"/>
-        <w:jc w:val="center"/>
-        <w:rPr>
-          <w:rFonts w:ascii="Palatino Linotype" w:hAnsi="Palatino Linotype" w:cs="CMBX12~c"/>
-          <w:sz w:val="30"/>
-          <w:szCs w:val="30"/>
-        </w:rPr>
-      </w:pPr>
+        <w:t>202</w:t>
+      </w:r>
       <w:r>
         <w:rPr>
           <w:rFonts w:ascii="Palatino Linotype" w:hAnsi="Palatino Linotype" w:cs="CMBX12"/>
           <w:sz w:val="30"/>
           <w:szCs w:val="30"/>
         </w:rPr>
-        <w:t>Final Report</w:t>
-      </w:r>
-    </w:p>
-    <w:p>
-      <w:pPr>
-        <w:autoSpaceDE w:val="0"/>
-        <w:autoSpaceDN w:val="0"/>
-        <w:adjustRightInd w:val="0"/>
-        <w:ind w:left="-360"/>
+        <w:t>1</w:t>
+      </w:r>
+    </w:p>
+    <w:p>
+      <w:pPr>
+        <w:spacing w:before="1"/>
+        <w:ind w:left="100"/>
         <w:jc w:val="center"/>
         <w:rPr>
-          <w:rFonts w:ascii="Palatino Linotype" w:hAnsi="Palatino Linotype" w:cs="CMBX12~c"/>
-          <w:sz w:val="22"/>
-          <w:szCs w:val="22"/>
-        </w:rPr>
-      </w:pPr>
-      <w:r>
-        <w:rPr>
-          <w:rFonts w:ascii="Palatino Linotype" w:hAnsi="Palatino Linotype"/>
-          <w:noProof/>
-          <w:sz w:val="22"/>
-          <w:szCs w:val="22"/>
-        </w:rPr>
-        <mc:AlternateContent>
-          <mc:Choice Requires="wps">
-            <w:drawing>
-              <wp:anchor distT="0" distB="0" distL="114300" distR="114300" simplePos="0" relativeHeight="251660288" behindDoc="0" locked="0" layoutInCell="1" allowOverlap="1" wp14:anchorId="2A85C535" wp14:editId="68EB5665">
-                <wp:simplePos x="0" y="0"/>
-                <wp:positionH relativeFrom="column">
-                  <wp:posOffset>13335</wp:posOffset>
-                </wp:positionH>
-                <wp:positionV relativeFrom="paragraph">
-                  <wp:posOffset>90805</wp:posOffset>
-                </wp:positionV>
-                <wp:extent cx="6858000" cy="0"/>
-                <wp:effectExtent l="0" t="0" r="25400" b="25400"/>
-                <wp:wrapNone/>
-                <wp:docPr id="1" name="Line 3"/>
-                <wp:cNvGraphicFramePr>
-                  <a:graphicFrameLocks xmlns:a="http://schemas.openxmlformats.org/drawingml/2006/main"/>
-                </wp:cNvGraphicFramePr>
-                <a:graphic xmlns:a="http://schemas.openxmlformats.org/drawingml/2006/main">
-                  <a:graphicData uri="http://schemas.microsoft.com/office/word/2010/wordprocessingShape">
-                    <wps:wsp>
-                      <wps:cNvCnPr>
-                        <a:cxnSpLocks noChangeShapeType="1"/>
-                      </wps:cNvCnPr>
-                      <wps:spPr bwMode="auto">
-                        <a:xfrm>
-                          <a:off x="0" y="0"/>
-                          <a:ext cx="6858000" cy="0"/>
-                        </a:xfrm>
-                        <a:prstGeom prst="line">
-                          <a:avLst/>
-                        </a:prstGeom>
-                        <a:noFill/>
-                        <a:ln w="28575">
-                          <a:solidFill>
-                            <a:srgbClr val="000000"/>
-                          </a:solidFill>
-                          <a:round/>
-                          <a:headEnd/>
-                          <a:tailEnd/>
-                        </a:ln>
-                        <a:extLst>
-                          <a:ext uri="{909E8E84-426E-40dd-AFC4-6F175D3DCCD1}">
-                            <a14:hiddenFill xmlns:a14="http://schemas.microsoft.com/office/drawing/2010/main" xmlns:w="http://schemas.openxmlformats.org/wordprocessingml/2006/main" xmlns:w10="urn:schemas-microsoft-com:office:word" xmlns:v="urn:schemas-microsoft-com:vml" xmlns:o="urn:schemas-microsoft-com:office:office" xmlns:mv="urn:schemas-microsoft-com:mac:vml" xmlns:mo="http://schemas.microsoft.com/office/mac/office/2008/main" xmlns="">
-                              <a:noFill/>
-                            </a14:hiddenFill>
-                          </a:ext>
-                        </a:extLst>
-                      </wps:spPr>
-                      <wps:bodyPr/>
-                    </wps:wsp>
-                  </a:graphicData>
-                </a:graphic>
-                <wp14:sizeRelH relativeFrom="page">
-                  <wp14:pctWidth>0</wp14:pctWidth>
-                </wp14:sizeRelH>
-                <wp14:sizeRelV relativeFrom="page">
-                  <wp14:pctHeight>0</wp14:pctHeight>
-                </wp14:sizeRelV>
-              </wp:anchor>
-            </w:drawing>
-          </mc:Choice>
-          <mc:Fallback>
-            <w:pict>
-              <v:line w14:anchorId="6E5BCBC6" id="Line 3" o:spid="_x0000_s1026" style="position:absolute;z-index:251660288;visibility:visible;mso-wrap-style:square;mso-width-percent:0;mso-height-percent:0;mso-wrap-distance-left:9pt;mso-wrap-distance-top:0;mso-wrap-distance-right:9pt;mso-wrap-distance-bottom:0;mso-position-horizontal:absolute;mso-position-horizontal-relative:text;mso-position-vertical:absolute;mso-position-vertical-relative:text;mso-width-percent:0;mso-height-percent:0;mso-width-relative:page;mso-height-relative:page" from="1.05pt,7.15pt" to="541.05pt,7.15pt" o:gfxdata="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" strokeweight="2.25pt"/>
-            </w:pict>
-          </mc:Fallback>
-        </mc:AlternateContent>
-      </w:r>
-    </w:p>
-    <w:p>
-      <w:pPr>
-        <w:jc w:val="center"/>
-        <w:rPr>
-          <w:rFonts w:ascii="Palatino Linotype" w:hAnsi="Palatino Linotype"/>
-          <w:sz w:val="22"/>
-          <w:szCs w:val="22"/>
-        </w:rPr>
-      </w:pPr>
-    </w:p>
-    <w:p>
-      <w:pPr>
-        <w:ind w:left="100"/>
-        <w:rPr>
-          <w:rFonts w:ascii="Palatino Linotype" w:hAnsi="Palatino Linotype"/>
+          <w:rFonts w:ascii="Palatino Linotype" w:hAnsi="Palatino Linotype"/>
+          <w:bCs/>
           <w:sz w:val="32"/>
           <w:szCs w:val="32"/>
         </w:rPr>
@@ -309,17 +133,17 @@
       <w:r>
         <w:rPr>
           <w:rFonts w:ascii="Palatino Linotype" w:hAnsi="Palatino Linotype"/>
-          <w:b/>
+          <w:bCs/>
           <w:sz w:val="28"/>
           <w:szCs w:val="32"/>
         </w:rPr>
-        <w:t>Team</w:t>
-      </w:r>
-      <w:r>
-        <w:rPr>
-          <w:rFonts w:ascii="Palatino Linotype" w:hAnsi="Palatino Linotype"/>
-          <w:b/>
-          <w:spacing w:val="-4"/>
+        <w:t>Project</w:t>
+      </w:r>
+      <w:r>
+        <w:rPr>
+          <w:rFonts w:ascii="Palatino Linotype" w:hAnsi="Palatino Linotype"/>
+          <w:bCs/>
+          <w:spacing w:val="-2"/>
           <w:sz w:val="28"/>
           <w:szCs w:val="32"/>
         </w:rPr>
@@ -328,16 +152,35 @@
       <w:r>
         <w:rPr>
           <w:rFonts w:ascii="Palatino Linotype" w:hAnsi="Palatino Linotype"/>
-          <w:b/>
+          <w:bCs/>
           <w:sz w:val="28"/>
           <w:szCs w:val="32"/>
         </w:rPr>
-        <w:t>Member</w:t>
-      </w:r>
-      <w:r>
-        <w:rPr>
-          <w:rFonts w:ascii="Palatino Linotype" w:hAnsi="Palatino Linotype"/>
-          <w:b/>
+        <w:t>Title:</w:t>
+      </w:r>
+      <w:r>
+        <w:rPr>
+          <w:rFonts w:ascii="Palatino Linotype" w:hAnsi="Palatino Linotype"/>
+          <w:bCs/>
+          <w:spacing w:val="1"/>
+          <w:sz w:val="28"/>
+          <w:szCs w:val="32"/>
+        </w:rPr>
+        <w:t xml:space="preserve"> </w:t>
+      </w:r>
+      <w:r>
+        <w:rPr>
+          <w:rFonts w:ascii="Palatino Linotype" w:hAnsi="Palatino Linotype"/>
+          <w:bCs/>
+          <w:sz w:val="28"/>
+          <w:szCs w:val="32"/>
+        </w:rPr>
+        <w:t>Find</w:t>
+      </w:r>
+      <w:r>
+        <w:rPr>
+          <w:rFonts w:ascii="Palatino Linotype" w:hAnsi="Palatino Linotype"/>
+          <w:bCs/>
           <w:spacing w:val="-3"/>
           <w:sz w:val="28"/>
           <w:szCs w:val="32"/>
@@ -347,91 +190,16 @@
       <w:r>
         <w:rPr>
           <w:rFonts w:ascii="Palatino Linotype" w:hAnsi="Palatino Linotype"/>
-          <w:b/>
+          <w:bCs/>
           <w:sz w:val="28"/>
           <w:szCs w:val="32"/>
         </w:rPr>
-        <w:t xml:space="preserve">Names: </w:t>
-      </w:r>
-      <w:r>
-        <w:rPr>
-          <w:rFonts w:ascii="Palatino Linotype" w:hAnsi="Palatino Linotype"/>
-          <w:sz w:val="28"/>
-          <w:szCs w:val="32"/>
-        </w:rPr>
-        <w:t>Klaus</w:t>
-      </w:r>
-      <w:r>
-        <w:rPr>
-          <w:rFonts w:ascii="Palatino Linotype" w:hAnsi="Palatino Linotype"/>
-          <w:spacing w:val="-3"/>
-          <w:sz w:val="28"/>
-          <w:szCs w:val="32"/>
-        </w:rPr>
-        <w:t xml:space="preserve"> </w:t>
-      </w:r>
-      <w:r>
-        <w:rPr>
-          <w:rFonts w:ascii="Palatino Linotype" w:hAnsi="Palatino Linotype"/>
-          <w:sz w:val="28"/>
-          <w:szCs w:val="32"/>
-        </w:rPr>
-        <w:t>Smit,</w:t>
-      </w:r>
-      <w:r>
-        <w:rPr>
-          <w:rFonts w:ascii="Palatino Linotype" w:hAnsi="Palatino Linotype"/>
-          <w:spacing w:val="-3"/>
-          <w:sz w:val="28"/>
-          <w:szCs w:val="32"/>
-        </w:rPr>
-        <w:t xml:space="preserve"> </w:t>
-      </w:r>
-      <w:r>
-        <w:rPr>
-          <w:rFonts w:ascii="Palatino Linotype" w:hAnsi="Palatino Linotype"/>
-          <w:sz w:val="28"/>
-          <w:szCs w:val="32"/>
-        </w:rPr>
-        <w:t>Emilio</w:t>
-      </w:r>
-      <w:r>
-        <w:rPr>
-          <w:rFonts w:ascii="Palatino Linotype" w:hAnsi="Palatino Linotype"/>
-          <w:spacing w:val="-5"/>
-          <w:sz w:val="28"/>
-          <w:szCs w:val="32"/>
-        </w:rPr>
-        <w:t xml:space="preserve"> </w:t>
-      </w:r>
-      <w:r>
-        <w:rPr>
-          <w:rFonts w:ascii="Palatino Linotype" w:hAnsi="Palatino Linotype"/>
-          <w:sz w:val="28"/>
-          <w:szCs w:val="32"/>
-        </w:rPr>
-        <w:t>Flores Braeckow,</w:t>
-      </w:r>
-      <w:r>
-        <w:rPr>
-          <w:rFonts w:ascii="Palatino Linotype" w:hAnsi="Palatino Linotype"/>
-          <w:spacing w:val="-2"/>
-          <w:sz w:val="28"/>
-          <w:szCs w:val="32"/>
-        </w:rPr>
-        <w:t xml:space="preserve"> </w:t>
-      </w:r>
-      <w:r>
-        <w:rPr>
-          <w:rFonts w:ascii="Palatino Linotype" w:hAnsi="Palatino Linotype"/>
-          <w:sz w:val="28"/>
-          <w:szCs w:val="32"/>
-        </w:rPr>
-        <w:t>Andres</w:t>
-      </w:r>
-      <w:r>
-        <w:rPr>
-          <w:rFonts w:ascii="Palatino Linotype" w:hAnsi="Palatino Linotype"/>
+        <w:t>the</w:t>
+      </w:r>
+      <w:r>
+        <w:rPr>
+          <w:rFonts w:ascii="Palatino Linotype" w:hAnsi="Palatino Linotype"/>
+          <w:bCs/>
           <w:spacing w:val="-1"/>
           <w:sz w:val="28"/>
           <w:szCs w:val="32"/>
@@ -441,98 +209,16 @@
       <w:r>
         <w:rPr>
           <w:rFonts w:ascii="Palatino Linotype" w:hAnsi="Palatino Linotype"/>
+          <w:bCs/>
           <w:sz w:val="28"/>
           <w:szCs w:val="32"/>
         </w:rPr>
-        <w:t>Urrutia</w:t>
-      </w:r>
-    </w:p>
-    <w:p>
-      <w:pPr>
-        <w:pStyle w:val="BodyText"/>
-        <w:rPr>
-          <w:rFonts w:ascii="Palatino Linotype" w:hAnsi="Palatino Linotype"/>
-          <w:sz w:val="28"/>
-          <w:szCs w:val="28"/>
-        </w:rPr>
-      </w:pPr>
-    </w:p>
-    <w:p>
-      <w:pPr>
-        <w:spacing w:before="1"/>
-        <w:ind w:left="100"/>
-        <w:rPr>
-          <w:rFonts w:ascii="Palatino Linotype" w:hAnsi="Palatino Linotype"/>
-          <w:sz w:val="32"/>
-          <w:szCs w:val="32"/>
-        </w:rPr>
-      </w:pPr>
-      <w:r>
-        <w:rPr>
-          <w:rFonts w:ascii="Palatino Linotype" w:hAnsi="Palatino Linotype"/>
-          <w:b/>
-          <w:sz w:val="28"/>
-          <w:szCs w:val="32"/>
-        </w:rPr>
-        <w:t>Project</w:t>
-      </w:r>
-      <w:r>
-        <w:rPr>
-          <w:rFonts w:ascii="Palatino Linotype" w:hAnsi="Palatino Linotype"/>
-          <w:b/>
-          <w:spacing w:val="-2"/>
-          <w:sz w:val="28"/>
-          <w:szCs w:val="32"/>
-        </w:rPr>
-        <w:t xml:space="preserve"> </w:t>
-      </w:r>
-      <w:r>
-        <w:rPr>
-          <w:rFonts w:ascii="Palatino Linotype" w:hAnsi="Palatino Linotype"/>
-          <w:b/>
-          <w:sz w:val="28"/>
-          <w:szCs w:val="32"/>
-        </w:rPr>
-        <w:t>Title:</w:t>
-      </w:r>
-      <w:r>
-        <w:rPr>
-          <w:rFonts w:ascii="Palatino Linotype" w:hAnsi="Palatino Linotype"/>
-          <w:b/>
-          <w:spacing w:val="1"/>
-          <w:sz w:val="28"/>
-          <w:szCs w:val="32"/>
-        </w:rPr>
-        <w:t xml:space="preserve"> </w:t>
-      </w:r>
-      <w:r>
-        <w:rPr>
-          <w:rFonts w:ascii="Palatino Linotype" w:hAnsi="Palatino Linotype"/>
-          <w:sz w:val="28"/>
-          <w:szCs w:val="32"/>
-        </w:rPr>
-        <w:t>Find</w:t>
-      </w:r>
-      <w:r>
-        <w:rPr>
-          <w:rFonts w:ascii="Palatino Linotype" w:hAnsi="Palatino Linotype"/>
-          <w:spacing w:val="-3"/>
-          <w:sz w:val="28"/>
-          <w:szCs w:val="32"/>
-        </w:rPr>
-        <w:t xml:space="preserve"> </w:t>
-      </w:r>
-      <w:r>
-        <w:rPr>
-          <w:rFonts w:ascii="Palatino Linotype" w:hAnsi="Palatino Linotype"/>
-          <w:sz w:val="28"/>
-          <w:szCs w:val="32"/>
-        </w:rPr>
-        <w:t>the</w:t>
-      </w:r>
-      <w:r>
-        <w:rPr>
-          <w:rFonts w:ascii="Palatino Linotype" w:hAnsi="Palatino Linotype"/>
+        <w:t>stock</w:t>
+      </w:r>
+      <w:r>
+        <w:rPr>
+          <w:rFonts w:ascii="Palatino Linotype" w:hAnsi="Palatino Linotype"/>
+          <w:bCs/>
           <w:spacing w:val="-1"/>
           <w:sz w:val="28"/>
           <w:szCs w:val="32"/>
@@ -542,28 +228,183 @@
       <w:r>
         <w:rPr>
           <w:rFonts w:ascii="Palatino Linotype" w:hAnsi="Palatino Linotype"/>
+          <w:bCs/>
           <w:sz w:val="28"/>
           <w:szCs w:val="32"/>
         </w:rPr>
-        <w:t>stock</w:t>
+        <w:t>winners!</w:t>
+      </w:r>
+    </w:p>
+    <w:p>
+      <w:pPr>
+        <w:jc w:val="center"/>
+        <w:rPr>
+          <w:rFonts w:ascii="Palatino Linotype" w:hAnsi="Palatino Linotype"/>
+          <w:sz w:val="22"/>
+          <w:szCs w:val="22"/>
+        </w:rPr>
+      </w:pPr>
+    </w:p>
+    <w:p>
+      <w:pPr>
+        <w:ind w:left="100"/>
+        <w:jc w:val="center"/>
+        <w:rPr>
+          <w:rFonts w:ascii="Palatino Linotype" w:hAnsi="Palatino Linotype"/>
+          <w:sz w:val="28"/>
+          <w:szCs w:val="28"/>
+        </w:rPr>
+      </w:pPr>
+      <w:r>
+        <w:rPr>
+          <w:rFonts w:ascii="Palatino Linotype" w:hAnsi="Palatino Linotype"/>
+          <w:b/>
+          <w:szCs w:val="28"/>
+        </w:rPr>
+        <w:t>Team</w:t>
+      </w:r>
+      <w:r>
+        <w:rPr>
+          <w:rFonts w:ascii="Palatino Linotype" w:hAnsi="Palatino Linotype"/>
+          <w:b/>
+          <w:spacing w:val="-4"/>
+          <w:szCs w:val="28"/>
+        </w:rPr>
+        <w:t xml:space="preserve"> </w:t>
+      </w:r>
+      <w:r>
+        <w:rPr>
+          <w:rFonts w:ascii="Palatino Linotype" w:hAnsi="Palatino Linotype"/>
+          <w:b/>
+          <w:szCs w:val="28"/>
+        </w:rPr>
+        <w:t>Member</w:t>
+      </w:r>
+      <w:r>
+        <w:rPr>
+          <w:rFonts w:ascii="Palatino Linotype" w:hAnsi="Palatino Linotype"/>
+          <w:b/>
+          <w:spacing w:val="-3"/>
+          <w:szCs w:val="28"/>
+        </w:rPr>
+        <w:t xml:space="preserve"> </w:t>
+      </w:r>
+      <w:r>
+        <w:rPr>
+          <w:rFonts w:ascii="Palatino Linotype" w:hAnsi="Palatino Linotype"/>
+          <w:b/>
+          <w:szCs w:val="28"/>
+        </w:rPr>
+        <w:t xml:space="preserve">Names: </w:t>
+      </w:r>
+      <w:r>
+        <w:rPr>
+          <w:rFonts w:ascii="Palatino Linotype" w:hAnsi="Palatino Linotype"/>
+          <w:szCs w:val="28"/>
+        </w:rPr>
+        <w:t>Klaus</w:t>
+      </w:r>
+      <w:r>
+        <w:rPr>
+          <w:rFonts w:ascii="Palatino Linotype" w:hAnsi="Palatino Linotype"/>
+          <w:spacing w:val="-3"/>
+          <w:szCs w:val="28"/>
+        </w:rPr>
+        <w:t xml:space="preserve"> </w:t>
+      </w:r>
+      <w:r>
+        <w:rPr>
+          <w:rFonts w:ascii="Palatino Linotype" w:hAnsi="Palatino Linotype"/>
+          <w:szCs w:val="28"/>
+        </w:rPr>
+        <w:t>Smit,</w:t>
+      </w:r>
+      <w:r>
+        <w:rPr>
+          <w:rFonts w:ascii="Palatino Linotype" w:hAnsi="Palatino Linotype"/>
+          <w:spacing w:val="-3"/>
+          <w:szCs w:val="28"/>
+        </w:rPr>
+        <w:t xml:space="preserve"> </w:t>
+      </w:r>
+      <w:r>
+        <w:rPr>
+          <w:rFonts w:ascii="Palatino Linotype" w:hAnsi="Palatino Linotype"/>
+          <w:szCs w:val="28"/>
+        </w:rPr>
+        <w:t>Emilio</w:t>
+      </w:r>
+      <w:r>
+        <w:rPr>
+          <w:rFonts w:ascii="Palatino Linotype" w:hAnsi="Palatino Linotype"/>
+          <w:spacing w:val="-5"/>
+          <w:szCs w:val="28"/>
+        </w:rPr>
+        <w:t xml:space="preserve"> </w:t>
+      </w:r>
+      <w:r>
+        <w:rPr>
+          <w:rFonts w:ascii="Palatino Linotype" w:hAnsi="Palatino Linotype"/>
+          <w:szCs w:val="28"/>
+        </w:rPr>
+        <w:t xml:space="preserve">Flores </w:t>
+      </w:r>
+      <w:proofErr w:type="spellStart"/>
+      <w:r>
+        <w:rPr>
+          <w:rFonts w:ascii="Palatino Linotype" w:hAnsi="Palatino Linotype"/>
+          <w:szCs w:val="28"/>
+        </w:rPr>
+        <w:t>Braeckow</w:t>
+      </w:r>
+      <w:proofErr w:type="spellEnd"/>
+      <w:r>
+        <w:rPr>
+          <w:rFonts w:ascii="Palatino Linotype" w:hAnsi="Palatino Linotype"/>
+          <w:szCs w:val="28"/>
+        </w:rPr>
+        <w:t>,</w:t>
+      </w:r>
+      <w:r>
+        <w:rPr>
+          <w:rFonts w:ascii="Palatino Linotype" w:hAnsi="Palatino Linotype"/>
+          <w:spacing w:val="-2"/>
+          <w:szCs w:val="28"/>
+        </w:rPr>
+        <w:t xml:space="preserve"> </w:t>
+      </w:r>
+      <w:r>
+        <w:rPr>
+          <w:rFonts w:ascii="Palatino Linotype" w:hAnsi="Palatino Linotype"/>
+          <w:szCs w:val="28"/>
+        </w:rPr>
+        <w:t>Andres</w:t>
       </w:r>
       <w:r>
         <w:rPr>
           <w:rFonts w:ascii="Palatino Linotype" w:hAnsi="Palatino Linotype"/>
           <w:spacing w:val="-1"/>
+          <w:szCs w:val="28"/>
+        </w:rPr>
+        <w:t xml:space="preserve"> </w:t>
+      </w:r>
+      <w:r>
+        <w:rPr>
+          <w:rFonts w:ascii="Palatino Linotype" w:hAnsi="Palatino Linotype"/>
+          <w:szCs w:val="28"/>
+        </w:rPr>
+        <w:t>Urrutia</w:t>
+      </w:r>
+    </w:p>
+    <w:p>
+      <w:pPr>
+        <w:pStyle w:val="BodyText"/>
+        <w:rPr>
+          <w:rFonts w:ascii="Palatino Linotype" w:hAnsi="Palatino Linotype"/>
           <w:sz w:val="28"/>
-          <w:szCs w:val="32"/>
-        </w:rPr>
-        <w:t xml:space="preserve"> </w:t>
-      </w:r>
-      <w:r>
-        <w:rPr>
-          <w:rFonts w:ascii="Palatino Linotype" w:hAnsi="Palatino Linotype"/>
-          <w:sz w:val="28"/>
-          <w:szCs w:val="32"/>
-        </w:rPr>
-        <w:t>winners!</w:t>
-      </w:r>
+          <w:szCs w:val="28"/>
+        </w:rPr>
+      </w:pPr>
     </w:p>
     <w:p>
       <w:pPr>
@@ -582,11 +423,15 @@
         </w:numPr>
         <w:rPr>
           <w:rFonts w:ascii="Palatino Linotype" w:hAnsi="Palatino Linotype"/>
-        </w:rPr>
-      </w:pPr>
-      <w:r>
-        <w:rPr>
-          <w:rFonts w:ascii="Palatino Linotype" w:hAnsi="Palatino Linotype"/>
+          <w:sz w:val="28"/>
+          <w:szCs w:val="24"/>
+        </w:rPr>
+      </w:pPr>
+      <w:r>
+        <w:rPr>
+          <w:rFonts w:ascii="Palatino Linotype" w:hAnsi="Palatino Linotype"/>
+          <w:sz w:val="28"/>
+          <w:szCs w:val="24"/>
         </w:rPr>
         <w:t>Problem</w:t>
       </w:r>
@@ -594,12 +439,16 @@
         <w:rPr>
           <w:rFonts w:ascii="Palatino Linotype" w:hAnsi="Palatino Linotype"/>
           <w:spacing w:val="-4"/>
-        </w:rPr>
-        <w:t xml:space="preserve"> </w:t>
-      </w:r>
-      <w:r>
-        <w:rPr>
-          <w:rFonts w:ascii="Palatino Linotype" w:hAnsi="Palatino Linotype"/>
+          <w:sz w:val="28"/>
+          <w:szCs w:val="24"/>
+        </w:rPr>
+        <w:t xml:space="preserve"> </w:t>
+      </w:r>
+      <w:r>
+        <w:rPr>
+          <w:rFonts w:ascii="Palatino Linotype" w:hAnsi="Palatino Linotype"/>
+          <w:sz w:val="28"/>
+          <w:szCs w:val="24"/>
         </w:rPr>
         <w:t>Statement</w:t>
       </w:r>
@@ -819,6 +668,7 @@
         </w:rPr>
         <w:t xml:space="preserve"> </w:t>
       </w:r>
+      <w:proofErr w:type="gramStart"/>
       <w:r>
         <w:rPr>
           <w:rFonts w:ascii="Palatino Linotype" w:hAnsi="Palatino Linotype"/>
@@ -828,6 +678,12 @@
       <w:r>
         <w:rPr>
           <w:rFonts w:ascii="Palatino Linotype" w:hAnsi="Palatino Linotype"/>
+        </w:rPr>
+        <w:t xml:space="preserve"> </w:t>
+      </w:r>
+      <w:r>
+        <w:rPr>
+          <w:rFonts w:ascii="Palatino Linotype" w:hAnsi="Palatino Linotype"/>
           <w:spacing w:val="-74"/>
         </w:rPr>
         <w:t xml:space="preserve"> </w:t>
@@ -836,7 +692,32 @@
         <w:rPr>
           <w:rFonts w:ascii="Palatino Linotype" w:hAnsi="Palatino Linotype"/>
         </w:rPr>
-        <w:t>stock market (such as the recent spike of Gamestop caused by a group of amateur traders in</w:t>
+        <w:t>stock</w:t>
+      </w:r>
+      <w:proofErr w:type="gramEnd"/>
+      <w:r>
+        <w:rPr>
+          <w:rFonts w:ascii="Palatino Linotype" w:hAnsi="Palatino Linotype"/>
+        </w:rPr>
+        <w:t xml:space="preserve"> market (such as the recent spike of Gamestop</w:t>
+      </w:r>
+      <w:r>
+        <w:rPr>
+          <w:rFonts w:ascii="Palatino Linotype" w:hAnsi="Palatino Linotype"/>
+        </w:rPr>
+        <w:t xml:space="preserve"> (GME)</w:t>
+      </w:r>
+      <w:r>
+        <w:rPr>
+          <w:rFonts w:ascii="Palatino Linotype" w:hAnsi="Palatino Linotype"/>
+        </w:rPr>
+        <w:t xml:space="preserve"> stock</w:t>
+      </w:r>
+      <w:r>
+        <w:rPr>
+          <w:rFonts w:ascii="Palatino Linotype" w:hAnsi="Palatino Linotype"/>
+        </w:rPr>
+        <w:t xml:space="preserve"> caused by a group of amateur traders in</w:t>
       </w:r>
       <w:r>
         <w:rPr>
@@ -849,7 +730,43 @@
         <w:rPr>
           <w:rFonts w:ascii="Palatino Linotype" w:hAnsi="Palatino Linotype"/>
         </w:rPr>
-        <w:t>reddit), it seems that fundamental data stopped being relevant for evaluating the long-term</w:t>
+        <w:t xml:space="preserve">reddit), it </w:t>
+      </w:r>
+      <w:r>
+        <w:rPr>
+          <w:rFonts w:ascii="Palatino Linotype" w:hAnsi="Palatino Linotype"/>
+        </w:rPr>
+        <w:t xml:space="preserve">would </w:t>
+      </w:r>
+      <w:r>
+        <w:rPr>
+          <w:rFonts w:ascii="Palatino Linotype" w:hAnsi="Palatino Linotype"/>
+        </w:rPr>
+        <w:t>seem</w:t>
+      </w:r>
+      <w:r>
+        <w:rPr>
+          <w:rFonts w:ascii="Palatino Linotype" w:hAnsi="Palatino Linotype"/>
+        </w:rPr>
+        <w:t xml:space="preserve"> as if</w:t>
+      </w:r>
+      <w:r>
+        <w:rPr>
+          <w:rFonts w:ascii="Palatino Linotype" w:hAnsi="Palatino Linotype"/>
+        </w:rPr>
+        <w:t xml:space="preserve"> fundamental data stopped </w:t>
+      </w:r>
+      <w:r>
+        <w:rPr>
+          <w:rFonts w:ascii="Palatino Linotype" w:hAnsi="Palatino Linotype"/>
+        </w:rPr>
+        <w:t>is no longer</w:t>
+      </w:r>
+      <w:r>
+        <w:rPr>
+          <w:rFonts w:ascii="Palatino Linotype" w:hAnsi="Palatino Linotype"/>
+        </w:rPr>
+        <w:t xml:space="preserve"> relevant for evaluating the long-term</w:t>
       </w:r>
       <w:r>
         <w:rPr>
@@ -861,21 +778,94 @@
       <w:r>
         <w:rPr>
           <w:rFonts w:ascii="Palatino Linotype" w:hAnsi="Palatino Linotype"/>
-        </w:rPr>
-        <w:t>stock price of a company. Our hypothesis is that the fundamental data of a company such as</w:t>
-      </w:r>
-      <w:r>
-        <w:rPr>
-          <w:rFonts w:ascii="Palatino Linotype" w:hAnsi="Palatino Linotype"/>
           <w:spacing w:val="1"/>
         </w:rPr>
-        <w:t xml:space="preserve"> </w:t>
-      </w:r>
-      <w:r>
-        <w:rPr>
-          <w:rFonts w:ascii="Palatino Linotype" w:hAnsi="Palatino Linotype"/>
-        </w:rPr>
-        <w:t>Revenue, Operational Cost and Cash Flow are still very relevant and can predict the valuation of</w:t>
+        <w:t xml:space="preserve">performance of a company’s </w:t>
+      </w:r>
+      <w:r>
+        <w:rPr>
+          <w:rFonts w:ascii="Palatino Linotype" w:hAnsi="Palatino Linotype"/>
+        </w:rPr>
+        <w:t xml:space="preserve">stock price. </w:t>
+      </w:r>
+      <w:r>
+        <w:rPr>
+          <w:rFonts w:ascii="Palatino Linotype" w:hAnsi="Palatino Linotype"/>
+        </w:rPr>
+        <w:t>The</w:t>
+      </w:r>
+      <w:r>
+        <w:rPr>
+          <w:rFonts w:ascii="Palatino Linotype" w:hAnsi="Palatino Linotype"/>
+        </w:rPr>
+        <w:t xml:space="preserve"> hypothesis</w:t>
+      </w:r>
+      <w:r>
+        <w:rPr>
+          <w:rFonts w:ascii="Palatino Linotype" w:hAnsi="Palatino Linotype"/>
+        </w:rPr>
+        <w:t xml:space="preserve"> we are interested in testing in </w:t>
+      </w:r>
+      <w:r>
+        <w:rPr>
+          <w:rFonts w:ascii="Palatino Linotype" w:hAnsi="Palatino Linotype"/>
+        </w:rPr>
+        <w:t>this project</w:t>
+      </w:r>
+      <w:r>
+        <w:rPr>
+          <w:rFonts w:ascii="Palatino Linotype" w:hAnsi="Palatino Linotype"/>
+        </w:rPr>
+        <w:t xml:space="preserve"> is that the fundamental data of a company</w:t>
+      </w:r>
+      <w:r>
+        <w:rPr>
+          <w:rFonts w:ascii="Palatino Linotype" w:hAnsi="Palatino Linotype"/>
+        </w:rPr>
+        <w:t>,</w:t>
+      </w:r>
+      <w:r>
+        <w:rPr>
+          <w:rFonts w:ascii="Palatino Linotype" w:hAnsi="Palatino Linotype"/>
+        </w:rPr>
+        <w:t xml:space="preserve"> such as</w:t>
+      </w:r>
+      <w:r>
+        <w:rPr>
+          <w:rFonts w:ascii="Palatino Linotype" w:hAnsi="Palatino Linotype"/>
+          <w:spacing w:val="1"/>
+        </w:rPr>
+        <w:t xml:space="preserve"> </w:t>
+      </w:r>
+      <w:r>
+        <w:rPr>
+          <w:rFonts w:ascii="Palatino Linotype" w:hAnsi="Palatino Linotype"/>
+        </w:rPr>
+        <w:t>Revenue, Operational Cost and Cash Flow</w:t>
+      </w:r>
+      <w:r>
+        <w:rPr>
+          <w:rFonts w:ascii="Palatino Linotype" w:hAnsi="Palatino Linotype"/>
+        </w:rPr>
+        <w:t xml:space="preserve">, </w:t>
+      </w:r>
+      <w:r>
+        <w:rPr>
+          <w:rFonts w:ascii="Palatino Linotype" w:hAnsi="Palatino Linotype"/>
+        </w:rPr>
+        <w:t>are still very relevant</w:t>
+      </w:r>
+      <w:r>
+        <w:rPr>
+          <w:rFonts w:ascii="Palatino Linotype" w:hAnsi="Palatino Linotype"/>
+        </w:rPr>
+        <w:t xml:space="preserve"> to</w:t>
+      </w:r>
+      <w:r>
+        <w:rPr>
+          <w:rFonts w:ascii="Palatino Linotype" w:hAnsi="Palatino Linotype"/>
+        </w:rPr>
+        <w:t xml:space="preserve"> predict the valuation of</w:t>
       </w:r>
       <w:r>
         <w:rPr>
@@ -1036,7 +1026,6 @@
       <w:r>
         <w:rPr>
           <w:rFonts w:ascii="Palatino Linotype" w:hAnsi="Palatino Linotype"/>
-          <w:highlight w:val="yellow"/>
         </w:rPr>
         <w:t>bagged</w:t>
       </w:r>
@@ -1050,7 +1039,25 @@
         <w:rPr>
           <w:rFonts w:ascii="Palatino Linotype" w:hAnsi="Palatino Linotype"/>
         </w:rPr>
-        <w:t>model that allow us to predict and classify a list of stocks as</w:t>
+        <w:t xml:space="preserve">model that </w:t>
+      </w:r>
+      <w:r>
+        <w:rPr>
+          <w:rFonts w:ascii="Palatino Linotype" w:hAnsi="Palatino Linotype"/>
+        </w:rPr>
+        <w:t>combines the prediction power of multiple individual models</w:t>
+      </w:r>
+      <w:r>
+        <w:rPr>
+          <w:rFonts w:ascii="Palatino Linotype" w:hAnsi="Palatino Linotype"/>
+        </w:rPr>
+        <w:t xml:space="preserve"> to </w:t>
+      </w:r>
+      <w:r>
+        <w:rPr>
+          <w:rFonts w:ascii="Palatino Linotype" w:hAnsi="Palatino Linotype"/>
+        </w:rPr>
+        <w:t>classify a list of stocks as</w:t>
       </w:r>
       <w:r>
         <w:rPr>
@@ -1063,124 +1070,55 @@
         <w:rPr>
           <w:rFonts w:ascii="Palatino Linotype" w:hAnsi="Palatino Linotype"/>
         </w:rPr>
-        <w:t>“winners” and “losers” at the end of a pre-defined timeframe using the fundamental data for</w:t>
-      </w:r>
-      <w:r>
-        <w:rPr>
-          <w:rFonts w:ascii="Palatino Linotype" w:hAnsi="Palatino Linotype"/>
-          <w:spacing w:val="1"/>
-        </w:rPr>
-        <w:t xml:space="preserve"> </w:t>
-      </w:r>
-      <w:r>
-        <w:rPr>
-          <w:rFonts w:ascii="Palatino Linotype" w:hAnsi="Palatino Linotype"/>
-        </w:rPr>
-        <w:t>each</w:t>
-      </w:r>
-      <w:r>
-        <w:rPr>
-          <w:rFonts w:ascii="Palatino Linotype" w:hAnsi="Palatino Linotype"/>
-          <w:spacing w:val="-3"/>
-        </w:rPr>
-        <w:t xml:space="preserve"> </w:t>
-      </w:r>
-      <w:r>
-        <w:rPr>
-          <w:rFonts w:ascii="Palatino Linotype" w:hAnsi="Palatino Linotype"/>
-        </w:rPr>
-        <w:t>of</w:t>
-      </w:r>
-      <w:r>
-        <w:rPr>
-          <w:rFonts w:ascii="Palatino Linotype" w:hAnsi="Palatino Linotype"/>
-          <w:spacing w:val="-2"/>
-        </w:rPr>
-        <w:t xml:space="preserve"> </w:t>
-      </w:r>
-      <w:r>
-        <w:rPr>
-          <w:rFonts w:ascii="Palatino Linotype" w:hAnsi="Palatino Linotype"/>
-        </w:rPr>
-        <w:t>the companies</w:t>
-      </w:r>
-      <w:r>
-        <w:rPr>
-          <w:rFonts w:ascii="Palatino Linotype" w:hAnsi="Palatino Linotype"/>
-          <w:spacing w:val="-1"/>
-        </w:rPr>
-        <w:t xml:space="preserve"> </w:t>
-      </w:r>
-      <w:r>
-        <w:rPr>
-          <w:rFonts w:ascii="Palatino Linotype" w:hAnsi="Palatino Linotype"/>
-        </w:rPr>
-        <w:t>at</w:t>
-      </w:r>
-      <w:r>
-        <w:rPr>
-          <w:rFonts w:ascii="Palatino Linotype" w:hAnsi="Palatino Linotype"/>
-          <w:spacing w:val="-2"/>
-        </w:rPr>
-        <w:t xml:space="preserve"> </w:t>
-      </w:r>
-      <w:r>
-        <w:rPr>
-          <w:rFonts w:ascii="Palatino Linotype" w:hAnsi="Palatino Linotype"/>
-        </w:rPr>
-        <w:t>the beginning</w:t>
-      </w:r>
-      <w:r>
-        <w:rPr>
-          <w:rFonts w:ascii="Palatino Linotype" w:hAnsi="Palatino Linotype"/>
-          <w:spacing w:val="-2"/>
-        </w:rPr>
-        <w:t xml:space="preserve"> </w:t>
-      </w:r>
-      <w:r>
-        <w:rPr>
-          <w:rFonts w:ascii="Palatino Linotype" w:hAnsi="Palatino Linotype"/>
-        </w:rPr>
-        <w:t>of</w:t>
-      </w:r>
-      <w:r>
-        <w:rPr>
-          <w:rFonts w:ascii="Palatino Linotype" w:hAnsi="Palatino Linotype"/>
-          <w:spacing w:val="-2"/>
-        </w:rPr>
-        <w:t xml:space="preserve"> </w:t>
-      </w:r>
-      <w:r>
-        <w:rPr>
-          <w:rFonts w:ascii="Palatino Linotype" w:hAnsi="Palatino Linotype"/>
-        </w:rPr>
-        <w:t>that</w:t>
-      </w:r>
-      <w:r>
-        <w:rPr>
-          <w:rFonts w:ascii="Palatino Linotype" w:hAnsi="Palatino Linotype"/>
-          <w:spacing w:val="-2"/>
-        </w:rPr>
-        <w:t xml:space="preserve"> </w:t>
-      </w:r>
-      <w:r>
-        <w:rPr>
-          <w:rFonts w:ascii="Palatino Linotype" w:hAnsi="Palatino Linotype"/>
-        </w:rPr>
-        <w:t>specified</w:t>
-      </w:r>
-      <w:r>
-        <w:rPr>
-          <w:rFonts w:ascii="Palatino Linotype" w:hAnsi="Palatino Linotype"/>
-          <w:spacing w:val="-1"/>
-        </w:rPr>
-        <w:t xml:space="preserve"> </w:t>
-      </w:r>
-      <w:r>
-        <w:rPr>
-          <w:rFonts w:ascii="Palatino Linotype" w:hAnsi="Palatino Linotype"/>
-        </w:rPr>
-        <w:t>period.</w:t>
+        <w:t xml:space="preserve">“winners” </w:t>
+      </w:r>
+      <w:r>
+        <w:rPr>
+          <w:rFonts w:ascii="Palatino Linotype" w:hAnsi="Palatino Linotype"/>
+        </w:rPr>
+        <w:t>or</w:t>
+      </w:r>
+      <w:r>
+        <w:rPr>
+          <w:rFonts w:ascii="Palatino Linotype" w:hAnsi="Palatino Linotype"/>
+        </w:rPr>
+        <w:t xml:space="preserve"> “losers”</w:t>
+      </w:r>
+      <w:r>
+        <w:rPr>
+          <w:rFonts w:ascii="Palatino Linotype" w:hAnsi="Palatino Linotype"/>
+        </w:rPr>
+        <w:t>. A winner stock is</w:t>
+      </w:r>
+      <w:r>
+        <w:rPr>
+          <w:rFonts w:ascii="Palatino Linotype" w:hAnsi="Palatino Linotype"/>
+        </w:rPr>
+        <w:t xml:space="preserve"> one where the price of that symbol increased at the end of a one</w:t>
+      </w:r>
+      <w:r>
+        <w:rPr>
+          <w:rFonts w:ascii="Palatino Linotype" w:hAnsi="Palatino Linotype"/>
+        </w:rPr>
+        <w:t>-</w:t>
+      </w:r>
+      <w:r>
+        <w:rPr>
+          <w:rFonts w:ascii="Palatino Linotype" w:hAnsi="Palatino Linotype"/>
+        </w:rPr>
+        <w:t>year timeframe</w:t>
+      </w:r>
+      <w:r>
+        <w:rPr>
+          <w:rFonts w:ascii="Palatino Linotype" w:hAnsi="Palatino Linotype"/>
+        </w:rPr>
+        <w:t xml:space="preserve"> while a loser stock would be the complete opposite – the price decreased</w:t>
+      </w:r>
+      <w:r>
+        <w:rPr>
+          <w:rFonts w:ascii="Palatino Linotype" w:hAnsi="Palatino Linotype"/>
+        </w:rPr>
+        <w:t xml:space="preserve"> at the end of the same period. We will build that bagged model using only the fundamental data of each of those companies being studied.</w:t>
       </w:r>
     </w:p>
     <w:p>
@@ -1201,11 +1139,15 @@
         </w:numPr>
         <w:rPr>
           <w:rFonts w:ascii="Palatino Linotype" w:hAnsi="Palatino Linotype"/>
-        </w:rPr>
-      </w:pPr>
-      <w:r>
-        <w:rPr>
-          <w:rFonts w:ascii="Palatino Linotype" w:hAnsi="Palatino Linotype"/>
+          <w:sz w:val="28"/>
+          <w:szCs w:val="24"/>
+        </w:rPr>
+      </w:pPr>
+      <w:r>
+        <w:rPr>
+          <w:rFonts w:ascii="Palatino Linotype" w:hAnsi="Palatino Linotype"/>
+          <w:sz w:val="28"/>
+          <w:szCs w:val="24"/>
         </w:rPr>
         <w:t>Introduction</w:t>
       </w:r>
@@ -1223,7 +1165,7 @@
     <w:p>
       <w:pPr>
         <w:pStyle w:val="BodyText"/>
-        <w:ind w:left="100" w:right="274"/>
+        <w:ind w:left="100" w:right="160"/>
         <w:jc w:val="both"/>
         <w:rPr>
           <w:rFonts w:ascii="Palatino Linotype" w:hAnsi="Palatino Linotype"/>
@@ -1233,13 +1175,93 @@
         <w:rPr>
           <w:rFonts w:ascii="Palatino Linotype" w:hAnsi="Palatino Linotype"/>
         </w:rPr>
-        <w:t>There are various established techniques investors traditionally use for helping with evaluating stocks and predict future price movements. The most commonly used are technical analysis and fundamental analysis.</w:t>
+        <w:t xml:space="preserve">There are various established techniques investors </w:t>
+      </w:r>
+      <w:r>
+        <w:rPr>
+          <w:rFonts w:ascii="Palatino Linotype" w:hAnsi="Palatino Linotype"/>
+        </w:rPr>
+        <w:t xml:space="preserve">have </w:t>
+      </w:r>
+      <w:r>
+        <w:rPr>
+          <w:rFonts w:ascii="Palatino Linotype" w:hAnsi="Palatino Linotype"/>
+        </w:rPr>
+        <w:t>traditionally use</w:t>
+      </w:r>
+      <w:r>
+        <w:rPr>
+          <w:rFonts w:ascii="Palatino Linotype" w:hAnsi="Palatino Linotype"/>
+        </w:rPr>
+        <w:t xml:space="preserve">d to </w:t>
+      </w:r>
+      <w:r>
+        <w:rPr>
+          <w:rFonts w:ascii="Palatino Linotype" w:hAnsi="Palatino Linotype"/>
+        </w:rPr>
+        <w:t>evaluat</w:t>
+      </w:r>
+      <w:r>
+        <w:rPr>
+          <w:rFonts w:ascii="Palatino Linotype" w:hAnsi="Palatino Linotype"/>
+        </w:rPr>
+        <w:t>e</w:t>
+      </w:r>
+      <w:r>
+        <w:rPr>
+          <w:rFonts w:ascii="Palatino Linotype" w:hAnsi="Palatino Linotype"/>
+        </w:rPr>
+        <w:t xml:space="preserve"> stocks and predict future price movements. The</w:t>
+      </w:r>
+      <w:r>
+        <w:rPr>
+          <w:rFonts w:ascii="Palatino Linotype" w:hAnsi="Palatino Linotype"/>
+        </w:rPr>
+        <w:t xml:space="preserve"> </w:t>
+      </w:r>
+      <w:proofErr w:type="gramStart"/>
+      <w:r>
+        <w:rPr>
+          <w:rFonts w:ascii="Palatino Linotype" w:hAnsi="Palatino Linotype"/>
+        </w:rPr>
+        <w:t>most commonly</w:t>
+      </w:r>
+      <w:r>
+        <w:rPr>
+          <w:rFonts w:ascii="Palatino Linotype" w:hAnsi="Palatino Linotype"/>
+        </w:rPr>
+        <w:t xml:space="preserve"> used</w:t>
+      </w:r>
+      <w:proofErr w:type="gramEnd"/>
+      <w:r>
+        <w:rPr>
+          <w:rFonts w:ascii="Palatino Linotype" w:hAnsi="Palatino Linotype"/>
+        </w:rPr>
+        <w:t xml:space="preserve"> methods</w:t>
+      </w:r>
+      <w:r>
+        <w:rPr>
+          <w:rFonts w:ascii="Palatino Linotype" w:hAnsi="Palatino Linotype"/>
+        </w:rPr>
+        <w:t xml:space="preserve"> </w:t>
+      </w:r>
+      <w:r>
+        <w:rPr>
+          <w:rFonts w:ascii="Palatino Linotype" w:hAnsi="Palatino Linotype"/>
+        </w:rPr>
+        <w:t>fall under either of these two categories:</w:t>
+      </w:r>
+      <w:r>
+        <w:rPr>
+          <w:rFonts w:ascii="Palatino Linotype" w:hAnsi="Palatino Linotype"/>
+        </w:rPr>
+        <w:t xml:space="preserve"> technical analysis and fundamental analysis.</w:t>
       </w:r>
     </w:p>
     <w:p>
       <w:pPr>
         <w:pStyle w:val="BodyText"/>
-        <w:ind w:left="100" w:right="274"/>
+        <w:ind w:left="100" w:right="160"/>
         <w:jc w:val="both"/>
         <w:rPr>
           <w:rFonts w:ascii="Palatino Linotype" w:hAnsi="Palatino Linotype"/>
@@ -1249,7 +1271,7 @@
     <w:p>
       <w:pPr>
         <w:pStyle w:val="BodyText"/>
-        <w:ind w:left="100" w:right="274"/>
+        <w:ind w:left="100" w:right="160"/>
         <w:jc w:val="both"/>
         <w:rPr>
           <w:rFonts w:ascii="Palatino Linotype" w:hAnsi="Palatino Linotype"/>
@@ -1259,13 +1281,41 @@
         <w:rPr>
           <w:rFonts w:ascii="Palatino Linotype" w:hAnsi="Palatino Linotype"/>
         </w:rPr>
-        <w:t>Technical analysis is the “study of the market itself as opposed to the study of the goods in which markets deal.” This type of analysis focuses on changes in price, volume and related statistics, with a forward-looking nature through the inferences gathered with technical indicators, developed through heuristics or mathematical calculations. (Čelebić, 2020)</w:t>
+        <w:t xml:space="preserve">Technical analysis is the “study of the market itself as opposed to the study of the goods in which markets deal.” This type of analysis focuses on changes in price, </w:t>
+      </w:r>
+      <w:proofErr w:type="gramStart"/>
+      <w:r>
+        <w:rPr>
+          <w:rFonts w:ascii="Palatino Linotype" w:hAnsi="Palatino Linotype"/>
+        </w:rPr>
+        <w:t>volume</w:t>
+      </w:r>
+      <w:proofErr w:type="gramEnd"/>
+      <w:r>
+        <w:rPr>
+          <w:rFonts w:ascii="Palatino Linotype" w:hAnsi="Palatino Linotype"/>
+        </w:rPr>
+        <w:t xml:space="preserve"> and related statistics, with a forward-looking nature through the inferences gathered with technical indicators, developed through heuristics or mathematical calculations. (</w:t>
+      </w:r>
+      <w:proofErr w:type="spellStart"/>
+      <w:r>
+        <w:rPr>
+          <w:rFonts w:ascii="Palatino Linotype" w:hAnsi="Palatino Linotype"/>
+        </w:rPr>
+        <w:t>Čelebić</w:t>
+      </w:r>
+      <w:proofErr w:type="spellEnd"/>
+      <w:r>
+        <w:rPr>
+          <w:rFonts w:ascii="Palatino Linotype" w:hAnsi="Palatino Linotype"/>
+        </w:rPr>
+        <w:t>, 2020)</w:t>
       </w:r>
     </w:p>
     <w:p>
       <w:pPr>
         <w:pStyle w:val="BodyText"/>
-        <w:ind w:left="100" w:right="274"/>
+        <w:ind w:left="100" w:right="160"/>
         <w:jc w:val="both"/>
         <w:rPr>
           <w:rFonts w:ascii="Palatino Linotype" w:hAnsi="Palatino Linotype"/>
@@ -1275,7 +1325,7 @@
     <w:p>
       <w:pPr>
         <w:pStyle w:val="BodyText"/>
-        <w:ind w:left="100" w:right="274"/>
+        <w:ind w:left="100" w:right="160"/>
         <w:jc w:val="both"/>
         <w:rPr>
           <w:rFonts w:ascii="Palatino Linotype" w:hAnsi="Palatino Linotype"/>
@@ -1285,13 +1335,49 @@
         <w:rPr>
           <w:rFonts w:ascii="Palatino Linotype" w:hAnsi="Palatino Linotype"/>
         </w:rPr>
-        <w:t>Fundamental analysis evaluates a stock’s intrinsic values using publicly available information. It uses a broad number of factors from the overall economy in relation to industry performance and a company’s financial factors such as earnings, profit margin, assets. These financial factors will become the variables from which models to classify the stock will be built.</w:t>
+        <w:t>Fundamental analysis</w:t>
+      </w:r>
+      <w:r>
+        <w:rPr>
+          <w:rFonts w:ascii="Palatino Linotype" w:hAnsi="Palatino Linotype"/>
+        </w:rPr>
+        <w:t>, on the other hand,</w:t>
+      </w:r>
+      <w:r>
+        <w:rPr>
+          <w:rFonts w:ascii="Palatino Linotype" w:hAnsi="Palatino Linotype"/>
+        </w:rPr>
+        <w:t xml:space="preserve"> evaluates a stock’s intrinsic values using publicly available information. It uses a broad number of factors from the overall economy in relation to industry performance and a company’s financial factors such as earnings, profit margin, assets. These financial factors will become the variables from which </w:t>
+      </w:r>
+      <w:r>
+        <w:rPr>
+          <w:rFonts w:ascii="Palatino Linotype" w:hAnsi="Palatino Linotype"/>
+        </w:rPr>
+        <w:t xml:space="preserve">our </w:t>
+      </w:r>
+      <w:r>
+        <w:rPr>
+          <w:rFonts w:ascii="Palatino Linotype" w:hAnsi="Palatino Linotype"/>
+        </w:rPr>
+        <w:t>models to classify the stock</w:t>
+      </w:r>
+      <w:r>
+        <w:rPr>
+          <w:rFonts w:ascii="Palatino Linotype" w:hAnsi="Palatino Linotype"/>
+        </w:rPr>
+        <w:t>s</w:t>
+      </w:r>
+      <w:r>
+        <w:rPr>
+          <w:rFonts w:ascii="Palatino Linotype" w:hAnsi="Palatino Linotype"/>
+        </w:rPr>
+        <w:t xml:space="preserve"> will be built.</w:t>
       </w:r>
     </w:p>
     <w:p>
       <w:pPr>
         <w:pStyle w:val="BodyText"/>
-        <w:ind w:left="100" w:right="274"/>
+        <w:ind w:left="100" w:right="160"/>
         <w:jc w:val="both"/>
         <w:rPr>
           <w:rFonts w:ascii="Palatino Linotype" w:hAnsi="Palatino Linotype"/>
@@ -1301,7 +1387,7 @@
     <w:p>
       <w:pPr>
         <w:pStyle w:val="BodyText"/>
-        <w:ind w:left="100" w:right="274"/>
+        <w:ind w:left="100" w:right="160"/>
         <w:jc w:val="both"/>
         <w:rPr>
           <w:rFonts w:ascii="Palatino Linotype" w:hAnsi="Palatino Linotype"/>
@@ -1317,25 +1403,17 @@
     <w:p>
       <w:pPr>
         <w:pStyle w:val="BodyText"/>
-        <w:ind w:left="100" w:right="274"/>
+        <w:ind w:left="100" w:right="160"/>
         <w:jc w:val="both"/>
         <w:rPr>
           <w:rFonts w:ascii="Palatino Linotype" w:hAnsi="Palatino Linotype"/>
-        </w:rPr>
-      </w:pPr>
-    </w:p>
-    <w:p>
-      <w:pPr>
-        <w:pStyle w:val="BodyText"/>
-        <w:ind w:left="100" w:right="274"/>
-        <w:jc w:val="both"/>
-        <w:rPr>
-          <w:rFonts w:ascii="Palatino Linotype" w:hAnsi="Palatino Linotype"/>
-        </w:rPr>
-      </w:pPr>
-      <w:r>
-        <w:rPr>
-          <w:rFonts w:ascii="Palatino Linotype" w:hAnsi="Palatino Linotype"/>
+          <w:color w:val="FF0000"/>
+        </w:rPr>
+      </w:pPr>
+      <w:r>
+        <w:rPr>
+          <w:rFonts w:ascii="Palatino Linotype" w:hAnsi="Palatino Linotype"/>
+          <w:color w:val="FF0000"/>
         </w:rPr>
         <w:lastRenderedPageBreak/>
         <w:t xml:space="preserve">As we know the answers of expected values of the data that will train these models, then the models are supervised. Additionally, these specified expected values will require the generated models to output </w:t>
@@ -1343,18 +1421,21 @@
       <w:r>
         <w:rPr>
           <w:rFonts w:ascii="Palatino Linotype" w:hAnsi="Palatino Linotype"/>
+          <w:color w:val="FF0000"/>
         </w:rPr>
         <w:t>probability</w:t>
       </w:r>
       <w:r>
         <w:rPr>
           <w:rFonts w:ascii="Palatino Linotype" w:hAnsi="Palatino Linotype"/>
+          <w:color w:val="FF0000"/>
         </w:rPr>
         <w:t xml:space="preserve"> predictions. Putting it all together, these models are supervised learning algorithms.</w:t>
       </w:r>
       <w:r>
         <w:rPr>
           <w:rFonts w:ascii="Palatino Linotype" w:hAnsi="Palatino Linotype"/>
+          <w:color w:val="FF0000"/>
         </w:rPr>
         <w:t xml:space="preserve"> </w:t>
       </w:r>
@@ -1362,7 +1443,7 @@
     <w:p>
       <w:pPr>
         <w:pStyle w:val="BodyText"/>
-        <w:ind w:left="100" w:right="274"/>
+        <w:ind w:left="100" w:right="160"/>
         <w:jc w:val="both"/>
         <w:rPr>
           <w:rFonts w:ascii="Palatino Linotype" w:hAnsi="Palatino Linotype"/>
@@ -1372,7 +1453,7 @@
     <w:p>
       <w:pPr>
         <w:pStyle w:val="BodyText"/>
-        <w:ind w:left="100" w:right="274"/>
+        <w:ind w:left="100" w:right="160"/>
         <w:jc w:val="both"/>
         <w:rPr>
           <w:rFonts w:ascii="Palatino Linotype" w:hAnsi="Palatino Linotype"/>
@@ -1382,8 +1463,16 @@
         <w:rPr>
           <w:rFonts w:ascii="Palatino Linotype" w:hAnsi="Palatino Linotype"/>
         </w:rPr>
-        <w:t>Making predictions on the market data is a complex problem, due to the noise found and the number of possible factors. This is better characterized in the Efficient Market Hypothesis. Which states that the market is extremely efficient in reflecting individual information about individual stocks and about the stock market as a whole</w:t>
-      </w:r>
+        <w:t xml:space="preserve">Making predictions on the market data is a complex problem, due to the noise found and the number of possible factors. This is better characterized in the Efficient Market Hypothesis. Which states that the market is extremely efficient in reflecting individual information about individual stocks and about the stock </w:t>
+      </w:r>
+      <w:proofErr w:type="gramStart"/>
+      <w:r>
+        <w:rPr>
+          <w:rFonts w:ascii="Palatino Linotype" w:hAnsi="Palatino Linotype"/>
+        </w:rPr>
+        <w:t>market as a whole</w:t>
+      </w:r>
+      <w:proofErr w:type="gramEnd"/>
       <w:r>
         <w:rPr>
           <w:rFonts w:ascii="Palatino Linotype" w:hAnsi="Palatino Linotype"/>
@@ -1496,8 +1585,16 @@
         <w:rPr>
           <w:rFonts w:ascii="Palatino Linotype" w:hAnsi="Palatino Linotype"/>
         </w:rPr>
-        <w:t xml:space="preserve"> public and private</w:t>
-      </w:r>
+        <w:t xml:space="preserve"> public and </w:t>
+      </w:r>
+      <w:proofErr w:type="gramStart"/>
+      <w:r>
+        <w:rPr>
+          <w:rFonts w:ascii="Palatino Linotype" w:hAnsi="Palatino Linotype"/>
+        </w:rPr>
+        <w:t>private</w:t>
+      </w:r>
+      <w:proofErr w:type="gramEnd"/>
     </w:p>
     <w:p>
       <w:pPr>
@@ -1616,7 +1713,21 @@
         <w:rPr>
           <w:rFonts w:ascii="Palatino Linotype" w:hAnsi="Palatino Linotype"/>
         </w:rPr>
-        <w:t>The basis of classifying particular companies’ stocks in terms of “winners” and “losers”</w:t>
+        <w:t xml:space="preserve">The basis of classifying </w:t>
+      </w:r>
+      <w:proofErr w:type="gramStart"/>
+      <w:r>
+        <w:rPr>
+          <w:rFonts w:ascii="Palatino Linotype" w:hAnsi="Palatino Linotype"/>
+        </w:rPr>
+        <w:t>particular companies’</w:t>
+      </w:r>
+      <w:proofErr w:type="gramEnd"/>
+      <w:r>
+        <w:rPr>
+          <w:rFonts w:ascii="Palatino Linotype" w:hAnsi="Palatino Linotype"/>
+        </w:rPr>
+        <w:t xml:space="preserve"> stocks in terms of “winners” and “losers”</w:t>
       </w:r>
       <w:r>
         <w:rPr>
@@ -1662,6 +1773,15 @@
         </w:rPr>
         <w:t xml:space="preserve"> are very predictive across many decades of future returns.</w:t>
       </w:r>
+    </w:p>
+    <w:p>
+      <w:pPr>
+        <w:pStyle w:val="BodyText"/>
+        <w:jc w:val="both"/>
+        <w:rPr>
+          <w:rFonts w:ascii="Palatino Linotype" w:hAnsi="Palatino Linotype"/>
+        </w:rPr>
+      </w:pPr>
     </w:p>
     <w:p>
       <w:pPr>
@@ -1687,10 +1807,12 @@
         <w:pStyle w:val="Heading1"/>
         <w:numPr>
           <w:ilvl w:val="0"/>
-          <w:numId w:val="14"/>
+          <w:numId w:val="11"/>
         </w:numPr>
         <w:rPr>
           <w:rFonts w:ascii="Palatino Linotype" w:hAnsi="Palatino Linotype"/>
+          <w:sz w:val="28"/>
+          <w:szCs w:val="24"/>
         </w:rPr>
       </w:pPr>
       <w:r>
@@ -1698,6 +1820,37 @@
           <w:rFonts w:ascii="Palatino Linotype" w:hAnsi="Palatino Linotype"/>
         </w:rPr>
         <w:t>Methodology</w:t>
+      </w:r>
+    </w:p>
+    <w:p>
+      <w:pPr>
+        <w:pStyle w:val="Heading1"/>
+        <w:rPr>
+          <w:rFonts w:ascii="Palatino Linotype" w:hAnsi="Palatino Linotype"/>
+        </w:rPr>
+      </w:pPr>
+    </w:p>
+    <w:p>
+      <w:pPr>
+        <w:pStyle w:val="BodyText"/>
+        <w:ind w:left="100" w:right="274"/>
+        <w:jc w:val="both"/>
+        <w:rPr>
+          <w:rFonts w:ascii="Palatino Linotype" w:hAnsi="Palatino Linotype"/>
+        </w:rPr>
+      </w:pPr>
+      <w:r>
+        <w:rPr>
+          <w:rFonts w:ascii="Palatino Linotype" w:hAnsi="Palatino Linotype"/>
+        </w:rPr>
+        <w:lastRenderedPageBreak/>
+        <w:t xml:space="preserve">The </w:t>
+      </w:r>
+      <w:r>
+        <w:rPr>
+          <w:rFonts w:ascii="Palatino Linotype" w:hAnsi="Palatino Linotype"/>
+        </w:rPr>
+        <w:t>flowchart below summarizes *****</w:t>
       </w:r>
     </w:p>
     <w:p>
@@ -1738,10 +1891,10 @@
             <v:path o:extrusionok="f" gradientshapeok="t" o:connecttype="rect"/>
             <o:lock v:ext="edit" aspectratio="t"/>
           </v:shapetype>
-          <v:shape id="_x0000_i1027" type="#_x0000_t75" style="width:576.35pt;height:119.65pt" o:ole="">
+          <v:shape id="_x0000_i1025" type="#_x0000_t75" style="width:576.35pt;height:119.65pt" o:ole="">
             <v:imagedata r:id="rId6" o:title=""/>
           </v:shape>
-          <o:OLEObject Type="Embed" ProgID="Visio.Drawing.15" ShapeID="_x0000_i1027" DrawAspect="Content" ObjectID="_1680982830" r:id="rId7"/>
+          <o:OLEObject Type="Embed" ProgID="Visio.Drawing.15" ShapeID="_x0000_i1025" DrawAspect="Content" ObjectID="_1681061967" r:id="rId7"/>
         </w:object>
       </w:r>
     </w:p>
@@ -1987,6 +2140,7 @@
         </w:rPr>
         <w:t xml:space="preserve"> </w:t>
       </w:r>
+      <w:proofErr w:type="gramStart"/>
       <w:r>
         <w:rPr>
           <w:rFonts w:ascii="Palatino Linotype" w:hAnsi="Palatino Linotype"/>
@@ -1995,6 +2149,7 @@
         </w:rPr>
         <w:t>data</w:t>
       </w:r>
+      <w:proofErr w:type="gramEnd"/>
     </w:p>
     <w:p>
       <w:pPr>
@@ -2339,6 +2494,7 @@
         </w:rPr>
         <w:t xml:space="preserve"> </w:t>
       </w:r>
+      <w:proofErr w:type="gramStart"/>
       <w:r>
         <w:rPr>
           <w:rFonts w:ascii="Cambria Math" w:eastAsia="Cambria Math" w:hAnsi="Cambria Math" w:cs="Cambria Math"/>
@@ -2352,7 +2508,16 @@
           <w:sz w:val="22"/>
           <w:vertAlign w:val="superscript"/>
         </w:rPr>
-        <w:t>(1)</w:t>
+        <w:t>(</w:t>
+      </w:r>
+      <w:proofErr w:type="gramEnd"/>
+      <w:r>
+        <w:rPr>
+          <w:rFonts w:ascii="Palatino Linotype" w:eastAsia="Cambria Math" w:hAnsi="Palatino Linotype"/>
+          <w:sz w:val="22"/>
+          <w:vertAlign w:val="superscript"/>
+        </w:rPr>
+        <w:t>1)</w:t>
       </w:r>
       <w:r>
         <w:rPr>
@@ -2397,6 +2562,7 @@
         </w:rPr>
         <w:t xml:space="preserve"> </w:t>
       </w:r>
+      <w:proofErr w:type="gramStart"/>
       <w:r>
         <w:rPr>
           <w:rFonts w:ascii="Cambria Math" w:eastAsia="Cambria Math" w:hAnsi="Cambria Math" w:cs="Cambria Math"/>
@@ -2410,7 +2576,16 @@
           <w:sz w:val="22"/>
           <w:vertAlign w:val="superscript"/>
         </w:rPr>
-        <w:t>(2)</w:t>
+        <w:t>(</w:t>
+      </w:r>
+      <w:proofErr w:type="gramEnd"/>
+      <w:r>
+        <w:rPr>
+          <w:rFonts w:ascii="Palatino Linotype" w:eastAsia="Cambria Math" w:hAnsi="Palatino Linotype"/>
+          <w:sz w:val="22"/>
+          <w:vertAlign w:val="superscript"/>
+        </w:rPr>
+        <w:t>2)</w:t>
       </w:r>
       <w:r>
         <w:rPr>
@@ -2550,6 +2725,7 @@
         </w:rPr>
         <w:t xml:space="preserve"> </w:t>
       </w:r>
+      <w:proofErr w:type="gramStart"/>
       <w:r>
         <w:rPr>
           <w:rFonts w:ascii="Palatino Linotype" w:hAnsi="Palatino Linotype"/>
@@ -2558,6 +2734,7 @@
         </w:rPr>
         <w:t>Data</w:t>
       </w:r>
+      <w:proofErr w:type="gramEnd"/>
     </w:p>
     <w:p>
       <w:pPr>
@@ -2907,6 +3084,7 @@
         </w:rPr>
         <w:t xml:space="preserve"> </w:t>
       </w:r>
+      <w:proofErr w:type="gramStart"/>
       <w:r>
         <w:rPr>
           <w:rFonts w:ascii="Palatino Linotype" w:hAnsi="Palatino Linotype"/>
@@ -2914,6 +3092,7 @@
         </w:rPr>
         <w:t>missing</w:t>
       </w:r>
+      <w:proofErr w:type="gramEnd"/>
     </w:p>
     <w:p>
       <w:pPr>
@@ -3129,6 +3308,7 @@
         </w:rPr>
         <w:t xml:space="preserve"> </w:t>
       </w:r>
+      <w:proofErr w:type="gramStart"/>
       <w:r>
         <w:rPr>
           <w:rFonts w:ascii="Palatino Linotype" w:hAnsi="Palatino Linotype"/>
@@ -3136,6 +3316,7 @@
         </w:rPr>
         <w:t>median</w:t>
       </w:r>
+      <w:proofErr w:type="gramEnd"/>
     </w:p>
     <w:p>
       <w:pPr>
@@ -3292,6 +3473,7 @@
         </w:rPr>
         <w:t xml:space="preserve"> </w:t>
       </w:r>
+      <w:proofErr w:type="gramStart"/>
       <w:r>
         <w:rPr>
           <w:rFonts w:ascii="Palatino Linotype" w:hAnsi="Palatino Linotype"/>
@@ -3299,6 +3481,7 @@
         </w:rPr>
         <w:t>dataset</w:t>
       </w:r>
+      <w:proofErr w:type="gramEnd"/>
     </w:p>
     <w:p>
       <w:pPr>
@@ -3352,8 +3535,18 @@
           <w:sz w:val="22"/>
           <w:u w:val="single"/>
         </w:rPr>
-        <w:t>the Data</w:t>
-      </w:r>
+        <w:t xml:space="preserve">the </w:t>
+      </w:r>
+      <w:proofErr w:type="gramStart"/>
+      <w:r>
+        <w:rPr>
+          <w:rFonts w:ascii="Palatino Linotype" w:hAnsi="Palatino Linotype"/>
+          <w:sz w:val="22"/>
+          <w:u w:val="single"/>
+        </w:rPr>
+        <w:t>Data</w:t>
+      </w:r>
+      <w:proofErr w:type="gramEnd"/>
     </w:p>
     <w:p>
       <w:pPr>
@@ -3466,6 +3659,7 @@
         </w:rPr>
         <w:t xml:space="preserve"> </w:t>
       </w:r>
+      <w:proofErr w:type="gramStart"/>
       <w:r>
         <w:rPr>
           <w:rFonts w:ascii="Cambria Math" w:eastAsia="Cambria Math" w:hAnsi="Cambria Math" w:cs="Cambria Math"/>
@@ -3479,7 +3673,16 @@
           <w:sz w:val="22"/>
           <w:vertAlign w:val="superscript"/>
         </w:rPr>
-        <w:t>(2)</w:t>
+        <w:t>(</w:t>
+      </w:r>
+      <w:proofErr w:type="gramEnd"/>
+      <w:r>
+        <w:rPr>
+          <w:rFonts w:ascii="Palatino Linotype" w:eastAsia="Cambria Math" w:hAnsi="Palatino Linotype"/>
+          <w:sz w:val="22"/>
+          <w:vertAlign w:val="superscript"/>
+        </w:rPr>
+        <w:t>2)</w:t>
       </w:r>
       <w:r>
         <w:rPr>
@@ -3682,8 +3885,18 @@
           <w:sz w:val="22"/>
           <w:u w:val="single"/>
         </w:rPr>
-        <w:t>the models</w:t>
-      </w:r>
+        <w:t xml:space="preserve">the </w:t>
+      </w:r>
+      <w:proofErr w:type="gramStart"/>
+      <w:r>
+        <w:rPr>
+          <w:rFonts w:ascii="Palatino Linotype" w:hAnsi="Palatino Linotype"/>
+          <w:sz w:val="22"/>
+          <w:u w:val="single"/>
+        </w:rPr>
+        <w:t>models</w:t>
+      </w:r>
+      <w:proofErr w:type="gramEnd"/>
     </w:p>
     <w:p>
       <w:pPr>
@@ -3811,7 +4024,15 @@
           <w:rFonts w:ascii="Palatino Linotype" w:hAnsi="Palatino Linotype"/>
           <w:sz w:val="22"/>
         </w:rPr>
-        <w:t xml:space="preserve">Apply PCA to identify the principal components and re-train the models to see if </w:t>
+        <w:t xml:space="preserve">Apply PCA to identify the principal components and re-train the models to see </w:t>
+      </w:r>
+      <w:proofErr w:type="gramStart"/>
+      <w:r>
+        <w:rPr>
+          <w:rFonts w:ascii="Palatino Linotype" w:hAnsi="Palatino Linotype"/>
+          <w:sz w:val="22"/>
+        </w:rPr>
+        <w:t xml:space="preserve">if </w:t>
       </w:r>
       <w:r>
         <w:rPr>
@@ -3828,6 +4049,7 @@
         </w:rPr>
         <w:t>there</w:t>
       </w:r>
+      <w:proofErr w:type="gramEnd"/>
       <w:r>
         <w:rPr>
           <w:rFonts w:ascii="Palatino Linotype" w:hAnsi="Palatino Linotype"/>
@@ -3928,7 +4150,15 @@
           <w:rFonts w:ascii="Palatino Linotype" w:hAnsi="Palatino Linotype"/>
           <w:sz w:val="22"/>
         </w:rPr>
-        <w:t xml:space="preserve">Compare the models and select the model that best classifies the stock data into </w:t>
+        <w:t xml:space="preserve">Compare the models and select the model that best classifies the stock data </w:t>
+      </w:r>
+      <w:proofErr w:type="gramStart"/>
+      <w:r>
+        <w:rPr>
+          <w:rFonts w:ascii="Palatino Linotype" w:hAnsi="Palatino Linotype"/>
+          <w:sz w:val="22"/>
+        </w:rPr>
+        <w:t xml:space="preserve">into </w:t>
       </w:r>
       <w:r>
         <w:rPr>
@@ -3943,7 +4173,15 @@
           <w:rFonts w:ascii="Palatino Linotype" w:hAnsi="Palatino Linotype"/>
           <w:sz w:val="22"/>
         </w:rPr>
-        <w:t xml:space="preserve">labels </w:t>
+        <w:t>labels</w:t>
+      </w:r>
+      <w:proofErr w:type="gramEnd"/>
+      <w:r>
+        <w:rPr>
+          <w:rFonts w:ascii="Palatino Linotype" w:hAnsi="Palatino Linotype"/>
+          <w:sz w:val="22"/>
+        </w:rPr>
+        <w:t xml:space="preserve"> </w:t>
       </w:r>
       <w:r>
         <w:rPr>
@@ -4179,6 +4417,7 @@
           <w:rFonts w:ascii="Palatino Linotype" w:hAnsi="Palatino Linotype"/>
           <w:sz w:val="22"/>
         </w:rPr>
+        <w:lastRenderedPageBreak/>
         <w:t>Perform</w:t>
       </w:r>
       <w:r>
@@ -4329,7 +4568,6 @@
           <w:sz w:val="22"/>
           <w:u w:val="single"/>
         </w:rPr>
-        <w:lastRenderedPageBreak/>
         <w:t>Bagging (Bootstrap Aggregation)</w:t>
       </w:r>
     </w:p>
@@ -4929,7 +5167,14 @@
         <w:rPr>
           <w:rFonts w:ascii="Palatino Linotype" w:hAnsi="Palatino Linotype"/>
         </w:rPr>
-        <w:t>respective time</w:t>
+        <w:t xml:space="preserve">respective </w:t>
+      </w:r>
+      <w:proofErr w:type="gramStart"/>
+      <w:r>
+        <w:rPr>
+          <w:rFonts w:ascii="Palatino Linotype" w:hAnsi="Palatino Linotype"/>
+        </w:rPr>
+        <w:t>time</w:t>
       </w:r>
       <w:r>
         <w:rPr>
@@ -4942,7 +5187,14 @@
         <w:rPr>
           <w:rFonts w:ascii="Palatino Linotype" w:hAnsi="Palatino Linotype"/>
         </w:rPr>
-        <w:t>period)</w:t>
+        <w:t>period</w:t>
+      </w:r>
+      <w:proofErr w:type="gramEnd"/>
+      <w:r>
+        <w:rPr>
+          <w:rFonts w:ascii="Palatino Linotype" w:hAnsi="Palatino Linotype"/>
+        </w:rPr>
+        <w:t>)</w:t>
       </w:r>
       <w:r>
         <w:rPr>
@@ -6175,6 +6427,7 @@
           <w:sz w:val="20"/>
           <w:szCs w:val="20"/>
         </w:rPr>
+        <w:lastRenderedPageBreak/>
         <w:t>Sales Per Share:</w:t>
       </w:r>
       <w:r>
@@ -6235,7 +6488,6 @@
           <w:sz w:val="20"/>
           <w:szCs w:val="20"/>
         </w:rPr>
-        <w:lastRenderedPageBreak/>
         <w:t>Profit Margin:</w:t>
       </w:r>
       <w:r>
@@ -6411,7 +6663,25 @@
           <w:sz w:val="22"/>
           <w:szCs w:val="22"/>
         </w:rPr>
-        <w:t>Regression estimation: This strategy uses available data from other features to compute a regression model in order to provide a prediction of the missing feature.</w:t>
+        <w:t xml:space="preserve">Regression estimation: This strategy uses available data from other features to compute a regression model </w:t>
+      </w:r>
+      <w:proofErr w:type="gramStart"/>
+      <w:r>
+        <w:rPr>
+          <w:rFonts w:ascii="Palatino Linotype" w:hAnsi="Palatino Linotype"/>
+          <w:sz w:val="22"/>
+          <w:szCs w:val="22"/>
+        </w:rPr>
+        <w:t>in order to</w:t>
+      </w:r>
+      <w:proofErr w:type="gramEnd"/>
+      <w:r>
+        <w:rPr>
+          <w:rFonts w:ascii="Palatino Linotype" w:hAnsi="Palatino Linotype"/>
+          <w:sz w:val="22"/>
+          <w:szCs w:val="22"/>
+        </w:rPr>
+        <w:t xml:space="preserve"> provide a prediction of the missing feature.</w:t>
       </w:r>
     </w:p>
     <w:p>
@@ -6498,6 +6768,7 @@
         </w:rPr>
         <w:t xml:space="preserve"> </w:t>
       </w:r>
+      <w:proofErr w:type="gramStart"/>
       <w:r>
         <w:rPr>
           <w:rFonts w:ascii="Cambria Math" w:eastAsia="Cambria Math" w:hAnsi="Cambria Math" w:cs="Cambria Math"/>
@@ -6511,7 +6782,16 @@
           <w:sz w:val="22"/>
           <w:vertAlign w:val="superscript"/>
         </w:rPr>
-        <w:t>(1)</w:t>
+        <w:t>(</w:t>
+      </w:r>
+      <w:proofErr w:type="gramEnd"/>
+      <w:r>
+        <w:rPr>
+          <w:rFonts w:ascii="Palatino Linotype" w:eastAsia="Cambria Math" w:hAnsi="Palatino Linotype"/>
+          <w:sz w:val="22"/>
+          <w:vertAlign w:val="superscript"/>
+        </w:rPr>
+        <w:t>1)</w:t>
       </w:r>
       <w:r>
         <w:rPr>
@@ -6579,7 +6859,23 @@
           <w:rFonts w:ascii="Palatino Linotype" w:hAnsi="Palatino Linotype"/>
           <w:sz w:val="22"/>
         </w:rPr>
-        <w:t>. Then, the delta of these data points was calculated. Therefore the delta of each feature over a 1 year period is the set of variables from which all models will be built.</w:t>
+        <w:t xml:space="preserve">. Then, the delta of these data points was calculated. </w:t>
+      </w:r>
+      <w:proofErr w:type="gramStart"/>
+      <w:r>
+        <w:rPr>
+          <w:rFonts w:ascii="Palatino Linotype" w:hAnsi="Palatino Linotype"/>
+          <w:sz w:val="22"/>
+        </w:rPr>
+        <w:t>Therefore</w:t>
+      </w:r>
+      <w:proofErr w:type="gramEnd"/>
+      <w:r>
+        <w:rPr>
+          <w:rFonts w:ascii="Palatino Linotype" w:hAnsi="Palatino Linotype"/>
+          <w:sz w:val="22"/>
+        </w:rPr>
+        <w:t xml:space="preserve"> the delta of each feature over a 1 year period is the set of variables from which all models will be built.</w:t>
       </w:r>
     </w:p>
     <w:p>
@@ -6646,15 +6942,17 @@
         <w:tblLook w:val="04A0" w:firstRow="1" w:lastRow="0" w:firstColumn="1" w:lastColumn="0" w:noHBand="0" w:noVBand="1"/>
       </w:tblPr>
       <w:tblGrid>
-        <w:gridCol w:w="2667"/>
-        <w:gridCol w:w="2655"/>
-        <w:gridCol w:w="2656"/>
-        <w:gridCol w:w="2656"/>
+        <w:gridCol w:w="1136"/>
+        <w:gridCol w:w="2048"/>
+        <w:gridCol w:w="2086"/>
+        <w:gridCol w:w="1993"/>
+        <w:gridCol w:w="2015"/>
+        <w:gridCol w:w="1356"/>
       </w:tblGrid>
       <w:tr>
         <w:tc>
           <w:tcPr>
-            <w:tcW w:w="2667" w:type="dxa"/>
+            <w:tcW w:w="1231" w:type="dxa"/>
           </w:tcPr>
           <w:p>
             <w:pPr>
@@ -6679,7 +6977,7 @@
         </w:tc>
         <w:tc>
           <w:tcPr>
-            <w:tcW w:w="2655" w:type="dxa"/>
+            <w:tcW w:w="2086" w:type="dxa"/>
             <w:vAlign w:val="center"/>
           </w:tcPr>
           <w:p>
@@ -6690,6 +6988,7 @@
                 <w:szCs w:val="22"/>
               </w:rPr>
             </w:pPr>
+            <w:proofErr w:type="spellStart"/>
             <w:r>
               <w:rPr>
                 <w:rFonts w:ascii="Palatino Linotype" w:hAnsi="Palatino Linotype" w:cs="Segoe UI"/>
@@ -6701,11 +7000,12 @@
               </w:rPr>
               <w:t>bookValuePerShare</w:t>
             </w:r>
+            <w:proofErr w:type="spellEnd"/>
           </w:p>
         </w:tc>
         <w:tc>
           <w:tcPr>
-            <w:tcW w:w="2656" w:type="dxa"/>
+            <w:tcW w:w="2121" w:type="dxa"/>
             <w:vAlign w:val="center"/>
           </w:tcPr>
           <w:p>
@@ -6716,6 +7016,7 @@
                 <w:szCs w:val="22"/>
               </w:rPr>
             </w:pPr>
+            <w:proofErr w:type="spellStart"/>
             <w:r>
               <w:rPr>
                 <w:rFonts w:ascii="Palatino Linotype" w:hAnsi="Palatino Linotype" w:cs="Segoe UI"/>
@@ -6727,11 +7028,12 @@
               </w:rPr>
               <w:t>cashAndEquivalents</w:t>
             </w:r>
+            <w:proofErr w:type="spellEnd"/>
           </w:p>
         </w:tc>
         <w:tc>
           <w:tcPr>
-            <w:tcW w:w="2656" w:type="dxa"/>
+            <w:tcW w:w="2034" w:type="dxa"/>
             <w:vAlign w:val="center"/>
           </w:tcPr>
           <w:p>
@@ -6742,6 +7044,7 @@
                 <w:szCs w:val="22"/>
               </w:rPr>
             </w:pPr>
+            <w:proofErr w:type="spellStart"/>
             <w:r>
               <w:rPr>
                 <w:rFonts w:ascii="Palatino Linotype" w:hAnsi="Palatino Linotype" w:cs="Segoe UI"/>
@@ -6753,13 +7056,74 @@
               </w:rPr>
               <w:t>debtToEquityRatio</w:t>
             </w:r>
+            <w:proofErr w:type="spellEnd"/>
+          </w:p>
+        </w:tc>
+        <w:tc>
+          <w:tcPr>
+            <w:tcW w:w="2015" w:type="dxa"/>
+          </w:tcPr>
+          <w:p>
+            <w:pPr>
+              <w:rPr>
+                <w:rFonts w:ascii="Palatino Linotype" w:hAnsi="Palatino Linotype" w:cs="Segoe UI"/>
+                <w:b/>
+                <w:bCs/>
+                <w:color w:val="24292E"/>
+                <w:sz w:val="18"/>
+                <w:szCs w:val="18"/>
+              </w:rPr>
+            </w:pPr>
+            <w:proofErr w:type="spellStart"/>
+            <w:r>
+              <w:rPr>
+                <w:rFonts w:ascii="Palatino Linotype" w:hAnsi="Palatino Linotype" w:cs="Segoe UI"/>
+                <w:b/>
+                <w:bCs/>
+                <w:color w:val="24292E"/>
+                <w:sz w:val="18"/>
+                <w:szCs w:val="18"/>
+              </w:rPr>
+              <w:t>earningPerBasicShare</w:t>
+            </w:r>
+            <w:proofErr w:type="spellEnd"/>
+          </w:p>
+        </w:tc>
+        <w:tc>
+          <w:tcPr>
+            <w:tcW w:w="1147" w:type="dxa"/>
+          </w:tcPr>
+          <w:p>
+            <w:pPr>
+              <w:rPr>
+                <w:rFonts w:ascii="Palatino Linotype" w:hAnsi="Palatino Linotype" w:cs="Segoe UI"/>
+                <w:b/>
+                <w:bCs/>
+                <w:color w:val="24292E"/>
+                <w:sz w:val="18"/>
+                <w:szCs w:val="18"/>
+              </w:rPr>
+            </w:pPr>
+            <w:proofErr w:type="spellStart"/>
+            <w:r>
+              <w:rPr>
+                <w:rFonts w:ascii="Palatino Linotype" w:hAnsi="Palatino Linotype" w:cs="Segoe UI"/>
+                <w:b/>
+                <w:bCs/>
+                <w:color w:val="24292E"/>
+                <w:sz w:val="18"/>
+                <w:szCs w:val="18"/>
+              </w:rPr>
+              <w:t>salesPerShare</w:t>
+            </w:r>
+            <w:proofErr w:type="spellEnd"/>
           </w:p>
         </w:tc>
       </w:tr>
       <w:tr>
         <w:tc>
           <w:tcPr>
-            <w:tcW w:w="2667" w:type="dxa"/>
+            <w:tcW w:w="1231" w:type="dxa"/>
           </w:tcPr>
           <w:p>
             <w:pPr>
@@ -6775,13 +7139,13 @@
                 <w:sz w:val="18"/>
                 <w:szCs w:val="18"/>
               </w:rPr>
-              <w:t>MMM</w:t>
+              <w:t>BK</w:t>
             </w:r>
           </w:p>
         </w:tc>
         <w:tc>
           <w:tcPr>
-            <w:tcW w:w="2655" w:type="dxa"/>
+            <w:tcW w:w="2086" w:type="dxa"/>
           </w:tcPr>
           <w:p>
             <w:pPr>
@@ -6797,13 +7161,13 @@
                 <w:sz w:val="18"/>
                 <w:szCs w:val="18"/>
               </w:rPr>
-              <w:t>17.44</w:t>
+              <w:t>44.149</w:t>
             </w:r>
           </w:p>
         </w:tc>
         <w:tc>
           <w:tcPr>
-            <w:tcW w:w="2656" w:type="dxa"/>
+            <w:tcW w:w="2121" w:type="dxa"/>
           </w:tcPr>
           <w:p>
             <w:pPr>
@@ -6821,13 +7185,13 @@
                 <w:szCs w:val="18"/>
                 <w:shd w:val="clear" w:color="auto" w:fill="FFFFFF"/>
               </w:rPr>
-              <w:t>2353000000</w:t>
+              <w:t>114683000000</w:t>
             </w:r>
           </w:p>
         </w:tc>
         <w:tc>
           <w:tcPr>
-            <w:tcW w:w="2656" w:type="dxa"/>
+            <w:tcW w:w="2034" w:type="dxa"/>
           </w:tcPr>
           <w:p>
             <w:pPr>
@@ -6845,7 +7209,55 @@
                 <w:sz w:val="18"/>
                 <w:szCs w:val="18"/>
               </w:rPr>
-              <w:t>3.432</w:t>
+              <w:t>8.191</w:t>
+            </w:r>
+          </w:p>
+        </w:tc>
+        <w:tc>
+          <w:tcPr>
+            <w:tcW w:w="2015" w:type="dxa"/>
+          </w:tcPr>
+          <w:p>
+            <w:pPr>
+              <w:rPr>
+                <w:rFonts w:ascii="Palatino Linotype" w:hAnsi="Palatino Linotype" w:cs="Segoe UI"/>
+                <w:color w:val="24292E"/>
+                <w:sz w:val="18"/>
+                <w:szCs w:val="18"/>
+              </w:rPr>
+            </w:pPr>
+            <w:r>
+              <w:rPr>
+                <w:rFonts w:ascii="Palatino Linotype" w:hAnsi="Palatino Linotype" w:cs="Segoe UI"/>
+                <w:color w:val="24292E"/>
+                <w:sz w:val="18"/>
+                <w:szCs w:val="18"/>
+              </w:rPr>
+              <w:t>4.53</w:t>
+            </w:r>
+          </w:p>
+        </w:tc>
+        <w:tc>
+          <w:tcPr>
+            <w:tcW w:w="1147" w:type="dxa"/>
+          </w:tcPr>
+          <w:p>
+            <w:pPr>
+              <w:rPr>
+                <w:rFonts w:ascii="Palatino Linotype" w:hAnsi="Palatino Linotype" w:cs="Segoe UI"/>
+                <w:color w:val="24292E"/>
+                <w:sz w:val="18"/>
+                <w:szCs w:val="18"/>
+              </w:rPr>
+            </w:pPr>
+            <w:r>
+              <w:rPr>
+                <w:rFonts w:ascii="Palatino Linotype" w:hAnsi="Palatino Linotype" w:cs="Segoe UI"/>
+                <w:color w:val="24292E"/>
+                <w:sz w:val="18"/>
+                <w:szCs w:val="18"/>
+              </w:rPr>
+              <w:t>17.52</w:t>
             </w:r>
           </w:p>
         </w:tc>
@@ -6853,7 +7265,7 @@
       <w:tr>
         <w:tc>
           <w:tcPr>
-            <w:tcW w:w="2667" w:type="dxa"/>
+            <w:tcW w:w="1231" w:type="dxa"/>
           </w:tcPr>
           <w:p>
             <w:pPr>
@@ -6869,13 +7281,13 @@
                 <w:sz w:val="18"/>
                 <w:szCs w:val="18"/>
               </w:rPr>
-              <w:t>ABT</w:t>
+              <w:t>LIN</w:t>
             </w:r>
           </w:p>
         </w:tc>
         <w:tc>
           <w:tcPr>
-            <w:tcW w:w="2655" w:type="dxa"/>
+            <w:tcW w:w="2086" w:type="dxa"/>
           </w:tcPr>
           <w:p>
             <w:pPr>
@@ -6891,13 +7303,13 @@
                 <w:sz w:val="18"/>
                 <w:szCs w:val="18"/>
               </w:rPr>
-              <w:t>17.704</w:t>
+              <w:t>90.694</w:t>
             </w:r>
           </w:p>
         </w:tc>
         <w:tc>
           <w:tcPr>
-            <w:tcW w:w="2656" w:type="dxa"/>
+            <w:tcW w:w="2121" w:type="dxa"/>
           </w:tcPr>
           <w:p>
             <w:pPr>
@@ -6915,13 +7327,13 @@
                 <w:szCs w:val="18"/>
                 <w:shd w:val="clear" w:color="auto" w:fill="FFFFFF"/>
               </w:rPr>
-              <w:t>4140000000</w:t>
+              <w:t>2700000000</w:t>
             </w:r>
           </w:p>
         </w:tc>
         <w:tc>
           <w:tcPr>
-            <w:tcW w:w="2656" w:type="dxa"/>
+            <w:tcW w:w="2034" w:type="dxa"/>
           </w:tcPr>
           <w:p>
             <w:pPr>
@@ -6939,15 +7351,70 @@
                 <w:szCs w:val="18"/>
                 <w:shd w:val="clear" w:color="auto" w:fill="FFFFFF"/>
               </w:rPr>
-              <w:t>1.169</w:t>
+              <w:t>0.713</w:t>
+            </w:r>
+          </w:p>
+        </w:tc>
+        <w:tc>
+          <w:tcPr>
+            <w:tcW w:w="2015" w:type="dxa"/>
+          </w:tcPr>
+          <w:p>
+            <w:pPr>
+              <w:rPr>
+                <w:rFonts w:ascii="Palatino Linotype" w:hAnsi="Palatino Linotype" w:cs="Segoe UI"/>
+                <w:color w:val="24292E"/>
+                <w:sz w:val="18"/>
+                <w:szCs w:val="18"/>
+                <w:shd w:val="clear" w:color="auto" w:fill="FFFFFF"/>
+              </w:rPr>
+            </w:pPr>
+            <w:r>
+              <w:rPr>
+                <w:rFonts w:ascii="Palatino Linotype" w:hAnsi="Palatino Linotype" w:cs="Segoe UI"/>
+                <w:color w:val="24292E"/>
+                <w:sz w:val="18"/>
+                <w:szCs w:val="18"/>
+                <w:shd w:val="clear" w:color="auto" w:fill="FFFFFF"/>
+              </w:rPr>
+              <w:t>4.22</w:t>
+            </w:r>
+          </w:p>
+        </w:tc>
+        <w:tc>
+          <w:tcPr>
+            <w:tcW w:w="1147" w:type="dxa"/>
+          </w:tcPr>
+          <w:p>
+            <w:pPr>
+              <w:rPr>
+                <w:rFonts w:ascii="Palatino Linotype" w:hAnsi="Palatino Linotype" w:cs="Segoe UI"/>
+                <w:color w:val="24292E"/>
+                <w:sz w:val="18"/>
+                <w:szCs w:val="18"/>
+                <w:shd w:val="clear" w:color="auto" w:fill="FFFFFF"/>
+              </w:rPr>
+            </w:pPr>
+            <w:r>
+              <w:rPr>
+                <w:rFonts w:ascii="Palatino Linotype" w:hAnsi="Palatino Linotype" w:cs="Segoe UI"/>
+                <w:color w:val="24292E"/>
+                <w:sz w:val="18"/>
+                <w:szCs w:val="18"/>
+                <w:shd w:val="clear" w:color="auto" w:fill="FFFFFF"/>
+              </w:rPr>
+              <w:t>52.168</w:t>
             </w:r>
           </w:p>
         </w:tc>
       </w:tr>
       <w:tr>
+        <w:trPr>
+          <w:trHeight w:val="134"/>
+        </w:trPr>
         <w:tc>
           <w:tcPr>
-            <w:tcW w:w="2667" w:type="dxa"/>
+            <w:tcW w:w="1231" w:type="dxa"/>
           </w:tcPr>
           <w:p>
             <w:pPr>
@@ -6963,13 +7430,13 @@
                 <w:sz w:val="18"/>
                 <w:szCs w:val="18"/>
               </w:rPr>
-              <w:t>ABBV</w:t>
+              <w:t>IT</w:t>
             </w:r>
           </w:p>
         </w:tc>
         <w:tc>
           <w:tcPr>
-            <w:tcW w:w="2655" w:type="dxa"/>
+            <w:tcW w:w="2086" w:type="dxa"/>
           </w:tcPr>
           <w:p>
             <w:pPr>
@@ -6985,13 +7452,13 @@
                 <w:sz w:val="18"/>
                 <w:szCs w:val="18"/>
               </w:rPr>
-              <w:t>-5.518</w:t>
+              <w:t>10.45</w:t>
             </w:r>
           </w:p>
         </w:tc>
         <w:tc>
           <w:tcPr>
-            <w:tcW w:w="2656" w:type="dxa"/>
+            <w:tcW w:w="2121" w:type="dxa"/>
           </w:tcPr>
           <w:p>
             <w:pPr>
@@ -7009,13 +7476,13 @@
                 <w:szCs w:val="18"/>
                 <w:shd w:val="clear" w:color="auto" w:fill="FFFFFF"/>
               </w:rPr>
-              <w:t>39924000000</w:t>
+              <w:t>280836000</w:t>
             </w:r>
           </w:p>
         </w:tc>
         <w:tc>
           <w:tcPr>
-            <w:tcW w:w="2656" w:type="dxa"/>
+            <w:tcW w:w="2034" w:type="dxa"/>
           </w:tcPr>
           <w:p>
             <w:pPr>
@@ -7033,7 +7500,55 @@
                 <w:sz w:val="18"/>
                 <w:szCs w:val="18"/>
               </w:rPr>
-              <w:t>-11.905</w:t>
+              <w:t>6.619</w:t>
+            </w:r>
+          </w:p>
+        </w:tc>
+        <w:tc>
+          <w:tcPr>
+            <w:tcW w:w="2015" w:type="dxa"/>
+          </w:tcPr>
+          <w:p>
+            <w:pPr>
+              <w:rPr>
+                <w:rFonts w:ascii="Palatino Linotype" w:hAnsi="Palatino Linotype" w:cs="Segoe UI"/>
+                <w:color w:val="24292E"/>
+                <w:sz w:val="18"/>
+                <w:szCs w:val="18"/>
+              </w:rPr>
+            </w:pPr>
+            <w:r>
+              <w:rPr>
+                <w:rFonts w:ascii="Palatino Linotype" w:hAnsi="Palatino Linotype" w:cs="Segoe UI"/>
+                <w:color w:val="24292E"/>
+                <w:sz w:val="18"/>
+                <w:szCs w:val="18"/>
+              </w:rPr>
+              <w:t>2.6</w:t>
+            </w:r>
+          </w:p>
+        </w:tc>
+        <w:tc>
+          <w:tcPr>
+            <w:tcW w:w="1147" w:type="dxa"/>
+          </w:tcPr>
+          <w:p>
+            <w:pPr>
+              <w:rPr>
+                <w:rFonts w:ascii="Palatino Linotype" w:hAnsi="Palatino Linotype" w:cs="Segoe UI"/>
+                <w:color w:val="24292E"/>
+                <w:sz w:val="18"/>
+                <w:szCs w:val="18"/>
+              </w:rPr>
+            </w:pPr>
+            <w:r>
+              <w:rPr>
+                <w:rFonts w:ascii="Palatino Linotype" w:hAnsi="Palatino Linotype" w:cs="Segoe UI"/>
+                <w:color w:val="24292E"/>
+                <w:sz w:val="18"/>
+                <w:szCs w:val="18"/>
+              </w:rPr>
+              <w:t>47.266</w:t>
             </w:r>
           </w:p>
         </w:tc>
@@ -7075,15 +7590,16 @@
         <w:tblLook w:val="04A0" w:firstRow="1" w:lastRow="0" w:firstColumn="1" w:lastColumn="0" w:noHBand="0" w:noVBand="1"/>
       </w:tblPr>
       <w:tblGrid>
-        <w:gridCol w:w="2667"/>
-        <w:gridCol w:w="2655"/>
-        <w:gridCol w:w="2656"/>
-        <w:gridCol w:w="2656"/>
+        <w:gridCol w:w="1891"/>
+        <w:gridCol w:w="2348"/>
+        <w:gridCol w:w="2367"/>
+        <w:gridCol w:w="2320"/>
+        <w:gridCol w:w="1708"/>
       </w:tblGrid>
       <w:tr>
         <w:tc>
           <w:tcPr>
-            <w:tcW w:w="2667" w:type="dxa"/>
+            <w:tcW w:w="1891" w:type="dxa"/>
           </w:tcPr>
           <w:p>
             <w:pPr>
@@ -7108,7 +7624,7 @@
         </w:tc>
         <w:tc>
           <w:tcPr>
-            <w:tcW w:w="2655" w:type="dxa"/>
+            <w:tcW w:w="2348" w:type="dxa"/>
             <w:vAlign w:val="center"/>
           </w:tcPr>
           <w:p>
@@ -7119,6 +7635,7 @@
                 <w:szCs w:val="22"/>
               </w:rPr>
             </w:pPr>
+            <w:proofErr w:type="spellStart"/>
             <w:r>
               <w:rPr>
                 <w:rFonts w:ascii="Palatino Linotype" w:hAnsi="Palatino Linotype" w:cs="Segoe UI"/>
@@ -7130,11 +7647,12 @@
               </w:rPr>
               <w:t>bookValuePerShare</w:t>
             </w:r>
+            <w:proofErr w:type="spellEnd"/>
           </w:p>
         </w:tc>
         <w:tc>
           <w:tcPr>
-            <w:tcW w:w="2656" w:type="dxa"/>
+            <w:tcW w:w="2367" w:type="dxa"/>
             <w:vAlign w:val="center"/>
           </w:tcPr>
           <w:p>
@@ -7145,6 +7663,7 @@
                 <w:szCs w:val="22"/>
               </w:rPr>
             </w:pPr>
+            <w:proofErr w:type="spellStart"/>
             <w:r>
               <w:rPr>
                 <w:rFonts w:ascii="Palatino Linotype" w:hAnsi="Palatino Linotype" w:cs="Segoe UI"/>
@@ -7156,11 +7675,12 @@
               </w:rPr>
               <w:t>cashAndEquivalents</w:t>
             </w:r>
+            <w:proofErr w:type="spellEnd"/>
           </w:p>
         </w:tc>
         <w:tc>
           <w:tcPr>
-            <w:tcW w:w="2656" w:type="dxa"/>
+            <w:tcW w:w="2320" w:type="dxa"/>
             <w:vAlign w:val="center"/>
           </w:tcPr>
           <w:p>
@@ -7171,6 +7691,7 @@
                 <w:szCs w:val="22"/>
               </w:rPr>
             </w:pPr>
+            <w:proofErr w:type="spellStart"/>
             <w:r>
               <w:rPr>
                 <w:rFonts w:ascii="Palatino Linotype" w:hAnsi="Palatino Linotype" w:cs="Segoe UI"/>
@@ -7182,13 +7703,31 @@
               </w:rPr>
               <w:t>debtToEquityRatio</w:t>
             </w:r>
+            <w:proofErr w:type="spellEnd"/>
+          </w:p>
+        </w:tc>
+        <w:tc>
+          <w:tcPr>
+            <w:tcW w:w="1708" w:type="dxa"/>
+          </w:tcPr>
+          <w:p>
+            <w:pPr>
+              <w:rPr>
+                <w:rFonts w:ascii="Palatino Linotype" w:hAnsi="Palatino Linotype" w:cs="Segoe UI"/>
+                <w:b/>
+                <w:bCs/>
+                <w:color w:val="24292E"/>
+                <w:sz w:val="18"/>
+                <w:szCs w:val="18"/>
+              </w:rPr>
+            </w:pPr>
           </w:p>
         </w:tc>
       </w:tr>
       <w:tr>
         <w:tc>
           <w:tcPr>
-            <w:tcW w:w="2667" w:type="dxa"/>
+            <w:tcW w:w="1891" w:type="dxa"/>
           </w:tcPr>
           <w:p>
             <w:pPr>
@@ -7204,13 +7743,13 @@
                 <w:sz w:val="18"/>
                 <w:szCs w:val="18"/>
               </w:rPr>
-              <w:t>MMM</w:t>
+              <w:t>BK</w:t>
             </w:r>
           </w:p>
         </w:tc>
         <w:tc>
           <w:tcPr>
-            <w:tcW w:w="2655" w:type="dxa"/>
+            <w:tcW w:w="2348" w:type="dxa"/>
           </w:tcPr>
           <w:p>
             <w:pPr>
@@ -7232,7 +7771,7 @@
         </w:tc>
         <w:tc>
           <w:tcPr>
-            <w:tcW w:w="2656" w:type="dxa"/>
+            <w:tcW w:w="2367" w:type="dxa"/>
           </w:tcPr>
           <w:p>
             <w:pPr>
@@ -7256,7 +7795,7 @@
         </w:tc>
         <w:tc>
           <w:tcPr>
-            <w:tcW w:w="2656" w:type="dxa"/>
+            <w:tcW w:w="2320" w:type="dxa"/>
           </w:tcPr>
           <w:p>
             <w:pPr>
@@ -7278,11 +7817,26 @@
             </w:r>
           </w:p>
         </w:tc>
+        <w:tc>
+          <w:tcPr>
+            <w:tcW w:w="1708" w:type="dxa"/>
+          </w:tcPr>
+          <w:p>
+            <w:pPr>
+              <w:rPr>
+                <w:rFonts w:ascii="Palatino Linotype" w:hAnsi="Palatino Linotype" w:cs="Segoe UI"/>
+                <w:color w:val="24292E"/>
+                <w:sz w:val="18"/>
+                <w:szCs w:val="18"/>
+              </w:rPr>
+            </w:pPr>
+          </w:p>
+        </w:tc>
       </w:tr>
       <w:tr>
         <w:tc>
           <w:tcPr>
-            <w:tcW w:w="2667" w:type="dxa"/>
+            <w:tcW w:w="1891" w:type="dxa"/>
           </w:tcPr>
           <w:p>
             <w:pPr>
@@ -7298,13 +7852,13 @@
                 <w:sz w:val="18"/>
                 <w:szCs w:val="18"/>
               </w:rPr>
-              <w:t>ABT</w:t>
+              <w:t>LIN</w:t>
             </w:r>
           </w:p>
         </w:tc>
         <w:tc>
           <w:tcPr>
-            <w:tcW w:w="2655" w:type="dxa"/>
+            <w:tcW w:w="2348" w:type="dxa"/>
           </w:tcPr>
           <w:p>
             <w:pPr>
@@ -7326,7 +7880,7 @@
         </w:tc>
         <w:tc>
           <w:tcPr>
-            <w:tcW w:w="2656" w:type="dxa"/>
+            <w:tcW w:w="2367" w:type="dxa"/>
           </w:tcPr>
           <w:p>
             <w:pPr>
@@ -7350,7 +7904,7 @@
         </w:tc>
         <w:tc>
           <w:tcPr>
-            <w:tcW w:w="2656" w:type="dxa"/>
+            <w:tcW w:w="2320" w:type="dxa"/>
           </w:tcPr>
           <w:p>
             <w:pPr>
@@ -7372,11 +7926,27 @@
             </w:r>
           </w:p>
         </w:tc>
+        <w:tc>
+          <w:tcPr>
+            <w:tcW w:w="1708" w:type="dxa"/>
+          </w:tcPr>
+          <w:p>
+            <w:pPr>
+              <w:rPr>
+                <w:rFonts w:ascii="Palatino Linotype" w:hAnsi="Palatino Linotype" w:cs="Segoe UI"/>
+                <w:color w:val="24292E"/>
+                <w:sz w:val="18"/>
+                <w:szCs w:val="18"/>
+                <w:shd w:val="clear" w:color="auto" w:fill="FFFFFF"/>
+              </w:rPr>
+            </w:pPr>
+          </w:p>
+        </w:tc>
       </w:tr>
       <w:tr>
         <w:tc>
           <w:tcPr>
-            <w:tcW w:w="2667" w:type="dxa"/>
+            <w:tcW w:w="1891" w:type="dxa"/>
           </w:tcPr>
           <w:p>
             <w:pPr>
@@ -7392,13 +7962,13 @@
                 <w:sz w:val="18"/>
                 <w:szCs w:val="18"/>
               </w:rPr>
-              <w:t>ABBV</w:t>
+              <w:t>IT</w:t>
             </w:r>
           </w:p>
         </w:tc>
         <w:tc>
           <w:tcPr>
-            <w:tcW w:w="2655" w:type="dxa"/>
+            <w:tcW w:w="2348" w:type="dxa"/>
           </w:tcPr>
           <w:p>
             <w:pPr>
@@ -7420,7 +7990,7 @@
         </w:tc>
         <w:tc>
           <w:tcPr>
-            <w:tcW w:w="2656" w:type="dxa"/>
+            <w:tcW w:w="2367" w:type="dxa"/>
           </w:tcPr>
           <w:p>
             <w:pPr>
@@ -7444,7 +8014,7 @@
         </w:tc>
         <w:tc>
           <w:tcPr>
-            <w:tcW w:w="2656" w:type="dxa"/>
+            <w:tcW w:w="2320" w:type="dxa"/>
           </w:tcPr>
           <w:p>
             <w:pPr>
@@ -7466,6 +8036,21 @@
             </w:r>
           </w:p>
         </w:tc>
+        <w:tc>
+          <w:tcPr>
+            <w:tcW w:w="1708" w:type="dxa"/>
+          </w:tcPr>
+          <w:p>
+            <w:pPr>
+              <w:rPr>
+                <w:rFonts w:ascii="Palatino Linotype" w:hAnsi="Palatino Linotype" w:cs="Segoe UI"/>
+                <w:color w:val="24292E"/>
+                <w:sz w:val="18"/>
+                <w:szCs w:val="18"/>
+              </w:rPr>
+            </w:pPr>
+          </w:p>
+        </w:tc>
       </w:tr>
     </w:tbl>
     <w:p>
@@ -7493,7 +8078,25 @@
           <w:sz w:val="22"/>
           <w:szCs w:val="22"/>
         </w:rPr>
-        <w:t>These data points with a 1 year difference will then serve to generate the predictor variables, which are the deltas:</w:t>
+        <w:t xml:space="preserve">These data points with a </w:t>
+      </w:r>
+      <w:proofErr w:type="gramStart"/>
+      <w:r>
+        <w:rPr>
+          <w:rFonts w:ascii="Palatino Linotype" w:hAnsi="Palatino Linotype"/>
+          <w:sz w:val="22"/>
+          <w:szCs w:val="22"/>
+        </w:rPr>
+        <w:t>1 year</w:t>
+      </w:r>
+      <w:proofErr w:type="gramEnd"/>
+      <w:r>
+        <w:rPr>
+          <w:rFonts w:ascii="Palatino Linotype" w:hAnsi="Palatino Linotype"/>
+          <w:sz w:val="22"/>
+          <w:szCs w:val="22"/>
+        </w:rPr>
+        <w:t xml:space="preserve"> difference will then serve to generate the predictor variables, which are the deltas:</w:t>
       </w:r>
     </w:p>
     <w:tbl>
@@ -7504,15 +8107,18 @@
         <w:tblLook w:val="04A0" w:firstRow="1" w:lastRow="0" w:firstColumn="1" w:lastColumn="0" w:noHBand="0" w:noVBand="1"/>
       </w:tblPr>
       <w:tblGrid>
-        <w:gridCol w:w="2667"/>
-        <w:gridCol w:w="2655"/>
-        <w:gridCol w:w="2656"/>
-        <w:gridCol w:w="2656"/>
+        <w:gridCol w:w="821"/>
+        <w:gridCol w:w="1924"/>
+        <w:gridCol w:w="1969"/>
+        <w:gridCol w:w="1857"/>
+        <w:gridCol w:w="2095"/>
+        <w:gridCol w:w="1356"/>
+        <w:gridCol w:w="612"/>
       </w:tblGrid>
       <w:tr>
         <w:tc>
           <w:tcPr>
-            <w:tcW w:w="2667" w:type="dxa"/>
+            <w:tcW w:w="821" w:type="dxa"/>
           </w:tcPr>
           <w:p>
             <w:pPr>
@@ -7537,7 +8143,7 @@
         </w:tc>
         <w:tc>
           <w:tcPr>
-            <w:tcW w:w="2655" w:type="dxa"/>
+            <w:tcW w:w="1924" w:type="dxa"/>
             <w:vAlign w:val="center"/>
           </w:tcPr>
           <w:p>
@@ -7548,6 +8154,7 @@
                 <w:szCs w:val="22"/>
               </w:rPr>
             </w:pPr>
+            <w:proofErr w:type="spellStart"/>
             <w:r>
               <w:rPr>
                 <w:rFonts w:ascii="Palatino Linotype" w:hAnsi="Palatino Linotype" w:cs="Segoe UI"/>
@@ -7559,11 +8166,12 @@
               </w:rPr>
               <w:t>bookValuePerShare</w:t>
             </w:r>
+            <w:proofErr w:type="spellEnd"/>
           </w:p>
         </w:tc>
         <w:tc>
           <w:tcPr>
-            <w:tcW w:w="2656" w:type="dxa"/>
+            <w:tcW w:w="1969" w:type="dxa"/>
             <w:vAlign w:val="center"/>
           </w:tcPr>
           <w:p>
@@ -7574,6 +8182,7 @@
                 <w:szCs w:val="22"/>
               </w:rPr>
             </w:pPr>
+            <w:proofErr w:type="spellStart"/>
             <w:r>
               <w:rPr>
                 <w:rFonts w:ascii="Palatino Linotype" w:hAnsi="Palatino Linotype" w:cs="Segoe UI"/>
@@ -7585,11 +8194,12 @@
               </w:rPr>
               <w:t>cashAndEquivalents</w:t>
             </w:r>
+            <w:proofErr w:type="spellEnd"/>
           </w:p>
         </w:tc>
         <w:tc>
           <w:tcPr>
-            <w:tcW w:w="2656" w:type="dxa"/>
+            <w:tcW w:w="1857" w:type="dxa"/>
             <w:vAlign w:val="center"/>
           </w:tcPr>
           <w:p>
@@ -7600,6 +8210,7 @@
                 <w:szCs w:val="22"/>
               </w:rPr>
             </w:pPr>
+            <w:proofErr w:type="spellStart"/>
             <w:r>
               <w:rPr>
                 <w:rFonts w:ascii="Palatino Linotype" w:hAnsi="Palatino Linotype" w:cs="Segoe UI"/>
@@ -7611,13 +8222,91 @@
               </w:rPr>
               <w:t>debtToEquityRatio</w:t>
             </w:r>
+            <w:proofErr w:type="spellEnd"/>
+          </w:p>
+        </w:tc>
+        <w:tc>
+          <w:tcPr>
+            <w:tcW w:w="2095" w:type="dxa"/>
+          </w:tcPr>
+          <w:p>
+            <w:pPr>
+              <w:rPr>
+                <w:rFonts w:ascii="Palatino Linotype" w:hAnsi="Palatino Linotype" w:cs="Segoe UI"/>
+                <w:b/>
+                <w:bCs/>
+                <w:color w:val="24292E"/>
+                <w:sz w:val="18"/>
+                <w:szCs w:val="18"/>
+              </w:rPr>
+            </w:pPr>
+            <w:proofErr w:type="spellStart"/>
+            <w:r>
+              <w:rPr>
+                <w:rFonts w:ascii="Palatino Linotype" w:hAnsi="Palatino Linotype" w:cs="Segoe UI"/>
+                <w:b/>
+                <w:bCs/>
+                <w:color w:val="24292E"/>
+                <w:sz w:val="18"/>
+                <w:szCs w:val="18"/>
+              </w:rPr>
+              <w:t>earningsPerBasicShare</w:t>
+            </w:r>
+            <w:proofErr w:type="spellEnd"/>
+          </w:p>
+        </w:tc>
+        <w:tc>
+          <w:tcPr>
+            <w:tcW w:w="1356" w:type="dxa"/>
+          </w:tcPr>
+          <w:p>
+            <w:pPr>
+              <w:rPr>
+                <w:rFonts w:ascii="Palatino Linotype" w:hAnsi="Palatino Linotype" w:cs="Segoe UI"/>
+                <w:b/>
+                <w:bCs/>
+                <w:color w:val="24292E"/>
+                <w:sz w:val="18"/>
+                <w:szCs w:val="18"/>
+              </w:rPr>
+            </w:pPr>
+            <w:proofErr w:type="spellStart"/>
+            <w:r>
+              <w:rPr>
+                <w:rFonts w:ascii="Palatino Linotype" w:hAnsi="Palatino Linotype" w:cs="Segoe UI"/>
+                <w:b/>
+                <w:bCs/>
+                <w:color w:val="24292E"/>
+                <w:sz w:val="18"/>
+                <w:szCs w:val="18"/>
+              </w:rPr>
+              <w:t>salesPerShare</w:t>
+            </w:r>
+            <w:proofErr w:type="spellEnd"/>
+          </w:p>
+        </w:tc>
+        <w:tc>
+          <w:tcPr>
+            <w:tcW w:w="612" w:type="dxa"/>
+          </w:tcPr>
+          <w:p>
+            <w:pPr>
+              <w:rPr>
+                <w:rFonts w:ascii="Palatino Linotype" w:hAnsi="Palatino Linotype" w:cs="Segoe UI"/>
+                <w:b/>
+                <w:bCs/>
+                <w:color w:val="24292E"/>
+                <w:sz w:val="18"/>
+                <w:szCs w:val="18"/>
+              </w:rPr>
+            </w:pPr>
           </w:p>
         </w:tc>
       </w:tr>
       <w:tr>
         <w:tc>
           <w:tcPr>
-            <w:tcW w:w="2667" w:type="dxa"/>
+            <w:tcW w:w="821" w:type="dxa"/>
           </w:tcPr>
           <w:p>
             <w:pPr>
@@ -7633,13 +8322,13 @@
                 <w:sz w:val="18"/>
                 <w:szCs w:val="18"/>
               </w:rPr>
-              <w:t>MMM</w:t>
+              <w:t>BK</w:t>
             </w:r>
           </w:p>
         </w:tc>
         <w:tc>
           <w:tcPr>
-            <w:tcW w:w="2655" w:type="dxa"/>
+            <w:tcW w:w="1924" w:type="dxa"/>
           </w:tcPr>
           <w:p>
             <w:pPr>
@@ -7655,13 +8344,13 @@
                 <w:sz w:val="18"/>
                 <w:szCs w:val="18"/>
               </w:rPr>
-              <w:t>17.44</w:t>
+              <w:t>3.629</w:t>
             </w:r>
           </w:p>
         </w:tc>
         <w:tc>
           <w:tcPr>
-            <w:tcW w:w="2656" w:type="dxa"/>
+            <w:tcW w:w="1969" w:type="dxa"/>
           </w:tcPr>
           <w:p>
             <w:pPr>
@@ -7679,13 +8368,13 @@
                 <w:szCs w:val="18"/>
                 <w:shd w:val="clear" w:color="auto" w:fill="FFFFFF"/>
               </w:rPr>
-              <w:t>2353000000</w:t>
+              <w:t>26683000000</w:t>
             </w:r>
           </w:p>
         </w:tc>
         <w:tc>
           <w:tcPr>
-            <w:tcW w:w="2656" w:type="dxa"/>
+            <w:tcW w:w="1857" w:type="dxa"/>
           </w:tcPr>
           <w:p>
             <w:pPr>
@@ -7703,15 +8392,78 @@
                 <w:sz w:val="18"/>
                 <w:szCs w:val="18"/>
               </w:rPr>
-              <w:t>3.432</w:t>
+              <w:t>0.267</w:t>
             </w:r>
+          </w:p>
+        </w:tc>
+        <w:tc>
+          <w:tcPr>
+            <w:tcW w:w="2095" w:type="dxa"/>
+          </w:tcPr>
+          <w:p>
+            <w:pPr>
+              <w:rPr>
+                <w:rFonts w:ascii="Palatino Linotype" w:hAnsi="Palatino Linotype" w:cs="Segoe UI"/>
+                <w:color w:val="24292E"/>
+                <w:sz w:val="18"/>
+                <w:szCs w:val="18"/>
+              </w:rPr>
+            </w:pPr>
+            <w:r>
+              <w:rPr>
+                <w:rFonts w:ascii="Palatino Linotype" w:hAnsi="Palatino Linotype" w:cs="Segoe UI"/>
+                <w:color w:val="24292E"/>
+                <w:sz w:val="18"/>
+                <w:szCs w:val="18"/>
+              </w:rPr>
+              <w:t>0.47</w:t>
+            </w:r>
+          </w:p>
+        </w:tc>
+        <w:tc>
+          <w:tcPr>
+            <w:tcW w:w="1356" w:type="dxa"/>
+          </w:tcPr>
+          <w:p>
+            <w:pPr>
+              <w:rPr>
+                <w:rFonts w:ascii="Palatino Linotype" w:hAnsi="Palatino Linotype" w:cs="Segoe UI"/>
+                <w:color w:val="24292E"/>
+                <w:sz w:val="18"/>
+                <w:szCs w:val="18"/>
+              </w:rPr>
+            </w:pPr>
+            <w:r>
+              <w:rPr>
+                <w:rFonts w:ascii="Palatino Linotype" w:hAnsi="Palatino Linotype" w:cs="Segoe UI"/>
+                <w:color w:val="24292E"/>
+                <w:sz w:val="18"/>
+                <w:szCs w:val="18"/>
+              </w:rPr>
+              <w:t>1.176</w:t>
+            </w:r>
+          </w:p>
+        </w:tc>
+        <w:tc>
+          <w:tcPr>
+            <w:tcW w:w="612" w:type="dxa"/>
+          </w:tcPr>
+          <w:p>
+            <w:pPr>
+              <w:rPr>
+                <w:rFonts w:ascii="Palatino Linotype" w:hAnsi="Palatino Linotype" w:cs="Segoe UI"/>
+                <w:color w:val="24292E"/>
+                <w:sz w:val="18"/>
+                <w:szCs w:val="18"/>
+              </w:rPr>
+            </w:pPr>
           </w:p>
         </w:tc>
       </w:tr>
       <w:tr>
         <w:tc>
           <w:tcPr>
-            <w:tcW w:w="2667" w:type="dxa"/>
+            <w:tcW w:w="821" w:type="dxa"/>
           </w:tcPr>
           <w:p>
             <w:pPr>
@@ -7727,13 +8479,13 @@
                 <w:sz w:val="18"/>
                 <w:szCs w:val="18"/>
               </w:rPr>
-              <w:t>ABT</w:t>
+              <w:t>LIN</w:t>
             </w:r>
           </w:p>
         </w:tc>
         <w:tc>
           <w:tcPr>
-            <w:tcW w:w="2655" w:type="dxa"/>
+            <w:tcW w:w="1924" w:type="dxa"/>
           </w:tcPr>
           <w:p>
             <w:pPr>
@@ -7749,13 +8501,13 @@
                 <w:sz w:val="18"/>
                 <w:szCs w:val="18"/>
               </w:rPr>
-              <w:t>17.704</w:t>
+              <w:t>-65.468</w:t>
             </w:r>
           </w:p>
         </w:tc>
         <w:tc>
           <w:tcPr>
-            <w:tcW w:w="2656" w:type="dxa"/>
+            <w:tcW w:w="1969" w:type="dxa"/>
           </w:tcPr>
           <w:p>
             <w:pPr>
@@ -7773,13 +8525,139 @@
                 <w:szCs w:val="18"/>
                 <w:shd w:val="clear" w:color="auto" w:fill="FFFFFF"/>
               </w:rPr>
-              <w:t>4140000000</w:t>
+              <w:t>-1766000000</w:t>
             </w:r>
           </w:p>
         </w:tc>
         <w:tc>
           <w:tcPr>
-            <w:tcW w:w="2656" w:type="dxa"/>
+            <w:tcW w:w="1857" w:type="dxa"/>
+          </w:tcPr>
+          <w:p>
+            <w:pPr>
+              <w:rPr>
+                <w:rFonts w:ascii="Palatino Linotype" w:hAnsi="Palatino Linotype"/>
+                <w:sz w:val="18"/>
+                <w:szCs w:val="18"/>
+              </w:rPr>
+            </w:pPr>
+            <w:r>
+              <w:rPr>
+                <w:rFonts w:ascii="Palatino Linotype" w:hAnsi="Palatino Linotype"/>
+                <w:sz w:val="18"/>
+                <w:szCs w:val="18"/>
+              </w:rPr>
+              <w:t>0.010</w:t>
+            </w:r>
+          </w:p>
+        </w:tc>
+        <w:tc>
+          <w:tcPr>
+            <w:tcW w:w="2095" w:type="dxa"/>
+          </w:tcPr>
+          <w:p>
+            <w:pPr>
+              <w:rPr>
+                <w:rFonts w:ascii="Palatino Linotype" w:hAnsi="Palatino Linotype"/>
+                <w:sz w:val="18"/>
+                <w:szCs w:val="18"/>
+              </w:rPr>
+            </w:pPr>
+            <w:r>
+              <w:rPr>
+                <w:rFonts w:ascii="Palatino Linotype" w:hAnsi="Palatino Linotype"/>
+                <w:sz w:val="18"/>
+                <w:szCs w:val="18"/>
+              </w:rPr>
+              <w:t>-9.04</w:t>
+            </w:r>
+          </w:p>
+        </w:tc>
+        <w:tc>
+          <w:tcPr>
+            <w:tcW w:w="1356" w:type="dxa"/>
+          </w:tcPr>
+          <w:p>
+            <w:pPr>
+              <w:rPr>
+                <w:rFonts w:ascii="Palatino Linotype" w:hAnsi="Palatino Linotype"/>
+                <w:sz w:val="18"/>
+                <w:szCs w:val="18"/>
+              </w:rPr>
+            </w:pPr>
+            <w:r>
+              <w:rPr>
+                <w:rFonts w:ascii="Palatino Linotype" w:hAnsi="Palatino Linotype"/>
+                <w:sz w:val="18"/>
+                <w:szCs w:val="18"/>
+              </w:rPr>
+              <w:t>7.071</w:t>
+            </w:r>
+          </w:p>
+        </w:tc>
+        <w:tc>
+          <w:tcPr>
+            <w:tcW w:w="612" w:type="dxa"/>
+          </w:tcPr>
+          <w:p>
+            <w:pPr>
+              <w:rPr>
+                <w:rFonts w:ascii="Palatino Linotype" w:hAnsi="Palatino Linotype"/>
+                <w:sz w:val="18"/>
+                <w:szCs w:val="18"/>
+              </w:rPr>
+            </w:pPr>
+          </w:p>
+        </w:tc>
+      </w:tr>
+      <w:tr>
+        <w:tc>
+          <w:tcPr>
+            <w:tcW w:w="821" w:type="dxa"/>
+          </w:tcPr>
+          <w:p>
+            <w:pPr>
+              <w:rPr>
+                <w:rFonts w:ascii="Palatino Linotype" w:hAnsi="Palatino Linotype"/>
+                <w:sz w:val="18"/>
+                <w:szCs w:val="18"/>
+              </w:rPr>
+            </w:pPr>
+            <w:r>
+              <w:rPr>
+                <w:rFonts w:ascii="Palatino Linotype" w:hAnsi="Palatino Linotype"/>
+                <w:sz w:val="18"/>
+                <w:szCs w:val="18"/>
+              </w:rPr>
+              <w:t>IT</w:t>
+            </w:r>
+          </w:p>
+        </w:tc>
+        <w:tc>
+          <w:tcPr>
+            <w:tcW w:w="1924" w:type="dxa"/>
+          </w:tcPr>
+          <w:p>
+            <w:pPr>
+              <w:rPr>
+                <w:rFonts w:ascii="Palatino Linotype" w:hAnsi="Palatino Linotype"/>
+                <w:sz w:val="18"/>
+                <w:szCs w:val="18"/>
+              </w:rPr>
+            </w:pPr>
+            <w:r>
+              <w:rPr>
+                <w:rFonts w:ascii="Palatino Linotype" w:hAnsi="Palatino Linotype"/>
+                <w:sz w:val="18"/>
+                <w:szCs w:val="18"/>
+              </w:rPr>
+              <w:t>1.083</w:t>
+            </w:r>
+          </w:p>
+        </w:tc>
+        <w:tc>
+          <w:tcPr>
+            <w:tcW w:w="1969" w:type="dxa"/>
           </w:tcPr>
           <w:p>
             <w:pPr>
@@ -7797,83 +8675,13 @@
                 <w:szCs w:val="18"/>
                 <w:shd w:val="clear" w:color="auto" w:fill="FFFFFF"/>
               </w:rPr>
-              <w:t>1.169</w:t>
-            </w:r>
-          </w:p>
-        </w:tc>
-      </w:tr>
-      <w:tr>
-        <w:tc>
-          <w:tcPr>
-            <w:tcW w:w="2667" w:type="dxa"/>
-          </w:tcPr>
-          <w:p>
-            <w:pPr>
-              <w:rPr>
-                <w:rFonts w:ascii="Palatino Linotype" w:hAnsi="Palatino Linotype"/>
-                <w:sz w:val="18"/>
-                <w:szCs w:val="18"/>
-              </w:rPr>
-            </w:pPr>
-            <w:r>
-              <w:rPr>
-                <w:rFonts w:ascii="Palatino Linotype" w:hAnsi="Palatino Linotype"/>
-                <w:sz w:val="18"/>
-                <w:szCs w:val="18"/>
-              </w:rPr>
-              <w:t>ABBV</w:t>
+              <w:t>124468000</w:t>
             </w:r>
           </w:p>
         </w:tc>
         <w:tc>
           <w:tcPr>
-            <w:tcW w:w="2655" w:type="dxa"/>
-          </w:tcPr>
-          <w:p>
-            <w:pPr>
-              <w:rPr>
-                <w:rFonts w:ascii="Palatino Linotype" w:hAnsi="Palatino Linotype"/>
-                <w:sz w:val="18"/>
-                <w:szCs w:val="18"/>
-              </w:rPr>
-            </w:pPr>
-            <w:r>
-              <w:rPr>
-                <w:rFonts w:ascii="Palatino Linotype" w:hAnsi="Palatino Linotype"/>
-                <w:sz w:val="18"/>
-                <w:szCs w:val="18"/>
-              </w:rPr>
-              <w:t>-5.518</w:t>
-            </w:r>
-          </w:p>
-        </w:tc>
-        <w:tc>
-          <w:tcPr>
-            <w:tcW w:w="2656" w:type="dxa"/>
-          </w:tcPr>
-          <w:p>
-            <w:pPr>
-              <w:rPr>
-                <w:rFonts w:ascii="Palatino Linotype" w:hAnsi="Palatino Linotype"/>
-                <w:sz w:val="18"/>
-                <w:szCs w:val="18"/>
-              </w:rPr>
-            </w:pPr>
-            <w:r>
-              <w:rPr>
-                <w:rFonts w:ascii="Palatino Linotype" w:hAnsi="Palatino Linotype" w:cs="Segoe UI"/>
-                <w:color w:val="24292E"/>
-                <w:sz w:val="18"/>
-                <w:szCs w:val="18"/>
-                <w:shd w:val="clear" w:color="auto" w:fill="FFFFFF"/>
-              </w:rPr>
-              <w:t>39924000000</w:t>
-            </w:r>
-          </w:p>
-        </w:tc>
-        <w:tc>
-          <w:tcPr>
-            <w:tcW w:w="2656" w:type="dxa"/>
+            <w:tcW w:w="1857" w:type="dxa"/>
           </w:tcPr>
           <w:p>
             <w:pPr>
@@ -7891,8 +8699,71 @@
                 <w:sz w:val="18"/>
                 <w:szCs w:val="18"/>
               </w:rPr>
-              <w:t>-11.905</w:t>
+              <w:t>0.330</w:t>
             </w:r>
+          </w:p>
+        </w:tc>
+        <w:tc>
+          <w:tcPr>
+            <w:tcW w:w="2095" w:type="dxa"/>
+          </w:tcPr>
+          <w:p>
+            <w:pPr>
+              <w:rPr>
+                <w:rFonts w:ascii="Palatino Linotype" w:hAnsi="Palatino Linotype" w:cs="Segoe UI"/>
+                <w:color w:val="24292E"/>
+                <w:sz w:val="18"/>
+                <w:szCs w:val="18"/>
+              </w:rPr>
+            </w:pPr>
+            <w:r>
+              <w:rPr>
+                <w:rFonts w:ascii="Palatino Linotype" w:hAnsi="Palatino Linotype" w:cs="Segoe UI"/>
+                <w:color w:val="24292E"/>
+                <w:sz w:val="18"/>
+                <w:szCs w:val="18"/>
+              </w:rPr>
+              <w:t>1.25</w:t>
+            </w:r>
+          </w:p>
+        </w:tc>
+        <w:tc>
+          <w:tcPr>
+            <w:tcW w:w="1356" w:type="dxa"/>
+          </w:tcPr>
+          <w:p>
+            <w:pPr>
+              <w:rPr>
+                <w:rFonts w:ascii="Palatino Linotype" w:hAnsi="Palatino Linotype" w:cs="Segoe UI"/>
+                <w:color w:val="24292E"/>
+                <w:sz w:val="18"/>
+                <w:szCs w:val="18"/>
+              </w:rPr>
+            </w:pPr>
+            <w:r>
+              <w:rPr>
+                <w:rFonts w:ascii="Palatino Linotype" w:hAnsi="Palatino Linotype" w:cs="Segoe UI"/>
+                <w:color w:val="24292E"/>
+                <w:sz w:val="18"/>
+                <w:szCs w:val="18"/>
+              </w:rPr>
+              <w:t>3.496</w:t>
+            </w:r>
+          </w:p>
+        </w:tc>
+        <w:tc>
+          <w:tcPr>
+            <w:tcW w:w="612" w:type="dxa"/>
+          </w:tcPr>
+          <w:p>
+            <w:pPr>
+              <w:rPr>
+                <w:rFonts w:ascii="Palatino Linotype" w:hAnsi="Palatino Linotype" w:cs="Segoe UI"/>
+                <w:color w:val="24292E"/>
+                <w:sz w:val="18"/>
+                <w:szCs w:val="18"/>
+              </w:rPr>
+            </w:pPr>
           </w:p>
         </w:tc>
       </w:tr>
@@ -7927,6 +8798,7 @@
         <w:rPr>
           <w:rFonts w:ascii="Palatino Linotype" w:hAnsi="Palatino Linotype"/>
         </w:rPr>
+        <w:lastRenderedPageBreak/>
         <w:t>3.</w:t>
       </w:r>
       <w:r>
@@ -7984,8 +8856,21 @@
         <w:rPr>
           <w:rFonts w:ascii="Palatino Linotype" w:hAnsi="Palatino Linotype"/>
         </w:rPr>
-        <w:lastRenderedPageBreak/>
-        <w:t xml:space="preserve">Scales of the features selected can vary highly. Standardization was applied to all features in order to improve the performance of the classification models. </w:t>
+        <w:t xml:space="preserve">Scales of the features selected can vary highly. Standardization was applied to all features </w:t>
+      </w:r>
+      <w:proofErr w:type="gramStart"/>
+      <w:r>
+        <w:rPr>
+          <w:rFonts w:ascii="Palatino Linotype" w:hAnsi="Palatino Linotype"/>
+        </w:rPr>
+        <w:t>in order to</w:t>
+      </w:r>
+      <w:proofErr w:type="gramEnd"/>
+      <w:r>
+        <w:rPr>
+          <w:rFonts w:ascii="Palatino Linotype" w:hAnsi="Palatino Linotype"/>
+        </w:rPr>
+        <w:t xml:space="preserve"> improve the performance of the classification models. </w:t>
       </w:r>
       <w:r>
         <w:rPr>
@@ -8234,8 +9119,16 @@
         <w:rPr>
           <w:rFonts w:ascii="Palatino Linotype" w:hAnsi="Palatino Linotype"/>
         </w:rPr>
-        <w:t>is the standard deviation.</w:t>
-      </w:r>
+        <w:t xml:space="preserve">is the standard </w:t>
+      </w:r>
+      <w:proofErr w:type="gramStart"/>
+      <w:r>
+        <w:rPr>
+          <w:rFonts w:ascii="Palatino Linotype" w:hAnsi="Palatino Linotype"/>
+        </w:rPr>
+        <w:t>deviation.</w:t>
+      </w:r>
+      <w:proofErr w:type="gramEnd"/>
     </w:p>
     <w:p>
       <w:pPr>
@@ -9050,7 +9943,25 @@
           <w:sz w:val="22"/>
           <w:szCs w:val="22"/>
         </w:rPr>
-        <w:t>Link p to the predicting variables through a nonlinear</w:t>
+        <w:t xml:space="preserve">Link </w:t>
+      </w:r>
+      <w:proofErr w:type="spellStart"/>
+      <w:r>
+        <w:rPr>
+          <w:rFonts w:ascii="Palatino Linotype" w:hAnsi="Palatino Linotype"/>
+          <w:sz w:val="22"/>
+          <w:szCs w:val="22"/>
+        </w:rPr>
+        <w:t>p</w:t>
+      </w:r>
+      <w:proofErr w:type="spellEnd"/>
+      <w:r>
+        <w:rPr>
+          <w:rFonts w:ascii="Palatino Linotype" w:hAnsi="Palatino Linotype"/>
+          <w:sz w:val="22"/>
+          <w:szCs w:val="22"/>
+        </w:rPr>
+        <w:t xml:space="preserve"> to the predicting variables through a nonlinear</w:t>
       </w:r>
       <w:r>
         <w:rPr>
@@ -9415,6 +10326,7 @@
           <w:sz w:val="22"/>
           <w:szCs w:val="22"/>
         </w:rPr>
+        <w:lastRenderedPageBreak/>
         <w:t>Ridge Regression: Applies a penalty to the vector of regression coefficients, which is equal to the sum of squared regression coefficients to be penalized, does not perform variable selection.</w:t>
       </w:r>
     </w:p>
@@ -9438,7 +10350,6 @@
           <w:sz w:val="22"/>
           <w:szCs w:val="22"/>
         </w:rPr>
-        <w:lastRenderedPageBreak/>
         <w:t>Lasso Regression: The penalty applied is the sum of the absolute values of the coefficients, performs variable selection.</w:t>
       </w:r>
     </w:p>
@@ -9528,8 +10439,19 @@
           <w:sz w:val="22"/>
           <w:szCs w:val="22"/>
         </w:rPr>
-        <w:t>Top 5 of GridSearch</w:t>
-      </w:r>
+        <w:t xml:space="preserve">Top 5 of </w:t>
+      </w:r>
+      <w:proofErr w:type="spellStart"/>
+      <w:r>
+        <w:rPr>
+          <w:rFonts w:ascii="Palatino Linotype" w:hAnsi="Palatino Linotype"/>
+          <w:color w:val="FF0000"/>
+          <w:sz w:val="22"/>
+          <w:szCs w:val="22"/>
+        </w:rPr>
+        <w:t>GridSearch</w:t>
+      </w:r>
+      <w:proofErr w:type="spellEnd"/>
     </w:p>
     <w:p>
       <w:pPr>
@@ -10167,7 +11089,25 @@
           <w:sz w:val="22"/>
           <w:szCs w:val="22"/>
         </w:rPr>
-        <w:t xml:space="preserve"> is a regularization parameter which serves as a degree of importance that is given to misclassifications. </w:t>
+        <w:t xml:space="preserve"> is a regularization parameter which serves as a degree of importance that is given to </w:t>
+      </w:r>
+      <w:proofErr w:type="gramStart"/>
+      <w:r>
+        <w:rPr>
+          <w:rFonts w:ascii="Palatino Linotype" w:hAnsi="Palatino Linotype"/>
+          <w:sz w:val="22"/>
+          <w:szCs w:val="22"/>
+        </w:rPr>
+        <w:t>misclassifications.</w:t>
+      </w:r>
+      <w:proofErr w:type="gramEnd"/>
+      <w:r>
+        <w:rPr>
+          <w:rFonts w:ascii="Palatino Linotype" w:hAnsi="Palatino Linotype"/>
+          <w:sz w:val="22"/>
+          <w:szCs w:val="22"/>
+        </w:rPr>
+        <w:t xml:space="preserve"> </w:t>
       </w:r>
     </w:p>
     <w:p>
@@ -10227,7 +11167,25 @@
           <w:sz w:val="22"/>
           <w:szCs w:val="22"/>
         </w:rPr>
-        <w:t>Kernel: Kernel to be used in the algorithm in order to transform the hyperparameter form a linear to a non-linear classifier.</w:t>
+        <w:t xml:space="preserve">Kernel: Kernel to be used in the algorithm </w:t>
+      </w:r>
+      <w:proofErr w:type="gramStart"/>
+      <w:r>
+        <w:rPr>
+          <w:rFonts w:ascii="Palatino Linotype" w:hAnsi="Palatino Linotype"/>
+          <w:sz w:val="22"/>
+          <w:szCs w:val="22"/>
+        </w:rPr>
+        <w:t>in order to</w:t>
+      </w:r>
+      <w:proofErr w:type="gramEnd"/>
+      <w:r>
+        <w:rPr>
+          <w:rFonts w:ascii="Palatino Linotype" w:hAnsi="Palatino Linotype"/>
+          <w:sz w:val="22"/>
+          <w:szCs w:val="22"/>
+        </w:rPr>
+        <w:t xml:space="preserve"> transform the hyperparameter form a linear to a non-linear classifier.</w:t>
       </w:r>
     </w:p>
     <w:p>
@@ -10447,7 +11405,6 @@
         <w:rPr>
           <w:rFonts w:ascii="Palatino Linotype" w:hAnsi="Palatino Linotype"/>
         </w:rPr>
-        <w:lastRenderedPageBreak/>
         <w:t>5.3 Neural Networks</w:t>
       </w:r>
       <w:r>
@@ -10483,7 +11440,25 @@
           <w:sz w:val="22"/>
           <w:szCs w:val="22"/>
         </w:rPr>
-        <w:t xml:space="preserve">A Multilayer Perceptron is a form of neural networks architecture. Which consist of at least three layers: input layer, hidden layer and output layer. </w:t>
+        <w:t xml:space="preserve">A Multilayer Perceptron is a form of neural networks architecture. Which consist of at least three layers: input layer, hidden </w:t>
+      </w:r>
+      <w:proofErr w:type="gramStart"/>
+      <w:r>
+        <w:rPr>
+          <w:rFonts w:ascii="Palatino Linotype" w:hAnsi="Palatino Linotype"/>
+          <w:sz w:val="22"/>
+          <w:szCs w:val="22"/>
+        </w:rPr>
+        <w:t>layer</w:t>
+      </w:r>
+      <w:proofErr w:type="gramEnd"/>
+      <w:r>
+        <w:rPr>
+          <w:rFonts w:ascii="Palatino Linotype" w:hAnsi="Palatino Linotype"/>
+          <w:sz w:val="22"/>
+          <w:szCs w:val="22"/>
+        </w:rPr>
+        <w:t xml:space="preserve"> and output layer. </w:t>
       </w:r>
       <w:r>
         <w:rPr>
@@ -11346,8 +12321,18 @@
           <w:sz w:val="22"/>
           <w:szCs w:val="22"/>
         </w:rPr>
-        <w:t>the weights of each of the nodes.</w:t>
-      </w:r>
+        <w:t xml:space="preserve">the weights of each of the </w:t>
+      </w:r>
+      <w:proofErr w:type="gramStart"/>
+      <w:r>
+        <w:rPr>
+          <w:rFonts w:ascii="Palatino Linotype" w:hAnsi="Palatino Linotype"/>
+          <w:sz w:val="22"/>
+          <w:szCs w:val="22"/>
+        </w:rPr>
+        <w:t>nodes.</w:t>
+      </w:r>
+      <w:proofErr w:type="gramEnd"/>
     </w:p>
     <w:p>
       <w:pPr>
@@ -11416,7 +12401,25 @@
           <w:sz w:val="22"/>
           <w:szCs w:val="22"/>
         </w:rPr>
-        <w:t>Weight Initialization Methods: Before any layers have been generated, weights have to be initialized. Usually, random numbers are assigned.</w:t>
+        <w:t xml:space="preserve">Weight Initialization Methods: Before any layers have been generated, weights </w:t>
+      </w:r>
+      <w:proofErr w:type="gramStart"/>
+      <w:r>
+        <w:rPr>
+          <w:rFonts w:ascii="Palatino Linotype" w:hAnsi="Palatino Linotype"/>
+          <w:sz w:val="22"/>
+          <w:szCs w:val="22"/>
+        </w:rPr>
+        <w:t>have to</w:t>
+      </w:r>
+      <w:proofErr w:type="gramEnd"/>
+      <w:r>
+        <w:rPr>
+          <w:rFonts w:ascii="Palatino Linotype" w:hAnsi="Palatino Linotype"/>
+          <w:sz w:val="22"/>
+          <w:szCs w:val="22"/>
+        </w:rPr>
+        <w:t xml:space="preserve"> be initialized. Usually, random numbers are assigned.</w:t>
       </w:r>
     </w:p>
     <w:p>
@@ -11635,6 +12638,7 @@
           <w:sz w:val="22"/>
           <w:szCs w:val="22"/>
         </w:rPr>
+        <w:lastRenderedPageBreak/>
         <w:t>Confusion Matrix</w:t>
       </w:r>
     </w:p>
@@ -11765,6 +12769,7 @@
         </w:rPr>
         <w:t xml:space="preserve">The class that was more commonly predicted throughout the different models is chosen per stock. </w:t>
       </w:r>
+      <w:proofErr w:type="gramStart"/>
       <w:r>
         <w:rPr>
           <w:rFonts w:ascii="Palatino Linotype" w:hAnsi="Palatino Linotype"/>
@@ -11794,7 +12799,18 @@
           <w:sz w:val="22"/>
           <w:szCs w:val="22"/>
         </w:rPr>
-        <w:t xml:space="preserve">, </w:t>
+        <w:t>,</w:t>
+      </w:r>
+      <w:proofErr w:type="gramEnd"/>
+      <w:r>
+        <w:rPr>
+          <w:rFonts w:ascii="Palatino Linotype" w:hAnsi="Palatino Linotype"/>
+          <w:i/>
+          <w:iCs/>
+          <w:sz w:val="22"/>
+          <w:szCs w:val="22"/>
+        </w:rPr>
+        <w:t xml:space="preserve"> </w:t>
       </w:r>
       <w:r>
         <w:rPr>
@@ -11901,13 +12917,23 @@
           <w:iCs/>
         </w:rPr>
       </w:pPr>
+      <w:proofErr w:type="gramStart"/>
       <w:r>
         <w:rPr>
           <w:rFonts w:ascii="Palatino Linotype" w:hAnsi="Palatino Linotype"/>
           <w:i/>
           <w:iCs/>
         </w:rPr>
-        <w:t>Figure : Description of Bagging</w:t>
+        <w:t>Figure :</w:t>
+      </w:r>
+      <w:proofErr w:type="gramEnd"/>
+      <w:r>
+        <w:rPr>
+          <w:rFonts w:ascii="Palatino Linotype" w:hAnsi="Palatino Linotype"/>
+          <w:i/>
+          <w:iCs/>
+        </w:rPr>
+        <w:t xml:space="preserve"> Description of Bagging</w:t>
       </w:r>
     </w:p>
     <w:p>
@@ -11958,12 +12984,14 @@
           <w:rFonts w:ascii="Palatino Linotype" w:hAnsi="Palatino Linotype"/>
         </w:rPr>
       </w:pPr>
+      <w:proofErr w:type="gramStart"/>
       <w:r>
         <w:rPr>
           <w:rFonts w:ascii="Palatino Linotype" w:hAnsi="Palatino Linotype"/>
         </w:rPr>
         <w:t>Final Results</w:t>
       </w:r>
+      <w:proofErr w:type="gramEnd"/>
     </w:p>
     <w:p>
       <w:pPr>
@@ -12148,6 +13176,7 @@
         <w:rPr>
           <w:rFonts w:ascii="Palatino Linotype" w:hAnsi="Palatino Linotype"/>
         </w:rPr>
+        <w:lastRenderedPageBreak/>
         <w:t>Predict</w:t>
       </w:r>
       <w:r>
@@ -13129,8 +14158,20 @@
           <w:sz w:val="22"/>
           <w:szCs w:val="22"/>
         </w:rPr>
-        <w:t>Convert JSON responses to Pandas Dataframes</w:t>
-      </w:r>
+        <w:t xml:space="preserve">Convert JSON responses to Pandas </w:t>
+      </w:r>
+      <w:proofErr w:type="spellStart"/>
+      <w:proofErr w:type="gramStart"/>
+      <w:r>
+        <w:rPr>
+          <w:rFonts w:ascii="Palatino Linotype" w:hAnsi="Palatino Linotype"/>
+          <w:sz w:val="22"/>
+          <w:szCs w:val="22"/>
+        </w:rPr>
+        <w:t>Dataframes</w:t>
+      </w:r>
+      <w:proofErr w:type="spellEnd"/>
+      <w:proofErr w:type="gramEnd"/>
     </w:p>
     <w:p>
       <w:pPr>
@@ -13307,7 +14348,27 @@
           <w:szCs w:val="22"/>
           <w:u w:val="single"/>
         </w:rPr>
-        <w:t>Flores Braeckow:</w:t>
+        <w:t xml:space="preserve">Flores </w:t>
+      </w:r>
+      <w:proofErr w:type="spellStart"/>
+      <w:r>
+        <w:rPr>
+          <w:rFonts w:ascii="Palatino Linotype" w:hAnsi="Palatino Linotype"/>
+          <w:sz w:val="22"/>
+          <w:szCs w:val="22"/>
+          <w:u w:val="single"/>
+        </w:rPr>
+        <w:t>Braeckow</w:t>
+      </w:r>
+      <w:proofErr w:type="spellEnd"/>
+      <w:r>
+        <w:rPr>
+          <w:rFonts w:ascii="Palatino Linotype" w:hAnsi="Palatino Linotype"/>
+          <w:sz w:val="22"/>
+          <w:szCs w:val="22"/>
+          <w:u w:val="single"/>
+        </w:rPr>
+        <w:t>:</w:t>
       </w:r>
     </w:p>
     <w:p>
@@ -13341,7 +14402,25 @@
           <w:sz w:val="22"/>
           <w:szCs w:val="22"/>
         </w:rPr>
-        <w:t>Introduction/Methology/Data in Report/Evaluation</w:t>
+        <w:t>Introduction/</w:t>
+      </w:r>
+      <w:proofErr w:type="spellStart"/>
+      <w:r>
+        <w:rPr>
+          <w:rFonts w:ascii="Palatino Linotype" w:hAnsi="Palatino Linotype"/>
+          <w:sz w:val="22"/>
+          <w:szCs w:val="22"/>
+        </w:rPr>
+        <w:t>Methology</w:t>
+      </w:r>
+      <w:proofErr w:type="spellEnd"/>
+      <w:r>
+        <w:rPr>
+          <w:rFonts w:ascii="Palatino Linotype" w:hAnsi="Palatino Linotype"/>
+          <w:sz w:val="22"/>
+          <w:szCs w:val="22"/>
+        </w:rPr>
+        <w:t>/Data in Report/Evaluation</w:t>
       </w:r>
     </w:p>
     <w:p>
@@ -13766,6 +14845,7 @@
           <w:sz w:val="22"/>
         </w:rPr>
       </w:pPr>
+      <w:proofErr w:type="spellStart"/>
       <w:r>
         <w:rPr>
           <w:rFonts w:ascii="Palatino Linotype" w:hAnsi="Palatino Linotype"/>
@@ -13773,7 +14853,37 @@
           <w:bCs w:val="0"/>
           <w:sz w:val="22"/>
         </w:rPr>
-        <w:t>Čelebić, Nedim. Halilbegovic, Sanel. (2020). Study of technical analysis indicators: relationship between profitability and signal strengths of MACD and RSI.</w:t>
+        <w:t>Čelebić</w:t>
+      </w:r>
+      <w:proofErr w:type="spellEnd"/>
+      <w:r>
+        <w:rPr>
+          <w:rFonts w:ascii="Palatino Linotype" w:hAnsi="Palatino Linotype"/>
+          <w:b w:val="0"/>
+          <w:bCs w:val="0"/>
+          <w:sz w:val="22"/>
+        </w:rPr>
+        <w:t xml:space="preserve">, Nedim. </w:t>
+      </w:r>
+      <w:proofErr w:type="spellStart"/>
+      <w:r>
+        <w:rPr>
+          <w:rFonts w:ascii="Palatino Linotype" w:hAnsi="Palatino Linotype"/>
+          <w:b w:val="0"/>
+          <w:bCs w:val="0"/>
+          <w:sz w:val="22"/>
+        </w:rPr>
+        <w:t>Halilbegovic</w:t>
+      </w:r>
+      <w:proofErr w:type="spellEnd"/>
+      <w:r>
+        <w:rPr>
+          <w:rFonts w:ascii="Palatino Linotype" w:hAnsi="Palatino Linotype"/>
+          <w:b w:val="0"/>
+          <w:bCs w:val="0"/>
+          <w:sz w:val="22"/>
+        </w:rPr>
+        <w:t>, Sanel. (2020). Study of technical analysis indicators: relationship between profitability and signal strengths of MACD and RSI.</w:t>
       </w:r>
     </w:p>
     <w:p>
@@ -13798,8 +14908,39 @@
           <w:bCs w:val="0"/>
           <w:sz w:val="22"/>
         </w:rPr>
-        <w:t>Shiller, Robert. (2005). (Figure 10.1 from Shiller, Robert (2005) Irrational Exuberance (2d ed.), Princeton University Press ISBN 0-691-12335-7) using data from irrationalexuberance.com/shiller_downloads/ie_data.xls</w:t>
-      </w:r>
+        <w:t xml:space="preserve">Shiller, Robert. (2005). (Figure 10.1 from Shiller, Robert (2005) Irrational Exuberance (2d ed.), Princeton University Press ISBN 0-691-12335-7) using data from </w:t>
+      </w:r>
+      <w:proofErr w:type="gramStart"/>
+      <w:r>
+        <w:rPr>
+          <w:rFonts w:ascii="Palatino Linotype" w:hAnsi="Palatino Linotype"/>
+          <w:b w:val="0"/>
+          <w:bCs w:val="0"/>
+          <w:sz w:val="22"/>
+        </w:rPr>
+        <w:t>irrationalexuberance.com/</w:t>
+      </w:r>
+      <w:proofErr w:type="spellStart"/>
+      <w:r>
+        <w:rPr>
+          <w:rFonts w:ascii="Palatino Linotype" w:hAnsi="Palatino Linotype"/>
+          <w:b w:val="0"/>
+          <w:bCs w:val="0"/>
+          <w:sz w:val="22"/>
+        </w:rPr>
+        <w:t>shiller_downloads</w:t>
+      </w:r>
+      <w:proofErr w:type="spellEnd"/>
+      <w:r>
+        <w:rPr>
+          <w:rFonts w:ascii="Palatino Linotype" w:hAnsi="Palatino Linotype"/>
+          <w:b w:val="0"/>
+          <w:bCs w:val="0"/>
+          <w:sz w:val="22"/>
+        </w:rPr>
+        <w:t>/ie_data.xls</w:t>
+      </w:r>
+      <w:proofErr w:type="gramEnd"/>
     </w:p>
     <w:sectPr>
       <w:pgSz w:w="12240" w:h="15840"/>

</xml_diff>

<commit_message>
added a few things to word
</commit_message>
<xml_diff>
--- a/Report.docx
+++ b/Report.docx
@@ -653,6 +653,7 @@
         </w:rPr>
         <w:t xml:space="preserve"> </w:t>
       </w:r>
+      <w:proofErr w:type="gramStart"/>
       <w:r>
         <w:rPr>
           <w:rFonts w:ascii="Palatino Linotype" w:hAnsi="Palatino Linotype"/>
@@ -676,7 +677,14 @@
         <w:rPr>
           <w:rFonts w:ascii="Palatino Linotype" w:hAnsi="Palatino Linotype"/>
         </w:rPr>
-        <w:t xml:space="preserve">stock market (such as the recent spike of </w:t>
+        <w:t>stock</w:t>
+      </w:r>
+      <w:proofErr w:type="gramEnd"/>
+      <w:r>
+        <w:rPr>
+          <w:rFonts w:ascii="Palatino Linotype" w:hAnsi="Palatino Linotype"/>
+        </w:rPr>
+        <w:t xml:space="preserve"> market (such as the recent spike of </w:t>
       </w:r>
       <w:proofErr w:type="spellStart"/>
       <w:r>
@@ -1204,6 +1212,7 @@
         </w:rPr>
         <w:t xml:space="preserve"> </w:t>
       </w:r>
+      <w:proofErr w:type="gramStart"/>
       <w:r>
         <w:rPr>
           <w:rFonts w:ascii="Palatino Linotype" w:hAnsi="Palatino Linotype"/>
@@ -1214,7 +1223,14 @@
         <w:rPr>
           <w:rFonts w:ascii="Palatino Linotype" w:hAnsi="Palatino Linotype"/>
         </w:rPr>
-        <w:t xml:space="preserve"> used methods</w:t>
+        <w:t xml:space="preserve"> used</w:t>
+      </w:r>
+      <w:proofErr w:type="gramEnd"/>
+      <w:r>
+        <w:rPr>
+          <w:rFonts w:ascii="Palatino Linotype" w:hAnsi="Palatino Linotype"/>
+        </w:rPr>
+        <w:t xml:space="preserve"> methods</w:t>
       </w:r>
       <w:r>
         <w:rPr>
@@ -1258,7 +1274,21 @@
         <w:rPr>
           <w:rFonts w:ascii="Palatino Linotype" w:hAnsi="Palatino Linotype"/>
         </w:rPr>
-        <w:t>Technical analysis is the “study of the market itself as opposed to the study of the goods in which markets deal.” This type of analysis focuses on changes in price, volume and related statistics, with a forward-looking nature through the inferences gathered with technical indicators, developed through heuristics or mathematical calculations. (</w:t>
+        <w:t xml:space="preserve">Technical analysis is the “study of the market itself as opposed to the study of the goods in which markets deal.” This type of analysis focuses on changes in price, </w:t>
+      </w:r>
+      <w:proofErr w:type="gramStart"/>
+      <w:r>
+        <w:rPr>
+          <w:rFonts w:ascii="Palatino Linotype" w:hAnsi="Palatino Linotype"/>
+        </w:rPr>
+        <w:t>volume</w:t>
+      </w:r>
+      <w:proofErr w:type="gramEnd"/>
+      <w:r>
+        <w:rPr>
+          <w:rFonts w:ascii="Palatino Linotype" w:hAnsi="Palatino Linotype"/>
+        </w:rPr>
+        <w:t xml:space="preserve"> and related statistics, with a forward-looking nature through the inferences gathered with technical indicators, developed through heuristics or mathematical calculations. (</w:t>
       </w:r>
       <w:proofErr w:type="spellStart"/>
       <w:r>
@@ -1426,8 +1456,16 @@
         <w:rPr>
           <w:rFonts w:ascii="Palatino Linotype" w:hAnsi="Palatino Linotype"/>
         </w:rPr>
-        <w:t>Making predictions on the market data is a complex problem, due to the noise found and the number of possible factors. This is better characterized in the Efficient Market Hypothesis. Which states that the market is extremely efficient in reflecting individual information about individual stocks and about the stock market as a whole</w:t>
-      </w:r>
+        <w:t xml:space="preserve">Making predictions on the market data is a complex problem, due to the noise found and the number of possible factors. This is better characterized in the Efficient Market Hypothesis. Which states that the market is extremely efficient in reflecting individual information about individual stocks and about the stock </w:t>
+      </w:r>
+      <w:proofErr w:type="gramStart"/>
+      <w:r>
+        <w:rPr>
+          <w:rFonts w:ascii="Palatino Linotype" w:hAnsi="Palatino Linotype"/>
+        </w:rPr>
+        <w:t>market as a whole</w:t>
+      </w:r>
+      <w:proofErr w:type="gramEnd"/>
       <w:r>
         <w:rPr>
           <w:rFonts w:ascii="Palatino Linotype" w:hAnsi="Palatino Linotype"/>
@@ -1540,8 +1578,16 @@
         <w:rPr>
           <w:rFonts w:ascii="Palatino Linotype" w:hAnsi="Palatino Linotype"/>
         </w:rPr>
-        <w:t xml:space="preserve"> public and private</w:t>
-      </w:r>
+        <w:t xml:space="preserve"> public and </w:t>
+      </w:r>
+      <w:proofErr w:type="gramStart"/>
+      <w:r>
+        <w:rPr>
+          <w:rFonts w:ascii="Palatino Linotype" w:hAnsi="Palatino Linotype"/>
+        </w:rPr>
+        <w:t>private</w:t>
+      </w:r>
+      <w:proofErr w:type="gramEnd"/>
     </w:p>
     <w:p>
       <w:pPr>
@@ -1660,7 +1706,21 @@
         <w:rPr>
           <w:rFonts w:ascii="Palatino Linotype" w:hAnsi="Palatino Linotype"/>
         </w:rPr>
-        <w:t>The basis of classifying particular companies’ stocks in terms of “winners” and “losers”</w:t>
+        <w:t xml:space="preserve">The basis of classifying </w:t>
+      </w:r>
+      <w:proofErr w:type="gramStart"/>
+      <w:r>
+        <w:rPr>
+          <w:rFonts w:ascii="Palatino Linotype" w:hAnsi="Palatino Linotype"/>
+        </w:rPr>
+        <w:t>particular companies’</w:t>
+      </w:r>
+      <w:proofErr w:type="gramEnd"/>
+      <w:r>
+        <w:rPr>
+          <w:rFonts w:ascii="Palatino Linotype" w:hAnsi="Palatino Linotype"/>
+        </w:rPr>
+        <w:t xml:space="preserve"> stocks in terms of “winners” and “losers”</w:t>
       </w:r>
       <w:r>
         <w:rPr>
@@ -1827,7 +1887,7 @@
           <v:shape id="_x0000_i1025" type="#_x0000_t75" style="width:8in;height:120pt" o:ole="">
             <v:imagedata r:id="rId6" o:title=""/>
           </v:shape>
-          <o:OLEObject Type="Embed" ProgID="Visio.Drawing.15" ShapeID="_x0000_i1025" DrawAspect="Content" ObjectID="_1681243935" r:id="rId7"/>
+          <o:OLEObject Type="Embed" ProgID="Visio.Drawing.15" ShapeID="_x0000_i1025" DrawAspect="Content" ObjectID="_1681298032" r:id="rId7"/>
         </w:object>
       </w:r>
     </w:p>
@@ -2073,6 +2133,7 @@
         </w:rPr>
         <w:t xml:space="preserve"> </w:t>
       </w:r>
+      <w:proofErr w:type="gramStart"/>
       <w:r>
         <w:rPr>
           <w:rFonts w:ascii="Palatino Linotype" w:hAnsi="Palatino Linotype"/>
@@ -2081,6 +2142,7 @@
         </w:rPr>
         <w:t>data</w:t>
       </w:r>
+      <w:proofErr w:type="gramEnd"/>
     </w:p>
     <w:p>
       <w:pPr>
@@ -2425,6 +2487,7 @@
         </w:rPr>
         <w:t xml:space="preserve"> </w:t>
       </w:r>
+      <w:proofErr w:type="gramStart"/>
       <w:r>
         <w:rPr>
           <w:rFonts w:ascii="Cambria Math" w:eastAsia="Cambria Math" w:hAnsi="Cambria Math" w:cs="Cambria Math"/>
@@ -2438,7 +2501,16 @@
           <w:sz w:val="22"/>
           <w:vertAlign w:val="superscript"/>
         </w:rPr>
-        <w:t>(1)</w:t>
+        <w:t>(</w:t>
+      </w:r>
+      <w:proofErr w:type="gramEnd"/>
+      <w:r>
+        <w:rPr>
+          <w:rFonts w:ascii="Palatino Linotype" w:eastAsia="Cambria Math" w:hAnsi="Palatino Linotype"/>
+          <w:sz w:val="22"/>
+          <w:vertAlign w:val="superscript"/>
+        </w:rPr>
+        <w:t>1)</w:t>
       </w:r>
       <w:r>
         <w:rPr>
@@ -2483,6 +2555,7 @@
         </w:rPr>
         <w:t xml:space="preserve"> </w:t>
       </w:r>
+      <w:proofErr w:type="gramStart"/>
       <w:r>
         <w:rPr>
           <w:rFonts w:ascii="Cambria Math" w:eastAsia="Cambria Math" w:hAnsi="Cambria Math" w:cs="Cambria Math"/>
@@ -2496,7 +2569,16 @@
           <w:sz w:val="22"/>
           <w:vertAlign w:val="superscript"/>
         </w:rPr>
-        <w:t>(2)</w:t>
+        <w:t>(</w:t>
+      </w:r>
+      <w:proofErr w:type="gramEnd"/>
+      <w:r>
+        <w:rPr>
+          <w:rFonts w:ascii="Palatino Linotype" w:eastAsia="Cambria Math" w:hAnsi="Palatino Linotype"/>
+          <w:sz w:val="22"/>
+          <w:vertAlign w:val="superscript"/>
+        </w:rPr>
+        <w:t>2)</w:t>
       </w:r>
       <w:r>
         <w:rPr>
@@ -2636,6 +2718,7 @@
         </w:rPr>
         <w:t xml:space="preserve"> </w:t>
       </w:r>
+      <w:proofErr w:type="gramStart"/>
       <w:r>
         <w:rPr>
           <w:rFonts w:ascii="Palatino Linotype" w:hAnsi="Palatino Linotype"/>
@@ -2644,6 +2727,7 @@
         </w:rPr>
         <w:t>Data</w:t>
       </w:r>
+      <w:proofErr w:type="gramEnd"/>
     </w:p>
     <w:p>
       <w:pPr>
@@ -2993,6 +3077,7 @@
         </w:rPr>
         <w:t xml:space="preserve"> </w:t>
       </w:r>
+      <w:proofErr w:type="gramStart"/>
       <w:r>
         <w:rPr>
           <w:rFonts w:ascii="Palatino Linotype" w:hAnsi="Palatino Linotype"/>
@@ -3000,6 +3085,7 @@
         </w:rPr>
         <w:t>missing</w:t>
       </w:r>
+      <w:proofErr w:type="gramEnd"/>
     </w:p>
     <w:p>
       <w:pPr>
@@ -3215,6 +3301,7 @@
         </w:rPr>
         <w:t xml:space="preserve"> </w:t>
       </w:r>
+      <w:proofErr w:type="gramStart"/>
       <w:r>
         <w:rPr>
           <w:rFonts w:ascii="Palatino Linotype" w:hAnsi="Palatino Linotype"/>
@@ -3222,6 +3309,7 @@
         </w:rPr>
         <w:t>median</w:t>
       </w:r>
+      <w:proofErr w:type="gramEnd"/>
     </w:p>
     <w:p>
       <w:pPr>
@@ -3378,6 +3466,7 @@
         </w:rPr>
         <w:t xml:space="preserve"> </w:t>
       </w:r>
+      <w:proofErr w:type="gramStart"/>
       <w:r>
         <w:rPr>
           <w:rFonts w:ascii="Palatino Linotype" w:hAnsi="Palatino Linotype"/>
@@ -3385,6 +3474,7 @@
         </w:rPr>
         <w:t>dataset</w:t>
       </w:r>
+      <w:proofErr w:type="gramEnd"/>
     </w:p>
     <w:p>
       <w:pPr>
@@ -3438,8 +3528,18 @@
           <w:sz w:val="22"/>
           <w:u w:val="single"/>
         </w:rPr>
-        <w:t>the Data</w:t>
-      </w:r>
+        <w:t xml:space="preserve">the </w:t>
+      </w:r>
+      <w:proofErr w:type="gramStart"/>
+      <w:r>
+        <w:rPr>
+          <w:rFonts w:ascii="Palatino Linotype" w:hAnsi="Palatino Linotype"/>
+          <w:sz w:val="22"/>
+          <w:u w:val="single"/>
+        </w:rPr>
+        <w:t>Data</w:t>
+      </w:r>
+      <w:proofErr w:type="gramEnd"/>
     </w:p>
     <w:p>
       <w:pPr>
@@ -3552,6 +3652,7 @@
         </w:rPr>
         <w:t xml:space="preserve"> </w:t>
       </w:r>
+      <w:proofErr w:type="gramStart"/>
       <w:r>
         <w:rPr>
           <w:rFonts w:ascii="Cambria Math" w:eastAsia="Cambria Math" w:hAnsi="Cambria Math" w:cs="Cambria Math"/>
@@ -3565,7 +3666,16 @@
           <w:sz w:val="22"/>
           <w:vertAlign w:val="superscript"/>
         </w:rPr>
-        <w:t>(2)</w:t>
+        <w:t>(</w:t>
+      </w:r>
+      <w:proofErr w:type="gramEnd"/>
+      <w:r>
+        <w:rPr>
+          <w:rFonts w:ascii="Palatino Linotype" w:eastAsia="Cambria Math" w:hAnsi="Palatino Linotype"/>
+          <w:sz w:val="22"/>
+          <w:vertAlign w:val="superscript"/>
+        </w:rPr>
+        <w:t>2)</w:t>
       </w:r>
       <w:r>
         <w:rPr>
@@ -3768,8 +3878,18 @@
           <w:sz w:val="22"/>
           <w:u w:val="single"/>
         </w:rPr>
-        <w:t>the models</w:t>
-      </w:r>
+        <w:t xml:space="preserve">the </w:t>
+      </w:r>
+      <w:proofErr w:type="gramStart"/>
+      <w:r>
+        <w:rPr>
+          <w:rFonts w:ascii="Palatino Linotype" w:hAnsi="Palatino Linotype"/>
+          <w:sz w:val="22"/>
+          <w:u w:val="single"/>
+        </w:rPr>
+        <w:t>models</w:t>
+      </w:r>
+      <w:proofErr w:type="gramEnd"/>
     </w:p>
     <w:p>
       <w:pPr>
@@ -3897,7 +4017,15 @@
           <w:rFonts w:ascii="Palatino Linotype" w:hAnsi="Palatino Linotype"/>
           <w:sz w:val="22"/>
         </w:rPr>
-        <w:t xml:space="preserve">Apply PCA to identify the principal components and re-train the models to see if </w:t>
+        <w:t xml:space="preserve">Apply PCA to identify the principal components and re-train the models to see </w:t>
+      </w:r>
+      <w:proofErr w:type="gramStart"/>
+      <w:r>
+        <w:rPr>
+          <w:rFonts w:ascii="Palatino Linotype" w:hAnsi="Palatino Linotype"/>
+          <w:sz w:val="22"/>
+        </w:rPr>
+        <w:t xml:space="preserve">if </w:t>
       </w:r>
       <w:r>
         <w:rPr>
@@ -3914,6 +4042,7 @@
         </w:rPr>
         <w:t>there</w:t>
       </w:r>
+      <w:proofErr w:type="gramEnd"/>
       <w:r>
         <w:rPr>
           <w:rFonts w:ascii="Palatino Linotype" w:hAnsi="Palatino Linotype"/>
@@ -4014,7 +4143,15 @@
           <w:rFonts w:ascii="Palatino Linotype" w:hAnsi="Palatino Linotype"/>
           <w:sz w:val="22"/>
         </w:rPr>
-        <w:t xml:space="preserve">Compare the models and select the model that best classifies the stock data into </w:t>
+        <w:t xml:space="preserve">Compare the models and select the model that best classifies the stock data </w:t>
+      </w:r>
+      <w:proofErr w:type="gramStart"/>
+      <w:r>
+        <w:rPr>
+          <w:rFonts w:ascii="Palatino Linotype" w:hAnsi="Palatino Linotype"/>
+          <w:sz w:val="22"/>
+        </w:rPr>
+        <w:t xml:space="preserve">into </w:t>
       </w:r>
       <w:r>
         <w:rPr>
@@ -4029,7 +4166,15 @@
           <w:rFonts w:ascii="Palatino Linotype" w:hAnsi="Palatino Linotype"/>
           <w:sz w:val="22"/>
         </w:rPr>
-        <w:t xml:space="preserve">labels </w:t>
+        <w:t>labels</w:t>
+      </w:r>
+      <w:proofErr w:type="gramEnd"/>
+      <w:r>
+        <w:rPr>
+          <w:rFonts w:ascii="Palatino Linotype" w:hAnsi="Palatino Linotype"/>
+          <w:sz w:val="22"/>
+        </w:rPr>
+        <w:t xml:space="preserve"> </w:t>
       </w:r>
       <w:r>
         <w:rPr>
@@ -5003,19 +5148,33 @@
         <w:rPr>
           <w:rFonts w:ascii="Palatino Linotype" w:hAnsi="Palatino Linotype"/>
         </w:rPr>
-        <w:t>respective time</w:t>
-      </w:r>
-      <w:r>
-        <w:rPr>
-          <w:rFonts w:ascii="Palatino Linotype" w:hAnsi="Palatino Linotype"/>
-        </w:rPr>
-        <w:t xml:space="preserve"> </w:t>
-      </w:r>
-      <w:r>
-        <w:rPr>
-          <w:rFonts w:ascii="Palatino Linotype" w:hAnsi="Palatino Linotype"/>
-        </w:rPr>
-        <w:t>period)</w:t>
+        <w:t xml:space="preserve">respective </w:t>
+      </w:r>
+      <w:proofErr w:type="gramStart"/>
+      <w:r>
+        <w:rPr>
+          <w:rFonts w:ascii="Palatino Linotype" w:hAnsi="Palatino Linotype"/>
+        </w:rPr>
+        <w:t>time</w:t>
+      </w:r>
+      <w:r>
+        <w:rPr>
+          <w:rFonts w:ascii="Palatino Linotype" w:hAnsi="Palatino Linotype"/>
+        </w:rPr>
+        <w:t xml:space="preserve"> </w:t>
+      </w:r>
+      <w:r>
+        <w:rPr>
+          <w:rFonts w:ascii="Palatino Linotype" w:hAnsi="Palatino Linotype"/>
+        </w:rPr>
+        <w:t>period</w:t>
+      </w:r>
+      <w:proofErr w:type="gramEnd"/>
+      <w:r>
+        <w:rPr>
+          <w:rFonts w:ascii="Palatino Linotype" w:hAnsi="Palatino Linotype"/>
+        </w:rPr>
+        <w:t>)</w:t>
       </w:r>
       <w:r>
         <w:rPr>
@@ -6700,7 +6859,25 @@
           <w:sz w:val="22"/>
           <w:szCs w:val="22"/>
         </w:rPr>
-        <w:t>Regression estimation: This strategy uses available data from other features to compute a regression model in order to provide a prediction of the missing feature.</w:t>
+        <w:t xml:space="preserve">Regression estimation: This strategy uses available data from other features to compute a regression model </w:t>
+      </w:r>
+      <w:proofErr w:type="gramStart"/>
+      <w:r>
+        <w:rPr>
+          <w:rFonts w:ascii="Palatino Linotype" w:hAnsi="Palatino Linotype"/>
+          <w:sz w:val="22"/>
+          <w:szCs w:val="22"/>
+        </w:rPr>
+        <w:t>in order to</w:t>
+      </w:r>
+      <w:proofErr w:type="gramEnd"/>
+      <w:r>
+        <w:rPr>
+          <w:rFonts w:ascii="Palatino Linotype" w:hAnsi="Palatino Linotype"/>
+          <w:sz w:val="22"/>
+          <w:szCs w:val="22"/>
+        </w:rPr>
+        <w:t xml:space="preserve"> provide a prediction of the missing feature.</w:t>
       </w:r>
     </w:p>
     <w:p>
@@ -6798,6 +6975,7 @@
         </w:rPr>
         <w:t xml:space="preserve"> </w:t>
       </w:r>
+      <w:proofErr w:type="gramStart"/>
       <w:r>
         <w:rPr>
           <w:rFonts w:ascii="Cambria Math" w:eastAsia="Cambria Math" w:hAnsi="Cambria Math" w:cs="Cambria Math"/>
@@ -6811,7 +6989,16 @@
           <w:sz w:val="22"/>
           <w:vertAlign w:val="superscript"/>
         </w:rPr>
-        <w:t>(1)</w:t>
+        <w:t>(</w:t>
+      </w:r>
+      <w:proofErr w:type="gramEnd"/>
+      <w:r>
+        <w:rPr>
+          <w:rFonts w:ascii="Palatino Linotype" w:eastAsia="Cambria Math" w:hAnsi="Palatino Linotype"/>
+          <w:sz w:val="22"/>
+          <w:vertAlign w:val="superscript"/>
+        </w:rPr>
+        <w:t>1)</w:t>
       </w:r>
       <w:r>
         <w:rPr>
@@ -6879,7 +7066,23 @@
           <w:rFonts w:ascii="Palatino Linotype" w:hAnsi="Palatino Linotype"/>
           <w:sz w:val="22"/>
         </w:rPr>
-        <w:t>. Then, the delta of these data points was calculated. Therefore the delta of each feature over a 1 year period is the set of variables from which all models will be built.</w:t>
+        <w:t xml:space="preserve">. Then, the delta of these data points was calculated. </w:t>
+      </w:r>
+      <w:proofErr w:type="gramStart"/>
+      <w:r>
+        <w:rPr>
+          <w:rFonts w:ascii="Palatino Linotype" w:hAnsi="Palatino Linotype"/>
+          <w:sz w:val="22"/>
+        </w:rPr>
+        <w:t>Therefore</w:t>
+      </w:r>
+      <w:proofErr w:type="gramEnd"/>
+      <w:r>
+        <w:rPr>
+          <w:rFonts w:ascii="Palatino Linotype" w:hAnsi="Palatino Linotype"/>
+          <w:sz w:val="22"/>
+        </w:rPr>
+        <w:t xml:space="preserve"> the delta of each feature over a 1 year period is the set of variables from which all models will be built.</w:t>
       </w:r>
     </w:p>
     <w:p>
@@ -8121,7 +8324,25 @@
           <w:sz w:val="22"/>
           <w:szCs w:val="22"/>
         </w:rPr>
-        <w:t>These data points with a 1 year difference will then serve to generate the predictor variables, which are the deltas:</w:t>
+        <w:t xml:space="preserve">These data points with a </w:t>
+      </w:r>
+      <w:proofErr w:type="gramStart"/>
+      <w:r>
+        <w:rPr>
+          <w:rFonts w:ascii="Palatino Linotype" w:hAnsi="Palatino Linotype"/>
+          <w:sz w:val="22"/>
+          <w:szCs w:val="22"/>
+        </w:rPr>
+        <w:t>1 year</w:t>
+      </w:r>
+      <w:proofErr w:type="gramEnd"/>
+      <w:r>
+        <w:rPr>
+          <w:rFonts w:ascii="Palatino Linotype" w:hAnsi="Palatino Linotype"/>
+          <w:sz w:val="22"/>
+          <w:szCs w:val="22"/>
+        </w:rPr>
+        <w:t xml:space="preserve"> difference will then serve to generate the predictor variables, which are the deltas:</w:t>
       </w:r>
     </w:p>
     <w:tbl>
@@ -8914,7 +9135,23 @@
           <w:rFonts w:ascii="Palatino Linotype" w:hAnsi="Palatino Linotype"/>
           <w:bCs/>
         </w:rPr>
-        <w:t xml:space="preserve">Data standardization can be in the form of normalization or standardization. To choose the data preparation technique, prediction accuracy was calculated with the original data, normalized data and standardized data. Normalization was performed through Max-Min normalization. </w:t>
+        <w:t xml:space="preserve">Data standardization can be in the form of normalization or standardization. To choose the data preparation technique, prediction accuracy was calculated with the original data, normalized </w:t>
+      </w:r>
+      <w:proofErr w:type="gramStart"/>
+      <w:r>
+        <w:rPr>
+          <w:rFonts w:ascii="Palatino Linotype" w:hAnsi="Palatino Linotype"/>
+          <w:bCs/>
+        </w:rPr>
+        <w:t>data</w:t>
+      </w:r>
+      <w:proofErr w:type="gramEnd"/>
+      <w:r>
+        <w:rPr>
+          <w:rFonts w:ascii="Palatino Linotype" w:hAnsi="Palatino Linotype"/>
+          <w:bCs/>
+        </w:rPr>
+        <w:t xml:space="preserve"> and standardized data. Normalization was performed through Max-Min normalization. </w:t>
       </w:r>
       <w:r>
         <w:rPr>
@@ -8956,41 +9193,20 @@
           <w:noProof/>
         </w:rPr>
         <w:drawing>
-          <wp:inline distT="0" distB="0" distL="0" distR="0" wp14:anchorId="3655AF93" wp14:editId="103D70A6">
-            <wp:extent cx="5837464" cy="2844142"/>
-            <wp:effectExtent l="19050" t="19050" r="11430" b="13970"/>
-            <wp:docPr id="7" name="Picture 7"/>
-            <wp:cNvGraphicFramePr>
-              <a:graphicFrameLocks xmlns:a="http://schemas.openxmlformats.org/drawingml/2006/main" noChangeAspect="1"/>
-            </wp:cNvGraphicFramePr>
+          <wp:inline distT="0" distB="0" distL="0" distR="0" wp14:anchorId="46C7001A" wp14:editId="3407D519">
+            <wp:extent cx="6858000" cy="3330575"/>
+            <wp:effectExtent l="0" t="0" r="0" b="3175"/>
+            <wp:docPr id="8" name="Chart 8">
+              <a:extLst xmlns:a="http://schemas.openxmlformats.org/drawingml/2006/main">
+                <a:ext uri="{FF2B5EF4-FFF2-40B4-BE49-F238E27FC236}">
+                  <a16:creationId xmlns:a16="http://schemas.microsoft.com/office/drawing/2014/main" id="{DE62D467-F08F-46A5-8D6A-B3EED8B387E6}"/>
+                </a:ext>
+              </a:extLst>
+            </wp:docPr>
+            <wp:cNvGraphicFramePr/>
             <a:graphic xmlns:a="http://schemas.openxmlformats.org/drawingml/2006/main">
-              <a:graphicData uri="http://schemas.openxmlformats.org/drawingml/2006/picture">
-                <pic:pic xmlns:pic="http://schemas.openxmlformats.org/drawingml/2006/picture">
-                  <pic:nvPicPr>
-                    <pic:cNvPr id="1" name=""/>
-                    <pic:cNvPicPr/>
-                  </pic:nvPicPr>
-                  <pic:blipFill>
-                    <a:blip r:embed="rId9"/>
-                    <a:stretch>
-                      <a:fillRect/>
-                    </a:stretch>
-                  </pic:blipFill>
-                  <pic:spPr>
-                    <a:xfrm>
-                      <a:off x="0" y="0"/>
-                      <a:ext cx="5846064" cy="2848332"/>
-                    </a:xfrm>
-                    <a:prstGeom prst="rect">
-                      <a:avLst/>
-                    </a:prstGeom>
-                    <a:ln>
-                      <a:solidFill>
-                        <a:schemeClr val="tx1"/>
-                      </a:solidFill>
-                    </a:ln>
-                  </pic:spPr>
-                </pic:pic>
+              <a:graphicData uri="http://schemas.openxmlformats.org/drawingml/2006/chart">
+                <c:chart xmlns:c="http://schemas.openxmlformats.org/drawingml/2006/chart" xmlns:r="http://schemas.openxmlformats.org/officeDocument/2006/relationships" r:id="rId9"/>
               </a:graphicData>
             </a:graphic>
           </wp:inline>
@@ -9057,7 +9273,21 @@
         <w:rPr>
           <w:rFonts w:ascii="Palatino Linotype" w:hAnsi="Palatino Linotype"/>
         </w:rPr>
-        <w:t xml:space="preserve">Standardization was applied to all features in order to improve the performance of the classification models. </w:t>
+        <w:t xml:space="preserve">Standardization was applied to all features </w:t>
+      </w:r>
+      <w:proofErr w:type="gramStart"/>
+      <w:r>
+        <w:rPr>
+          <w:rFonts w:ascii="Palatino Linotype" w:hAnsi="Palatino Linotype"/>
+        </w:rPr>
+        <w:t>in order to</w:t>
+      </w:r>
+      <w:proofErr w:type="gramEnd"/>
+      <w:r>
+        <w:rPr>
+          <w:rFonts w:ascii="Palatino Linotype" w:hAnsi="Palatino Linotype"/>
+        </w:rPr>
+        <w:t xml:space="preserve"> improve the performance of the classification models. </w:t>
       </w:r>
       <w:r>
         <w:rPr>
@@ -9306,8 +9536,16 @@
         <w:rPr>
           <w:rFonts w:ascii="Palatino Linotype" w:hAnsi="Palatino Linotype"/>
         </w:rPr>
-        <w:t>is the standard deviation.</w:t>
-      </w:r>
+        <w:t xml:space="preserve">is the standard </w:t>
+      </w:r>
+      <w:proofErr w:type="gramStart"/>
+      <w:r>
+        <w:rPr>
+          <w:rFonts w:ascii="Palatino Linotype" w:hAnsi="Palatino Linotype"/>
+        </w:rPr>
+        <w:t>deviation.</w:t>
+      </w:r>
+      <w:proofErr w:type="gramEnd"/>
     </w:p>
     <w:p>
       <w:pPr>
@@ -9363,6 +9601,7 @@
           <w:sz w:val="22"/>
           <w:szCs w:val="22"/>
         </w:rPr>
+        <w:lastRenderedPageBreak/>
         <w:t xml:space="preserve">If no data separation is applied and all data is used to train the models, the resulting model will be weak against generalization to further unseen data. Therefore, training data will consist in 80% of the data and test data will be the remaining 20%. Where the partition will be made randomly. </w:t>
       </w:r>
     </w:p>
@@ -9398,7 +9637,6 @@
           <w:b/>
           <w:bCs/>
         </w:rPr>
-        <w:lastRenderedPageBreak/>
         <w:t>Principal Component Analysis</w:t>
       </w:r>
     </w:p>
@@ -9469,6 +9707,7 @@
           <w:szCs w:val="22"/>
         </w:rPr>
       </w:pPr>
+      <w:proofErr w:type="gramStart"/>
       <w:r>
         <w:rPr>
           <w:rFonts w:ascii="Palatino Linotype" w:hAnsi="Palatino Linotype"/>
@@ -9477,15 +9716,44 @@
           <w:sz w:val="22"/>
           <w:szCs w:val="22"/>
         </w:rPr>
-        <w:t xml:space="preserve">Figure 3, </w:t>
-      </w:r>
-      <w:r>
-        <w:rPr>
-          <w:rFonts w:ascii="Palatino Linotype" w:hAnsi="Palatino Linotype"/>
-          <w:sz w:val="22"/>
-          <w:szCs w:val="22"/>
-        </w:rPr>
-        <w:t xml:space="preserve">shows the variability of the prediction variable as explained by each principal component. It is clear that the first couple of components are capable of explaining most of the variability found. Therefore, there is potential for PCA to provide </w:t>
+        <w:t>Figure 3,</w:t>
+      </w:r>
+      <w:proofErr w:type="gramEnd"/>
+      <w:r>
+        <w:rPr>
+          <w:rFonts w:ascii="Palatino Linotype" w:hAnsi="Palatino Linotype"/>
+          <w:i/>
+          <w:iCs/>
+          <w:sz w:val="22"/>
+          <w:szCs w:val="22"/>
+        </w:rPr>
+        <w:t xml:space="preserve"> </w:t>
+      </w:r>
+      <w:r>
+        <w:rPr>
+          <w:rFonts w:ascii="Palatino Linotype" w:hAnsi="Palatino Linotype"/>
+          <w:sz w:val="22"/>
+          <w:szCs w:val="22"/>
+        </w:rPr>
+        <w:t xml:space="preserve">shows the variability of the prediction variable as explained by each principal component. </w:t>
+      </w:r>
+      <w:proofErr w:type="gramStart"/>
+      <w:r>
+        <w:rPr>
+          <w:rFonts w:ascii="Palatino Linotype" w:hAnsi="Palatino Linotype"/>
+          <w:sz w:val="22"/>
+          <w:szCs w:val="22"/>
+        </w:rPr>
+        <w:t>It is clear that the</w:t>
+      </w:r>
+      <w:proofErr w:type="gramEnd"/>
+      <w:r>
+        <w:rPr>
+          <w:rFonts w:ascii="Palatino Linotype" w:hAnsi="Palatino Linotype"/>
+          <w:sz w:val="22"/>
+          <w:szCs w:val="22"/>
+        </w:rPr>
+        <w:t xml:space="preserve"> first couple of components are capable of explaining most of the variability found. Therefore, there is potential for PCA to provide </w:t>
       </w:r>
       <w:r>
         <w:rPr>
@@ -10602,7 +10870,6 @@
           <w:sz w:val="22"/>
           <w:szCs w:val="22"/>
         </w:rPr>
-        <w:lastRenderedPageBreak/>
         <w:t>We furthermore link the probability of success to the predicting variables using the g link function, in a way that this g function of the probability of success is a linear model of the predicting variables. The model has a linear relationship to the predicted variables, plus an error term.</w:t>
       </w:r>
     </w:p>
@@ -11501,29 +11768,41 @@
           <w:szCs w:val="22"/>
         </w:rPr>
       </w:pPr>
-      <w:r>
-        <w:rPr>
-          <w:rFonts w:ascii="Palatino Linotype" w:hAnsi="Palatino Linotype"/>
-          <w:sz w:val="22"/>
-          <w:szCs w:val="22"/>
-        </w:rPr>
-        <w:t>It can be seen that Logistic Regression with both Lasso and Ridge penalization, low C values which is the inverse of the regularization strength provide similar high accuracy values. Lasso penalization was chosen</w:t>
-      </w:r>
-      <w:r>
-        <w:rPr>
-          <w:rFonts w:ascii="Palatino Linotype" w:hAnsi="Palatino Linotype"/>
-          <w:sz w:val="22"/>
-          <w:szCs w:val="22"/>
-        </w:rPr>
-        <w:t xml:space="preserve"> to continue exploring hyperparameter tuning</w:t>
-      </w:r>
-      <w:r>
-        <w:rPr>
-          <w:rFonts w:ascii="Palatino Linotype" w:hAnsi="Palatino Linotype"/>
-          <w:sz w:val="22"/>
-          <w:szCs w:val="22"/>
-        </w:rPr>
-        <w:t xml:space="preserve"> in order to help simplify the model by reducing the number of features used.</w:t>
+      <w:proofErr w:type="gramStart"/>
+      <w:r>
+        <w:rPr>
+          <w:rFonts w:ascii="Palatino Linotype" w:hAnsi="Palatino Linotype"/>
+          <w:sz w:val="22"/>
+          <w:szCs w:val="22"/>
+        </w:rPr>
+        <w:t>It can be seen that Logistic</w:t>
+      </w:r>
+      <w:proofErr w:type="gramEnd"/>
+      <w:r>
+        <w:rPr>
+          <w:rFonts w:ascii="Palatino Linotype" w:hAnsi="Palatino Linotype"/>
+          <w:sz w:val="22"/>
+          <w:szCs w:val="22"/>
+        </w:rPr>
+        <w:t xml:space="preserve"> Regression with both Lasso and Ridge penalization, low C values which is the inverse of the regularization strength provide similar high accuracy values. Lasso penalization was chosen to continue exploring hyperparameter tuning </w:t>
+      </w:r>
+      <w:proofErr w:type="gramStart"/>
+      <w:r>
+        <w:rPr>
+          <w:rFonts w:ascii="Palatino Linotype" w:hAnsi="Palatino Linotype"/>
+          <w:sz w:val="22"/>
+          <w:szCs w:val="22"/>
+        </w:rPr>
+        <w:t>in order to</w:t>
+      </w:r>
+      <w:proofErr w:type="gramEnd"/>
+      <w:r>
+        <w:rPr>
+          <w:rFonts w:ascii="Palatino Linotype" w:hAnsi="Palatino Linotype"/>
+          <w:sz w:val="22"/>
+          <w:szCs w:val="22"/>
+        </w:rPr>
+        <w:t xml:space="preserve"> help simplify the model by reducing the number of features used.</w:t>
       </w:r>
     </w:p>
     <w:p>
@@ -11567,31 +11846,59 @@
           <w:sz w:val="22"/>
           <w:szCs w:val="22"/>
         </w:rPr>
-        <w:t>lambdas</w:t>
-      </w:r>
-      <w:r>
-        <w:rPr>
-          <w:rFonts w:ascii="Palatino Linotype" w:hAnsi="Palatino Linotype"/>
-          <w:sz w:val="22"/>
-          <w:szCs w:val="22"/>
-        </w:rPr>
-        <w:t xml:space="preserve"> </w:t>
-      </w:r>
-      <w:r>
-        <w:rPr>
-          <w:rFonts w:ascii="Palatino Linotype" w:hAnsi="Palatino Linotype"/>
-          <w:sz w:val="22"/>
-          <w:szCs w:val="22"/>
-        </w:rPr>
-        <w:t xml:space="preserve">was generated in order to further explore the optimization of the model parameters. </w:t>
-      </w:r>
-      <w:r>
-        <w:rPr>
-          <w:rFonts w:ascii="Palatino Linotype" w:hAnsi="Palatino Linotype"/>
-          <w:sz w:val="22"/>
-          <w:szCs w:val="22"/>
-        </w:rPr>
-        <w:t xml:space="preserve">This new list was cross-validated with 5 data splits. </w:t>
+        <w:t xml:space="preserve">lambdas </w:t>
+      </w:r>
+      <w:r>
+        <w:rPr>
+          <w:rFonts w:ascii="Palatino Linotype" w:hAnsi="Palatino Linotype"/>
+          <w:sz w:val="22"/>
+          <w:szCs w:val="22"/>
+        </w:rPr>
+        <w:t xml:space="preserve">was generated </w:t>
+      </w:r>
+      <w:proofErr w:type="gramStart"/>
+      <w:r>
+        <w:rPr>
+          <w:rFonts w:ascii="Palatino Linotype" w:hAnsi="Palatino Linotype"/>
+          <w:sz w:val="22"/>
+          <w:szCs w:val="22"/>
+        </w:rPr>
+        <w:t>in order to</w:t>
+      </w:r>
+      <w:proofErr w:type="gramEnd"/>
+      <w:r>
+        <w:rPr>
+          <w:rFonts w:ascii="Palatino Linotype" w:hAnsi="Palatino Linotype"/>
+          <w:sz w:val="22"/>
+          <w:szCs w:val="22"/>
+        </w:rPr>
+        <w:t xml:space="preserve"> further explore the optimization of the model parameters. </w:t>
+      </w:r>
+      <w:r>
+        <w:rPr>
+          <w:rFonts w:ascii="Palatino Linotype" w:hAnsi="Palatino Linotype"/>
+          <w:sz w:val="22"/>
+          <w:szCs w:val="22"/>
+        </w:rPr>
+        <w:t xml:space="preserve">This new list was </w:t>
+      </w:r>
+      <w:proofErr w:type="gramStart"/>
+      <w:r>
+        <w:rPr>
+          <w:rFonts w:ascii="Palatino Linotype" w:hAnsi="Palatino Linotype"/>
+          <w:sz w:val="22"/>
+          <w:szCs w:val="22"/>
+        </w:rPr>
+        <w:t>cross-validated</w:t>
+      </w:r>
+      <w:proofErr w:type="gramEnd"/>
+      <w:r>
+        <w:rPr>
+          <w:rFonts w:ascii="Palatino Linotype" w:hAnsi="Palatino Linotype"/>
+          <w:sz w:val="22"/>
+          <w:szCs w:val="22"/>
+        </w:rPr>
+        <w:t xml:space="preserve"> with 5 data splits. </w:t>
       </w:r>
       <w:r>
         <w:rPr>
@@ -11741,7 +12048,6 @@
         <w:rPr>
           <w:noProof/>
         </w:rPr>
-        <w:lastRenderedPageBreak/>
         <w:drawing>
           <wp:inline distT="0" distB="0" distL="0" distR="0" wp14:anchorId="4E186C96" wp14:editId="14B9D11E">
             <wp:extent cx="2873829" cy="2249835"/>
@@ -11868,15 +12174,7 @@
           <w:i/>
           <w:iCs/>
         </w:rPr>
-        <w:t xml:space="preserve"> &amp; </w:t>
-      </w:r>
-      <w:r>
-        <w:rPr>
-          <w:rFonts w:ascii="Palatino Linotype" w:hAnsi="Palatino Linotype"/>
-          <w:i/>
-          <w:iCs/>
-        </w:rPr>
-        <w:t>Accuracy Through Alphas</w:t>
+        <w:t xml:space="preserve"> &amp; Accuracy Through Alphas</w:t>
       </w:r>
     </w:p>
     <w:p>
@@ -11949,7 +12247,6 @@
     <w:p>
       <w:pPr>
         <w:jc w:val="center"/>
-        <w:cnfStyle w:val="101000000000" w:firstRow="1" w:lastRow="0" w:firstColumn="1" w:lastColumn="0" w:oddVBand="0" w:evenVBand="0" w:oddHBand="0" w:evenHBand="0" w:firstRowFirstColumn="0" w:firstRowLastColumn="0" w:lastRowFirstColumn="0" w:lastRowLastColumn="0"/>
         <w:rPr>
           <w:rFonts w:ascii="Palatino Linotype" w:hAnsi="Palatino Linotype" w:cs="Segoe UI"/>
           <w:b/>
@@ -13381,6 +13678,7 @@
                 <w:sz w:val="18"/>
                 <w:szCs w:val="18"/>
               </w:rPr>
+              <w:lastRenderedPageBreak/>
               <w:t>Accuracy</w:t>
             </w:r>
           </w:p>
@@ -13565,15 +13863,7 @@
                 <w:sz w:val="18"/>
                 <w:szCs w:val="18"/>
               </w:rPr>
-              <w:t>Weighted</w:t>
-            </w:r>
-            <w:r>
-              <w:rPr>
-                <w:rFonts w:ascii="Palatino Linotype" w:hAnsi="Palatino Linotype"/>
-                <w:sz w:val="18"/>
-                <w:szCs w:val="18"/>
-              </w:rPr>
-              <w:t xml:space="preserve"> avg.</w:t>
+              <w:t>Weighted avg.</w:t>
             </w:r>
           </w:p>
         </w:tc>
@@ -13679,7 +13969,6 @@
           <w:i/>
           <w:iCs/>
         </w:rPr>
-        <w:lastRenderedPageBreak/>
         <w:t xml:space="preserve"> </w:t>
       </w:r>
     </w:p>
@@ -14369,7 +14658,25 @@
           <w:sz w:val="22"/>
           <w:szCs w:val="22"/>
         </w:rPr>
-        <w:t xml:space="preserve"> is a regularization parameter which serves as a degree of importance that is given to misclassifications. </w:t>
+        <w:t xml:space="preserve"> is a regularization parameter which serves as a degree of importance that is given to </w:t>
+      </w:r>
+      <w:proofErr w:type="gramStart"/>
+      <w:r>
+        <w:rPr>
+          <w:rFonts w:ascii="Palatino Linotype" w:hAnsi="Palatino Linotype"/>
+          <w:sz w:val="22"/>
+          <w:szCs w:val="22"/>
+        </w:rPr>
+        <w:t>misclassifications.</w:t>
+      </w:r>
+      <w:proofErr w:type="gramEnd"/>
+      <w:r>
+        <w:rPr>
+          <w:rFonts w:ascii="Palatino Linotype" w:hAnsi="Palatino Linotype"/>
+          <w:sz w:val="22"/>
+          <w:szCs w:val="22"/>
+        </w:rPr>
+        <w:t xml:space="preserve"> </w:t>
       </w:r>
     </w:p>
     <w:p>
@@ -14429,7 +14736,25 @@
           <w:sz w:val="22"/>
           <w:szCs w:val="22"/>
         </w:rPr>
-        <w:t>Kernel: Kernel to be used in the algorithm in order to transform the hyperparameter form a linear to a non-linear classifier.</w:t>
+        <w:t xml:space="preserve">Kernel: Kernel to be used in the algorithm </w:t>
+      </w:r>
+      <w:proofErr w:type="gramStart"/>
+      <w:r>
+        <w:rPr>
+          <w:rFonts w:ascii="Palatino Linotype" w:hAnsi="Palatino Linotype"/>
+          <w:sz w:val="22"/>
+          <w:szCs w:val="22"/>
+        </w:rPr>
+        <w:t>in order to</w:t>
+      </w:r>
+      <w:proofErr w:type="gramEnd"/>
+      <w:r>
+        <w:rPr>
+          <w:rFonts w:ascii="Palatino Linotype" w:hAnsi="Palatino Linotype"/>
+          <w:sz w:val="22"/>
+          <w:szCs w:val="22"/>
+        </w:rPr>
+        <w:t xml:space="preserve"> transform the hyperparameter form a linear to a non-linear classifier.</w:t>
       </w:r>
     </w:p>
     <w:p>
@@ -14497,137 +14822,63 @@
     </w:p>
     <w:p>
       <w:pPr>
-        <w:jc w:val="both"/>
-        <w:rPr>
-          <w:rFonts w:ascii="Palatino Linotype" w:hAnsi="Palatino Linotype"/>
-          <w:color w:val="FF0000"/>
-          <w:sz w:val="22"/>
-          <w:szCs w:val="22"/>
-        </w:rPr>
-      </w:pPr>
-      <w:r>
-        <w:rPr>
-          <w:rFonts w:ascii="Palatino Linotype" w:hAnsi="Palatino Linotype"/>
-          <w:color w:val="FF0000"/>
-          <w:sz w:val="22"/>
-          <w:szCs w:val="22"/>
-        </w:rPr>
-        <w:t>***Charts to add:</w:t>
-      </w:r>
-    </w:p>
-    <w:p>
-      <w:pPr>
-        <w:jc w:val="both"/>
-        <w:rPr>
-          <w:rFonts w:ascii="Palatino Linotype" w:hAnsi="Palatino Linotype"/>
-          <w:color w:val="FF0000"/>
-          <w:sz w:val="22"/>
-          <w:szCs w:val="22"/>
-        </w:rPr>
-      </w:pPr>
-    </w:p>
-    <w:p>
-      <w:pPr>
-        <w:jc w:val="both"/>
-        <w:rPr>
-          <w:rFonts w:ascii="Palatino Linotype" w:hAnsi="Palatino Linotype"/>
-          <w:color w:val="FF0000"/>
-          <w:sz w:val="22"/>
-          <w:szCs w:val="22"/>
-        </w:rPr>
-      </w:pPr>
-    </w:p>
-    <w:p>
-      <w:pPr>
-        <w:jc w:val="both"/>
-        <w:rPr>
-          <w:rFonts w:ascii="Palatino Linotype" w:hAnsi="Palatino Linotype"/>
-          <w:color w:val="FF0000"/>
-          <w:sz w:val="22"/>
-          <w:szCs w:val="22"/>
-        </w:rPr>
-      </w:pPr>
-    </w:p>
-    <w:p>
-      <w:pPr>
-        <w:jc w:val="both"/>
-        <w:rPr>
-          <w:rFonts w:ascii="Palatino Linotype" w:hAnsi="Palatino Linotype"/>
-          <w:color w:val="FF0000"/>
-          <w:sz w:val="22"/>
-          <w:szCs w:val="22"/>
-        </w:rPr>
-      </w:pPr>
-    </w:p>
-    <w:p>
-      <w:pPr>
-        <w:jc w:val="both"/>
-        <w:rPr>
-          <w:rFonts w:ascii="Palatino Linotype" w:hAnsi="Palatino Linotype"/>
-          <w:color w:val="FF0000"/>
-          <w:sz w:val="22"/>
-          <w:szCs w:val="22"/>
-        </w:rPr>
-      </w:pPr>
-    </w:p>
-    <w:p>
-      <w:pPr>
-        <w:jc w:val="both"/>
-        <w:rPr>
-          <w:rFonts w:ascii="Palatino Linotype" w:hAnsi="Palatino Linotype"/>
-          <w:color w:val="FF0000"/>
-          <w:sz w:val="22"/>
-          <w:szCs w:val="22"/>
-        </w:rPr>
-      </w:pPr>
-    </w:p>
-    <w:p>
-      <w:pPr>
-        <w:jc w:val="both"/>
-        <w:rPr>
-          <w:rFonts w:ascii="Palatino Linotype" w:hAnsi="Palatino Linotype"/>
-          <w:color w:val="FF0000"/>
-          <w:sz w:val="22"/>
-          <w:szCs w:val="22"/>
-        </w:rPr>
-      </w:pPr>
-      <w:r>
-        <w:rPr>
-          <w:rFonts w:ascii="Palatino Linotype" w:hAnsi="Palatino Linotype"/>
-          <w:color w:val="FF0000"/>
-          <w:sz w:val="22"/>
-          <w:szCs w:val="22"/>
-        </w:rPr>
-        <w:t xml:space="preserve">2 </w:t>
-      </w:r>
-      <w:r>
-        <w:rPr>
-          <w:rFonts w:ascii="Palatino Linotype" w:hAnsi="Palatino Linotype"/>
-          <w:color w:val="FF0000"/>
-          <w:sz w:val="22"/>
-          <w:szCs w:val="22"/>
-        </w:rPr>
-        <w:t>PCs with respected labels</w:t>
-      </w:r>
-    </w:p>
-    <w:p>
-      <w:pPr>
+        <w:rPr>
+          <w:rFonts w:ascii="Palatino Linotype" w:hAnsi="Palatino Linotype"/>
+          <w:sz w:val="22"/>
+          <w:szCs w:val="22"/>
+        </w:rPr>
+      </w:pPr>
+      <w:r>
+        <w:rPr>
+          <w:rFonts w:ascii="Palatino Linotype" w:hAnsi="Palatino Linotype"/>
+          <w:sz w:val="22"/>
+          <w:szCs w:val="22"/>
+        </w:rPr>
+        <w:lastRenderedPageBreak/>
+        <w:t>Accuracy as function of C = 1/</w:t>
+      </w:r>
+      <m:oMath>
+        <m:r>
+          <w:rPr>
+            <w:rFonts w:ascii="Cambria Math" w:hAnsi="Cambria Math"/>
+            <w:sz w:val="22"/>
+            <w:szCs w:val="22"/>
+          </w:rPr>
+          <m:t xml:space="preserve"> </m:t>
+        </m:r>
+        <m:r>
+          <w:rPr>
+            <w:rFonts w:ascii="Cambria Math" w:hAnsi="Cambria Math"/>
+            <w:sz w:val="22"/>
+            <w:szCs w:val="22"/>
+          </w:rPr>
+          <m:t>λ</m:t>
+        </m:r>
+      </m:oMath>
+    </w:p>
+    <w:p>
+      <w:pPr>
+        <w:rPr>
+          <w:rFonts w:ascii="Palatino Linotype" w:hAnsi="Palatino Linotype"/>
+          <w:sz w:val="22"/>
+          <w:szCs w:val="22"/>
+        </w:rPr>
+      </w:pPr>
+    </w:p>
+    <w:p>
+      <w:pPr>
+        <w:keepNext/>
         <w:jc w:val="center"/>
-        <w:rPr>
-          <w:rFonts w:ascii="Palatino Linotype" w:hAnsi="Palatino Linotype"/>
-          <w:sz w:val="22"/>
-          <w:szCs w:val="22"/>
-        </w:rPr>
       </w:pPr>
       <w:r>
         <w:rPr>
           <w:noProof/>
         </w:rPr>
         <w:drawing>
-          <wp:inline distT="0" distB="0" distL="0" distR="0" wp14:anchorId="2951AB78" wp14:editId="50CEC429">
-            <wp:extent cx="3153385" cy="2756455"/>
-            <wp:effectExtent l="0" t="0" r="0" b="6350"/>
-            <wp:docPr id="1" name="Picture 1" descr="Chart, scatter chart&#10;&#10;Description automatically generated"/>
+          <wp:inline distT="0" distB="0" distL="0" distR="0" wp14:anchorId="5B527C91" wp14:editId="3528FEFE">
+            <wp:extent cx="2927350" cy="2139134"/>
+            <wp:effectExtent l="0" t="0" r="6350" b="0"/>
+            <wp:docPr id="1" name="Picture 1"/>
             <wp:cNvGraphicFramePr>
               <a:graphicFrameLocks xmlns:a="http://schemas.openxmlformats.org/drawingml/2006/main" noChangeAspect="1"/>
             </wp:cNvGraphicFramePr>
@@ -14635,7 +14886,7 @@
               <a:graphicData uri="http://schemas.openxmlformats.org/drawingml/2006/picture">
                 <pic:pic xmlns:pic="http://schemas.openxmlformats.org/drawingml/2006/picture">
                   <pic:nvPicPr>
-                    <pic:cNvPr id="1" name="Picture 1" descr="Chart, scatter chart&#10;&#10;Description automatically generated"/>
+                    <pic:cNvPr id="1" name=""/>
                     <pic:cNvPicPr/>
                   </pic:nvPicPr>
                   <pic:blipFill>
@@ -14647,7 +14898,7 @@
                   <pic:spPr>
                     <a:xfrm>
                       <a:off x="0" y="0"/>
-                      <a:ext cx="3162565" cy="2764480"/>
+                      <a:ext cx="2947621" cy="2153947"/>
                     </a:xfrm>
                     <a:prstGeom prst="rect">
                       <a:avLst/>
@@ -14662,30 +14913,39 @@
     </w:p>
     <w:p>
       <w:pPr>
-        <w:rPr>
-          <w:rFonts w:ascii="Palatino Linotype" w:hAnsi="Palatino Linotype"/>
-          <w:sz w:val="22"/>
-          <w:szCs w:val="22"/>
-        </w:rPr>
-      </w:pPr>
-    </w:p>
-    <w:p>
-      <w:pPr>
-        <w:rPr>
-          <w:rFonts w:ascii="Palatino Linotype" w:hAnsi="Palatino Linotype"/>
-          <w:sz w:val="22"/>
-          <w:szCs w:val="22"/>
-        </w:rPr>
-      </w:pPr>
-    </w:p>
-    <w:p>
-      <w:pPr>
-        <w:rPr>
-          <w:rFonts w:ascii="Palatino Linotype" w:hAnsi="Palatino Linotype"/>
-          <w:sz w:val="22"/>
-          <w:szCs w:val="22"/>
-        </w:rPr>
-      </w:pPr>
+        <w:pStyle w:val="BodyText"/>
+        <w:ind w:right="274"/>
+        <w:jc w:val="center"/>
+        <w:rPr>
+          <w:rFonts w:ascii="Palatino Linotype" w:hAnsi="Palatino Linotype"/>
+          <w:i/>
+          <w:iCs/>
+        </w:rPr>
+      </w:pPr>
+      <w:r>
+        <w:rPr>
+          <w:rFonts w:ascii="Palatino Linotype" w:hAnsi="Palatino Linotype"/>
+          <w:i/>
+          <w:iCs/>
+        </w:rPr>
+        <w:t xml:space="preserve">Figure </w:t>
+      </w:r>
+      <w:r>
+        <w:rPr>
+          <w:rFonts w:ascii="Palatino Linotype" w:hAnsi="Palatino Linotype"/>
+          <w:i/>
+          <w:iCs/>
+        </w:rPr>
+        <w:t>6:</w:t>
+      </w:r>
+      <w:r>
+        <w:rPr>
+          <w:rFonts w:ascii="Palatino Linotype" w:hAnsi="Palatino Linotype"/>
+          <w:i/>
+          <w:iCs/>
+        </w:rPr>
+        <w:t xml:space="preserve"> Accuracy vs C</w:t>
+      </w:r>
     </w:p>
     <w:p>
       <w:pPr>
@@ -14724,22 +14984,18 @@
     </w:p>
     <w:p>
       <w:pPr>
+        <w:keepNext/>
         <w:jc w:val="center"/>
-        <w:rPr>
-          <w:rFonts w:ascii="Palatino Linotype" w:hAnsi="Palatino Linotype"/>
-          <w:sz w:val="22"/>
-          <w:szCs w:val="22"/>
-        </w:rPr>
       </w:pPr>
       <w:r>
         <w:rPr>
           <w:noProof/>
         </w:rPr>
         <w:drawing>
-          <wp:inline distT="0" distB="0" distL="0" distR="0" wp14:anchorId="3DF8C6A6" wp14:editId="05D5421B">
-            <wp:extent cx="3951650" cy="2963738"/>
-            <wp:effectExtent l="0" t="0" r="0" b="8255"/>
-            <wp:docPr id="5" name="Picture 5" descr="Chart&#10;&#10;Description automatically generated"/>
+          <wp:inline distT="0" distB="0" distL="0" distR="0" wp14:anchorId="3DF8C6A6" wp14:editId="01C8E8D3">
+            <wp:extent cx="3957061" cy="2967795"/>
+            <wp:effectExtent l="0" t="0" r="5715" b="4445"/>
+            <wp:docPr id="5" name="Picture 5"/>
             <wp:cNvGraphicFramePr>
               <a:graphicFrameLocks xmlns:a="http://schemas.openxmlformats.org/drawingml/2006/main" noChangeAspect="1"/>
             </wp:cNvGraphicFramePr>
@@ -14747,7 +15003,7 @@
               <a:graphicData uri="http://schemas.openxmlformats.org/drawingml/2006/picture">
                 <pic:pic xmlns:pic="http://schemas.openxmlformats.org/drawingml/2006/picture">
                   <pic:nvPicPr>
-                    <pic:cNvPr id="5" name="Picture 5" descr="Chart&#10;&#10;Description automatically generated"/>
+                    <pic:cNvPr id="5" name="Picture 5"/>
                     <pic:cNvPicPr/>
                   </pic:nvPicPr>
                   <pic:blipFill>
@@ -14759,7 +15015,7 @@
                   <pic:spPr>
                     <a:xfrm>
                       <a:off x="0" y="0"/>
-                      <a:ext cx="3957061" cy="2967796"/>
+                      <a:ext cx="3957061" cy="2967795"/>
                     </a:xfrm>
                     <a:prstGeom prst="rect">
                       <a:avLst/>
@@ -14774,6 +15030,42 @@
     </w:p>
     <w:p>
       <w:pPr>
+        <w:pStyle w:val="BodyText"/>
+        <w:ind w:right="274"/>
+        <w:jc w:val="center"/>
+        <w:rPr>
+          <w:rFonts w:ascii="Palatino Linotype" w:hAnsi="Palatino Linotype"/>
+          <w:i/>
+          <w:iCs/>
+        </w:rPr>
+      </w:pPr>
+      <w:r>
+        <w:rPr>
+          <w:rFonts w:ascii="Palatino Linotype" w:hAnsi="Palatino Linotype"/>
+          <w:i/>
+          <w:iCs/>
+        </w:rPr>
+        <w:t xml:space="preserve">Figure </w:t>
+      </w:r>
+      <w:r>
+        <w:rPr>
+          <w:rFonts w:ascii="Palatino Linotype" w:hAnsi="Palatino Linotype"/>
+          <w:i/>
+          <w:iCs/>
+        </w:rPr>
+        <w:t>7</w:t>
+      </w:r>
+      <w:r>
+        <w:rPr>
+          <w:rFonts w:ascii="Palatino Linotype" w:hAnsi="Palatino Linotype"/>
+          <w:i/>
+          <w:iCs/>
+        </w:rPr>
+        <w:t>: Confusion Matrix</w:t>
+      </w:r>
+    </w:p>
+    <w:p>
+      <w:pPr>
         <w:rPr>
           <w:rFonts w:ascii="Palatino Linotype" w:hAnsi="Palatino Linotype"/>
           <w:sz w:val="22"/>
@@ -14806,7 +15098,6 @@
           <w:b/>
           <w:bCs/>
         </w:rPr>
-        <w:lastRenderedPageBreak/>
         <w:t>5.3 Neural Networks</w:t>
       </w:r>
       <w:r>
@@ -14844,7 +15135,25 @@
           <w:sz w:val="22"/>
           <w:szCs w:val="22"/>
         </w:rPr>
-        <w:t xml:space="preserve">A Multilayer Perceptron is a form of neural networks architecture. Which consist of at least three layers: input layer, hidden layer and output layer. </w:t>
+        <w:t xml:space="preserve">A Multilayer Perceptron is a form of neural networks architecture. Which consist of at least three layers: input layer, hidden </w:t>
+      </w:r>
+      <w:proofErr w:type="gramStart"/>
+      <w:r>
+        <w:rPr>
+          <w:rFonts w:ascii="Palatino Linotype" w:hAnsi="Palatino Linotype"/>
+          <w:sz w:val="22"/>
+          <w:szCs w:val="22"/>
+        </w:rPr>
+        <w:t>layer</w:t>
+      </w:r>
+      <w:proofErr w:type="gramEnd"/>
+      <w:r>
+        <w:rPr>
+          <w:rFonts w:ascii="Palatino Linotype" w:hAnsi="Palatino Linotype"/>
+          <w:sz w:val="22"/>
+          <w:szCs w:val="22"/>
+        </w:rPr>
+        <w:t xml:space="preserve"> and output layer. </w:t>
       </w:r>
       <w:r>
         <w:rPr>
@@ -15090,7 +15399,16 @@
           <w:sz w:val="22"/>
           <w:szCs w:val="22"/>
         </w:rPr>
-        <w:t xml:space="preserve">To restrict the activation values into {0,1} values, then a sigmoid function </w:t>
+        <w:t xml:space="preserve">To restrict the activation </w:t>
+      </w:r>
+      <w:r>
+        <w:rPr>
+          <w:rFonts w:ascii="Palatino Linotype" w:hAnsi="Palatino Linotype"/>
+          <w:sz w:val="22"/>
+          <w:szCs w:val="22"/>
+        </w:rPr>
+        <w:lastRenderedPageBreak/>
+        <w:t xml:space="preserve">values into {0,1} values, then a sigmoid function </w:t>
       </w:r>
       <m:oMath>
         <m:r>
@@ -15707,8 +16025,18 @@
           <w:sz w:val="22"/>
           <w:szCs w:val="22"/>
         </w:rPr>
-        <w:t>the weights of each of the nodes.</w:t>
-      </w:r>
+        <w:t xml:space="preserve">the weights of each of the </w:t>
+      </w:r>
+      <w:proofErr w:type="gramStart"/>
+      <w:r>
+        <w:rPr>
+          <w:rFonts w:ascii="Palatino Linotype" w:hAnsi="Palatino Linotype"/>
+          <w:sz w:val="22"/>
+          <w:szCs w:val="22"/>
+        </w:rPr>
+        <w:t>nodes.</w:t>
+      </w:r>
+      <w:proofErr w:type="gramEnd"/>
     </w:p>
     <w:p>
       <w:pPr>
@@ -15773,7 +16101,25 @@
           <w:sz w:val="22"/>
           <w:szCs w:val="22"/>
         </w:rPr>
-        <w:t xml:space="preserve"> where tuned to obtain the best possible model that </w:t>
+        <w:t xml:space="preserve"> </w:t>
+      </w:r>
+      <w:proofErr w:type="gramStart"/>
+      <w:r>
+        <w:rPr>
+          <w:rFonts w:ascii="Palatino Linotype" w:hAnsi="Palatino Linotype"/>
+          <w:sz w:val="22"/>
+          <w:szCs w:val="22"/>
+        </w:rPr>
+        <w:t>where</w:t>
+      </w:r>
+      <w:proofErr w:type="gramEnd"/>
+      <w:r>
+        <w:rPr>
+          <w:rFonts w:ascii="Palatino Linotype" w:hAnsi="Palatino Linotype"/>
+          <w:sz w:val="22"/>
+          <w:szCs w:val="22"/>
+        </w:rPr>
+        <w:t xml:space="preserve"> tuned to obtain the best possible model that </w:t>
       </w:r>
       <w:r>
         <w:rPr>
@@ -16127,7 +16473,6 @@
           <w:sz w:val="22"/>
           <w:szCs w:val="22"/>
         </w:rPr>
-        <w:lastRenderedPageBreak/>
         <w:t>Accuracy: PCA vs Non-PCA</w:t>
       </w:r>
     </w:p>
@@ -16210,6 +16555,7 @@
         <w:rPr>
           <w:noProof/>
         </w:rPr>
+        <w:lastRenderedPageBreak/>
         <w:drawing>
           <wp:inline distT="0" distB="0" distL="0" distR="0" wp14:anchorId="6245CC83" wp14:editId="019C8D59">
             <wp:extent cx="4303824" cy="3228919"/>
@@ -16271,20 +16617,30 @@
           <w:iCs/>
         </w:rPr>
       </w:pPr>
+      <w:proofErr w:type="gramStart"/>
       <w:r>
         <w:rPr>
           <w:rFonts w:ascii="Palatino Linotype" w:hAnsi="Palatino Linotype"/>
           <w:i/>
           <w:iCs/>
         </w:rPr>
-        <w:t xml:space="preserve">Figure : Description of </w:t>
-      </w:r>
+        <w:t>Figure :</w:t>
+      </w:r>
+      <w:proofErr w:type="gramEnd"/>
       <w:r>
         <w:rPr>
           <w:rFonts w:ascii="Palatino Linotype" w:hAnsi="Palatino Linotype"/>
           <w:i/>
           <w:iCs/>
         </w:rPr>
+        <w:t xml:space="preserve"> Description of </w:t>
+      </w:r>
+      <w:r>
+        <w:rPr>
+          <w:rFonts w:ascii="Palatino Linotype" w:hAnsi="Palatino Linotype"/>
+          <w:i/>
+          <w:iCs/>
+        </w:rPr>
         <w:t>Confusion Matrix</w:t>
       </w:r>
     </w:p>
@@ -16468,6 +16824,7 @@
         </w:rPr>
         <w:t xml:space="preserve">The class that was more commonly predicted throughout the different models is chosen per stock. </w:t>
       </w:r>
+      <w:proofErr w:type="gramStart"/>
       <w:r>
         <w:rPr>
           <w:rFonts w:ascii="Palatino Linotype" w:hAnsi="Palatino Linotype"/>
@@ -16497,7 +16854,18 @@
           <w:sz w:val="22"/>
           <w:szCs w:val="22"/>
         </w:rPr>
-        <w:t xml:space="preserve">, </w:t>
+        <w:t>,</w:t>
+      </w:r>
+      <w:proofErr w:type="gramEnd"/>
+      <w:r>
+        <w:rPr>
+          <w:rFonts w:ascii="Palatino Linotype" w:hAnsi="Palatino Linotype"/>
+          <w:i/>
+          <w:iCs/>
+          <w:sz w:val="22"/>
+          <w:szCs w:val="22"/>
+        </w:rPr>
+        <w:t xml:space="preserve"> </w:t>
       </w:r>
       <w:r>
         <w:rPr>
@@ -16605,13 +16973,23 @@
           <w:iCs/>
         </w:rPr>
       </w:pPr>
+      <w:proofErr w:type="gramStart"/>
       <w:r>
         <w:rPr>
           <w:rFonts w:ascii="Palatino Linotype" w:hAnsi="Palatino Linotype"/>
           <w:i/>
           <w:iCs/>
         </w:rPr>
-        <w:t>Figure : Description of Bagging</w:t>
+        <w:t>Figure :</w:t>
+      </w:r>
+      <w:proofErr w:type="gramEnd"/>
+      <w:r>
+        <w:rPr>
+          <w:rFonts w:ascii="Palatino Linotype" w:hAnsi="Palatino Linotype"/>
+          <w:i/>
+          <w:iCs/>
+        </w:rPr>
+        <w:t xml:space="preserve"> Description of Bagging</w:t>
       </w:r>
     </w:p>
     <w:p>
@@ -16662,12 +17040,14 @@
           <w:rFonts w:ascii="Palatino Linotype" w:hAnsi="Palatino Linotype"/>
         </w:rPr>
       </w:pPr>
+      <w:proofErr w:type="gramStart"/>
       <w:r>
         <w:rPr>
           <w:rFonts w:ascii="Palatino Linotype" w:hAnsi="Palatino Linotype"/>
         </w:rPr>
         <w:t>Final Results</w:t>
       </w:r>
+      <w:proofErr w:type="gramEnd"/>
     </w:p>
     <w:p>
       <w:pPr>
@@ -18158,8 +18538,18 @@
                 <w:sz w:val="20"/>
                 <w:szCs w:val="20"/>
               </w:rPr>
-              <w:t>Compare and select the best performing model</w:t>
+              <w:t xml:space="preserve">Compare and select the best performing </w:t>
             </w:r>
+            <w:proofErr w:type="gramStart"/>
+            <w:r>
+              <w:rPr>
+                <w:rFonts w:ascii="Palatino Linotype" w:hAnsi="Palatino Linotype"/>
+                <w:sz w:val="20"/>
+                <w:szCs w:val="20"/>
+              </w:rPr>
+              <w:t>model</w:t>
+            </w:r>
+            <w:proofErr w:type="gramEnd"/>
           </w:p>
           <w:p>
             <w:pPr>
@@ -18185,8 +18575,18 @@
                 <w:sz w:val="20"/>
                 <w:szCs w:val="20"/>
               </w:rPr>
-              <w:t>Create charts for SVM and write results specific for their model</w:t>
+              <w:t xml:space="preserve">Create charts for SVM and write results specific for their </w:t>
             </w:r>
+            <w:proofErr w:type="gramStart"/>
+            <w:r>
+              <w:rPr>
+                <w:rFonts w:ascii="Palatino Linotype" w:hAnsi="Palatino Linotype"/>
+                <w:sz w:val="20"/>
+                <w:szCs w:val="20"/>
+              </w:rPr>
+              <w:t>model</w:t>
+            </w:r>
+            <w:proofErr w:type="gramEnd"/>
           </w:p>
           <w:p>
             <w:pPr>
@@ -18263,8 +18663,18 @@
                 <w:sz w:val="20"/>
                 <w:szCs w:val="20"/>
               </w:rPr>
-              <w:t>Write Introduction, Methodology and Data sections of the report</w:t>
+              <w:t xml:space="preserve">Write Introduction, Methodology and Data sections of the </w:t>
             </w:r>
+            <w:proofErr w:type="gramStart"/>
+            <w:r>
+              <w:rPr>
+                <w:rFonts w:ascii="Palatino Linotype" w:hAnsi="Palatino Linotype"/>
+                <w:sz w:val="20"/>
+                <w:szCs w:val="20"/>
+              </w:rPr>
+              <w:t>report</w:t>
+            </w:r>
+            <w:proofErr w:type="gramEnd"/>
           </w:p>
           <w:p>
             <w:pPr>
@@ -18317,8 +18727,18 @@
                 <w:sz w:val="20"/>
                 <w:szCs w:val="20"/>
               </w:rPr>
-              <w:t>Compare and select the best performing model</w:t>
+              <w:t xml:space="preserve">Compare and select the best performing </w:t>
             </w:r>
+            <w:proofErr w:type="gramStart"/>
+            <w:r>
+              <w:rPr>
+                <w:rFonts w:ascii="Palatino Linotype" w:hAnsi="Palatino Linotype"/>
+                <w:sz w:val="20"/>
+                <w:szCs w:val="20"/>
+              </w:rPr>
+              <w:t>model</w:t>
+            </w:r>
+            <w:proofErr w:type="gramEnd"/>
           </w:p>
           <w:p>
             <w:pPr>
@@ -18344,8 +18764,18 @@
                 <w:sz w:val="20"/>
                 <w:szCs w:val="20"/>
               </w:rPr>
-              <w:t>Create charts for Logistic Regression and write results specific for their model</w:t>
+              <w:t xml:space="preserve">Create charts for Logistic Regression and write results specific for their </w:t>
             </w:r>
+            <w:proofErr w:type="gramStart"/>
+            <w:r>
+              <w:rPr>
+                <w:rFonts w:ascii="Palatino Linotype" w:hAnsi="Palatino Linotype"/>
+                <w:sz w:val="20"/>
+                <w:szCs w:val="20"/>
+              </w:rPr>
+              <w:t>model</w:t>
+            </w:r>
+            <w:proofErr w:type="gramEnd"/>
           </w:p>
           <w:p>
             <w:pPr>
@@ -18517,8 +18947,18 @@
                 <w:sz w:val="20"/>
                 <w:szCs w:val="20"/>
               </w:rPr>
-              <w:t>Compare and select the best performing model</w:t>
+              <w:t xml:space="preserve">Compare and select the best performing </w:t>
             </w:r>
+            <w:proofErr w:type="gramStart"/>
+            <w:r>
+              <w:rPr>
+                <w:rFonts w:ascii="Palatino Linotype" w:hAnsi="Palatino Linotype"/>
+                <w:sz w:val="20"/>
+                <w:szCs w:val="20"/>
+              </w:rPr>
+              <w:t>model</w:t>
+            </w:r>
+            <w:proofErr w:type="gramEnd"/>
           </w:p>
           <w:p>
             <w:pPr>
@@ -18544,8 +18984,18 @@
                 <w:sz w:val="20"/>
                 <w:szCs w:val="20"/>
               </w:rPr>
-              <w:t>Create charts for Neural Networks and write results specific for their model</w:t>
+              <w:t xml:space="preserve">Create charts for Neural Networks and write results specific for their </w:t>
             </w:r>
+            <w:proofErr w:type="gramStart"/>
+            <w:r>
+              <w:rPr>
+                <w:rFonts w:ascii="Palatino Linotype" w:hAnsi="Palatino Linotype"/>
+                <w:sz w:val="20"/>
+                <w:szCs w:val="20"/>
+              </w:rPr>
+              <w:t>model</w:t>
+            </w:r>
+            <w:proofErr w:type="gramEnd"/>
           </w:p>
           <w:p>
             <w:pPr>
@@ -18757,9 +19207,9 @@
           <w:bCs w:val="0"/>
           <w:sz w:val="22"/>
         </w:rPr>
-        <w:t>Shiller, Robert. (2005). (Figure 10.1 from Shiller, Robert (2005) Irrational Exuberance (2d ed.), Princeton University Press ISBN 0-691-12335-7) using data from irrationalexuberance.com/</w:t>
-      </w:r>
-      <w:proofErr w:type="spellStart"/>
+        <w:t xml:space="preserve">Shiller, Robert. (2005). (Figure 10.1 from Shiller, Robert (2005) Irrational Exuberance (2d ed.), Princeton University Press ISBN 0-691-12335-7) using data from </w:t>
+      </w:r>
+      <w:proofErr w:type="gramStart"/>
       <w:r>
         <w:rPr>
           <w:rFonts w:ascii="Palatino Linotype" w:hAnsi="Palatino Linotype"/>
@@ -18767,9 +19217,9 @@
           <w:bCs w:val="0"/>
           <w:sz w:val="22"/>
         </w:rPr>
-        <w:t>shiller_downloads</w:t>
-      </w:r>
-      <w:proofErr w:type="spellEnd"/>
+        <w:t>irrationalexuberance.com/</w:t>
+      </w:r>
+      <w:proofErr w:type="spellStart"/>
       <w:r>
         <w:rPr>
           <w:rFonts w:ascii="Palatino Linotype" w:hAnsi="Palatino Linotype"/>
@@ -18777,8 +19227,19 @@
           <w:bCs w:val="0"/>
           <w:sz w:val="22"/>
         </w:rPr>
+        <w:t>shiller_downloads</w:t>
+      </w:r>
+      <w:proofErr w:type="spellEnd"/>
+      <w:r>
+        <w:rPr>
+          <w:rFonts w:ascii="Palatino Linotype" w:hAnsi="Palatino Linotype"/>
+          <w:b w:val="0"/>
+          <w:bCs w:val="0"/>
+          <w:sz w:val="22"/>
+        </w:rPr>
         <w:t>/ie_data.xls</w:t>
       </w:r>
+      <w:proofErr w:type="gramEnd"/>
     </w:p>
     <w:sectPr>
       <w:type w:val="continuous"/>
@@ -22376,7 +22837,1046 @@
       <w:color w:val="243F60" w:themeColor="accent1" w:themeShade="7F"/>
     </w:rPr>
   </w:style>
+  <w:style w:type="paragraph" w:styleId="Caption">
+    <w:name w:val="caption"/>
+    <w:basedOn w:val="Normal"/>
+    <w:next w:val="Normal"/>
+    <w:uiPriority w:val="35"/>
+    <w:unhideWhenUsed/>
+    <w:qFormat/>
+    <w:rsid w:val="00F0380B"/>
+    <w:pPr>
+      <w:spacing w:after="200"/>
+    </w:pPr>
+    <w:rPr>
+      <w:i/>
+      <w:iCs/>
+      <w:color w:val="1F497D" w:themeColor="text2"/>
+      <w:sz w:val="18"/>
+      <w:szCs w:val="18"/>
+    </w:rPr>
+  </w:style>
 </w:styles>
+</file>
+
+<file path=word/charts/chart1.xml><?xml version="1.0" encoding="utf-8"?>
+<c:chartSpace xmlns:c="http://schemas.openxmlformats.org/drawingml/2006/chart" xmlns:a="http://schemas.openxmlformats.org/drawingml/2006/main" xmlns:r="http://schemas.openxmlformats.org/officeDocument/2006/relationships" xmlns:c16r2="http://schemas.microsoft.com/office/drawing/2015/06/chart">
+  <c:date1904 val="0"/>
+  <c:lang val="en-US"/>
+  <c:roundedCorners val="0"/>
+  <mc:AlternateContent xmlns:mc="http://schemas.openxmlformats.org/markup-compatibility/2006">
+    <mc:Choice xmlns:c14="http://schemas.microsoft.com/office/drawing/2007/8/2/chart" Requires="c14">
+      <c14:style val="102"/>
+    </mc:Choice>
+    <mc:Fallback>
+      <c:style val="2"/>
+    </mc:Fallback>
+  </mc:AlternateContent>
+  <c:chart>
+    <c:title>
+      <c:tx>
+        <c:rich>
+          <a:bodyPr rot="0" spcFirstLastPara="1" vertOverflow="ellipsis" vert="horz" wrap="square" anchor="ctr" anchorCtr="1"/>
+          <a:lstStyle/>
+          <a:p>
+            <a:pPr>
+              <a:defRPr sz="1400" b="0" i="0" u="none" strike="noStrike" kern="1200" spc="0" baseline="0">
+                <a:solidFill>
+                  <a:schemeClr val="tx1">
+                    <a:lumMod val="65000"/>
+                    <a:lumOff val="35000"/>
+                  </a:schemeClr>
+                </a:solidFill>
+                <a:latin typeface="+mn-lt"/>
+                <a:ea typeface="+mn-ea"/>
+                <a:cs typeface="+mn-cs"/>
+              </a:defRPr>
+            </a:pPr>
+            <a:r>
+              <a:rPr lang="en-CA" b="1"/>
+              <a:t>Prediction</a:t>
+            </a:r>
+            <a:r>
+              <a:rPr lang="en-CA" b="1" baseline="0"/>
+              <a:t> Accuracy Through Data Transformation</a:t>
+            </a:r>
+            <a:endParaRPr lang="en-CA" b="1"/>
+          </a:p>
+        </c:rich>
+      </c:tx>
+      <c:overlay val="0"/>
+      <c:spPr>
+        <a:noFill/>
+        <a:ln>
+          <a:noFill/>
+        </a:ln>
+        <a:effectLst/>
+      </c:spPr>
+      <c:txPr>
+        <a:bodyPr rot="0" spcFirstLastPara="1" vertOverflow="ellipsis" vert="horz" wrap="square" anchor="ctr" anchorCtr="1"/>
+        <a:lstStyle/>
+        <a:p>
+          <a:pPr>
+            <a:defRPr sz="1400" b="0" i="0" u="none" strike="noStrike" kern="1200" spc="0" baseline="0">
+              <a:solidFill>
+                <a:schemeClr val="tx1">
+                  <a:lumMod val="65000"/>
+                  <a:lumOff val="35000"/>
+                </a:schemeClr>
+              </a:solidFill>
+              <a:latin typeface="+mn-lt"/>
+              <a:ea typeface="+mn-ea"/>
+              <a:cs typeface="+mn-cs"/>
+            </a:defRPr>
+          </a:pPr>
+          <a:endParaRPr lang="en-US"/>
+        </a:p>
+      </c:txPr>
+    </c:title>
+    <c:autoTitleDeleted val="0"/>
+    <c:plotArea>
+      <c:layout/>
+      <c:barChart>
+        <c:barDir val="col"/>
+        <c:grouping val="clustered"/>
+        <c:varyColors val="0"/>
+        <c:ser>
+          <c:idx val="0"/>
+          <c:order val="0"/>
+          <c:tx>
+            <c:strRef>
+              <c:f>Sheet1!$G$14</c:f>
+              <c:strCache>
+                <c:ptCount val="1"/>
+                <c:pt idx="0">
+                  <c:v>Original Data</c:v>
+                </c:pt>
+              </c:strCache>
+            </c:strRef>
+          </c:tx>
+          <c:spPr>
+            <a:solidFill>
+              <a:schemeClr val="accent1"/>
+            </a:solidFill>
+            <a:ln>
+              <a:noFill/>
+            </a:ln>
+            <a:effectLst/>
+          </c:spPr>
+          <c:invertIfNegative val="0"/>
+          <c:cat>
+            <c:strRef>
+              <c:f>Sheet1!$H$13:$J$13</c:f>
+              <c:strCache>
+                <c:ptCount val="3"/>
+                <c:pt idx="0">
+                  <c:v>Support Vector Machine</c:v>
+                </c:pt>
+                <c:pt idx="1">
+                  <c:v>Logistic Regression</c:v>
+                </c:pt>
+                <c:pt idx="2">
+                  <c:v>Neural Networks (Multilayer Perceptron)</c:v>
+                </c:pt>
+              </c:strCache>
+            </c:strRef>
+          </c:cat>
+          <c:val>
+            <c:numRef>
+              <c:f>Sheet1!$H$14:$J$14</c:f>
+              <c:numCache>
+                <c:formatCode>General</c:formatCode>
+                <c:ptCount val="3"/>
+                <c:pt idx="0">
+                  <c:v>0.65</c:v>
+                </c:pt>
+                <c:pt idx="1">
+                  <c:v>0.59499999999999997</c:v>
+                </c:pt>
+                <c:pt idx="2">
+                  <c:v>0.66</c:v>
+                </c:pt>
+              </c:numCache>
+            </c:numRef>
+          </c:val>
+          <c:extLst>
+            <c:ext xmlns:c16="http://schemas.microsoft.com/office/drawing/2014/chart" uri="{C3380CC4-5D6E-409C-BE32-E72D297353CC}">
+              <c16:uniqueId val="{00000000-5E11-4B34-8404-94555B382543}"/>
+            </c:ext>
+          </c:extLst>
+        </c:ser>
+        <c:ser>
+          <c:idx val="1"/>
+          <c:order val="1"/>
+          <c:tx>
+            <c:strRef>
+              <c:f>Sheet1!$G$15</c:f>
+              <c:strCache>
+                <c:ptCount val="1"/>
+                <c:pt idx="0">
+                  <c:v>Normalized Data</c:v>
+                </c:pt>
+              </c:strCache>
+            </c:strRef>
+          </c:tx>
+          <c:spPr>
+            <a:solidFill>
+              <a:schemeClr val="accent2"/>
+            </a:solidFill>
+            <a:ln>
+              <a:noFill/>
+            </a:ln>
+            <a:effectLst/>
+          </c:spPr>
+          <c:invertIfNegative val="0"/>
+          <c:cat>
+            <c:strRef>
+              <c:f>Sheet1!$H$13:$J$13</c:f>
+              <c:strCache>
+                <c:ptCount val="3"/>
+                <c:pt idx="0">
+                  <c:v>Support Vector Machine</c:v>
+                </c:pt>
+                <c:pt idx="1">
+                  <c:v>Logistic Regression</c:v>
+                </c:pt>
+                <c:pt idx="2">
+                  <c:v>Neural Networks (Multilayer Perceptron)</c:v>
+                </c:pt>
+              </c:strCache>
+            </c:strRef>
+          </c:cat>
+          <c:val>
+            <c:numRef>
+              <c:f>Sheet1!$H$15:$J$15</c:f>
+              <c:numCache>
+                <c:formatCode>General</c:formatCode>
+                <c:ptCount val="3"/>
+                <c:pt idx="0">
+                  <c:v>0.61</c:v>
+                </c:pt>
+                <c:pt idx="1">
+                  <c:v>0.626</c:v>
+                </c:pt>
+                <c:pt idx="2">
+                  <c:v>0.69689999999999996</c:v>
+                </c:pt>
+              </c:numCache>
+            </c:numRef>
+          </c:val>
+          <c:extLst>
+            <c:ext xmlns:c16="http://schemas.microsoft.com/office/drawing/2014/chart" uri="{C3380CC4-5D6E-409C-BE32-E72D297353CC}">
+              <c16:uniqueId val="{00000001-5E11-4B34-8404-94555B382543}"/>
+            </c:ext>
+          </c:extLst>
+        </c:ser>
+        <c:ser>
+          <c:idx val="2"/>
+          <c:order val="2"/>
+          <c:tx>
+            <c:strRef>
+              <c:f>Sheet1!$G$16</c:f>
+              <c:strCache>
+                <c:ptCount val="1"/>
+                <c:pt idx="0">
+                  <c:v>Standardized Data</c:v>
+                </c:pt>
+              </c:strCache>
+            </c:strRef>
+          </c:tx>
+          <c:spPr>
+            <a:solidFill>
+              <a:schemeClr val="accent6"/>
+            </a:solidFill>
+            <a:ln>
+              <a:noFill/>
+            </a:ln>
+            <a:effectLst/>
+          </c:spPr>
+          <c:invertIfNegative val="0"/>
+          <c:cat>
+            <c:strRef>
+              <c:f>Sheet1!$H$13:$J$13</c:f>
+              <c:strCache>
+                <c:ptCount val="3"/>
+                <c:pt idx="0">
+                  <c:v>Support Vector Machine</c:v>
+                </c:pt>
+                <c:pt idx="1">
+                  <c:v>Logistic Regression</c:v>
+                </c:pt>
+                <c:pt idx="2">
+                  <c:v>Neural Networks (Multilayer Perceptron)</c:v>
+                </c:pt>
+              </c:strCache>
+            </c:strRef>
+          </c:cat>
+          <c:val>
+            <c:numRef>
+              <c:f>Sheet1!$H$16:$J$16</c:f>
+              <c:numCache>
+                <c:formatCode>General</c:formatCode>
+                <c:ptCount val="3"/>
+                <c:pt idx="0">
+                  <c:v>0.7</c:v>
+                </c:pt>
+                <c:pt idx="1">
+                  <c:v>0.67600000000000005</c:v>
+                </c:pt>
+                <c:pt idx="2">
+                  <c:v>0.71709999999999996</c:v>
+                </c:pt>
+              </c:numCache>
+            </c:numRef>
+          </c:val>
+          <c:extLst>
+            <c:ext xmlns:c16="http://schemas.microsoft.com/office/drawing/2014/chart" uri="{C3380CC4-5D6E-409C-BE32-E72D297353CC}">
+              <c16:uniqueId val="{00000002-5E11-4B34-8404-94555B382543}"/>
+            </c:ext>
+          </c:extLst>
+        </c:ser>
+        <c:dLbls>
+          <c:showLegendKey val="0"/>
+          <c:showVal val="0"/>
+          <c:showCatName val="0"/>
+          <c:showSerName val="0"/>
+          <c:showPercent val="0"/>
+          <c:showBubbleSize val="0"/>
+        </c:dLbls>
+        <c:gapWidth val="219"/>
+        <c:overlap val="-27"/>
+        <c:axId val="1832482959"/>
+        <c:axId val="1832482543"/>
+      </c:barChart>
+      <c:catAx>
+        <c:axId val="1832482959"/>
+        <c:scaling>
+          <c:orientation val="minMax"/>
+        </c:scaling>
+        <c:delete val="0"/>
+        <c:axPos val="b"/>
+        <c:numFmt formatCode="General" sourceLinked="1"/>
+        <c:majorTickMark val="none"/>
+        <c:minorTickMark val="none"/>
+        <c:tickLblPos val="nextTo"/>
+        <c:spPr>
+          <a:noFill/>
+          <a:ln w="9525" cap="flat" cmpd="sng" algn="ctr">
+            <a:solidFill>
+              <a:schemeClr val="tx1">
+                <a:lumMod val="15000"/>
+                <a:lumOff val="85000"/>
+              </a:schemeClr>
+            </a:solidFill>
+            <a:round/>
+          </a:ln>
+          <a:effectLst/>
+        </c:spPr>
+        <c:txPr>
+          <a:bodyPr rot="-60000000" spcFirstLastPara="1" vertOverflow="ellipsis" vert="horz" wrap="square" anchor="ctr" anchorCtr="1"/>
+          <a:lstStyle/>
+          <a:p>
+            <a:pPr>
+              <a:defRPr sz="1100" b="1" i="0" u="none" strike="noStrike" kern="1200" baseline="0">
+                <a:solidFill>
+                  <a:schemeClr val="tx1">
+                    <a:lumMod val="65000"/>
+                    <a:lumOff val="35000"/>
+                  </a:schemeClr>
+                </a:solidFill>
+                <a:latin typeface="+mn-lt"/>
+                <a:ea typeface="+mn-ea"/>
+                <a:cs typeface="+mn-cs"/>
+              </a:defRPr>
+            </a:pPr>
+            <a:endParaRPr lang="en-US"/>
+          </a:p>
+        </c:txPr>
+        <c:crossAx val="1832482543"/>
+        <c:crosses val="autoZero"/>
+        <c:auto val="1"/>
+        <c:lblAlgn val="ctr"/>
+        <c:lblOffset val="100"/>
+        <c:noMultiLvlLbl val="0"/>
+      </c:catAx>
+      <c:valAx>
+        <c:axId val="1832482543"/>
+        <c:scaling>
+          <c:orientation val="minMax"/>
+        </c:scaling>
+        <c:delete val="0"/>
+        <c:axPos val="l"/>
+        <c:majorGridlines>
+          <c:spPr>
+            <a:ln w="9525" cap="flat" cmpd="sng" algn="ctr">
+              <a:solidFill>
+                <a:schemeClr val="tx1">
+                  <a:lumMod val="15000"/>
+                  <a:lumOff val="85000"/>
+                </a:schemeClr>
+              </a:solidFill>
+              <a:round/>
+            </a:ln>
+            <a:effectLst/>
+          </c:spPr>
+        </c:majorGridlines>
+        <c:numFmt formatCode="General" sourceLinked="1"/>
+        <c:majorTickMark val="none"/>
+        <c:minorTickMark val="none"/>
+        <c:tickLblPos val="nextTo"/>
+        <c:spPr>
+          <a:noFill/>
+          <a:ln>
+            <a:noFill/>
+          </a:ln>
+          <a:effectLst/>
+        </c:spPr>
+        <c:txPr>
+          <a:bodyPr rot="-60000000" spcFirstLastPara="1" vertOverflow="ellipsis" vert="horz" wrap="square" anchor="ctr" anchorCtr="1"/>
+          <a:lstStyle/>
+          <a:p>
+            <a:pPr>
+              <a:defRPr sz="1100" b="1" i="0" u="none" strike="noStrike" kern="1200" baseline="0">
+                <a:solidFill>
+                  <a:schemeClr val="tx1">
+                    <a:lumMod val="65000"/>
+                    <a:lumOff val="35000"/>
+                  </a:schemeClr>
+                </a:solidFill>
+                <a:latin typeface="+mn-lt"/>
+                <a:ea typeface="+mn-ea"/>
+                <a:cs typeface="+mn-cs"/>
+              </a:defRPr>
+            </a:pPr>
+            <a:endParaRPr lang="en-US"/>
+          </a:p>
+        </c:txPr>
+        <c:crossAx val="1832482959"/>
+        <c:crosses val="autoZero"/>
+        <c:crossBetween val="between"/>
+      </c:valAx>
+      <c:spPr>
+        <a:noFill/>
+        <a:ln>
+          <a:noFill/>
+        </a:ln>
+        <a:effectLst/>
+      </c:spPr>
+    </c:plotArea>
+    <c:legend>
+      <c:legendPos val="b"/>
+      <c:overlay val="0"/>
+      <c:spPr>
+        <a:noFill/>
+        <a:ln>
+          <a:noFill/>
+        </a:ln>
+        <a:effectLst/>
+      </c:spPr>
+      <c:txPr>
+        <a:bodyPr rot="0" spcFirstLastPara="1" vertOverflow="ellipsis" vert="horz" wrap="square" anchor="ctr" anchorCtr="1"/>
+        <a:lstStyle/>
+        <a:p>
+          <a:pPr>
+            <a:defRPr sz="1100" b="1" i="0" u="none" strike="noStrike" kern="1200" baseline="0">
+              <a:solidFill>
+                <a:schemeClr val="tx1">
+                  <a:lumMod val="65000"/>
+                  <a:lumOff val="35000"/>
+                </a:schemeClr>
+              </a:solidFill>
+              <a:latin typeface="+mn-lt"/>
+              <a:ea typeface="+mn-ea"/>
+              <a:cs typeface="+mn-cs"/>
+            </a:defRPr>
+          </a:pPr>
+          <a:endParaRPr lang="en-US"/>
+        </a:p>
+      </c:txPr>
+    </c:legend>
+    <c:plotVisOnly val="1"/>
+    <c:dispBlanksAs val="gap"/>
+    <c:extLst>
+      <c:ext xmlns:c16r3="http://schemas.microsoft.com/office/drawing/2017/03/chart" uri="{56B9EC1D-385E-4148-901F-78D8002777C0}">
+        <c16r3:dataDisplayOptions16>
+          <c16r3:dispNaAsBlank val="1"/>
+        </c16r3:dataDisplayOptions16>
+      </c:ext>
+    </c:extLst>
+    <c:showDLblsOverMax val="0"/>
+  </c:chart>
+  <c:spPr>
+    <a:solidFill>
+      <a:schemeClr val="bg1"/>
+    </a:solidFill>
+    <a:ln w="9525" cap="flat" cmpd="sng" algn="ctr">
+      <a:solidFill>
+        <a:schemeClr val="tx1">
+          <a:lumMod val="15000"/>
+          <a:lumOff val="85000"/>
+        </a:schemeClr>
+      </a:solidFill>
+      <a:round/>
+    </a:ln>
+    <a:effectLst/>
+  </c:spPr>
+  <c:txPr>
+    <a:bodyPr/>
+    <a:lstStyle/>
+    <a:p>
+      <a:pPr>
+        <a:defRPr/>
+      </a:pPr>
+      <a:endParaRPr lang="en-US"/>
+    </a:p>
+  </c:txPr>
+  <c:externalData r:id="rId3">
+    <c:autoUpdate val="0"/>
+  </c:externalData>
+</c:chartSpace>
+</file>
+
+<file path=word/charts/colors1.xml><?xml version="1.0" encoding="utf-8"?>
+<cs:colorStyle xmlns:cs="http://schemas.microsoft.com/office/drawing/2012/chartStyle" xmlns:a="http://schemas.openxmlformats.org/drawingml/2006/main" meth="cycle" id="10">
+  <a:schemeClr val="accent1"/>
+  <a:schemeClr val="accent2"/>
+  <a:schemeClr val="accent3"/>
+  <a:schemeClr val="accent4"/>
+  <a:schemeClr val="accent5"/>
+  <a:schemeClr val="accent6"/>
+  <cs:variation/>
+  <cs:variation>
+    <a:lumMod val="60000"/>
+  </cs:variation>
+  <cs:variation>
+    <a:lumMod val="80000"/>
+    <a:lumOff val="20000"/>
+  </cs:variation>
+  <cs:variation>
+    <a:lumMod val="80000"/>
+  </cs:variation>
+  <cs:variation>
+    <a:lumMod val="60000"/>
+    <a:lumOff val="40000"/>
+  </cs:variation>
+  <cs:variation>
+    <a:lumMod val="50000"/>
+  </cs:variation>
+  <cs:variation>
+    <a:lumMod val="70000"/>
+    <a:lumOff val="30000"/>
+  </cs:variation>
+  <cs:variation>
+    <a:lumMod val="70000"/>
+  </cs:variation>
+  <cs:variation>
+    <a:lumMod val="50000"/>
+    <a:lumOff val="50000"/>
+  </cs:variation>
+</cs:colorStyle>
+</file>
+
+<file path=word/charts/style1.xml><?xml version="1.0" encoding="utf-8"?>
+<cs:chartStyle xmlns:cs="http://schemas.microsoft.com/office/drawing/2012/chartStyle" xmlns:a="http://schemas.openxmlformats.org/drawingml/2006/main" id="201">
+  <cs:axisTitle>
+    <cs:lnRef idx="0"/>
+    <cs:fillRef idx="0"/>
+    <cs:effectRef idx="0"/>
+    <cs:fontRef idx="minor">
+      <a:schemeClr val="tx1">
+        <a:lumMod val="65000"/>
+        <a:lumOff val="35000"/>
+      </a:schemeClr>
+    </cs:fontRef>
+    <cs:defRPr sz="1000" kern="1200"/>
+  </cs:axisTitle>
+  <cs:categoryAxis>
+    <cs:lnRef idx="0"/>
+    <cs:fillRef idx="0"/>
+    <cs:effectRef idx="0"/>
+    <cs:fontRef idx="minor">
+      <a:schemeClr val="tx1">
+        <a:lumMod val="65000"/>
+        <a:lumOff val="35000"/>
+      </a:schemeClr>
+    </cs:fontRef>
+    <cs:spPr>
+      <a:ln w="9525" cap="flat" cmpd="sng" algn="ctr">
+        <a:solidFill>
+          <a:schemeClr val="tx1">
+            <a:lumMod val="15000"/>
+            <a:lumOff val="85000"/>
+          </a:schemeClr>
+        </a:solidFill>
+        <a:round/>
+      </a:ln>
+    </cs:spPr>
+    <cs:defRPr sz="900" kern="1200"/>
+  </cs:categoryAxis>
+  <cs:chartArea mods="allowNoFillOverride allowNoLineOverride">
+    <cs:lnRef idx="0"/>
+    <cs:fillRef idx="0"/>
+    <cs:effectRef idx="0"/>
+    <cs:fontRef idx="minor">
+      <a:schemeClr val="tx1"/>
+    </cs:fontRef>
+    <cs:spPr>
+      <a:solidFill>
+        <a:schemeClr val="bg1"/>
+      </a:solidFill>
+      <a:ln w="9525" cap="flat" cmpd="sng" algn="ctr">
+        <a:solidFill>
+          <a:schemeClr val="tx1">
+            <a:lumMod val="15000"/>
+            <a:lumOff val="85000"/>
+          </a:schemeClr>
+        </a:solidFill>
+        <a:round/>
+      </a:ln>
+    </cs:spPr>
+    <cs:defRPr sz="1000" kern="1200"/>
+  </cs:chartArea>
+  <cs:dataLabel>
+    <cs:lnRef idx="0"/>
+    <cs:fillRef idx="0"/>
+    <cs:effectRef idx="0"/>
+    <cs:fontRef idx="minor">
+      <a:schemeClr val="tx1">
+        <a:lumMod val="75000"/>
+        <a:lumOff val="25000"/>
+      </a:schemeClr>
+    </cs:fontRef>
+    <cs:defRPr sz="900" kern="1200"/>
+  </cs:dataLabel>
+  <cs:dataLabelCallout>
+    <cs:lnRef idx="0"/>
+    <cs:fillRef idx="0"/>
+    <cs:effectRef idx="0"/>
+    <cs:fontRef idx="minor">
+      <a:schemeClr val="dk1">
+        <a:lumMod val="65000"/>
+        <a:lumOff val="35000"/>
+      </a:schemeClr>
+    </cs:fontRef>
+    <cs:spPr>
+      <a:solidFill>
+        <a:schemeClr val="lt1"/>
+      </a:solidFill>
+      <a:ln>
+        <a:solidFill>
+          <a:schemeClr val="dk1">
+            <a:lumMod val="25000"/>
+            <a:lumOff val="75000"/>
+          </a:schemeClr>
+        </a:solidFill>
+      </a:ln>
+    </cs:spPr>
+    <cs:defRPr sz="900" kern="1200"/>
+    <cs:bodyPr rot="0" spcFirstLastPara="1" vertOverflow="clip" horzOverflow="clip" vert="horz" wrap="square" lIns="36576" tIns="18288" rIns="36576" bIns="18288" anchor="ctr" anchorCtr="1">
+      <a:spAutoFit/>
+    </cs:bodyPr>
+  </cs:dataLabelCallout>
+  <cs:dataPoint>
+    <cs:lnRef idx="0"/>
+    <cs:fillRef idx="1">
+      <cs:styleClr val="auto"/>
+    </cs:fillRef>
+    <cs:effectRef idx="0"/>
+    <cs:fontRef idx="minor">
+      <a:schemeClr val="tx1"/>
+    </cs:fontRef>
+  </cs:dataPoint>
+  <cs:dataPoint3D>
+    <cs:lnRef idx="0"/>
+    <cs:fillRef idx="1">
+      <cs:styleClr val="auto"/>
+    </cs:fillRef>
+    <cs:effectRef idx="0"/>
+    <cs:fontRef idx="minor">
+      <a:schemeClr val="tx1"/>
+    </cs:fontRef>
+  </cs:dataPoint3D>
+  <cs:dataPointLine>
+    <cs:lnRef idx="0">
+      <cs:styleClr val="auto"/>
+    </cs:lnRef>
+    <cs:fillRef idx="1"/>
+    <cs:effectRef idx="0"/>
+    <cs:fontRef idx="minor">
+      <a:schemeClr val="tx1"/>
+    </cs:fontRef>
+    <cs:spPr>
+      <a:ln w="28575" cap="rnd">
+        <a:solidFill>
+          <a:schemeClr val="phClr"/>
+        </a:solidFill>
+        <a:round/>
+      </a:ln>
+    </cs:spPr>
+  </cs:dataPointLine>
+  <cs:dataPointMarker>
+    <cs:lnRef idx="0">
+      <cs:styleClr val="auto"/>
+    </cs:lnRef>
+    <cs:fillRef idx="1">
+      <cs:styleClr val="auto"/>
+    </cs:fillRef>
+    <cs:effectRef idx="0"/>
+    <cs:fontRef idx="minor">
+      <a:schemeClr val="tx1"/>
+    </cs:fontRef>
+    <cs:spPr>
+      <a:ln w="9525">
+        <a:solidFill>
+          <a:schemeClr val="phClr"/>
+        </a:solidFill>
+      </a:ln>
+    </cs:spPr>
+  </cs:dataPointMarker>
+  <cs:dataPointMarkerLayout symbol="circle" size="5"/>
+  <cs:dataPointWireframe>
+    <cs:lnRef idx="0">
+      <cs:styleClr val="auto"/>
+    </cs:lnRef>
+    <cs:fillRef idx="1"/>
+    <cs:effectRef idx="0"/>
+    <cs:fontRef idx="minor">
+      <a:schemeClr val="tx1"/>
+    </cs:fontRef>
+    <cs:spPr>
+      <a:ln w="9525" cap="rnd">
+        <a:solidFill>
+          <a:schemeClr val="phClr"/>
+        </a:solidFill>
+        <a:round/>
+      </a:ln>
+    </cs:spPr>
+  </cs:dataPointWireframe>
+  <cs:dataTable>
+    <cs:lnRef idx="0"/>
+    <cs:fillRef idx="0"/>
+    <cs:effectRef idx="0"/>
+    <cs:fontRef idx="minor">
+      <a:schemeClr val="tx1">
+        <a:lumMod val="65000"/>
+        <a:lumOff val="35000"/>
+      </a:schemeClr>
+    </cs:fontRef>
+    <cs:spPr>
+      <a:noFill/>
+      <a:ln w="9525" cap="flat" cmpd="sng" algn="ctr">
+        <a:solidFill>
+          <a:schemeClr val="tx1">
+            <a:lumMod val="15000"/>
+            <a:lumOff val="85000"/>
+          </a:schemeClr>
+        </a:solidFill>
+        <a:round/>
+      </a:ln>
+    </cs:spPr>
+    <cs:defRPr sz="900" kern="1200"/>
+  </cs:dataTable>
+  <cs:downBar>
+    <cs:lnRef idx="0"/>
+    <cs:fillRef idx="0"/>
+    <cs:effectRef idx="0"/>
+    <cs:fontRef idx="minor">
+      <a:schemeClr val="dk1"/>
+    </cs:fontRef>
+    <cs:spPr>
+      <a:solidFill>
+        <a:schemeClr val="dk1">
+          <a:lumMod val="65000"/>
+          <a:lumOff val="35000"/>
+        </a:schemeClr>
+      </a:solidFill>
+      <a:ln w="9525">
+        <a:solidFill>
+          <a:schemeClr val="tx1">
+            <a:lumMod val="65000"/>
+            <a:lumOff val="35000"/>
+          </a:schemeClr>
+        </a:solidFill>
+      </a:ln>
+    </cs:spPr>
+  </cs:downBar>
+  <cs:dropLine>
+    <cs:lnRef idx="0"/>
+    <cs:fillRef idx="0"/>
+    <cs:effectRef idx="0"/>
+    <cs:fontRef idx="minor">
+      <a:schemeClr val="tx1"/>
+    </cs:fontRef>
+    <cs:spPr>
+      <a:ln w="9525" cap="flat" cmpd="sng" algn="ctr">
+        <a:solidFill>
+          <a:schemeClr val="tx1">
+            <a:lumMod val="35000"/>
+            <a:lumOff val="65000"/>
+          </a:schemeClr>
+        </a:solidFill>
+        <a:round/>
+      </a:ln>
+    </cs:spPr>
+  </cs:dropLine>
+  <cs:errorBar>
+    <cs:lnRef idx="0"/>
+    <cs:fillRef idx="0"/>
+    <cs:effectRef idx="0"/>
+    <cs:fontRef idx="minor">
+      <a:schemeClr val="tx1"/>
+    </cs:fontRef>
+    <cs:spPr>
+      <a:ln w="9525" cap="flat" cmpd="sng" algn="ctr">
+        <a:solidFill>
+          <a:schemeClr val="tx1">
+            <a:lumMod val="65000"/>
+            <a:lumOff val="35000"/>
+          </a:schemeClr>
+        </a:solidFill>
+        <a:round/>
+      </a:ln>
+    </cs:spPr>
+  </cs:errorBar>
+  <cs:floor>
+    <cs:lnRef idx="0"/>
+    <cs:fillRef idx="0"/>
+    <cs:effectRef idx="0"/>
+    <cs:fontRef idx="minor">
+      <a:schemeClr val="tx1"/>
+    </cs:fontRef>
+    <cs:spPr>
+      <a:noFill/>
+      <a:ln>
+        <a:noFill/>
+      </a:ln>
+    </cs:spPr>
+  </cs:floor>
+  <cs:gridlineMajor>
+    <cs:lnRef idx="0"/>
+    <cs:fillRef idx="0"/>
+    <cs:effectRef idx="0"/>
+    <cs:fontRef idx="minor">
+      <a:schemeClr val="tx1"/>
+    </cs:fontRef>
+    <cs:spPr>
+      <a:ln w="9525" cap="flat" cmpd="sng" algn="ctr">
+        <a:solidFill>
+          <a:schemeClr val="tx1">
+            <a:lumMod val="15000"/>
+            <a:lumOff val="85000"/>
+          </a:schemeClr>
+        </a:solidFill>
+        <a:round/>
+      </a:ln>
+    </cs:spPr>
+  </cs:gridlineMajor>
+  <cs:gridlineMinor>
+    <cs:lnRef idx="0"/>
+    <cs:fillRef idx="0"/>
+    <cs:effectRef idx="0"/>
+    <cs:fontRef idx="minor">
+      <a:schemeClr val="tx1"/>
+    </cs:fontRef>
+    <cs:spPr>
+      <a:ln w="9525" cap="flat" cmpd="sng" algn="ctr">
+        <a:solidFill>
+          <a:schemeClr val="tx1">
+            <a:lumMod val="5000"/>
+            <a:lumOff val="95000"/>
+          </a:schemeClr>
+        </a:solidFill>
+        <a:round/>
+      </a:ln>
+    </cs:spPr>
+  </cs:gridlineMinor>
+  <cs:hiLoLine>
+    <cs:lnRef idx="0"/>
+    <cs:fillRef idx="0"/>
+    <cs:effectRef idx="0"/>
+    <cs:fontRef idx="minor">
+      <a:schemeClr val="tx1"/>
+    </cs:fontRef>
+    <cs:spPr>
+      <a:ln w="9525" cap="flat" cmpd="sng" algn="ctr">
+        <a:solidFill>
+          <a:schemeClr val="tx1">
+            <a:lumMod val="75000"/>
+            <a:lumOff val="25000"/>
+          </a:schemeClr>
+        </a:solidFill>
+        <a:round/>
+      </a:ln>
+    </cs:spPr>
+  </cs:hiLoLine>
+  <cs:leaderLine>
+    <cs:lnRef idx="0"/>
+    <cs:fillRef idx="0"/>
+    <cs:effectRef idx="0"/>
+    <cs:fontRef idx="minor">
+      <a:schemeClr val="tx1"/>
+    </cs:fontRef>
+    <cs:spPr>
+      <a:ln w="9525" cap="flat" cmpd="sng" algn="ctr">
+        <a:solidFill>
+          <a:schemeClr val="tx1">
+            <a:lumMod val="35000"/>
+            <a:lumOff val="65000"/>
+          </a:schemeClr>
+        </a:solidFill>
+        <a:round/>
+      </a:ln>
+    </cs:spPr>
+  </cs:leaderLine>
+  <cs:legend>
+    <cs:lnRef idx="0"/>
+    <cs:fillRef idx="0"/>
+    <cs:effectRef idx="0"/>
+    <cs:fontRef idx="minor">
+      <a:schemeClr val="tx1">
+        <a:lumMod val="65000"/>
+        <a:lumOff val="35000"/>
+      </a:schemeClr>
+    </cs:fontRef>
+    <cs:defRPr sz="900" kern="1200"/>
+  </cs:legend>
+  <cs:plotArea mods="allowNoFillOverride allowNoLineOverride">
+    <cs:lnRef idx="0"/>
+    <cs:fillRef idx="0"/>
+    <cs:effectRef idx="0"/>
+    <cs:fontRef idx="minor">
+      <a:schemeClr val="tx1"/>
+    </cs:fontRef>
+  </cs:plotArea>
+  <cs:plotArea3D mods="allowNoFillOverride allowNoLineOverride">
+    <cs:lnRef idx="0"/>
+    <cs:fillRef idx="0"/>
+    <cs:effectRef idx="0"/>
+    <cs:fontRef idx="minor">
+      <a:schemeClr val="tx1"/>
+    </cs:fontRef>
+  </cs:plotArea3D>
+  <cs:seriesAxis>
+    <cs:lnRef idx="0"/>
+    <cs:fillRef idx="0"/>
+    <cs:effectRef idx="0"/>
+    <cs:fontRef idx="minor">
+      <a:schemeClr val="tx1">
+        <a:lumMod val="65000"/>
+        <a:lumOff val="35000"/>
+      </a:schemeClr>
+    </cs:fontRef>
+    <cs:defRPr sz="900" kern="1200"/>
+  </cs:seriesAxis>
+  <cs:seriesLine>
+    <cs:lnRef idx="0"/>
+    <cs:fillRef idx="0"/>
+    <cs:effectRef idx="0"/>
+    <cs:fontRef idx="minor">
+      <a:schemeClr val="tx1"/>
+    </cs:fontRef>
+    <cs:spPr>
+      <a:ln w="9525" cap="flat" cmpd="sng" algn="ctr">
+        <a:solidFill>
+          <a:schemeClr val="tx1">
+            <a:lumMod val="35000"/>
+            <a:lumOff val="65000"/>
+          </a:schemeClr>
+        </a:solidFill>
+        <a:round/>
+      </a:ln>
+    </cs:spPr>
+  </cs:seriesLine>
+  <cs:title>
+    <cs:lnRef idx="0"/>
+    <cs:fillRef idx="0"/>
+    <cs:effectRef idx="0"/>
+    <cs:fontRef idx="minor">
+      <a:schemeClr val="tx1">
+        <a:lumMod val="65000"/>
+        <a:lumOff val="35000"/>
+      </a:schemeClr>
+    </cs:fontRef>
+    <cs:defRPr sz="1400" b="0" kern="1200" spc="0" baseline="0"/>
+  </cs:title>
+  <cs:trendline>
+    <cs:lnRef idx="0">
+      <cs:styleClr val="auto"/>
+    </cs:lnRef>
+    <cs:fillRef idx="0"/>
+    <cs:effectRef idx="0"/>
+    <cs:fontRef idx="minor">
+      <a:schemeClr val="tx1"/>
+    </cs:fontRef>
+    <cs:spPr>
+      <a:ln w="19050" cap="rnd">
+        <a:solidFill>
+          <a:schemeClr val="phClr"/>
+        </a:solidFill>
+        <a:prstDash val="sysDot"/>
+      </a:ln>
+    </cs:spPr>
+  </cs:trendline>
+  <cs:trendlineLabel>
+    <cs:lnRef idx="0"/>
+    <cs:fillRef idx="0"/>
+    <cs:effectRef idx="0"/>
+    <cs:fontRef idx="minor">
+      <a:schemeClr val="tx1">
+        <a:lumMod val="65000"/>
+        <a:lumOff val="35000"/>
+      </a:schemeClr>
+    </cs:fontRef>
+    <cs:defRPr sz="900" kern="1200"/>
+  </cs:trendlineLabel>
+  <cs:upBar>
+    <cs:lnRef idx="0"/>
+    <cs:fillRef idx="0"/>
+    <cs:effectRef idx="0"/>
+    <cs:fontRef idx="minor">
+      <a:schemeClr val="dk1"/>
+    </cs:fontRef>
+    <cs:spPr>
+      <a:solidFill>
+        <a:schemeClr val="lt1"/>
+      </a:solidFill>
+      <a:ln w="9525">
+        <a:solidFill>
+          <a:schemeClr val="tx1">
+            <a:lumMod val="15000"/>
+            <a:lumOff val="85000"/>
+          </a:schemeClr>
+        </a:solidFill>
+      </a:ln>
+    </cs:spPr>
+  </cs:upBar>
+  <cs:valueAxis>
+    <cs:lnRef idx="0"/>
+    <cs:fillRef idx="0"/>
+    <cs:effectRef idx="0"/>
+    <cs:fontRef idx="minor">
+      <a:schemeClr val="tx1">
+        <a:lumMod val="65000"/>
+        <a:lumOff val="35000"/>
+      </a:schemeClr>
+    </cs:fontRef>
+    <cs:defRPr sz="900" kern="1200"/>
+  </cs:valueAxis>
+  <cs:wall>
+    <cs:lnRef idx="0"/>
+    <cs:fillRef idx="0"/>
+    <cs:effectRef idx="0"/>
+    <cs:fontRef idx="minor">
+      <a:schemeClr val="tx1"/>
+    </cs:fontRef>
+    <cs:spPr>
+      <a:noFill/>
+      <a:ln>
+        <a:noFill/>
+      </a:ln>
+    </cs:spPr>
+  </cs:wall>
+</cs:chartStyle>
 </file>
 
 <file path=word/theme/theme1.xml><?xml version="1.0" encoding="utf-8"?>

</xml_diff>